<commit_message>
Consulta 3 sin comentar
</commit_message>
<xml_diff>
--- a/prac31.docx
+++ b/prac31.docx
@@ -1,13 +1,13 @@
 
 <file path=word/document.xml><?xml version="1.0" encoding="utf-8"?>
-<w:document xmlns:ve="http://schemas.openxmlformats.org/markup-compatibility/2006" xmlns:o="urn:schemas-microsoft-com:office:office" xmlns:r="http://schemas.openxmlformats.org/officeDocument/2006/relationships" xmlns:m="http://schemas.openxmlformats.org/officeDocument/2006/math" xmlns:v="urn:schemas-microsoft-com:vml" xmlns:wp="http://schemas.openxmlformats.org/drawingml/2006/wordprocessingDrawing" xmlns:w10="urn:schemas-microsoft-com:office:word" xmlns:w="http://schemas.openxmlformats.org/wordprocessingml/2006/main" xmlns:wne="http://schemas.microsoft.com/office/word/2006/wordml">
+<w:document xmlns:wpc="http://schemas.microsoft.com/office/word/2010/wordprocessingCanvas" xmlns:mo="http://schemas.microsoft.com/office/mac/office/2008/main" xmlns:mc="http://schemas.openxmlformats.org/markup-compatibility/2006" xmlns:mv="urn:schemas-microsoft-com:mac:vml" xmlns:o="urn:schemas-microsoft-com:office:office" xmlns:r="http://schemas.openxmlformats.org/officeDocument/2006/relationships" xmlns:m="http://schemas.openxmlformats.org/officeDocument/2006/math" xmlns:v="urn:schemas-microsoft-com:vml" xmlns:wp14="http://schemas.microsoft.com/office/word/2010/wordprocessingDrawing" xmlns:wp="http://schemas.openxmlformats.org/drawingml/2006/wordprocessingDrawing" xmlns:w10="urn:schemas-microsoft-com:office:word" xmlns:w="http://schemas.openxmlformats.org/wordprocessingml/2006/main" xmlns:w14="http://schemas.microsoft.com/office/word/2010/wordml" xmlns:wpg="http://schemas.microsoft.com/office/word/2010/wordprocessingGroup" xmlns:wpi="http://schemas.microsoft.com/office/word/2010/wordprocessingInk" xmlns:wne="http://schemas.microsoft.com/office/word/2006/wordml" xmlns:wps="http://schemas.microsoft.com/office/word/2010/wordprocessingShape" mc:Ignorable="w14 wp14 mv">
   <w:body>
     <w:p/>
     <w:tbl>
       <w:tblPr>
         <w:tblStyle w:val="Sombreadoclaro-nfasis1"/>
         <w:tblW w:w="0" w:type="auto"/>
-        <w:tblLook w:val="04A0"/>
+        <w:tblLook w:val="04A0" w:firstRow="1" w:lastRow="0" w:firstColumn="1" w:lastColumn="0" w:noHBand="0" w:noVBand="1"/>
       </w:tblPr>
       <w:tblGrid>
         <w:gridCol w:w="2161"/>
@@ -17,11 +17,11 @@
       </w:tblGrid>
       <w:tr>
         <w:trPr>
-          <w:cnfStyle w:val="100000000000"/>
+          <w:cnfStyle w:val="100000000000" w:firstRow="1" w:lastRow="0" w:firstColumn="0" w:lastColumn="0" w:oddVBand="0" w:evenVBand="0" w:oddHBand="0" w:evenHBand="0" w:firstRowFirstColumn="0" w:firstRowLastColumn="0" w:lastRowFirstColumn="0" w:lastRowLastColumn="0"/>
         </w:trPr>
         <w:tc>
           <w:tcPr>
-            <w:cnfStyle w:val="001000000000"/>
+            <w:cnfStyle w:val="001000000000" w:firstRow="0" w:lastRow="0" w:firstColumn="1" w:lastColumn="0" w:oddVBand="0" w:evenVBand="0" w:oddHBand="0" w:evenHBand="0" w:firstRowFirstColumn="0" w:firstRowLastColumn="0" w:lastRowFirstColumn="0" w:lastRowLastColumn="0"/>
             <w:tcW w:w="2161" w:type="dxa"/>
           </w:tcPr>
           <w:p>
@@ -36,7 +36,7 @@
           </w:tcPr>
           <w:p>
             <w:pPr>
-              <w:cnfStyle w:val="100000000000"/>
+              <w:cnfStyle w:val="100000000000" w:firstRow="1" w:lastRow="0" w:firstColumn="0" w:lastColumn="0" w:oddVBand="0" w:evenVBand="0" w:oddHBand="0" w:evenHBand="0" w:firstRowFirstColumn="0" w:firstRowLastColumn="0" w:lastRowFirstColumn="0" w:lastRowLastColumn="0"/>
             </w:pPr>
             <w:r>
               <w:t>COSTE(TOTAL)</w:t>
@@ -49,7 +49,7 @@
           </w:tcPr>
           <w:p>
             <w:pPr>
-              <w:cnfStyle w:val="100000000000"/>
+              <w:cnfStyle w:val="100000000000" w:firstRow="1" w:lastRow="0" w:firstColumn="0" w:lastColumn="0" w:oddVBand="0" w:evenVBand="0" w:oddHBand="0" w:evenHBand="0" w:firstRowFirstColumn="0" w:firstRowLastColumn="0" w:lastRowFirstColumn="0" w:lastRowLastColumn="0"/>
             </w:pPr>
             <w:r>
               <w:t>NUM.FILAS(TOTAL)</w:t>
@@ -62,7 +62,7 @@
           </w:tcPr>
           <w:p>
             <w:pPr>
-              <w:cnfStyle w:val="100000000000"/>
+              <w:cnfStyle w:val="100000000000" w:firstRow="1" w:lastRow="0" w:firstColumn="0" w:lastColumn="0" w:oddVBand="0" w:evenVBand="0" w:oddHBand="0" w:evenHBand="0" w:firstRowFirstColumn="0" w:firstRowLastColumn="0" w:lastRowFirstColumn="0" w:lastRowLastColumn="0"/>
             </w:pPr>
             <w:r>
               <w:t>NUM. OPERACIONES</w:t>
@@ -72,11 +72,11 @@
       </w:tr>
       <w:tr>
         <w:trPr>
-          <w:cnfStyle w:val="000000100000"/>
+          <w:cnfStyle w:val="000000100000" w:firstRow="0" w:lastRow="0" w:firstColumn="0" w:lastColumn="0" w:oddVBand="0" w:evenVBand="0" w:oddHBand="1" w:evenHBand="0" w:firstRowFirstColumn="0" w:firstRowLastColumn="0" w:lastRowFirstColumn="0" w:lastRowLastColumn="0"/>
         </w:trPr>
         <w:tc>
           <w:tcPr>
-            <w:cnfStyle w:val="001000000000"/>
+            <w:cnfStyle w:val="001000000000" w:firstRow="0" w:lastRow="0" w:firstColumn="1" w:lastColumn="0" w:oddVBand="0" w:evenVBand="0" w:oddHBand="0" w:evenHBand="0" w:firstRowFirstColumn="0" w:firstRowLastColumn="0" w:lastRowFirstColumn="0" w:lastRowLastColumn="0"/>
             <w:tcW w:w="2161" w:type="dxa"/>
           </w:tcPr>
           <w:p>
@@ -100,7 +100,7 @@
           <w:p>
             <w:pPr>
               <w:jc w:val="center"/>
-              <w:cnfStyle w:val="000000100000"/>
+              <w:cnfStyle w:val="000000100000" w:firstRow="0" w:lastRow="0" w:firstColumn="0" w:lastColumn="0" w:oddVBand="0" w:evenVBand="0" w:oddHBand="1" w:evenHBand="0" w:firstRowFirstColumn="0" w:firstRowLastColumn="0" w:lastRowFirstColumn="0" w:lastRowLastColumn="0"/>
             </w:pPr>
             <w:r>
               <w:t>15</w:t>
@@ -114,7 +114,7 @@
           <w:p>
             <w:pPr>
               <w:jc w:val="center"/>
-              <w:cnfStyle w:val="000000100000"/>
+              <w:cnfStyle w:val="000000100000" w:firstRow="0" w:lastRow="0" w:firstColumn="0" w:lastColumn="0" w:oddVBand="0" w:evenVBand="0" w:oddHBand="1" w:evenHBand="0" w:firstRowFirstColumn="0" w:firstRowLastColumn="0" w:lastRowFirstColumn="0" w:lastRowLastColumn="0"/>
             </w:pPr>
             <w:r>
               <w:t>20</w:t>
@@ -128,7 +128,7 @@
           <w:p>
             <w:pPr>
               <w:jc w:val="center"/>
-              <w:cnfStyle w:val="000000100000"/>
+              <w:cnfStyle w:val="000000100000" w:firstRow="0" w:lastRow="0" w:firstColumn="0" w:lastColumn="0" w:oddVBand="0" w:evenVBand="0" w:oddHBand="1" w:evenHBand="0" w:firstRowFirstColumn="0" w:firstRowLastColumn="0" w:lastRowFirstColumn="0" w:lastRowLastColumn="0"/>
             </w:pPr>
             <w:r>
               <w:t>4</w:t>
@@ -139,7 +139,7 @@
       <w:tr>
         <w:tc>
           <w:tcPr>
-            <w:cnfStyle w:val="001000000000"/>
+            <w:cnfStyle w:val="001000000000" w:firstRow="0" w:lastRow="0" w:firstColumn="1" w:lastColumn="0" w:oddVBand="0" w:evenVBand="0" w:oddHBand="0" w:evenHBand="0" w:firstRowFirstColumn="0" w:firstRowLastColumn="0" w:lastRowFirstColumn="0" w:lastRowLastColumn="0"/>
             <w:tcW w:w="2161" w:type="dxa"/>
           </w:tcPr>
           <w:p>
@@ -152,15 +152,7 @@
                 <w:sz w:val="20"/>
                 <w:szCs w:val="20"/>
               </w:rPr>
-              <w:t>-- CONSULTA 2</w:t>
-            </w:r>
-            <w:r>
-              <w:rPr>
-                <w:rFonts w:ascii="Courier New" w:hAnsi="Courier New" w:cs="Courier New"/>
-                <w:sz w:val="20"/>
-                <w:szCs w:val="20"/>
-              </w:rPr>
-              <w:t xml:space="preserve"> --</w:t>
+              <w:t>-- CONSULTA 2 --</w:t>
             </w:r>
           </w:p>
         </w:tc>
@@ -171,7 +163,7 @@
           <w:p>
             <w:pPr>
               <w:jc w:val="center"/>
-              <w:cnfStyle w:val="000000000000"/>
+              <w:cnfStyle w:val="000000000000" w:firstRow="0" w:lastRow="0" w:firstColumn="0" w:lastColumn="0" w:oddVBand="0" w:evenVBand="0" w:oddHBand="0" w:evenHBand="0" w:firstRowFirstColumn="0" w:firstRowLastColumn="0" w:lastRowFirstColumn="0" w:lastRowLastColumn="0"/>
             </w:pPr>
             <w:r>
               <w:t>10</w:t>
@@ -185,7 +177,7 @@
           <w:p>
             <w:pPr>
               <w:jc w:val="center"/>
-              <w:cnfStyle w:val="000000000000"/>
+              <w:cnfStyle w:val="000000000000" w:firstRow="0" w:lastRow="0" w:firstColumn="0" w:lastColumn="0" w:oddVBand="0" w:evenVBand="0" w:oddHBand="0" w:evenHBand="0" w:firstRowFirstColumn="0" w:firstRowLastColumn="0" w:lastRowFirstColumn="0" w:lastRowLastColumn="0"/>
             </w:pPr>
             <w:r>
               <w:t>5</w:t>
@@ -199,7 +191,7 @@
           <w:p>
             <w:pPr>
               <w:jc w:val="center"/>
-              <w:cnfStyle w:val="000000000000"/>
+              <w:cnfStyle w:val="000000000000" w:firstRow="0" w:lastRow="0" w:firstColumn="0" w:lastColumn="0" w:oddVBand="0" w:evenVBand="0" w:oddHBand="0" w:evenHBand="0" w:firstRowFirstColumn="0" w:firstRowLastColumn="0" w:lastRowFirstColumn="0" w:lastRowLastColumn="0"/>
             </w:pPr>
             <w:r>
               <w:t>5</w:t>
@@ -209,11 +201,11 @@
       </w:tr>
       <w:tr>
         <w:trPr>
-          <w:cnfStyle w:val="000000100000"/>
+          <w:cnfStyle w:val="000000100000" w:firstRow="0" w:lastRow="0" w:firstColumn="0" w:lastColumn="0" w:oddVBand="0" w:evenVBand="0" w:oddHBand="1" w:evenHBand="0" w:firstRowFirstColumn="0" w:firstRowLastColumn="0" w:lastRowFirstColumn="0" w:lastRowLastColumn="0"/>
         </w:trPr>
         <w:tc>
           <w:tcPr>
-            <w:cnfStyle w:val="001000000000"/>
+            <w:cnfStyle w:val="001000000000" w:firstRow="0" w:lastRow="0" w:firstColumn="1" w:lastColumn="0" w:oddVBand="0" w:evenVBand="0" w:oddHBand="0" w:evenHBand="0" w:firstRowFirstColumn="0" w:firstRowLastColumn="0" w:lastRowFirstColumn="0" w:lastRowLastColumn="0"/>
             <w:tcW w:w="2161" w:type="dxa"/>
           </w:tcPr>
           <w:p>
@@ -229,7 +221,7 @@
           <w:p>
             <w:pPr>
               <w:jc w:val="center"/>
-              <w:cnfStyle w:val="000000100000"/>
+              <w:cnfStyle w:val="000000100000" w:firstRow="0" w:lastRow="0" w:firstColumn="0" w:lastColumn="0" w:oddVBand="0" w:evenVBand="0" w:oddHBand="1" w:evenHBand="0" w:firstRowFirstColumn="0" w:firstRowLastColumn="0" w:lastRowFirstColumn="0" w:lastRowLastColumn="0"/>
             </w:pPr>
           </w:p>
         </w:tc>
@@ -240,7 +232,7 @@
           <w:p>
             <w:pPr>
               <w:jc w:val="center"/>
-              <w:cnfStyle w:val="000000100000"/>
+              <w:cnfStyle w:val="000000100000" w:firstRow="0" w:lastRow="0" w:firstColumn="0" w:lastColumn="0" w:oddVBand="0" w:evenVBand="0" w:oddHBand="1" w:evenHBand="0" w:firstRowFirstColumn="0" w:firstRowLastColumn="0" w:lastRowFirstColumn="0" w:lastRowLastColumn="0"/>
             </w:pPr>
           </w:p>
         </w:tc>
@@ -251,7 +243,7 @@
           <w:p>
             <w:pPr>
               <w:jc w:val="center"/>
-              <w:cnfStyle w:val="000000100000"/>
+              <w:cnfStyle w:val="000000100000" w:firstRow="0" w:lastRow="0" w:firstColumn="0" w:lastColumn="0" w:oddVBand="0" w:evenVBand="0" w:oddHBand="1" w:evenHBand="0" w:firstRowFirstColumn="0" w:firstRowLastColumn="0" w:lastRowFirstColumn="0" w:lastRowLastColumn="0"/>
             </w:pPr>
           </w:p>
         </w:tc>
@@ -259,7 +251,7 @@
       <w:tr>
         <w:tc>
           <w:tcPr>
-            <w:cnfStyle w:val="001000000000"/>
+            <w:cnfStyle w:val="001000000000" w:firstRow="0" w:lastRow="0" w:firstColumn="1" w:lastColumn="0" w:oddVBand="0" w:evenVBand="0" w:oddHBand="0" w:evenHBand="0" w:firstRowFirstColumn="0" w:firstRowLastColumn="0" w:lastRowFirstColumn="0" w:lastRowLastColumn="0"/>
             <w:tcW w:w="2161" w:type="dxa"/>
           </w:tcPr>
           <w:p>
@@ -275,7 +267,7 @@
           <w:p>
             <w:pPr>
               <w:jc w:val="center"/>
-              <w:cnfStyle w:val="000000000000"/>
+              <w:cnfStyle w:val="000000000000" w:firstRow="0" w:lastRow="0" w:firstColumn="0" w:lastColumn="0" w:oddVBand="0" w:evenVBand="0" w:oddHBand="0" w:evenHBand="0" w:firstRowFirstColumn="0" w:firstRowLastColumn="0" w:lastRowFirstColumn="0" w:lastRowLastColumn="0"/>
             </w:pPr>
           </w:p>
         </w:tc>
@@ -286,7 +278,7 @@
           <w:p>
             <w:pPr>
               <w:jc w:val="center"/>
-              <w:cnfStyle w:val="000000000000"/>
+              <w:cnfStyle w:val="000000000000" w:firstRow="0" w:lastRow="0" w:firstColumn="0" w:lastColumn="0" w:oddVBand="0" w:evenVBand="0" w:oddHBand="0" w:evenHBand="0" w:firstRowFirstColumn="0" w:firstRowLastColumn="0" w:lastRowFirstColumn="0" w:lastRowLastColumn="0"/>
             </w:pPr>
           </w:p>
         </w:tc>
@@ -297,18 +289,18 @@
           <w:p>
             <w:pPr>
               <w:jc w:val="center"/>
-              <w:cnfStyle w:val="000000000000"/>
+              <w:cnfStyle w:val="000000000000" w:firstRow="0" w:lastRow="0" w:firstColumn="0" w:lastColumn="0" w:oddVBand="0" w:evenVBand="0" w:oddHBand="0" w:evenHBand="0" w:firstRowFirstColumn="0" w:firstRowLastColumn="0" w:lastRowFirstColumn="0" w:lastRowLastColumn="0"/>
             </w:pPr>
           </w:p>
         </w:tc>
       </w:tr>
       <w:tr>
         <w:trPr>
-          <w:cnfStyle w:val="000000100000"/>
+          <w:cnfStyle w:val="000000100000" w:firstRow="0" w:lastRow="0" w:firstColumn="0" w:lastColumn="0" w:oddVBand="0" w:evenVBand="0" w:oddHBand="1" w:evenHBand="0" w:firstRowFirstColumn="0" w:firstRowLastColumn="0" w:lastRowFirstColumn="0" w:lastRowLastColumn="0"/>
         </w:trPr>
         <w:tc>
           <w:tcPr>
-            <w:cnfStyle w:val="001000000000"/>
+            <w:cnfStyle w:val="001000000000" w:firstRow="0" w:lastRow="0" w:firstColumn="1" w:lastColumn="0" w:oddVBand="0" w:evenVBand="0" w:oddHBand="0" w:evenHBand="0" w:firstRowFirstColumn="0" w:firstRowLastColumn="0" w:lastRowFirstColumn="0" w:lastRowLastColumn="0"/>
             <w:tcW w:w="2161" w:type="dxa"/>
           </w:tcPr>
           <w:p>
@@ -324,7 +316,7 @@
           <w:p>
             <w:pPr>
               <w:jc w:val="center"/>
-              <w:cnfStyle w:val="000000100000"/>
+              <w:cnfStyle w:val="000000100000" w:firstRow="0" w:lastRow="0" w:firstColumn="0" w:lastColumn="0" w:oddVBand="0" w:evenVBand="0" w:oddHBand="1" w:evenHBand="0" w:firstRowFirstColumn="0" w:firstRowLastColumn="0" w:lastRowFirstColumn="0" w:lastRowLastColumn="0"/>
             </w:pPr>
           </w:p>
         </w:tc>
@@ -335,7 +327,7 @@
           <w:p>
             <w:pPr>
               <w:jc w:val="center"/>
-              <w:cnfStyle w:val="000000100000"/>
+              <w:cnfStyle w:val="000000100000" w:firstRow="0" w:lastRow="0" w:firstColumn="0" w:lastColumn="0" w:oddVBand="0" w:evenVBand="0" w:oddHBand="1" w:evenHBand="0" w:firstRowFirstColumn="0" w:firstRowLastColumn="0" w:lastRowFirstColumn="0" w:lastRowLastColumn="0"/>
             </w:pPr>
           </w:p>
         </w:tc>
@@ -346,7 +338,7 @@
           <w:p>
             <w:pPr>
               <w:jc w:val="center"/>
-              <w:cnfStyle w:val="000000100000"/>
+              <w:cnfStyle w:val="000000100000" w:firstRow="0" w:lastRow="0" w:firstColumn="0" w:lastColumn="0" w:oddVBand="0" w:evenVBand="0" w:oddHBand="1" w:evenHBand="0" w:firstRowFirstColumn="0" w:firstRowLastColumn="0" w:lastRowFirstColumn="0" w:lastRowLastColumn="0"/>
             </w:pPr>
           </w:p>
         </w:tc>
@@ -354,7 +346,7 @@
       <w:tr>
         <w:tc>
           <w:tcPr>
-            <w:cnfStyle w:val="001000000000"/>
+            <w:cnfStyle w:val="001000000000" w:firstRow="0" w:lastRow="0" w:firstColumn="1" w:lastColumn="0" w:oddVBand="0" w:evenVBand="0" w:oddHBand="0" w:evenHBand="0" w:firstRowFirstColumn="0" w:firstRowLastColumn="0" w:lastRowFirstColumn="0" w:lastRowLastColumn="0"/>
             <w:tcW w:w="2161" w:type="dxa"/>
           </w:tcPr>
           <w:p>
@@ -370,7 +362,7 @@
           <w:p>
             <w:pPr>
               <w:jc w:val="center"/>
-              <w:cnfStyle w:val="000000000000"/>
+              <w:cnfStyle w:val="000000000000" w:firstRow="0" w:lastRow="0" w:firstColumn="0" w:lastColumn="0" w:oddVBand="0" w:evenVBand="0" w:oddHBand="0" w:evenHBand="0" w:firstRowFirstColumn="0" w:firstRowLastColumn="0" w:lastRowFirstColumn="0" w:lastRowLastColumn="0"/>
             </w:pPr>
           </w:p>
         </w:tc>
@@ -381,7 +373,7 @@
           <w:p>
             <w:pPr>
               <w:jc w:val="center"/>
-              <w:cnfStyle w:val="000000000000"/>
+              <w:cnfStyle w:val="000000000000" w:firstRow="0" w:lastRow="0" w:firstColumn="0" w:lastColumn="0" w:oddVBand="0" w:evenVBand="0" w:oddHBand="0" w:evenHBand="0" w:firstRowFirstColumn="0" w:firstRowLastColumn="0" w:lastRowFirstColumn="0" w:lastRowLastColumn="0"/>
             </w:pPr>
           </w:p>
         </w:tc>
@@ -392,18 +384,18 @@
           <w:p>
             <w:pPr>
               <w:jc w:val="center"/>
-              <w:cnfStyle w:val="000000000000"/>
+              <w:cnfStyle w:val="000000000000" w:firstRow="0" w:lastRow="0" w:firstColumn="0" w:lastColumn="0" w:oddVBand="0" w:evenVBand="0" w:oddHBand="0" w:evenHBand="0" w:firstRowFirstColumn="0" w:firstRowLastColumn="0" w:lastRowFirstColumn="0" w:lastRowLastColumn="0"/>
             </w:pPr>
           </w:p>
         </w:tc>
       </w:tr>
       <w:tr>
         <w:trPr>
-          <w:cnfStyle w:val="000000100000"/>
+          <w:cnfStyle w:val="000000100000" w:firstRow="0" w:lastRow="0" w:firstColumn="0" w:lastColumn="0" w:oddVBand="0" w:evenVBand="0" w:oddHBand="1" w:evenHBand="0" w:firstRowFirstColumn="0" w:firstRowLastColumn="0" w:lastRowFirstColumn="0" w:lastRowLastColumn="0"/>
         </w:trPr>
         <w:tc>
           <w:tcPr>
-            <w:cnfStyle w:val="001000000000"/>
+            <w:cnfStyle w:val="001000000000" w:firstRow="0" w:lastRow="0" w:firstColumn="1" w:lastColumn="0" w:oddVBand="0" w:evenVBand="0" w:oddHBand="0" w:evenHBand="0" w:firstRowFirstColumn="0" w:firstRowLastColumn="0" w:lastRowFirstColumn="0" w:lastRowLastColumn="0"/>
             <w:tcW w:w="2161" w:type="dxa"/>
           </w:tcPr>
           <w:p>
@@ -419,7 +411,7 @@
           <w:p>
             <w:pPr>
               <w:jc w:val="center"/>
-              <w:cnfStyle w:val="000000100000"/>
+              <w:cnfStyle w:val="000000100000" w:firstRow="0" w:lastRow="0" w:firstColumn="0" w:lastColumn="0" w:oddVBand="0" w:evenVBand="0" w:oddHBand="1" w:evenHBand="0" w:firstRowFirstColumn="0" w:firstRowLastColumn="0" w:lastRowFirstColumn="0" w:lastRowLastColumn="0"/>
             </w:pPr>
           </w:p>
         </w:tc>
@@ -430,7 +422,7 @@
           <w:p>
             <w:pPr>
               <w:jc w:val="center"/>
-              <w:cnfStyle w:val="000000100000"/>
+              <w:cnfStyle w:val="000000100000" w:firstRow="0" w:lastRow="0" w:firstColumn="0" w:lastColumn="0" w:oddVBand="0" w:evenVBand="0" w:oddHBand="1" w:evenHBand="0" w:firstRowFirstColumn="0" w:firstRowLastColumn="0" w:lastRowFirstColumn="0" w:lastRowLastColumn="0"/>
             </w:pPr>
           </w:p>
         </w:tc>
@@ -441,7 +433,7 @@
           <w:p>
             <w:pPr>
               <w:jc w:val="center"/>
-              <w:cnfStyle w:val="000000100000"/>
+              <w:cnfStyle w:val="000000100000" w:firstRow="0" w:lastRow="0" w:firstColumn="0" w:lastColumn="0" w:oddVBand="0" w:evenVBand="0" w:oddHBand="1" w:evenHBand="0" w:firstRowFirstColumn="0" w:firstRowLastColumn="0" w:lastRowFirstColumn="0" w:lastRowLastColumn="0"/>
             </w:pPr>
           </w:p>
         </w:tc>
@@ -449,7 +441,7 @@
       <w:tr>
         <w:tc>
           <w:tcPr>
-            <w:cnfStyle w:val="001000000000"/>
+            <w:cnfStyle w:val="001000000000" w:firstRow="0" w:lastRow="0" w:firstColumn="1" w:lastColumn="0" w:oddVBand="0" w:evenVBand="0" w:oddHBand="0" w:evenHBand="0" w:firstRowFirstColumn="0" w:firstRowLastColumn="0" w:lastRowFirstColumn="0" w:lastRowLastColumn="0"/>
             <w:tcW w:w="2161" w:type="dxa"/>
           </w:tcPr>
           <w:p>
@@ -465,7 +457,7 @@
           <w:p>
             <w:pPr>
               <w:jc w:val="center"/>
-              <w:cnfStyle w:val="000000000000"/>
+              <w:cnfStyle w:val="000000000000" w:firstRow="0" w:lastRow="0" w:firstColumn="0" w:lastColumn="0" w:oddVBand="0" w:evenVBand="0" w:oddHBand="0" w:evenHBand="0" w:firstRowFirstColumn="0" w:firstRowLastColumn="0" w:lastRowFirstColumn="0" w:lastRowLastColumn="0"/>
             </w:pPr>
           </w:p>
         </w:tc>
@@ -476,7 +468,7 @@
           <w:p>
             <w:pPr>
               <w:jc w:val="center"/>
-              <w:cnfStyle w:val="000000000000"/>
+              <w:cnfStyle w:val="000000000000" w:firstRow="0" w:lastRow="0" w:firstColumn="0" w:lastColumn="0" w:oddVBand="0" w:evenVBand="0" w:oddHBand="0" w:evenHBand="0" w:firstRowFirstColumn="0" w:firstRowLastColumn="0" w:lastRowFirstColumn="0" w:lastRowLastColumn="0"/>
             </w:pPr>
           </w:p>
         </w:tc>
@@ -487,7 +479,7 @@
           <w:p>
             <w:pPr>
               <w:jc w:val="center"/>
-              <w:cnfStyle w:val="000000000000"/>
+              <w:cnfStyle w:val="000000000000" w:firstRow="0" w:lastRow="0" w:firstColumn="0" w:lastColumn="0" w:oddVBand="0" w:evenVBand="0" w:oddHBand="0" w:evenHBand="0" w:firstRowFirstColumn="0" w:firstRowLastColumn="0" w:lastRowFirstColumn="0" w:lastRowLastColumn="0"/>
             </w:pPr>
           </w:p>
         </w:tc>
@@ -526,7 +518,6 @@
         </w:rPr>
       </w:pPr>
       <w:proofErr w:type="spellStart"/>
-      <w:proofErr w:type="gramStart"/>
       <w:r>
         <w:rPr>
           <w:rFonts w:ascii="Courier New" w:hAnsi="Courier New" w:cs="Courier New"/>
@@ -536,7 +527,6 @@
         <w:t>delete</w:t>
       </w:r>
       <w:proofErr w:type="spellEnd"/>
-      <w:proofErr w:type="gramEnd"/>
       <w:r>
         <w:rPr>
           <w:rFonts w:ascii="Courier New" w:hAnsi="Courier New" w:cs="Courier New"/>
@@ -719,7 +709,7 @@
       <w:tblPr>
         <w:tblStyle w:val="Sombreadoclaro-nfasis1"/>
         <w:tblW w:w="0" w:type="auto"/>
-        <w:tblLook w:val="04A0"/>
+        <w:tblLook w:val="04A0" w:firstRow="1" w:lastRow="0" w:firstColumn="1" w:lastColumn="0" w:noHBand="0" w:noVBand="1"/>
       </w:tblPr>
       <w:tblGrid>
         <w:gridCol w:w="1316"/>
@@ -733,11 +723,11 @@
       </w:tblGrid>
       <w:tr>
         <w:trPr>
-          <w:cnfStyle w:val="100000000000"/>
+          <w:cnfStyle w:val="100000000000" w:firstRow="1" w:lastRow="0" w:firstColumn="0" w:lastColumn="0" w:oddVBand="0" w:evenVBand="0" w:oddHBand="0" w:evenHBand="0" w:firstRowFirstColumn="0" w:firstRowLastColumn="0" w:lastRowFirstColumn="0" w:lastRowLastColumn="0"/>
         </w:trPr>
         <w:tc>
           <w:tcPr>
-            <w:cnfStyle w:val="001000000000"/>
+            <w:cnfStyle w:val="001000000000" w:firstRow="0" w:lastRow="0" w:firstColumn="1" w:lastColumn="0" w:oddVBand="0" w:evenVBand="0" w:oddHBand="0" w:evenHBand="0" w:firstRowFirstColumn="0" w:firstRowLastColumn="0" w:lastRowFirstColumn="0" w:lastRowLastColumn="0"/>
             <w:tcW w:w="1290" w:type="dxa"/>
           </w:tcPr>
           <w:p>
@@ -757,7 +747,7 @@
             <w:pPr>
               <w:ind w:left="45"/>
               <w:jc w:val="center"/>
-              <w:cnfStyle w:val="100000000000"/>
+              <w:cnfStyle w:val="100000000000" w:firstRow="1" w:lastRow="0" w:firstColumn="0" w:lastColumn="0" w:oddVBand="0" w:evenVBand="0" w:oddHBand="0" w:evenHBand="0" w:firstRowFirstColumn="0" w:firstRowLastColumn="0" w:lastRowFirstColumn="0" w:lastRowLastColumn="0"/>
             </w:pPr>
             <w:r>
               <w:t>OPCIONES</w:t>
@@ -773,7 +763,7 @@
             <w:pPr>
               <w:ind w:left="78"/>
               <w:jc w:val="center"/>
-              <w:cnfStyle w:val="100000000000"/>
+              <w:cnfStyle w:val="100000000000" w:firstRow="1" w:lastRow="0" w:firstColumn="0" w:lastColumn="0" w:oddVBand="0" w:evenVBand="0" w:oddHBand="0" w:evenHBand="0" w:firstRowFirstColumn="0" w:firstRowLastColumn="0" w:lastRowFirstColumn="0" w:lastRowLastColumn="0"/>
             </w:pPr>
             <w:r>
               <w:t>TABLA</w:t>
@@ -788,7 +778,7 @@
             <w:pPr>
               <w:ind w:left="88"/>
               <w:jc w:val="center"/>
-              <w:cnfStyle w:val="100000000000"/>
+              <w:cnfStyle w:val="100000000000" w:firstRow="1" w:lastRow="0" w:firstColumn="0" w:lastColumn="0" w:oddVBand="0" w:evenVBand="0" w:oddHBand="0" w:evenHBand="0" w:firstRowFirstColumn="0" w:firstRowLastColumn="0" w:lastRowFirstColumn="0" w:lastRowLastColumn="0"/>
             </w:pPr>
             <w:r>
               <w:t>Coste</w:t>
@@ -802,7 +792,7 @@
           <w:p>
             <w:pPr>
               <w:jc w:val="center"/>
-              <w:cnfStyle w:val="100000000000"/>
+              <w:cnfStyle w:val="100000000000" w:firstRow="1" w:lastRow="0" w:firstColumn="0" w:lastColumn="0" w:oddVBand="0" w:evenVBand="0" w:oddHBand="0" w:evenHBand="0" w:firstRowFirstColumn="0" w:firstRowLastColumn="0" w:lastRowFirstColumn="0" w:lastRowLastColumn="0"/>
             </w:pPr>
             <w:r>
               <w:t>Filas</w:t>
@@ -817,7 +807,7 @@
             <w:pPr>
               <w:ind w:left="88"/>
               <w:jc w:val="center"/>
-              <w:cnfStyle w:val="100000000000"/>
+              <w:cnfStyle w:val="100000000000" w:firstRow="1" w:lastRow="0" w:firstColumn="0" w:lastColumn="0" w:oddVBand="0" w:evenVBand="0" w:oddHBand="0" w:evenHBand="0" w:firstRowFirstColumn="0" w:firstRowLastColumn="0" w:lastRowFirstColumn="0" w:lastRowLastColumn="0"/>
             </w:pPr>
             <w:r>
               <w:t>PADRE</w:t>
@@ -832,7 +822,7 @@
             <w:pPr>
               <w:ind w:left="88"/>
               <w:jc w:val="center"/>
-              <w:cnfStyle w:val="100000000000"/>
+              <w:cnfStyle w:val="100000000000" w:firstRow="1" w:lastRow="0" w:firstColumn="0" w:lastColumn="0" w:oddVBand="0" w:evenVBand="0" w:oddHBand="0" w:evenHBand="0" w:firstRowFirstColumn="0" w:firstRowLastColumn="0" w:lastRowFirstColumn="0" w:lastRowLastColumn="0"/>
             </w:pPr>
             <w:r>
               <w:t>ID</w:t>
@@ -842,11 +832,11 @@
       </w:tr>
       <w:tr>
         <w:trPr>
-          <w:cnfStyle w:val="000000100000"/>
+          <w:cnfStyle w:val="000000100000" w:firstRow="0" w:lastRow="0" w:firstColumn="0" w:lastColumn="0" w:oddVBand="0" w:evenVBand="0" w:oddHBand="1" w:evenHBand="0" w:firstRowFirstColumn="0" w:firstRowLastColumn="0" w:lastRowFirstColumn="0" w:lastRowLastColumn="0"/>
         </w:trPr>
         <w:tc>
           <w:tcPr>
-            <w:cnfStyle w:val="001000000000"/>
+            <w:cnfStyle w:val="001000000000" w:firstRow="0" w:lastRow="0" w:firstColumn="1" w:lastColumn="0" w:oddVBand="0" w:evenVBand="0" w:oddHBand="0" w:evenHBand="0" w:firstRowFirstColumn="0" w:firstRowLastColumn="0" w:lastRowFirstColumn="0" w:lastRowLastColumn="0"/>
             <w:tcW w:w="1290" w:type="dxa"/>
           </w:tcPr>
           <w:p>
@@ -862,7 +852,7 @@
           <w:p>
             <w:pPr>
               <w:jc w:val="center"/>
-              <w:cnfStyle w:val="000000100000"/>
+              <w:cnfStyle w:val="000000100000" w:firstRow="0" w:lastRow="0" w:firstColumn="0" w:lastColumn="0" w:oddVBand="0" w:evenVBand="0" w:oddHBand="1" w:evenHBand="0" w:firstRowFirstColumn="0" w:firstRowLastColumn="0" w:lastRowFirstColumn="0" w:lastRowLastColumn="0"/>
             </w:pPr>
           </w:p>
         </w:tc>
@@ -874,7 +864,7 @@
           <w:p>
             <w:pPr>
               <w:jc w:val="center"/>
-              <w:cnfStyle w:val="000000100000"/>
+              <w:cnfStyle w:val="000000100000" w:firstRow="0" w:lastRow="0" w:firstColumn="0" w:lastColumn="0" w:oddVBand="0" w:evenVBand="0" w:oddHBand="1" w:evenHBand="0" w:firstRowFirstColumn="0" w:firstRowLastColumn="0" w:lastRowFirstColumn="0" w:lastRowLastColumn="0"/>
             </w:pPr>
           </w:p>
         </w:tc>
@@ -885,7 +875,7 @@
           <w:p>
             <w:pPr>
               <w:jc w:val="center"/>
-              <w:cnfStyle w:val="000000100000"/>
+              <w:cnfStyle w:val="000000100000" w:firstRow="0" w:lastRow="0" w:firstColumn="0" w:lastColumn="0" w:oddVBand="0" w:evenVBand="0" w:oddHBand="1" w:evenHBand="0" w:firstRowFirstColumn="0" w:firstRowLastColumn="0" w:lastRowFirstColumn="0" w:lastRowLastColumn="0"/>
             </w:pPr>
           </w:p>
         </w:tc>
@@ -896,7 +886,7 @@
           <w:p>
             <w:pPr>
               <w:jc w:val="center"/>
-              <w:cnfStyle w:val="000000100000"/>
+              <w:cnfStyle w:val="000000100000" w:firstRow="0" w:lastRow="0" w:firstColumn="0" w:lastColumn="0" w:oddVBand="0" w:evenVBand="0" w:oddHBand="1" w:evenHBand="0" w:firstRowFirstColumn="0" w:firstRowLastColumn="0" w:lastRowFirstColumn="0" w:lastRowLastColumn="0"/>
             </w:pPr>
           </w:p>
         </w:tc>
@@ -907,7 +897,7 @@
           <w:p>
             <w:pPr>
               <w:jc w:val="center"/>
-              <w:cnfStyle w:val="000000100000"/>
+              <w:cnfStyle w:val="000000100000" w:firstRow="0" w:lastRow="0" w:firstColumn="0" w:lastColumn="0" w:oddVBand="0" w:evenVBand="0" w:oddHBand="1" w:evenHBand="0" w:firstRowFirstColumn="0" w:firstRowLastColumn="0" w:lastRowFirstColumn="0" w:lastRowLastColumn="0"/>
             </w:pPr>
           </w:p>
         </w:tc>
@@ -918,7 +908,7 @@
           <w:p>
             <w:pPr>
               <w:jc w:val="center"/>
-              <w:cnfStyle w:val="000000100000"/>
+              <w:cnfStyle w:val="000000100000" w:firstRow="0" w:lastRow="0" w:firstColumn="0" w:lastColumn="0" w:oddVBand="0" w:evenVBand="0" w:oddHBand="1" w:evenHBand="0" w:firstRowFirstColumn="0" w:firstRowLastColumn="0" w:lastRowFirstColumn="0" w:lastRowLastColumn="0"/>
             </w:pPr>
           </w:p>
         </w:tc>
@@ -926,7 +916,7 @@
       <w:tr>
         <w:tc>
           <w:tcPr>
-            <w:cnfStyle w:val="001000000000"/>
+            <w:cnfStyle w:val="001000000000" w:firstRow="0" w:lastRow="0" w:firstColumn="1" w:lastColumn="0" w:oddVBand="0" w:evenVBand="0" w:oddHBand="0" w:evenHBand="0" w:firstRowFirstColumn="0" w:firstRowLastColumn="0" w:lastRowFirstColumn="0" w:lastRowLastColumn="0"/>
             <w:tcW w:w="1290" w:type="dxa"/>
           </w:tcPr>
           <w:p>
@@ -951,7 +941,7 @@
           <w:p>
             <w:pPr>
               <w:jc w:val="center"/>
-              <w:cnfStyle w:val="000000000000"/>
+              <w:cnfStyle w:val="000000000000" w:firstRow="0" w:lastRow="0" w:firstColumn="0" w:lastColumn="0" w:oddVBand="0" w:evenVBand="0" w:oddHBand="0" w:evenHBand="0" w:firstRowFirstColumn="0" w:firstRowLastColumn="0" w:lastRowFirstColumn="0" w:lastRowLastColumn="0"/>
               <w:rPr>
                 <w:lang w:val="en-US"/>
               </w:rPr>
@@ -972,7 +962,7 @@
           <w:p>
             <w:pPr>
               <w:jc w:val="center"/>
-              <w:cnfStyle w:val="000000000000"/>
+              <w:cnfStyle w:val="000000000000" w:firstRow="0" w:lastRow="0" w:firstColumn="0" w:lastColumn="0" w:oddVBand="0" w:evenVBand="0" w:oddHBand="0" w:evenHBand="0" w:firstRowFirstColumn="0" w:firstRowLastColumn="0" w:lastRowFirstColumn="0" w:lastRowLastColumn="0"/>
               <w:rPr>
                 <w:lang w:val="en-US"/>
               </w:rPr>
@@ -986,7 +976,7 @@
           <w:p>
             <w:pPr>
               <w:jc w:val="center"/>
-              <w:cnfStyle w:val="000000000000"/>
+              <w:cnfStyle w:val="000000000000" w:firstRow="0" w:lastRow="0" w:firstColumn="0" w:lastColumn="0" w:oddVBand="0" w:evenVBand="0" w:oddHBand="0" w:evenHBand="0" w:firstRowFirstColumn="0" w:firstRowLastColumn="0" w:lastRowFirstColumn="0" w:lastRowLastColumn="0"/>
               <w:rPr>
                 <w:lang w:val="en-US"/>
               </w:rPr>
@@ -1006,7 +996,7 @@
           <w:p>
             <w:pPr>
               <w:jc w:val="center"/>
-              <w:cnfStyle w:val="000000000000"/>
+              <w:cnfStyle w:val="000000000000" w:firstRow="0" w:lastRow="0" w:firstColumn="0" w:lastColumn="0" w:oddVBand="0" w:evenVBand="0" w:oddHBand="0" w:evenHBand="0" w:firstRowFirstColumn="0" w:firstRowLastColumn="0" w:lastRowFirstColumn="0" w:lastRowLastColumn="0"/>
               <w:rPr>
                 <w:lang w:val="en-US"/>
               </w:rPr>
@@ -1026,7 +1016,7 @@
           <w:p>
             <w:pPr>
               <w:jc w:val="center"/>
-              <w:cnfStyle w:val="000000000000"/>
+              <w:cnfStyle w:val="000000000000" w:firstRow="0" w:lastRow="0" w:firstColumn="0" w:lastColumn="0" w:oddVBand="0" w:evenVBand="0" w:oddHBand="0" w:evenHBand="0" w:firstRowFirstColumn="0" w:firstRowLastColumn="0" w:lastRowFirstColumn="0" w:lastRowLastColumn="0"/>
               <w:rPr>
                 <w:lang w:val="en-US"/>
               </w:rPr>
@@ -1046,7 +1036,7 @@
           <w:p>
             <w:pPr>
               <w:jc w:val="center"/>
-              <w:cnfStyle w:val="000000000000"/>
+              <w:cnfStyle w:val="000000000000" w:firstRow="0" w:lastRow="0" w:firstColumn="0" w:lastColumn="0" w:oddVBand="0" w:evenVBand="0" w:oddHBand="0" w:evenHBand="0" w:firstRowFirstColumn="0" w:firstRowLastColumn="0" w:lastRowFirstColumn="0" w:lastRowLastColumn="0"/>
               <w:rPr>
                 <w:lang w:val="en-US"/>
               </w:rPr>
@@ -1062,11 +1052,11 @@
       </w:tr>
       <w:tr>
         <w:trPr>
-          <w:cnfStyle w:val="000000100000"/>
+          <w:cnfStyle w:val="000000100000" w:firstRow="0" w:lastRow="0" w:firstColumn="0" w:lastColumn="0" w:oddVBand="0" w:evenVBand="0" w:oddHBand="1" w:evenHBand="0" w:firstRowFirstColumn="0" w:firstRowLastColumn="0" w:lastRowFirstColumn="0" w:lastRowLastColumn="0"/>
         </w:trPr>
         <w:tc>
           <w:tcPr>
-            <w:cnfStyle w:val="001000000000"/>
+            <w:cnfStyle w:val="001000000000" w:firstRow="0" w:lastRow="0" w:firstColumn="1" w:lastColumn="0" w:oddVBand="0" w:evenVBand="0" w:oddHBand="0" w:evenHBand="0" w:firstRowFirstColumn="0" w:firstRowLastColumn="0" w:lastRowFirstColumn="0" w:lastRowLastColumn="0"/>
             <w:tcW w:w="1290" w:type="dxa"/>
           </w:tcPr>
           <w:p>
@@ -1092,7 +1082,7 @@
           <w:p>
             <w:pPr>
               <w:jc w:val="center"/>
-              <w:cnfStyle w:val="000000100000"/>
+              <w:cnfStyle w:val="000000100000" w:firstRow="0" w:lastRow="0" w:firstColumn="0" w:lastColumn="0" w:oddVBand="0" w:evenVBand="0" w:oddHBand="1" w:evenHBand="0" w:firstRowFirstColumn="0" w:firstRowLastColumn="0" w:lastRowFirstColumn="0" w:lastRowLastColumn="0"/>
               <w:rPr>
                 <w:lang w:val="en-US"/>
               </w:rPr>
@@ -1107,7 +1097,7 @@
             <w:pPr>
               <w:ind w:left="840"/>
               <w:jc w:val="center"/>
-              <w:cnfStyle w:val="000000100000"/>
+              <w:cnfStyle w:val="000000100000" w:firstRow="0" w:lastRow="0" w:firstColumn="0" w:lastColumn="0" w:oddVBand="0" w:evenVBand="0" w:oddHBand="1" w:evenHBand="0" w:firstRowFirstColumn="0" w:firstRowLastColumn="0" w:lastRowFirstColumn="0" w:lastRowLastColumn="0"/>
               <w:rPr>
                 <w:lang w:val="en-US"/>
               </w:rPr>
@@ -1122,7 +1112,7 @@
             <w:pPr>
               <w:ind w:left="840"/>
               <w:jc w:val="center"/>
-              <w:cnfStyle w:val="000000100000"/>
+              <w:cnfStyle w:val="000000100000" w:firstRow="0" w:lastRow="0" w:firstColumn="0" w:lastColumn="0" w:oddVBand="0" w:evenVBand="0" w:oddHBand="1" w:evenHBand="0" w:firstRowFirstColumn="0" w:firstRowLastColumn="0" w:lastRowFirstColumn="0" w:lastRowLastColumn="0"/>
               <w:rPr>
                 <w:lang w:val="en-US"/>
               </w:rPr>
@@ -1137,7 +1127,7 @@
             <w:pPr>
               <w:ind w:left="840"/>
               <w:jc w:val="center"/>
-              <w:cnfStyle w:val="000000100000"/>
+              <w:cnfStyle w:val="000000100000" w:firstRow="0" w:lastRow="0" w:firstColumn="0" w:lastColumn="0" w:oddVBand="0" w:evenVBand="0" w:oddHBand="1" w:evenHBand="0" w:firstRowFirstColumn="0" w:firstRowLastColumn="0" w:lastRowFirstColumn="0" w:lastRowLastColumn="0"/>
               <w:rPr>
                 <w:lang w:val="en-US"/>
               </w:rPr>
@@ -1151,7 +1141,7 @@
           <w:p>
             <w:pPr>
               <w:jc w:val="center"/>
-              <w:cnfStyle w:val="000000100000"/>
+              <w:cnfStyle w:val="000000100000" w:firstRow="0" w:lastRow="0" w:firstColumn="0" w:lastColumn="0" w:oddVBand="0" w:evenVBand="0" w:oddHBand="1" w:evenHBand="0" w:firstRowFirstColumn="0" w:firstRowLastColumn="0" w:lastRowFirstColumn="0" w:lastRowLastColumn="0"/>
               <w:rPr>
                 <w:lang w:val="en-US"/>
               </w:rPr>
@@ -1171,7 +1161,7 @@
           <w:p>
             <w:pPr>
               <w:jc w:val="center"/>
-              <w:cnfStyle w:val="000000100000"/>
+              <w:cnfStyle w:val="000000100000" w:firstRow="0" w:lastRow="0" w:firstColumn="0" w:lastColumn="0" w:oddVBand="0" w:evenVBand="0" w:oddHBand="1" w:evenHBand="0" w:firstRowFirstColumn="0" w:firstRowLastColumn="0" w:lastRowFirstColumn="0" w:lastRowLastColumn="0"/>
               <w:rPr>
                 <w:lang w:val="en-US"/>
               </w:rPr>
@@ -1188,7 +1178,7 @@
       <w:tr>
         <w:tc>
           <w:tcPr>
-            <w:cnfStyle w:val="001000000000"/>
+            <w:cnfStyle w:val="001000000000" w:firstRow="0" w:lastRow="0" w:firstColumn="1" w:lastColumn="0" w:oddVBand="0" w:evenVBand="0" w:oddHBand="0" w:evenHBand="0" w:firstRowFirstColumn="0" w:firstRowLastColumn="0" w:lastRowFirstColumn="0" w:lastRowLastColumn="0"/>
             <w:tcW w:w="1290" w:type="dxa"/>
           </w:tcPr>
           <w:p>
@@ -1214,7 +1204,7 @@
           <w:p>
             <w:pPr>
               <w:jc w:val="center"/>
-              <w:cnfStyle w:val="000000000000"/>
+              <w:cnfStyle w:val="000000000000" w:firstRow="0" w:lastRow="0" w:firstColumn="0" w:lastColumn="0" w:oddVBand="0" w:evenVBand="0" w:oddHBand="0" w:evenHBand="0" w:firstRowFirstColumn="0" w:firstRowLastColumn="0" w:lastRowFirstColumn="0" w:lastRowLastColumn="0"/>
               <w:rPr>
                 <w:lang w:val="en-US"/>
               </w:rPr>
@@ -1234,7 +1224,7 @@
           <w:p>
             <w:pPr>
               <w:jc w:val="center"/>
-              <w:cnfStyle w:val="000000000000"/>
+              <w:cnfStyle w:val="000000000000" w:firstRow="0" w:lastRow="0" w:firstColumn="0" w:lastColumn="0" w:oddVBand="0" w:evenVBand="0" w:oddHBand="0" w:evenHBand="0" w:firstRowFirstColumn="0" w:firstRowLastColumn="0" w:lastRowFirstColumn="0" w:lastRowLastColumn="0"/>
               <w:rPr>
                 <w:lang w:val="en-US"/>
               </w:rPr>
@@ -1254,7 +1244,7 @@
           <w:p>
             <w:pPr>
               <w:jc w:val="center"/>
-              <w:cnfStyle w:val="000000000000"/>
+              <w:cnfStyle w:val="000000000000" w:firstRow="0" w:lastRow="0" w:firstColumn="0" w:lastColumn="0" w:oddVBand="0" w:evenVBand="0" w:oddHBand="0" w:evenHBand="0" w:firstRowFirstColumn="0" w:firstRowLastColumn="0" w:lastRowFirstColumn="0" w:lastRowLastColumn="0"/>
               <w:rPr>
                 <w:lang w:val="en-US"/>
               </w:rPr>
@@ -1269,7 +1259,7 @@
           <w:p>
             <w:pPr>
               <w:jc w:val="center"/>
-              <w:cnfStyle w:val="000000000000"/>
+              <w:cnfStyle w:val="000000000000" w:firstRow="0" w:lastRow="0" w:firstColumn="0" w:lastColumn="0" w:oddVBand="0" w:evenVBand="0" w:oddHBand="0" w:evenHBand="0" w:firstRowFirstColumn="0" w:firstRowLastColumn="0" w:lastRowFirstColumn="0" w:lastRowLastColumn="0"/>
               <w:rPr>
                 <w:lang w:val="en-US"/>
               </w:rPr>
@@ -1283,7 +1273,7 @@
           <w:p>
             <w:pPr>
               <w:jc w:val="center"/>
-              <w:cnfStyle w:val="000000000000"/>
+              <w:cnfStyle w:val="000000000000" w:firstRow="0" w:lastRow="0" w:firstColumn="0" w:lastColumn="0" w:oddVBand="0" w:evenVBand="0" w:oddHBand="0" w:evenHBand="0" w:firstRowFirstColumn="0" w:firstRowLastColumn="0" w:lastRowFirstColumn="0" w:lastRowLastColumn="0"/>
               <w:rPr>
                 <w:lang w:val="en-US"/>
               </w:rPr>
@@ -1303,7 +1293,7 @@
           <w:p>
             <w:pPr>
               <w:jc w:val="center"/>
-              <w:cnfStyle w:val="000000000000"/>
+              <w:cnfStyle w:val="000000000000" w:firstRow="0" w:lastRow="0" w:firstColumn="0" w:lastColumn="0" w:oddVBand="0" w:evenVBand="0" w:oddHBand="0" w:evenHBand="0" w:firstRowFirstColumn="0" w:firstRowLastColumn="0" w:lastRowFirstColumn="0" w:lastRowLastColumn="0"/>
               <w:rPr>
                 <w:lang w:val="en-US"/>
               </w:rPr>
@@ -1323,7 +1313,7 @@
           <w:p>
             <w:pPr>
               <w:jc w:val="center"/>
-              <w:cnfStyle w:val="000000000000"/>
+              <w:cnfStyle w:val="000000000000" w:firstRow="0" w:lastRow="0" w:firstColumn="0" w:lastColumn="0" w:oddVBand="0" w:evenVBand="0" w:oddHBand="0" w:evenHBand="0" w:firstRowFirstColumn="0" w:firstRowLastColumn="0" w:lastRowFirstColumn="0" w:lastRowLastColumn="0"/>
               <w:rPr>
                 <w:lang w:val="en-US"/>
               </w:rPr>
@@ -1339,11 +1329,11 @@
       </w:tr>
       <w:tr>
         <w:trPr>
-          <w:cnfStyle w:val="000000100000"/>
+          <w:cnfStyle w:val="000000100000" w:firstRow="0" w:lastRow="0" w:firstColumn="0" w:lastColumn="0" w:oddVBand="0" w:evenVBand="0" w:oddHBand="1" w:evenHBand="0" w:firstRowFirstColumn="0" w:firstRowLastColumn="0" w:lastRowFirstColumn="0" w:lastRowLastColumn="0"/>
         </w:trPr>
         <w:tc>
           <w:tcPr>
-            <w:cnfStyle w:val="001000000000"/>
+            <w:cnfStyle w:val="001000000000" w:firstRow="0" w:lastRow="0" w:firstColumn="1" w:lastColumn="0" w:oddVBand="0" w:evenVBand="0" w:oddHBand="0" w:evenHBand="0" w:firstRowFirstColumn="0" w:firstRowLastColumn="0" w:lastRowFirstColumn="0" w:lastRowLastColumn="0"/>
             <w:tcW w:w="1290" w:type="dxa"/>
           </w:tcPr>
           <w:p>
@@ -1363,7 +1353,7 @@
           <w:p>
             <w:pPr>
               <w:jc w:val="center"/>
-              <w:cnfStyle w:val="000000100000"/>
+              <w:cnfStyle w:val="000000100000" w:firstRow="0" w:lastRow="0" w:firstColumn="0" w:lastColumn="0" w:oddVBand="0" w:evenVBand="0" w:oddHBand="1" w:evenHBand="0" w:firstRowFirstColumn="0" w:firstRowLastColumn="0" w:lastRowFirstColumn="0" w:lastRowLastColumn="0"/>
             </w:pPr>
             <w:r>
               <w:t>FULL</w:t>
@@ -1377,7 +1367,7 @@
           <w:p>
             <w:pPr>
               <w:jc w:val="center"/>
-              <w:cnfStyle w:val="000000100000"/>
+              <w:cnfStyle w:val="000000100000" w:firstRow="0" w:lastRow="0" w:firstColumn="0" w:lastColumn="0" w:oddVBand="0" w:evenVBand="0" w:oddHBand="1" w:evenHBand="0" w:firstRowFirstColumn="0" w:firstRowLastColumn="0" w:lastRowFirstColumn="0" w:lastRowLastColumn="0"/>
             </w:pPr>
             <w:r>
               <w:t>MOROSO</w:t>
@@ -1391,7 +1381,7 @@
           <w:p>
             <w:pPr>
               <w:jc w:val="center"/>
-              <w:cnfStyle w:val="000000100000"/>
+              <w:cnfStyle w:val="000000100000" w:firstRow="0" w:lastRow="0" w:firstColumn="0" w:lastColumn="0" w:oddVBand="0" w:evenVBand="0" w:oddHBand="1" w:evenHBand="0" w:firstRowFirstColumn="0" w:firstRowLastColumn="0" w:lastRowFirstColumn="0" w:lastRowLastColumn="0"/>
             </w:pPr>
             <w:r>
               <w:t>3</w:t>
@@ -1405,7 +1395,7 @@
           <w:p>
             <w:pPr>
               <w:jc w:val="center"/>
-              <w:cnfStyle w:val="000000100000"/>
+              <w:cnfStyle w:val="000000100000" w:firstRow="0" w:lastRow="0" w:firstColumn="0" w:lastColumn="0" w:oddVBand="0" w:evenVBand="0" w:oddHBand="1" w:evenHBand="0" w:firstRowFirstColumn="0" w:firstRowLastColumn="0" w:lastRowFirstColumn="0" w:lastRowLastColumn="0"/>
             </w:pPr>
             <w:r>
               <w:t>4</w:t>
@@ -1419,7 +1409,7 @@
           <w:p>
             <w:pPr>
               <w:jc w:val="center"/>
-              <w:cnfStyle w:val="000000100000"/>
+              <w:cnfStyle w:val="000000100000" w:firstRow="0" w:lastRow="0" w:firstColumn="0" w:lastColumn="0" w:oddVBand="0" w:evenVBand="0" w:oddHBand="1" w:evenHBand="0" w:firstRowFirstColumn="0" w:firstRowLastColumn="0" w:lastRowFirstColumn="0" w:lastRowLastColumn="0"/>
             </w:pPr>
             <w:r>
               <w:t>2</w:t>
@@ -1433,7 +1423,7 @@
           <w:p>
             <w:pPr>
               <w:jc w:val="center"/>
-              <w:cnfStyle w:val="000000100000"/>
+              <w:cnfStyle w:val="000000100000" w:firstRow="0" w:lastRow="0" w:firstColumn="0" w:lastColumn="0" w:oddVBand="0" w:evenVBand="0" w:oddHBand="1" w:evenHBand="0" w:firstRowFirstColumn="0" w:firstRowLastColumn="0" w:lastRowFirstColumn="0" w:lastRowLastColumn="0"/>
             </w:pPr>
             <w:r>
               <w:t>4</w:t>
@@ -1448,8 +1438,8 @@
           <w:noProof/>
           <w:lang w:eastAsia="es-ES"/>
         </w:rPr>
-        <w:pict>
-          <v:shapetype id="_x0000_t202" coordsize="21600,21600" o:spt="202" path="m,l,21600r21600,l21600,xe">
+        <w:pict w14:anchorId="0822BFE8">
+          <v:shapetype id="_x0000_t202" coordsize="21600,21600" o:spt="202" path="m0,0l0,21600,21600,21600,21600,0xe">
             <v:stroke joinstyle="miter"/>
             <v:path gradientshapeok="t" o:connecttype="rect"/>
           </v:shapetype>
@@ -1518,8 +1508,8 @@
           <w:noProof/>
           <w:lang w:eastAsia="es-ES"/>
         </w:rPr>
-        <w:pict>
-          <v:shapetype id="_x0000_t32" coordsize="21600,21600" o:spt="32" o:oned="t" path="m,l21600,21600e" filled="f">
+        <w:pict w14:anchorId="3828E519">
+          <v:shapetype id="_x0000_t32" coordsize="21600,21600" o:spt="32" o:oned="t" path="m0,0l21600,21600e" filled="f">
             <v:path arrowok="t" fillok="f" o:connecttype="none"/>
             <o:lock v:ext="edit" shapetype="t"/>
           </v:shapetype>
@@ -1531,8 +1521,8 @@
           <w:noProof/>
           <w:lang w:eastAsia="es-ES"/>
         </w:rPr>
-        <w:pict>
-          <v:shapetype id="_x0000_t120" coordsize="21600,21600" o:spt="120" path="m10800,qx,10800,10800,21600,21600,10800,10800,xe">
+        <w:pict w14:anchorId="13E9C44E">
+          <v:shapetype id="_x0000_t120" coordsize="21600,21600" o:spt="120" path="m10800,0qx0,10800,10800,21600,21600,10800,10800,0xe">
             <v:path gradientshapeok="t" o:connecttype="custom" o:connectlocs="10800,0;3163,3163;0,10800;3163,18437;10800,21600;18437,18437;21600,10800;18437,3163" textboxrect="3163,3163,18437,18437"/>
           </v:shapetype>
           <v:shape id="_x0000_s1030" type="#_x0000_t120" style="position:absolute;margin-left:163.6pt;margin-top:2.4pt;width:15.55pt;height:14.4pt;z-index:251661312"/>
@@ -1545,7 +1535,7 @@
           <w:noProof/>
           <w:lang w:eastAsia="es-ES"/>
         </w:rPr>
-        <w:pict>
+        <w:pict w14:anchorId="0A1C9E1C">
           <v:shape id="_x0000_s1037" type="#_x0000_t202" style="position:absolute;margin-left:35.45pt;margin-top:80.45pt;width:91.9pt;height:69.45pt;z-index:251667456;mso-height-percent:200;mso-height-percent:200;mso-width-relative:margin;mso-height-relative:margin" stroked="f">
             <v:textbox style="mso-next-textbox:#_x0000_s1037;mso-fit-shape-to-text:t">
               <w:txbxContent>
@@ -1608,7 +1598,7 @@
           <w:noProof/>
           <w:lang w:eastAsia="es-ES"/>
         </w:rPr>
-        <w:pict>
+        <w:pict w14:anchorId="06EA4D60">
           <v:shape id="_x0000_s1038" type="#_x0000_t202" style="position:absolute;margin-left:195.55pt;margin-top:18.15pt;width:88.65pt;height:35.75pt;z-index:251668480;mso-width-relative:margin;mso-height-relative:margin" stroked="f">
             <v:textbox style="mso-next-textbox:#_x0000_s1038">
               <w:txbxContent>
@@ -1674,8 +1664,8 @@
         <w:rPr>
           <w:noProof/>
         </w:rPr>
-        <w:pict>
-          <v:shape id="_x0000_s1035" type="#_x0000_t202" style="position:absolute;margin-left:211.1pt;margin-top:75.65pt;width:91.9pt;height:28.45pt;z-index:251666432;mso-height-percent:200;mso-height-percent:200;mso-width-relative:margin;mso-height-relative:margin" stroked="f">
+        <w:pict w14:anchorId="65A70E00">
+          <v:shape id="_x0000_s1035" type="#_x0000_t202" style="position:absolute;margin-left:211.1pt;margin-top:75.65pt;width:91.9pt;height:69.45pt;z-index:251666432;mso-height-percent:200;mso-height-percent:200;mso-width-relative:margin;mso-height-relative:margin" stroked="f">
             <v:textbox style="mso-next-textbox:#_x0000_s1035;mso-fit-shape-to-text:t">
               <w:txbxContent>
                 <w:p>
@@ -1734,7 +1724,7 @@
           <w:noProof/>
           <w:lang w:eastAsia="es-ES"/>
         </w:rPr>
-        <w:pict>
+        <w:pict w14:anchorId="54D103B2">
           <v:shape id="_x0000_s1033" type="#_x0000_t32" style="position:absolute;margin-left:174.15pt;margin-top:42.15pt;width:25.9pt;height:33.5pt;flip:x y;z-index:251663360" o:connectortype="straight"/>
         </w:pict>
       </w:r>
@@ -1743,7 +1733,7 @@
           <w:noProof/>
           <w:lang w:eastAsia="es-ES"/>
         </w:rPr>
-        <w:pict>
+        <w:pict w14:anchorId="71879A81">
           <v:shape id="_x0000_s1032" type="#_x0000_t32" style="position:absolute;margin-left:141.9pt;margin-top:42.15pt;width:25.9pt;height:35.9pt;flip:y;z-index:251662336" o:connectortype="straight"/>
         </w:pict>
       </w:r>
@@ -1752,7 +1742,7 @@
           <w:noProof/>
           <w:lang w:eastAsia="es-ES"/>
         </w:rPr>
-        <w:pict>
+        <w:pict w14:anchorId="7A3F34B4">
           <v:shape id="_x0000_s1029" type="#_x0000_t120" style="position:absolute;margin-left:163.6pt;margin-top:27.75pt;width:15.55pt;height:14.4pt;z-index:251660288"/>
         </w:pict>
       </w:r>
@@ -1761,7 +1751,7 @@
           <w:noProof/>
           <w:lang w:eastAsia="es-ES"/>
         </w:rPr>
-        <w:pict>
+        <w:pict w14:anchorId="65D5E8AE">
           <v:shape id="_x0000_s1028" type="#_x0000_t120" style="position:absolute;margin-left:195.55pt;margin-top:75.65pt;width:15.55pt;height:14.4pt;z-index:251659264"/>
         </w:pict>
       </w:r>
@@ -1770,7 +1760,7 @@
           <w:noProof/>
           <w:lang w:eastAsia="es-ES"/>
         </w:rPr>
-        <w:pict>
+        <w:pict w14:anchorId="5A4C4ED3">
           <v:shape id="_x0000_s1026" type="#_x0000_t120" style="position:absolute;margin-left:131.55pt;margin-top:78.05pt;width:15.55pt;height:14.4pt;z-index:251658240"/>
         </w:pict>
       </w:r>
@@ -1924,7 +1914,6 @@
         </w:rPr>
       </w:pPr>
       <w:proofErr w:type="spellStart"/>
-      <w:proofErr w:type="gramStart"/>
       <w:r>
         <w:rPr>
           <w:rFonts w:ascii="Courier New" w:hAnsi="Courier New" w:cs="Courier New"/>
@@ -1934,7 +1923,6 @@
         <w:t>delete</w:t>
       </w:r>
       <w:proofErr w:type="spellEnd"/>
-      <w:proofErr w:type="gramEnd"/>
       <w:r>
         <w:rPr>
           <w:rFonts w:ascii="Courier New" w:hAnsi="Courier New" w:cs="Courier New"/>
@@ -2195,7 +2183,7 @@
       <w:tblPr>
         <w:tblStyle w:val="Sombreadoclaro-nfasis1"/>
         <w:tblW w:w="0" w:type="auto"/>
-        <w:tblLook w:val="04A0"/>
+        <w:tblLook w:val="04A0" w:firstRow="1" w:lastRow="0" w:firstColumn="1" w:lastColumn="0" w:noHBand="0" w:noVBand="1"/>
       </w:tblPr>
       <w:tblGrid>
         <w:gridCol w:w="1316"/>
@@ -2209,11 +2197,11 @@
       </w:tblGrid>
       <w:tr>
         <w:trPr>
-          <w:cnfStyle w:val="100000000000"/>
+          <w:cnfStyle w:val="100000000000" w:firstRow="1" w:lastRow="0" w:firstColumn="0" w:lastColumn="0" w:oddVBand="0" w:evenVBand="0" w:oddHBand="0" w:evenHBand="0" w:firstRowFirstColumn="0" w:firstRowLastColumn="0" w:lastRowFirstColumn="0" w:lastRowLastColumn="0"/>
         </w:trPr>
         <w:tc>
           <w:tcPr>
-            <w:cnfStyle w:val="001000000000"/>
+            <w:cnfStyle w:val="001000000000" w:firstRow="0" w:lastRow="0" w:firstColumn="1" w:lastColumn="0" w:oddVBand="0" w:evenVBand="0" w:oddHBand="0" w:evenHBand="0" w:firstRowFirstColumn="0" w:firstRowLastColumn="0" w:lastRowFirstColumn="0" w:lastRowLastColumn="0"/>
             <w:tcW w:w="1290" w:type="dxa"/>
           </w:tcPr>
           <w:p>
@@ -2233,7 +2221,7 @@
             <w:pPr>
               <w:ind w:left="45"/>
               <w:jc w:val="center"/>
-              <w:cnfStyle w:val="100000000000"/>
+              <w:cnfStyle w:val="100000000000" w:firstRow="1" w:lastRow="0" w:firstColumn="0" w:lastColumn="0" w:oddVBand="0" w:evenVBand="0" w:oddHBand="0" w:evenHBand="0" w:firstRowFirstColumn="0" w:firstRowLastColumn="0" w:lastRowFirstColumn="0" w:lastRowLastColumn="0"/>
             </w:pPr>
             <w:r>
               <w:t>OPCIONES</w:t>
@@ -2249,7 +2237,7 @@
             <w:pPr>
               <w:ind w:left="78"/>
               <w:jc w:val="center"/>
-              <w:cnfStyle w:val="100000000000"/>
+              <w:cnfStyle w:val="100000000000" w:firstRow="1" w:lastRow="0" w:firstColumn="0" w:lastColumn="0" w:oddVBand="0" w:evenVBand="0" w:oddHBand="0" w:evenHBand="0" w:firstRowFirstColumn="0" w:firstRowLastColumn="0" w:lastRowFirstColumn="0" w:lastRowLastColumn="0"/>
             </w:pPr>
             <w:r>
               <w:t>TABLA</w:t>
@@ -2264,7 +2252,7 @@
             <w:pPr>
               <w:ind w:left="88"/>
               <w:jc w:val="center"/>
-              <w:cnfStyle w:val="100000000000"/>
+              <w:cnfStyle w:val="100000000000" w:firstRow="1" w:lastRow="0" w:firstColumn="0" w:lastColumn="0" w:oddVBand="0" w:evenVBand="0" w:oddHBand="0" w:evenHBand="0" w:firstRowFirstColumn="0" w:firstRowLastColumn="0" w:lastRowFirstColumn="0" w:lastRowLastColumn="0"/>
             </w:pPr>
             <w:r>
               <w:t>Coste</w:t>
@@ -2278,7 +2266,7 @@
           <w:p>
             <w:pPr>
               <w:jc w:val="center"/>
-              <w:cnfStyle w:val="100000000000"/>
+              <w:cnfStyle w:val="100000000000" w:firstRow="1" w:lastRow="0" w:firstColumn="0" w:lastColumn="0" w:oddVBand="0" w:evenVBand="0" w:oddHBand="0" w:evenHBand="0" w:firstRowFirstColumn="0" w:firstRowLastColumn="0" w:lastRowFirstColumn="0" w:lastRowLastColumn="0"/>
             </w:pPr>
             <w:r>
               <w:t>Filas</w:t>
@@ -2293,7 +2281,7 @@
             <w:pPr>
               <w:ind w:left="88"/>
               <w:jc w:val="center"/>
-              <w:cnfStyle w:val="100000000000"/>
+              <w:cnfStyle w:val="100000000000" w:firstRow="1" w:lastRow="0" w:firstColumn="0" w:lastColumn="0" w:oddVBand="0" w:evenVBand="0" w:oddHBand="0" w:evenHBand="0" w:firstRowFirstColumn="0" w:firstRowLastColumn="0" w:lastRowFirstColumn="0" w:lastRowLastColumn="0"/>
             </w:pPr>
             <w:r>
               <w:t>PADRE</w:t>
@@ -2308,7 +2296,7 @@
             <w:pPr>
               <w:ind w:left="88"/>
               <w:jc w:val="center"/>
-              <w:cnfStyle w:val="100000000000"/>
+              <w:cnfStyle w:val="100000000000" w:firstRow="1" w:lastRow="0" w:firstColumn="0" w:lastColumn="0" w:oddVBand="0" w:evenVBand="0" w:oddHBand="0" w:evenHBand="0" w:firstRowFirstColumn="0" w:firstRowLastColumn="0" w:lastRowFirstColumn="0" w:lastRowLastColumn="0"/>
             </w:pPr>
             <w:r>
               <w:t>ID</w:t>
@@ -2318,11 +2306,11 @@
       </w:tr>
       <w:tr>
         <w:trPr>
-          <w:cnfStyle w:val="000000100000"/>
+          <w:cnfStyle w:val="000000100000" w:firstRow="0" w:lastRow="0" w:firstColumn="0" w:lastColumn="0" w:oddVBand="0" w:evenVBand="0" w:oddHBand="1" w:evenHBand="0" w:firstRowFirstColumn="0" w:firstRowLastColumn="0" w:lastRowFirstColumn="0" w:lastRowLastColumn="0"/>
         </w:trPr>
         <w:tc>
           <w:tcPr>
-            <w:cnfStyle w:val="001000000000"/>
+            <w:cnfStyle w:val="001000000000" w:firstRow="0" w:lastRow="0" w:firstColumn="1" w:lastColumn="0" w:oddVBand="0" w:evenVBand="0" w:oddHBand="0" w:evenHBand="0" w:firstRowFirstColumn="0" w:firstRowLastColumn="0" w:lastRowFirstColumn="0" w:lastRowLastColumn="0"/>
             <w:tcW w:w="1290" w:type="dxa"/>
           </w:tcPr>
           <w:p>
@@ -2344,7 +2332,7 @@
           <w:p>
             <w:pPr>
               <w:jc w:val="center"/>
-              <w:cnfStyle w:val="000000100000"/>
+              <w:cnfStyle w:val="000000100000" w:firstRow="0" w:lastRow="0" w:firstColumn="0" w:lastColumn="0" w:oddVBand="0" w:evenVBand="0" w:oddHBand="1" w:evenHBand="0" w:firstRowFirstColumn="0" w:firstRowLastColumn="0" w:lastRowFirstColumn="0" w:lastRowLastColumn="0"/>
             </w:pPr>
             <w:r>
               <w:rPr>
@@ -2362,7 +2350,7 @@
           <w:p>
             <w:pPr>
               <w:jc w:val="center"/>
-              <w:cnfStyle w:val="000000100000"/>
+              <w:cnfStyle w:val="000000100000" w:firstRow="0" w:lastRow="0" w:firstColumn="0" w:lastColumn="0" w:oddVBand="0" w:evenVBand="0" w:oddHBand="1" w:evenHBand="0" w:firstRowFirstColumn="0" w:firstRowLastColumn="0" w:lastRowFirstColumn="0" w:lastRowLastColumn="0"/>
             </w:pPr>
           </w:p>
         </w:tc>
@@ -2373,7 +2361,7 @@
           <w:p>
             <w:pPr>
               <w:jc w:val="center"/>
-              <w:cnfStyle w:val="000000100000"/>
+              <w:cnfStyle w:val="000000100000" w:firstRow="0" w:lastRow="0" w:firstColumn="0" w:lastColumn="0" w:oddVBand="0" w:evenVBand="0" w:oddHBand="1" w:evenHBand="0" w:firstRowFirstColumn="0" w:firstRowLastColumn="0" w:lastRowFirstColumn="0" w:lastRowLastColumn="0"/>
             </w:pPr>
             <w:r>
               <w:t>6</w:t>
@@ -2387,7 +2375,7 @@
           <w:p>
             <w:pPr>
               <w:jc w:val="center"/>
-              <w:cnfStyle w:val="000000100000"/>
+              <w:cnfStyle w:val="000000100000" w:firstRow="0" w:lastRow="0" w:firstColumn="0" w:lastColumn="0" w:oddVBand="0" w:evenVBand="0" w:oddHBand="1" w:evenHBand="0" w:firstRowFirstColumn="0" w:firstRowLastColumn="0" w:lastRowFirstColumn="0" w:lastRowLastColumn="0"/>
             </w:pPr>
             <w:r>
               <w:t>2</w:t>
@@ -2401,7 +2389,7 @@
           <w:p>
             <w:pPr>
               <w:jc w:val="center"/>
-              <w:cnfStyle w:val="000000100000"/>
+              <w:cnfStyle w:val="000000100000" w:firstRow="0" w:lastRow="0" w:firstColumn="0" w:lastColumn="0" w:oddVBand="0" w:evenVBand="0" w:oddHBand="1" w:evenHBand="0" w:firstRowFirstColumn="0" w:firstRowLastColumn="0" w:lastRowFirstColumn="0" w:lastRowLastColumn="0"/>
             </w:pPr>
             <w:r>
               <w:t>0</w:t>
@@ -2415,7 +2403,7 @@
           <w:p>
             <w:pPr>
               <w:jc w:val="center"/>
-              <w:cnfStyle w:val="000000100000"/>
+              <w:cnfStyle w:val="000000100000" w:firstRow="0" w:lastRow="0" w:firstColumn="0" w:lastColumn="0" w:oddVBand="0" w:evenVBand="0" w:oddHBand="1" w:evenHBand="0" w:firstRowFirstColumn="0" w:firstRowLastColumn="0" w:lastRowFirstColumn="0" w:lastRowLastColumn="0"/>
             </w:pPr>
             <w:r>
               <w:t>1</w:t>
@@ -2426,7 +2414,7 @@
       <w:tr>
         <w:tc>
           <w:tcPr>
-            <w:cnfStyle w:val="001000000000"/>
+            <w:cnfStyle w:val="001000000000" w:firstRow="0" w:lastRow="0" w:firstColumn="1" w:lastColumn="0" w:oddVBand="0" w:evenVBand="0" w:oddHBand="0" w:evenHBand="0" w:firstRowFirstColumn="0" w:firstRowLastColumn="0" w:lastRowFirstColumn="0" w:lastRowLastColumn="0"/>
             <w:tcW w:w="1290" w:type="dxa"/>
           </w:tcPr>
           <w:p>
@@ -2451,7 +2439,7 @@
           <w:p>
             <w:pPr>
               <w:jc w:val="center"/>
-              <w:cnfStyle w:val="000000000000"/>
+              <w:cnfStyle w:val="000000000000" w:firstRow="0" w:lastRow="0" w:firstColumn="0" w:lastColumn="0" w:oddVBand="0" w:evenVBand="0" w:oddHBand="0" w:evenHBand="0" w:firstRowFirstColumn="0" w:firstRowLastColumn="0" w:lastRowFirstColumn="0" w:lastRowLastColumn="0"/>
               <w:rPr>
                 <w:lang w:val="en-US"/>
               </w:rPr>
@@ -2466,7 +2454,7 @@
           <w:p>
             <w:pPr>
               <w:jc w:val="center"/>
-              <w:cnfStyle w:val="000000000000"/>
+              <w:cnfStyle w:val="000000000000" w:firstRow="0" w:lastRow="0" w:firstColumn="0" w:lastColumn="0" w:oddVBand="0" w:evenVBand="0" w:oddHBand="0" w:evenHBand="0" w:firstRowFirstColumn="0" w:firstRowLastColumn="0" w:lastRowFirstColumn="0" w:lastRowLastColumn="0"/>
               <w:rPr>
                 <w:lang w:val="en-US"/>
               </w:rPr>
@@ -2480,7 +2468,7 @@
           <w:p>
             <w:pPr>
               <w:jc w:val="center"/>
-              <w:cnfStyle w:val="000000000000"/>
+              <w:cnfStyle w:val="000000000000" w:firstRow="0" w:lastRow="0" w:firstColumn="0" w:lastColumn="0" w:oddVBand="0" w:evenVBand="0" w:oddHBand="0" w:evenHBand="0" w:firstRowFirstColumn="0" w:firstRowLastColumn="0" w:lastRowFirstColumn="0" w:lastRowLastColumn="0"/>
               <w:rPr>
                 <w:lang w:val="en-US"/>
               </w:rPr>
@@ -2494,7 +2482,7 @@
           <w:p>
             <w:pPr>
               <w:jc w:val="center"/>
-              <w:cnfStyle w:val="000000000000"/>
+              <w:cnfStyle w:val="000000000000" w:firstRow="0" w:lastRow="0" w:firstColumn="0" w:lastColumn="0" w:oddVBand="0" w:evenVBand="0" w:oddHBand="0" w:evenHBand="0" w:firstRowFirstColumn="0" w:firstRowLastColumn="0" w:lastRowFirstColumn="0" w:lastRowLastColumn="0"/>
               <w:rPr>
                 <w:lang w:val="en-US"/>
               </w:rPr>
@@ -2508,7 +2496,7 @@
           <w:p>
             <w:pPr>
               <w:jc w:val="center"/>
-              <w:cnfStyle w:val="000000000000"/>
+              <w:cnfStyle w:val="000000000000" w:firstRow="0" w:lastRow="0" w:firstColumn="0" w:lastColumn="0" w:oddVBand="0" w:evenVBand="0" w:oddHBand="0" w:evenHBand="0" w:firstRowFirstColumn="0" w:firstRowLastColumn="0" w:lastRowFirstColumn="0" w:lastRowLastColumn="0"/>
               <w:rPr>
                 <w:lang w:val="en-US"/>
               </w:rPr>
@@ -2528,7 +2516,7 @@
           <w:p>
             <w:pPr>
               <w:jc w:val="center"/>
-              <w:cnfStyle w:val="000000000000"/>
+              <w:cnfStyle w:val="000000000000" w:firstRow="0" w:lastRow="0" w:firstColumn="0" w:lastColumn="0" w:oddVBand="0" w:evenVBand="0" w:oddHBand="0" w:evenHBand="0" w:firstRowFirstColumn="0" w:firstRowLastColumn="0" w:lastRowFirstColumn="0" w:lastRowLastColumn="0"/>
               <w:rPr>
                 <w:lang w:val="en-US"/>
               </w:rPr>
@@ -2544,11 +2532,11 @@
       </w:tr>
       <w:tr>
         <w:trPr>
-          <w:cnfStyle w:val="000000100000"/>
+          <w:cnfStyle w:val="000000100000" w:firstRow="0" w:lastRow="0" w:firstColumn="0" w:lastColumn="0" w:oddVBand="0" w:evenVBand="0" w:oddHBand="1" w:evenHBand="0" w:firstRowFirstColumn="0" w:firstRowLastColumn="0" w:lastRowFirstColumn="0" w:lastRowLastColumn="0"/>
         </w:trPr>
         <w:tc>
           <w:tcPr>
-            <w:cnfStyle w:val="001000000000"/>
+            <w:cnfStyle w:val="001000000000" w:firstRow="0" w:lastRow="0" w:firstColumn="1" w:lastColumn="0" w:oddVBand="0" w:evenVBand="0" w:oddHBand="0" w:evenHBand="0" w:firstRowFirstColumn="0" w:firstRowLastColumn="0" w:lastRowFirstColumn="0" w:lastRowLastColumn="0"/>
             <w:tcW w:w="1290" w:type="dxa"/>
           </w:tcPr>
           <w:p>
@@ -2574,7 +2562,7 @@
           <w:p>
             <w:pPr>
               <w:jc w:val="center"/>
-              <w:cnfStyle w:val="000000100000"/>
+              <w:cnfStyle w:val="000000100000" w:firstRow="0" w:lastRow="0" w:firstColumn="0" w:lastColumn="0" w:oddVBand="0" w:evenVBand="0" w:oddHBand="1" w:evenHBand="0" w:firstRowFirstColumn="0" w:firstRowLastColumn="0" w:lastRowFirstColumn="0" w:lastRowLastColumn="0"/>
               <w:rPr>
                 <w:lang w:val="en-US"/>
               </w:rPr>
@@ -2589,7 +2577,7 @@
           <w:p>
             <w:pPr>
               <w:jc w:val="center"/>
-              <w:cnfStyle w:val="000000100000"/>
+              <w:cnfStyle w:val="000000100000" w:firstRow="0" w:lastRow="0" w:firstColumn="0" w:lastColumn="0" w:oddVBand="0" w:evenVBand="0" w:oddHBand="1" w:evenHBand="0" w:firstRowFirstColumn="0" w:firstRowLastColumn="0" w:lastRowFirstColumn="0" w:lastRowLastColumn="0"/>
               <w:rPr>
                 <w:lang w:val="en-US"/>
               </w:rPr>
@@ -2609,7 +2597,7 @@
           <w:p>
             <w:pPr>
               <w:jc w:val="center"/>
-              <w:cnfStyle w:val="000000100000"/>
+              <w:cnfStyle w:val="000000100000" w:firstRow="0" w:lastRow="0" w:firstColumn="0" w:lastColumn="0" w:oddVBand="0" w:evenVBand="0" w:oddHBand="1" w:evenHBand="0" w:firstRowFirstColumn="0" w:firstRowLastColumn="0" w:lastRowFirstColumn="0" w:lastRowLastColumn="0"/>
               <w:rPr>
                 <w:lang w:val="en-US"/>
               </w:rPr>
@@ -2629,7 +2617,7 @@
           <w:p>
             <w:pPr>
               <w:jc w:val="center"/>
-              <w:cnfStyle w:val="000000100000"/>
+              <w:cnfStyle w:val="000000100000" w:firstRow="0" w:lastRow="0" w:firstColumn="0" w:lastColumn="0" w:oddVBand="0" w:evenVBand="0" w:oddHBand="1" w:evenHBand="0" w:firstRowFirstColumn="0" w:firstRowLastColumn="0" w:lastRowFirstColumn="0" w:lastRowLastColumn="0"/>
               <w:rPr>
                 <w:lang w:val="en-US"/>
               </w:rPr>
@@ -2649,7 +2637,7 @@
           <w:p>
             <w:pPr>
               <w:jc w:val="center"/>
-              <w:cnfStyle w:val="000000100000"/>
+              <w:cnfStyle w:val="000000100000" w:firstRow="0" w:lastRow="0" w:firstColumn="0" w:lastColumn="0" w:oddVBand="0" w:evenVBand="0" w:oddHBand="1" w:evenHBand="0" w:firstRowFirstColumn="0" w:firstRowLastColumn="0" w:lastRowFirstColumn="0" w:lastRowLastColumn="0"/>
               <w:rPr>
                 <w:lang w:val="en-US"/>
               </w:rPr>
@@ -2669,7 +2657,7 @@
           <w:p>
             <w:pPr>
               <w:jc w:val="center"/>
-              <w:cnfStyle w:val="000000100000"/>
+              <w:cnfStyle w:val="000000100000" w:firstRow="0" w:lastRow="0" w:firstColumn="0" w:lastColumn="0" w:oddVBand="0" w:evenVBand="0" w:oddHBand="1" w:evenHBand="0" w:firstRowFirstColumn="0" w:firstRowLastColumn="0" w:lastRowFirstColumn="0" w:lastRowLastColumn="0"/>
               <w:rPr>
                 <w:lang w:val="en-US"/>
               </w:rPr>
@@ -2689,7 +2677,7 @@
           <w:p>
             <w:pPr>
               <w:jc w:val="center"/>
-              <w:cnfStyle w:val="000000100000"/>
+              <w:cnfStyle w:val="000000100000" w:firstRow="0" w:lastRow="0" w:firstColumn="0" w:lastColumn="0" w:oddVBand="0" w:evenVBand="0" w:oddHBand="1" w:evenHBand="0" w:firstRowFirstColumn="0" w:firstRowLastColumn="0" w:lastRowFirstColumn="0" w:lastRowLastColumn="0"/>
               <w:rPr>
                 <w:lang w:val="en-US"/>
               </w:rPr>
@@ -2706,7 +2694,7 @@
       <w:tr>
         <w:tc>
           <w:tcPr>
-            <w:cnfStyle w:val="001000000000"/>
+            <w:cnfStyle w:val="001000000000" w:firstRow="0" w:lastRow="0" w:firstColumn="1" w:lastColumn="0" w:oddVBand="0" w:evenVBand="0" w:oddHBand="0" w:evenHBand="0" w:firstRowFirstColumn="0" w:firstRowLastColumn="0" w:lastRowFirstColumn="0" w:lastRowLastColumn="0"/>
             <w:tcW w:w="1290" w:type="dxa"/>
           </w:tcPr>
           <w:p>
@@ -2732,7 +2720,7 @@
           <w:p>
             <w:pPr>
               <w:jc w:val="center"/>
-              <w:cnfStyle w:val="000000000000"/>
+              <w:cnfStyle w:val="000000000000" w:firstRow="0" w:lastRow="0" w:firstColumn="0" w:lastColumn="0" w:oddVBand="0" w:evenVBand="0" w:oddHBand="0" w:evenHBand="0" w:firstRowFirstColumn="0" w:firstRowLastColumn="0" w:lastRowFirstColumn="0" w:lastRowLastColumn="0"/>
               <w:rPr>
                 <w:lang w:val="en-US"/>
               </w:rPr>
@@ -2758,7 +2746,7 @@
           <w:p>
             <w:pPr>
               <w:jc w:val="center"/>
-              <w:cnfStyle w:val="000000000000"/>
+              <w:cnfStyle w:val="000000000000" w:firstRow="0" w:lastRow="0" w:firstColumn="0" w:lastColumn="0" w:oddVBand="0" w:evenVBand="0" w:oddHBand="0" w:evenHBand="0" w:firstRowFirstColumn="0" w:firstRowLastColumn="0" w:lastRowFirstColumn="0" w:lastRowLastColumn="0"/>
               <w:rPr>
                 <w:lang w:val="en-US"/>
               </w:rPr>
@@ -2778,7 +2766,7 @@
           <w:p>
             <w:pPr>
               <w:jc w:val="center"/>
-              <w:cnfStyle w:val="000000000000"/>
+              <w:cnfStyle w:val="000000000000" w:firstRow="0" w:lastRow="0" w:firstColumn="0" w:lastColumn="0" w:oddVBand="0" w:evenVBand="0" w:oddHBand="0" w:evenHBand="0" w:firstRowFirstColumn="0" w:firstRowLastColumn="0" w:lastRowFirstColumn="0" w:lastRowLastColumn="0"/>
               <w:rPr>
                 <w:lang w:val="en-US"/>
               </w:rPr>
@@ -2798,7 +2786,7 @@
           <w:p>
             <w:pPr>
               <w:jc w:val="center"/>
-              <w:cnfStyle w:val="000000000000"/>
+              <w:cnfStyle w:val="000000000000" w:firstRow="0" w:lastRow="0" w:firstColumn="0" w:lastColumn="0" w:oddVBand="0" w:evenVBand="0" w:oddHBand="0" w:evenHBand="0" w:firstRowFirstColumn="0" w:firstRowLastColumn="0" w:lastRowFirstColumn="0" w:lastRowLastColumn="0"/>
               <w:rPr>
                 <w:lang w:val="en-US"/>
               </w:rPr>
@@ -2818,7 +2806,7 @@
           <w:p>
             <w:pPr>
               <w:jc w:val="center"/>
-              <w:cnfStyle w:val="000000000000"/>
+              <w:cnfStyle w:val="000000000000" w:firstRow="0" w:lastRow="0" w:firstColumn="0" w:lastColumn="0" w:oddVBand="0" w:evenVBand="0" w:oddHBand="0" w:evenHBand="0" w:firstRowFirstColumn="0" w:firstRowLastColumn="0" w:lastRowFirstColumn="0" w:lastRowLastColumn="0"/>
               <w:rPr>
                 <w:lang w:val="en-US"/>
               </w:rPr>
@@ -2838,7 +2826,7 @@
           <w:p>
             <w:pPr>
               <w:jc w:val="center"/>
-              <w:cnfStyle w:val="000000000000"/>
+              <w:cnfStyle w:val="000000000000" w:firstRow="0" w:lastRow="0" w:firstColumn="0" w:lastColumn="0" w:oddVBand="0" w:evenVBand="0" w:oddHBand="0" w:evenHBand="0" w:firstRowFirstColumn="0" w:firstRowLastColumn="0" w:lastRowFirstColumn="0" w:lastRowLastColumn="0"/>
               <w:rPr>
                 <w:lang w:val="en-US"/>
               </w:rPr>
@@ -2854,11 +2842,11 @@
       </w:tr>
       <w:tr>
         <w:trPr>
-          <w:cnfStyle w:val="000000100000"/>
+          <w:cnfStyle w:val="000000100000" w:firstRow="0" w:lastRow="0" w:firstColumn="0" w:lastColumn="0" w:oddVBand="0" w:evenVBand="0" w:oddHBand="1" w:evenHBand="0" w:firstRowFirstColumn="0" w:firstRowLastColumn="0" w:lastRowFirstColumn="0" w:lastRowLastColumn="0"/>
         </w:trPr>
         <w:tc>
           <w:tcPr>
-            <w:cnfStyle w:val="001000000000"/>
+            <w:cnfStyle w:val="001000000000" w:firstRow="0" w:lastRow="0" w:firstColumn="1" w:lastColumn="0" w:oddVBand="0" w:evenVBand="0" w:oddHBand="0" w:evenHBand="0" w:firstRowFirstColumn="0" w:firstRowLastColumn="0" w:lastRowFirstColumn="0" w:lastRowLastColumn="0"/>
             <w:tcW w:w="1290" w:type="dxa"/>
           </w:tcPr>
           <w:p>
@@ -2878,7 +2866,7 @@
           <w:p>
             <w:pPr>
               <w:jc w:val="center"/>
-              <w:cnfStyle w:val="000000100000"/>
+              <w:cnfStyle w:val="000000100000" w:firstRow="0" w:lastRow="0" w:firstColumn="0" w:lastColumn="0" w:oddVBand="0" w:evenVBand="0" w:oddHBand="1" w:evenHBand="0" w:firstRowFirstColumn="0" w:firstRowLastColumn="0" w:lastRowFirstColumn="0" w:lastRowLastColumn="0"/>
             </w:pPr>
             <w:r>
               <w:t>FULL</w:t>
@@ -2892,7 +2880,7 @@
           <w:p>
             <w:pPr>
               <w:jc w:val="center"/>
-              <w:cnfStyle w:val="000000100000"/>
+              <w:cnfStyle w:val="000000100000" w:firstRow="0" w:lastRow="0" w:firstColumn="0" w:lastColumn="0" w:oddVBand="0" w:evenVBand="0" w:oddHBand="1" w:evenHBand="0" w:firstRowFirstColumn="0" w:firstRowLastColumn="0" w:lastRowFirstColumn="0" w:lastRowLastColumn="0"/>
             </w:pPr>
             <w:r>
               <w:t>MOROSO</w:t>
@@ -2906,7 +2894,7 @@
           <w:p>
             <w:pPr>
               <w:jc w:val="center"/>
-              <w:cnfStyle w:val="000000100000"/>
+              <w:cnfStyle w:val="000000100000" w:firstRow="0" w:lastRow="0" w:firstColumn="0" w:lastColumn="0" w:oddVBand="0" w:evenVBand="0" w:oddHBand="1" w:evenHBand="0" w:firstRowFirstColumn="0" w:firstRowLastColumn="0" w:lastRowFirstColumn="0" w:lastRowLastColumn="0"/>
             </w:pPr>
             <w:r>
               <w:t>3</w:t>
@@ -2920,7 +2908,7 @@
           <w:p>
             <w:pPr>
               <w:jc w:val="center"/>
-              <w:cnfStyle w:val="000000100000"/>
+              <w:cnfStyle w:val="000000100000" w:firstRow="0" w:lastRow="0" w:firstColumn="0" w:lastColumn="0" w:oddVBand="0" w:evenVBand="0" w:oddHBand="1" w:evenHBand="0" w:firstRowFirstColumn="0" w:firstRowLastColumn="0" w:lastRowFirstColumn="0" w:lastRowLastColumn="0"/>
             </w:pPr>
             <w:r>
               <w:t>1</w:t>
@@ -2934,7 +2922,7 @@
           <w:p>
             <w:pPr>
               <w:jc w:val="center"/>
-              <w:cnfStyle w:val="000000100000"/>
+              <w:cnfStyle w:val="000000100000" w:firstRow="0" w:lastRow="0" w:firstColumn="0" w:lastColumn="0" w:oddVBand="0" w:evenVBand="0" w:oddHBand="1" w:evenHBand="0" w:firstRowFirstColumn="0" w:firstRowLastColumn="0" w:lastRowFirstColumn="0" w:lastRowLastColumn="0"/>
             </w:pPr>
             <w:r>
               <w:t>2</w:t>
@@ -2948,7 +2936,7 @@
           <w:p>
             <w:pPr>
               <w:jc w:val="center"/>
-              <w:cnfStyle w:val="000000100000"/>
+              <w:cnfStyle w:val="000000100000" w:firstRow="0" w:lastRow="0" w:firstColumn="0" w:lastColumn="0" w:oddVBand="0" w:evenVBand="0" w:oddHBand="1" w:evenHBand="0" w:firstRowFirstColumn="0" w:firstRowLastColumn="0" w:lastRowFirstColumn="0" w:lastRowLastColumn="0"/>
             </w:pPr>
             <w:r>
               <w:t>5</w:t>
@@ -2968,7 +2956,7 @@
           <w:noProof/>
           <w:lang w:eastAsia="es-ES"/>
         </w:rPr>
-        <w:pict>
+        <w:pict w14:anchorId="3C78D8E8">
           <v:shape id="_x0000_s1090" type="#_x0000_t202" style="position:absolute;margin-left:223.8pt;margin-top:109pt;width:91.9pt;height:69.45pt;z-index:251677696;mso-height-percent:200;mso-height-percent:200;mso-width-relative:margin;mso-height-relative:margin" stroked="f">
             <v:textbox style="mso-next-textbox:#_x0000_s1090;mso-fit-shape-to-text:t">
               <w:txbxContent>
@@ -3028,7 +3016,7 @@
           <w:noProof/>
           <w:lang w:eastAsia="es-ES"/>
         </w:rPr>
-        <w:pict>
+        <w:pict w14:anchorId="03261779">
           <v:shape id="_x0000_s1089" type="#_x0000_t32" style="position:absolute;margin-left:182.7pt;margin-top:24.7pt;width:.55pt;height:36.4pt;flip:x y;z-index:251676672" o:connectortype="straight"/>
         </w:pict>
       </w:r>
@@ -3037,7 +3025,7 @@
           <w:noProof/>
           <w:lang w:eastAsia="es-ES"/>
         </w:rPr>
-        <w:pict>
+        <w:pict w14:anchorId="675F329B">
           <v:shape id="_x0000_s1088" type="#_x0000_t32" style="position:absolute;margin-left:186.15pt;margin-top:75.5pt;width:25.9pt;height:33.5pt;flip:x y;z-index:251675648" o:connectortype="straight"/>
         </w:pict>
       </w:r>
@@ -3046,7 +3034,7 @@
           <w:noProof/>
           <w:lang w:eastAsia="es-ES"/>
         </w:rPr>
-        <w:pict>
+        <w:pict w14:anchorId="4A25403F">
           <v:shape id="_x0000_s1087" type="#_x0000_t32" style="position:absolute;margin-left:153.9pt;margin-top:75.5pt;width:25.9pt;height:35.9pt;flip:y;z-index:251674624" o:connectortype="straight"/>
         </w:pict>
       </w:r>
@@ -3055,7 +3043,7 @@
           <w:noProof/>
           <w:lang w:eastAsia="es-ES"/>
         </w:rPr>
-        <w:pict>
+        <w:pict w14:anchorId="121E9CDD">
           <v:shape id="_x0000_s1086" type="#_x0000_t120" style="position:absolute;margin-left:175.6pt;margin-top:10.3pt;width:15.55pt;height:14.4pt;z-index:251673600"/>
         </w:pict>
       </w:r>
@@ -3064,7 +3052,7 @@
           <w:noProof/>
           <w:lang w:eastAsia="es-ES"/>
         </w:rPr>
-        <w:pict>
+        <w:pict w14:anchorId="3B7473F2">
           <v:shape id="_x0000_s1085" type="#_x0000_t120" style="position:absolute;margin-left:175.6pt;margin-top:61.1pt;width:15.55pt;height:14.4pt;z-index:251672576"/>
         </w:pict>
       </w:r>
@@ -3073,7 +3061,7 @@
           <w:noProof/>
           <w:lang w:eastAsia="es-ES"/>
         </w:rPr>
-        <w:pict>
+        <w:pict w14:anchorId="7D90E473">
           <v:shape id="_x0000_s1084" type="#_x0000_t120" style="position:absolute;margin-left:207.55pt;margin-top:109pt;width:15.55pt;height:14.4pt;z-index:251671552"/>
         </w:pict>
       </w:r>
@@ -3082,7 +3070,7 @@
           <w:noProof/>
           <w:lang w:eastAsia="es-ES"/>
         </w:rPr>
-        <w:pict>
+        <w:pict w14:anchorId="3A99124E">
           <v:shape id="_x0000_s1083" type="#_x0000_t120" style="position:absolute;margin-left:142.25pt;margin-top:162.2pt;width:15.55pt;height:14.4pt;z-index:251670528"/>
         </w:pict>
       </w:r>
@@ -3091,7 +3079,7 @@
           <w:noProof/>
           <w:lang w:eastAsia="es-ES"/>
         </w:rPr>
-        <w:pict>
+        <w:pict w14:anchorId="1D5FFE00">
           <v:shape id="_x0000_s1096" type="#_x0000_t202" style="position:absolute;margin-left:45.95pt;margin-top:99.25pt;width:88.65pt;height:49.3pt;z-index:251683840;mso-width-relative:margin;mso-height-relative:margin" stroked="f">
             <v:textbox style="mso-next-textbox:#_x0000_s1096">
               <w:txbxContent>
@@ -3157,7 +3145,7 @@
           <w:noProof/>
           <w:lang w:eastAsia="es-ES"/>
         </w:rPr>
-        <w:pict>
+        <w:pict w14:anchorId="069FFA4E">
           <v:shape id="_x0000_s1095" type="#_x0000_t32" style="position:absolute;margin-left:149.4pt;margin-top:125.8pt;width:.55pt;height:36.4pt;flip:x y;z-index:251682816" o:connectortype="straight"/>
         </w:pict>
       </w:r>
@@ -3166,7 +3154,7 @@
           <w:noProof/>
           <w:lang w:eastAsia="es-ES"/>
         </w:rPr>
-        <w:pict>
+        <w:pict w14:anchorId="42522D92">
           <v:shape id="_x0000_s1094" type="#_x0000_t120" style="position:absolute;margin-left:142.25pt;margin-top:111.4pt;width:15.55pt;height:14.4pt;z-index:251681792"/>
         </w:pict>
       </w:r>
@@ -3175,7 +3163,7 @@
           <w:noProof/>
           <w:lang w:eastAsia="es-ES"/>
         </w:rPr>
-        <w:pict>
+        <w:pict w14:anchorId="65AB0C75">
           <v:shape id="_x0000_s1093" type="#_x0000_t202" style="position:absolute;margin-left:80.2pt;margin-top:3.65pt;width:88.65pt;height:35.75pt;z-index:251680768;mso-width-relative:margin;mso-height-relative:margin" stroked="f">
             <v:textbox style="mso-next-textbox:#_x0000_s1093">
               <w:txbxContent>
@@ -3195,7 +3183,7 @@
                       <w:lang w:eastAsia="es-ES"/>
                     </w:rPr>
                     <w:drawing>
-                      <wp:inline distT="0" distB="0" distL="0" distR="0">
+                      <wp:inline distT="0" distB="0" distL="0" distR="0" wp14:anchorId="254299D1" wp14:editId="07139FF3">
                         <wp:extent cx="942975" cy="379529"/>
                         <wp:effectExtent l="19050" t="0" r="9525" b="0"/>
                         <wp:docPr id="12" name="Imagen 2"/>
@@ -3212,7 +3200,7 @@
                                 </pic:cNvPicPr>
                               </pic:nvPicPr>
                               <pic:blipFill>
-                                <a:blip r:embed="rId8"/>
+                                <a:blip r:embed="rId9"/>
                                 <a:srcRect/>
                                 <a:stretch>
                                   <a:fillRect/>
@@ -3248,7 +3236,7 @@
                       <w:lang w:eastAsia="es-ES"/>
                     </w:rPr>
                     <w:drawing>
-                      <wp:inline distT="0" distB="0" distL="0" distR="0">
+                      <wp:inline distT="0" distB="0" distL="0" distR="0" wp14:anchorId="16EBE986" wp14:editId="736A6EA7">
                         <wp:extent cx="942975" cy="379529"/>
                         <wp:effectExtent l="19050" t="0" r="9525" b="0"/>
                         <wp:docPr id="13" name="Imagen 2"/>
@@ -3265,7 +3253,7 @@
                                 </pic:cNvPicPr>
                               </pic:nvPicPr>
                               <pic:blipFill>
-                                <a:blip r:embed="rId8"/>
+                                <a:blip r:embed="rId9"/>
                                 <a:srcRect/>
                                 <a:stretch>
                                   <a:fillRect/>
@@ -3304,7 +3292,7 @@
           <w:noProof/>
           <w:lang w:eastAsia="es-ES"/>
         </w:rPr>
-        <w:pict>
+        <w:pict w14:anchorId="6E09DD36">
           <v:shape id="_x0000_s1092" type="#_x0000_t202" style="position:absolute;margin-left:207.55pt;margin-top:51.5pt;width:88.65pt;height:35.75pt;z-index:251679744;mso-width-relative:margin;mso-height-relative:margin" stroked="f">
             <v:textbox style="mso-next-textbox:#_x0000_s1092">
               <w:txbxContent>
@@ -3371,7 +3359,7 @@
           <w:noProof/>
           <w:lang w:eastAsia="es-ES"/>
         </w:rPr>
-        <w:pict>
+        <w:pict w14:anchorId="0B78525D">
           <v:shape id="_x0000_s1091" type="#_x0000_t202" style="position:absolute;margin-left:45.95pt;margin-top:162.4pt;width:91.9pt;height:69.45pt;z-index:251678720;mso-height-percent:200;mso-height-percent:200;mso-width-relative:margin;mso-height-relative:margin" stroked="f">
             <v:textbox style="mso-next-textbox:#_x0000_s1091;mso-fit-shape-to-text:t">
               <w:txbxContent>
@@ -3482,7 +3470,27 @@
         <w:rPr>
           <w:b/>
         </w:rPr>
-        <w:t xml:space="preserve"> * , se realiza un TABLE-ACCESS FULL en ambas tablas</w:t>
+        <w:t xml:space="preserve"> * , se realiza un TABLE-ACCESS FULL en </w:t>
+      </w:r>
+      <w:r>
+        <w:rPr>
+          <w:b/>
+        </w:rPr>
+        <w:t xml:space="preserve">la tabla moroso que no tiene ningún índice sobre </w:t>
+      </w:r>
+      <w:proofErr w:type="spellStart"/>
+      <w:r>
+        <w:rPr>
+          <w:b/>
+        </w:rPr>
+        <w:t>nombreC</w:t>
+      </w:r>
+      <w:proofErr w:type="spellEnd"/>
+      <w:r>
+        <w:rPr>
+          <w:b/>
+        </w:rPr>
+        <w:t>.</w:t>
       </w:r>
     </w:p>
     <w:p>
@@ -3500,21 +3508,27 @@
         <w:rPr>
           <w:b/>
         </w:rPr>
-        <w:t xml:space="preserve">Al ejecutarse un </w:t>
+        <w:t xml:space="preserve">En el caso de la tabla de clientes se realiza una búsqueda por un </w:t>
+      </w:r>
+      <w:r>
+        <w:rPr>
+          <w:b/>
+        </w:rPr>
+        <w:t xml:space="preserve">solo </w:t>
       </w:r>
       <w:proofErr w:type="spellStart"/>
       <w:r>
         <w:rPr>
           <w:b/>
         </w:rPr>
-        <w:t>union</w:t>
+        <w:t>ídice</w:t>
       </w:r>
       <w:proofErr w:type="spellEnd"/>
       <w:r>
         <w:rPr>
           <w:b/>
         </w:rPr>
-        <w:t xml:space="preserve"> ALL se realiza la selección de todas las filas de las consultas.</w:t>
+        <w:t xml:space="preserve"> ya que se utiliza el campo DNI que es PK e índice (reduce el nº de filas que se seleccionan).</w:t>
       </w:r>
     </w:p>
     <w:p>
@@ -3532,6 +3546,38 @@
         <w:rPr>
           <w:b/>
         </w:rPr>
+        <w:t xml:space="preserve">Al ejecutarse un </w:t>
+      </w:r>
+      <w:proofErr w:type="spellStart"/>
+      <w:r>
+        <w:rPr>
+          <w:b/>
+        </w:rPr>
+        <w:t>union</w:t>
+      </w:r>
+      <w:proofErr w:type="spellEnd"/>
+      <w:r>
+        <w:rPr>
+          <w:b/>
+        </w:rPr>
+        <w:t xml:space="preserve"> ALL se realiza la selección de todas las filas de las consultas.</w:t>
+      </w:r>
+    </w:p>
+    <w:p>
+      <w:pPr>
+        <w:pStyle w:val="Prrafodelista"/>
+        <w:numPr>
+          <w:ilvl w:val="0"/>
+          <w:numId w:val="1"/>
+        </w:numPr>
+        <w:rPr>
+          <w:b/>
+        </w:rPr>
+      </w:pPr>
+      <w:r>
+        <w:rPr>
+          <w:b/>
+        </w:rPr>
         <w:t>SORT siempre se ejecuta para ordenar y retirar duplicados</w:t>
       </w:r>
       <w:r>
@@ -3540,6 +3586,2125 @@
         </w:rPr>
         <w:t>.</w:t>
       </w:r>
+    </w:p>
+    <w:p>
+      <w:pPr>
+        <w:rPr>
+          <w:b/>
+        </w:rPr>
+      </w:pPr>
+    </w:p>
+    <w:p>
+      <w:pPr>
+        <w:widowControl w:val="0"/>
+        <w:autoSpaceDE w:val="0"/>
+        <w:autoSpaceDN w:val="0"/>
+        <w:adjustRightInd w:val="0"/>
+        <w:spacing w:after="0" w:line="240" w:lineRule="auto"/>
+        <w:rPr>
+          <w:rFonts w:ascii="Courier New" w:hAnsi="Courier New" w:cs="Courier New"/>
+          <w:sz w:val="20"/>
+          <w:szCs w:val="20"/>
+        </w:rPr>
+      </w:pPr>
+      <w:r>
+        <w:rPr>
+          <w:rFonts w:ascii="Courier New" w:hAnsi="Courier New" w:cs="Courier New"/>
+          <w:sz w:val="20"/>
+          <w:szCs w:val="20"/>
+        </w:rPr>
+        <w:t>-- CONSULTA 3 -- anidados ----</w:t>
+      </w:r>
+    </w:p>
+    <w:p>
+      <w:pPr>
+        <w:widowControl w:val="0"/>
+        <w:autoSpaceDE w:val="0"/>
+        <w:autoSpaceDN w:val="0"/>
+        <w:adjustRightInd w:val="0"/>
+        <w:spacing w:after="0" w:line="240" w:lineRule="auto"/>
+        <w:rPr>
+          <w:rFonts w:ascii="Courier New" w:hAnsi="Courier New" w:cs="Courier New"/>
+          <w:sz w:val="20"/>
+          <w:szCs w:val="20"/>
+        </w:rPr>
+      </w:pPr>
+      <w:proofErr w:type="spellStart"/>
+      <w:r>
+        <w:rPr>
+          <w:rFonts w:ascii="Courier New" w:hAnsi="Courier New" w:cs="Courier New"/>
+          <w:sz w:val="20"/>
+          <w:szCs w:val="20"/>
+        </w:rPr>
+        <w:t>delete</w:t>
+      </w:r>
+      <w:proofErr w:type="spellEnd"/>
+      <w:r>
+        <w:rPr>
+          <w:rFonts w:ascii="Courier New" w:hAnsi="Courier New" w:cs="Courier New"/>
+          <w:sz w:val="20"/>
+          <w:szCs w:val="20"/>
+        </w:rPr>
+        <w:t xml:space="preserve"> </w:t>
+      </w:r>
+      <w:proofErr w:type="spellStart"/>
+      <w:r>
+        <w:rPr>
+          <w:rFonts w:ascii="Courier New" w:hAnsi="Courier New" w:cs="Courier New"/>
+          <w:sz w:val="20"/>
+          <w:szCs w:val="20"/>
+        </w:rPr>
+        <w:t>plan_table</w:t>
+      </w:r>
+      <w:proofErr w:type="spellEnd"/>
+      <w:r>
+        <w:rPr>
+          <w:rFonts w:ascii="Courier New" w:hAnsi="Courier New" w:cs="Courier New"/>
+          <w:sz w:val="20"/>
+          <w:szCs w:val="20"/>
+        </w:rPr>
+        <w:t>;</w:t>
+      </w:r>
+    </w:p>
+    <w:p>
+      <w:pPr>
+        <w:widowControl w:val="0"/>
+        <w:autoSpaceDE w:val="0"/>
+        <w:autoSpaceDN w:val="0"/>
+        <w:adjustRightInd w:val="0"/>
+        <w:spacing w:after="0" w:line="240" w:lineRule="auto"/>
+        <w:rPr>
+          <w:rFonts w:ascii="Courier New" w:hAnsi="Courier New" w:cs="Courier New"/>
+          <w:sz w:val="20"/>
+          <w:szCs w:val="20"/>
+        </w:rPr>
+      </w:pPr>
+      <w:r>
+        <w:rPr>
+          <w:rFonts w:ascii="Courier New" w:hAnsi="Courier New" w:cs="Courier New"/>
+          <w:sz w:val="20"/>
+          <w:szCs w:val="20"/>
+        </w:rPr>
+        <w:t>EXPLAIN PLAN</w:t>
+      </w:r>
+    </w:p>
+    <w:p>
+      <w:pPr>
+        <w:widowControl w:val="0"/>
+        <w:autoSpaceDE w:val="0"/>
+        <w:autoSpaceDN w:val="0"/>
+        <w:adjustRightInd w:val="0"/>
+        <w:spacing w:after="0" w:line="240" w:lineRule="auto"/>
+        <w:rPr>
+          <w:rFonts w:ascii="Courier New" w:hAnsi="Courier New" w:cs="Courier New"/>
+          <w:sz w:val="20"/>
+          <w:szCs w:val="20"/>
+        </w:rPr>
+      </w:pPr>
+      <w:r>
+        <w:rPr>
+          <w:rFonts w:ascii="Courier New" w:hAnsi="Courier New" w:cs="Courier New"/>
+          <w:sz w:val="20"/>
+          <w:szCs w:val="20"/>
+        </w:rPr>
+        <w:t xml:space="preserve">INTO </w:t>
+      </w:r>
+      <w:proofErr w:type="spellStart"/>
+      <w:r>
+        <w:rPr>
+          <w:rFonts w:ascii="Courier New" w:hAnsi="Courier New" w:cs="Courier New"/>
+          <w:sz w:val="20"/>
+          <w:szCs w:val="20"/>
+        </w:rPr>
+        <w:t>plan_table</w:t>
+      </w:r>
+      <w:proofErr w:type="spellEnd"/>
+    </w:p>
+    <w:p>
+      <w:pPr>
+        <w:widowControl w:val="0"/>
+        <w:autoSpaceDE w:val="0"/>
+        <w:autoSpaceDN w:val="0"/>
+        <w:adjustRightInd w:val="0"/>
+        <w:spacing w:after="0" w:line="240" w:lineRule="auto"/>
+        <w:rPr>
+          <w:rFonts w:ascii="Courier New" w:hAnsi="Courier New" w:cs="Courier New"/>
+          <w:sz w:val="20"/>
+          <w:szCs w:val="20"/>
+        </w:rPr>
+      </w:pPr>
+      <w:r>
+        <w:rPr>
+          <w:rFonts w:ascii="Courier New" w:hAnsi="Courier New" w:cs="Courier New"/>
+          <w:sz w:val="20"/>
+          <w:szCs w:val="20"/>
+        </w:rPr>
+        <w:t xml:space="preserve">FOR </w:t>
+      </w:r>
+      <w:proofErr w:type="spellStart"/>
+      <w:r>
+        <w:rPr>
+          <w:rFonts w:ascii="Courier New" w:hAnsi="Courier New" w:cs="Courier New"/>
+          <w:sz w:val="20"/>
+          <w:szCs w:val="20"/>
+        </w:rPr>
+        <w:t>select</w:t>
+      </w:r>
+      <w:proofErr w:type="spellEnd"/>
+      <w:r>
+        <w:rPr>
+          <w:rFonts w:ascii="Courier New" w:hAnsi="Courier New" w:cs="Courier New"/>
+          <w:sz w:val="20"/>
+          <w:szCs w:val="20"/>
+        </w:rPr>
+        <w:t xml:space="preserve"> * </w:t>
+      </w:r>
+      <w:proofErr w:type="spellStart"/>
+      <w:r>
+        <w:rPr>
+          <w:rFonts w:ascii="Courier New" w:hAnsi="Courier New" w:cs="Courier New"/>
+          <w:sz w:val="20"/>
+          <w:szCs w:val="20"/>
+        </w:rPr>
+        <w:t>from</w:t>
+      </w:r>
+      <w:proofErr w:type="spellEnd"/>
+      <w:r>
+        <w:rPr>
+          <w:rFonts w:ascii="Courier New" w:hAnsi="Courier New" w:cs="Courier New"/>
+          <w:sz w:val="20"/>
+          <w:szCs w:val="20"/>
+        </w:rPr>
+        <w:t xml:space="preserve"> cliente </w:t>
+      </w:r>
+      <w:proofErr w:type="spellStart"/>
+      <w:r>
+        <w:rPr>
+          <w:rFonts w:ascii="Courier New" w:hAnsi="Courier New" w:cs="Courier New"/>
+          <w:sz w:val="20"/>
+          <w:szCs w:val="20"/>
+        </w:rPr>
+        <w:t>where</w:t>
+      </w:r>
+      <w:proofErr w:type="spellEnd"/>
+      <w:r>
+        <w:rPr>
+          <w:rFonts w:ascii="Courier New" w:hAnsi="Courier New" w:cs="Courier New"/>
+          <w:sz w:val="20"/>
+          <w:szCs w:val="20"/>
+        </w:rPr>
+        <w:t xml:space="preserve"> DNI in</w:t>
+      </w:r>
+    </w:p>
+    <w:p>
+      <w:pPr>
+        <w:rPr>
+          <w:lang w:val="en-US"/>
+        </w:rPr>
+      </w:pPr>
+      <w:r>
+        <w:rPr>
+          <w:rFonts w:ascii="Courier New" w:hAnsi="Courier New" w:cs="Courier New"/>
+          <w:sz w:val="20"/>
+          <w:szCs w:val="20"/>
+        </w:rPr>
+        <w:t>(</w:t>
+      </w:r>
+      <w:proofErr w:type="spellStart"/>
+      <w:r>
+        <w:rPr>
+          <w:rFonts w:ascii="Courier New" w:hAnsi="Courier New" w:cs="Courier New"/>
+          <w:sz w:val="20"/>
+          <w:szCs w:val="20"/>
+        </w:rPr>
+        <w:t>select</w:t>
+      </w:r>
+      <w:proofErr w:type="spellEnd"/>
+      <w:r>
+        <w:rPr>
+          <w:rFonts w:ascii="Courier New" w:hAnsi="Courier New" w:cs="Courier New"/>
+          <w:sz w:val="20"/>
+          <w:szCs w:val="20"/>
+        </w:rPr>
+        <w:t xml:space="preserve"> DNI </w:t>
+      </w:r>
+      <w:proofErr w:type="spellStart"/>
+      <w:r>
+        <w:rPr>
+          <w:rFonts w:ascii="Courier New" w:hAnsi="Courier New" w:cs="Courier New"/>
+          <w:sz w:val="20"/>
+          <w:szCs w:val="20"/>
+        </w:rPr>
+        <w:t>from</w:t>
+      </w:r>
+      <w:proofErr w:type="spellEnd"/>
+      <w:r>
+        <w:rPr>
+          <w:rFonts w:ascii="Courier New" w:hAnsi="Courier New" w:cs="Courier New"/>
+          <w:sz w:val="20"/>
+          <w:szCs w:val="20"/>
+        </w:rPr>
+        <w:t xml:space="preserve"> moroso </w:t>
+      </w:r>
+      <w:proofErr w:type="spellStart"/>
+      <w:r>
+        <w:rPr>
+          <w:rFonts w:ascii="Courier New" w:hAnsi="Courier New" w:cs="Courier New"/>
+          <w:sz w:val="20"/>
+          <w:szCs w:val="20"/>
+        </w:rPr>
+        <w:t>where</w:t>
+      </w:r>
+      <w:proofErr w:type="spellEnd"/>
+      <w:r>
+        <w:rPr>
+          <w:rFonts w:ascii="Courier New" w:hAnsi="Courier New" w:cs="Courier New"/>
+          <w:sz w:val="20"/>
+          <w:szCs w:val="20"/>
+        </w:rPr>
+        <w:t xml:space="preserve"> </w:t>
+      </w:r>
+      <w:proofErr w:type="spellStart"/>
+      <w:r>
+        <w:rPr>
+          <w:rFonts w:ascii="Courier New" w:hAnsi="Courier New" w:cs="Courier New"/>
+          <w:sz w:val="20"/>
+          <w:szCs w:val="20"/>
+        </w:rPr>
+        <w:t>NombreC</w:t>
+      </w:r>
+      <w:proofErr w:type="spellEnd"/>
+      <w:r>
+        <w:rPr>
+          <w:rFonts w:ascii="Courier New" w:hAnsi="Courier New" w:cs="Courier New"/>
+          <w:sz w:val="20"/>
+          <w:szCs w:val="20"/>
+        </w:rPr>
+        <w:t xml:space="preserve"> = '</w:t>
+      </w:r>
+      <w:proofErr w:type="spellStart"/>
+      <w:r>
+        <w:rPr>
+          <w:rFonts w:ascii="Courier New" w:hAnsi="Courier New" w:cs="Courier New"/>
+          <w:sz w:val="20"/>
+          <w:szCs w:val="20"/>
+        </w:rPr>
+        <w:t>Client</w:t>
+      </w:r>
+      <w:proofErr w:type="spellEnd"/>
+      <w:r>
+        <w:rPr>
+          <w:rFonts w:ascii="Courier New" w:hAnsi="Courier New" w:cs="Courier New"/>
+          <w:sz w:val="20"/>
+          <w:szCs w:val="20"/>
+        </w:rPr>
+        <w:t xml:space="preserve"> E');</w:t>
+      </w:r>
+    </w:p>
+    <w:p>
+      <w:pPr>
+        <w:rPr>
+          <w:lang w:val="en-US"/>
+        </w:rPr>
+      </w:pPr>
+    </w:p>
+    <w:tbl>
+      <w:tblPr>
+        <w:tblStyle w:val="Sombreadoclaro-nfasis1"/>
+        <w:tblW w:w="8754" w:type="dxa"/>
+        <w:tblLook w:val="04A0" w:firstRow="1" w:lastRow="0" w:firstColumn="1" w:lastColumn="0" w:noHBand="0" w:noVBand="1"/>
+      </w:tblPr>
+      <w:tblGrid>
+        <w:gridCol w:w="1393"/>
+        <w:gridCol w:w="1276"/>
+        <w:gridCol w:w="10"/>
+        <w:gridCol w:w="1422"/>
+        <w:gridCol w:w="861"/>
+        <w:gridCol w:w="659"/>
+        <w:gridCol w:w="1370"/>
+        <w:gridCol w:w="1763"/>
+      </w:tblGrid>
+      <w:tr>
+        <w:trPr>
+          <w:cnfStyle w:val="100000000000" w:firstRow="1" w:lastRow="0" w:firstColumn="0" w:lastColumn="0" w:oddVBand="0" w:evenVBand="0" w:oddHBand="0" w:evenHBand="0" w:firstRowFirstColumn="0" w:firstRowLastColumn="0" w:lastRowFirstColumn="0" w:lastRowLastColumn="0"/>
+          <w:trHeight w:val="166"/>
+        </w:trPr>
+        <w:tc>
+          <w:tcPr>
+            <w:cnfStyle w:val="001000000000" w:firstRow="0" w:lastRow="0" w:firstColumn="1" w:lastColumn="0" w:oddVBand="0" w:evenVBand="0" w:oddHBand="0" w:evenHBand="0" w:firstRowFirstColumn="0" w:firstRowLastColumn="0" w:lastRowFirstColumn="0" w:lastRowLastColumn="0"/>
+            <w:tcW w:w="1403" w:type="dxa"/>
+          </w:tcPr>
+          <w:p>
+            <w:pPr>
+              <w:jc w:val="center"/>
+            </w:pPr>
+            <w:r>
+              <w:t>OPERACION</w:t>
+            </w:r>
+          </w:p>
+        </w:tc>
+        <w:tc>
+          <w:tcPr>
+            <w:tcW w:w="1285" w:type="dxa"/>
+          </w:tcPr>
+          <w:p>
+            <w:pPr>
+              <w:ind w:left="45"/>
+              <w:jc w:val="center"/>
+              <w:cnfStyle w:val="100000000000" w:firstRow="1" w:lastRow="0" w:firstColumn="0" w:lastColumn="0" w:oddVBand="0" w:evenVBand="0" w:oddHBand="0" w:evenHBand="0" w:firstRowFirstColumn="0" w:firstRowLastColumn="0" w:lastRowFirstColumn="0" w:lastRowLastColumn="0"/>
+            </w:pPr>
+            <w:r>
+              <w:t>OPCIONES</w:t>
+            </w:r>
+          </w:p>
+        </w:tc>
+        <w:tc>
+          <w:tcPr>
+            <w:tcW w:w="1165" w:type="dxa"/>
+            <w:gridSpan w:val="2"/>
+          </w:tcPr>
+          <w:p>
+            <w:pPr>
+              <w:ind w:left="78"/>
+              <w:jc w:val="center"/>
+              <w:cnfStyle w:val="100000000000" w:firstRow="1" w:lastRow="0" w:firstColumn="0" w:lastColumn="0" w:oddVBand="0" w:evenVBand="0" w:oddHBand="0" w:evenHBand="0" w:firstRowFirstColumn="0" w:firstRowLastColumn="0" w:lastRowFirstColumn="0" w:lastRowLastColumn="0"/>
+            </w:pPr>
+            <w:r>
+              <w:t>TABLA</w:t>
+            </w:r>
+          </w:p>
+        </w:tc>
+        <w:tc>
+          <w:tcPr>
+            <w:tcW w:w="868" w:type="dxa"/>
+          </w:tcPr>
+          <w:p>
+            <w:pPr>
+              <w:ind w:left="88"/>
+              <w:jc w:val="center"/>
+              <w:cnfStyle w:val="100000000000" w:firstRow="1" w:lastRow="0" w:firstColumn="0" w:lastColumn="0" w:oddVBand="0" w:evenVBand="0" w:oddHBand="0" w:evenHBand="0" w:firstRowFirstColumn="0" w:firstRowLastColumn="0" w:lastRowFirstColumn="0" w:lastRowLastColumn="0"/>
+            </w:pPr>
+            <w:r>
+              <w:t>Coste</w:t>
+            </w:r>
+          </w:p>
+        </w:tc>
+        <w:tc>
+          <w:tcPr>
+            <w:tcW w:w="664" w:type="dxa"/>
+          </w:tcPr>
+          <w:p>
+            <w:pPr>
+              <w:jc w:val="center"/>
+              <w:cnfStyle w:val="100000000000" w:firstRow="1" w:lastRow="0" w:firstColumn="0" w:lastColumn="0" w:oddVBand="0" w:evenVBand="0" w:oddHBand="0" w:evenHBand="0" w:firstRowFirstColumn="0" w:firstRowLastColumn="0" w:lastRowFirstColumn="0" w:lastRowLastColumn="0"/>
+            </w:pPr>
+            <w:r>
+              <w:t>Filas</w:t>
+            </w:r>
+          </w:p>
+        </w:tc>
+        <w:tc>
+          <w:tcPr>
+            <w:tcW w:w="1432" w:type="dxa"/>
+          </w:tcPr>
+          <w:p>
+            <w:pPr>
+              <w:ind w:left="88"/>
+              <w:jc w:val="center"/>
+              <w:cnfStyle w:val="100000000000" w:firstRow="1" w:lastRow="0" w:firstColumn="0" w:lastColumn="0" w:oddVBand="0" w:evenVBand="0" w:oddHBand="0" w:evenHBand="0" w:firstRowFirstColumn="0" w:firstRowLastColumn="0" w:lastRowFirstColumn="0" w:lastRowLastColumn="0"/>
+            </w:pPr>
+            <w:r>
+              <w:t>PADRE</w:t>
+            </w:r>
+          </w:p>
+        </w:tc>
+        <w:tc>
+          <w:tcPr>
+            <w:tcW w:w="1937" w:type="dxa"/>
+          </w:tcPr>
+          <w:p>
+            <w:pPr>
+              <w:ind w:left="88"/>
+              <w:jc w:val="center"/>
+              <w:cnfStyle w:val="100000000000" w:firstRow="1" w:lastRow="0" w:firstColumn="0" w:lastColumn="0" w:oddVBand="0" w:evenVBand="0" w:oddHBand="0" w:evenHBand="0" w:firstRowFirstColumn="0" w:firstRowLastColumn="0" w:lastRowFirstColumn="0" w:lastRowLastColumn="0"/>
+            </w:pPr>
+            <w:r>
+              <w:t>ID</w:t>
+            </w:r>
+          </w:p>
+        </w:tc>
+      </w:tr>
+      <w:tr>
+        <w:trPr>
+          <w:cnfStyle w:val="000000100000" w:firstRow="0" w:lastRow="0" w:firstColumn="0" w:lastColumn="0" w:oddVBand="0" w:evenVBand="0" w:oddHBand="1" w:evenHBand="0" w:firstRowFirstColumn="0" w:firstRowLastColumn="0" w:lastRowFirstColumn="0" w:lastRowLastColumn="0"/>
+          <w:trHeight w:val="166"/>
+        </w:trPr>
+        <w:tc>
+          <w:tcPr>
+            <w:cnfStyle w:val="001000000000" w:firstRow="0" w:lastRow="0" w:firstColumn="1" w:lastColumn="0" w:oddVBand="0" w:evenVBand="0" w:oddHBand="0" w:evenHBand="0" w:firstRowFirstColumn="0" w:firstRowLastColumn="0" w:lastRowFirstColumn="0" w:lastRowLastColumn="0"/>
+            <w:tcW w:w="1403" w:type="dxa"/>
+          </w:tcPr>
+          <w:p>
+            <w:pPr>
+              <w:jc w:val="center"/>
+            </w:pPr>
+            <w:r>
+              <w:rPr>
+                <w:lang w:val="en-US"/>
+              </w:rPr>
+              <w:t>HASH JOIN</w:t>
+            </w:r>
+          </w:p>
+        </w:tc>
+        <w:tc>
+          <w:tcPr>
+            <w:tcW w:w="1285" w:type="dxa"/>
+          </w:tcPr>
+          <w:p>
+            <w:pPr>
+              <w:jc w:val="center"/>
+              <w:cnfStyle w:val="000000100000" w:firstRow="0" w:lastRow="0" w:firstColumn="0" w:lastColumn="0" w:oddVBand="0" w:evenVBand="0" w:oddHBand="1" w:evenHBand="0" w:firstRowFirstColumn="0" w:firstRowLastColumn="0" w:lastRowFirstColumn="0" w:lastRowLastColumn="0"/>
+            </w:pPr>
+          </w:p>
+        </w:tc>
+        <w:tc>
+          <w:tcPr>
+            <w:tcW w:w="1165" w:type="dxa"/>
+            <w:gridSpan w:val="2"/>
+          </w:tcPr>
+          <w:p>
+            <w:pPr>
+              <w:jc w:val="center"/>
+              <w:cnfStyle w:val="000000100000" w:firstRow="0" w:lastRow="0" w:firstColumn="0" w:lastColumn="0" w:oddVBand="0" w:evenVBand="0" w:oddHBand="1" w:evenHBand="0" w:firstRowFirstColumn="0" w:firstRowLastColumn="0" w:lastRowFirstColumn="0" w:lastRowLastColumn="0"/>
+            </w:pPr>
+          </w:p>
+        </w:tc>
+        <w:tc>
+          <w:tcPr>
+            <w:tcW w:w="868" w:type="dxa"/>
+          </w:tcPr>
+          <w:p>
+            <w:pPr>
+              <w:jc w:val="center"/>
+              <w:cnfStyle w:val="000000100000" w:firstRow="0" w:lastRow="0" w:firstColumn="0" w:lastColumn="0" w:oddVBand="0" w:evenVBand="0" w:oddHBand="1" w:evenHBand="0" w:firstRowFirstColumn="0" w:firstRowLastColumn="0" w:lastRowFirstColumn="0" w:lastRowLastColumn="0"/>
+            </w:pPr>
+            <w:r>
+              <w:t>3</w:t>
+            </w:r>
+          </w:p>
+        </w:tc>
+        <w:tc>
+          <w:tcPr>
+            <w:tcW w:w="664" w:type="dxa"/>
+          </w:tcPr>
+          <w:p>
+            <w:pPr>
+              <w:jc w:val="center"/>
+              <w:cnfStyle w:val="000000100000" w:firstRow="0" w:lastRow="0" w:firstColumn="0" w:lastColumn="0" w:oddVBand="0" w:evenVBand="0" w:oddHBand="1" w:evenHBand="0" w:firstRowFirstColumn="0" w:firstRowLastColumn="0" w:lastRowFirstColumn="0" w:lastRowLastColumn="0"/>
+            </w:pPr>
+            <w:r>
+              <w:t>1</w:t>
+            </w:r>
+          </w:p>
+        </w:tc>
+        <w:tc>
+          <w:tcPr>
+            <w:tcW w:w="1432" w:type="dxa"/>
+          </w:tcPr>
+          <w:p>
+            <w:pPr>
+              <w:jc w:val="center"/>
+              <w:cnfStyle w:val="000000100000" w:firstRow="0" w:lastRow="0" w:firstColumn="0" w:lastColumn="0" w:oddVBand="0" w:evenVBand="0" w:oddHBand="1" w:evenHBand="0" w:firstRowFirstColumn="0" w:firstRowLastColumn="0" w:lastRowFirstColumn="0" w:lastRowLastColumn="0"/>
+            </w:pPr>
+            <w:r>
+              <w:t>0</w:t>
+            </w:r>
+          </w:p>
+        </w:tc>
+        <w:tc>
+          <w:tcPr>
+            <w:tcW w:w="1937" w:type="dxa"/>
+          </w:tcPr>
+          <w:p>
+            <w:pPr>
+              <w:jc w:val="center"/>
+              <w:cnfStyle w:val="000000100000" w:firstRow="0" w:lastRow="0" w:firstColumn="0" w:lastColumn="0" w:oddVBand="0" w:evenVBand="0" w:oddHBand="1" w:evenHBand="0" w:firstRowFirstColumn="0" w:firstRowLastColumn="0" w:lastRowFirstColumn="0" w:lastRowLastColumn="0"/>
+            </w:pPr>
+            <w:r>
+              <w:t>1</w:t>
+            </w:r>
+          </w:p>
+        </w:tc>
+      </w:tr>
+      <w:tr>
+        <w:trPr>
+          <w:trHeight w:val="330"/>
+        </w:trPr>
+        <w:tc>
+          <w:tcPr>
+            <w:cnfStyle w:val="001000000000" w:firstRow="0" w:lastRow="0" w:firstColumn="1" w:lastColumn="0" w:oddVBand="0" w:evenVBand="0" w:oddHBand="0" w:evenHBand="0" w:firstRowFirstColumn="0" w:firstRowLastColumn="0" w:lastRowFirstColumn="0" w:lastRowLastColumn="0"/>
+            <w:tcW w:w="1403" w:type="dxa"/>
+          </w:tcPr>
+          <w:p>
+            <w:pPr>
+              <w:jc w:val="center"/>
+              <w:rPr>
+                <w:lang w:val="en-US"/>
+              </w:rPr>
+            </w:pPr>
+            <w:r>
+              <w:rPr>
+                <w:lang w:val="en-US"/>
+              </w:rPr>
+              <w:t>NESTED LOOPS</w:t>
+            </w:r>
+          </w:p>
+        </w:tc>
+        <w:tc>
+          <w:tcPr>
+            <w:tcW w:w="1285" w:type="dxa"/>
+          </w:tcPr>
+          <w:p>
+            <w:pPr>
+              <w:jc w:val="center"/>
+              <w:cnfStyle w:val="000000000000" w:firstRow="0" w:lastRow="0" w:firstColumn="0" w:lastColumn="0" w:oddVBand="0" w:evenVBand="0" w:oddHBand="0" w:evenHBand="0" w:firstRowFirstColumn="0" w:firstRowLastColumn="0" w:lastRowFirstColumn="0" w:lastRowLastColumn="0"/>
+              <w:rPr>
+                <w:lang w:val="en-US"/>
+              </w:rPr>
+            </w:pPr>
+          </w:p>
+        </w:tc>
+        <w:tc>
+          <w:tcPr>
+            <w:tcW w:w="1165" w:type="dxa"/>
+            <w:gridSpan w:val="2"/>
+          </w:tcPr>
+          <w:p>
+            <w:pPr>
+              <w:jc w:val="center"/>
+              <w:cnfStyle w:val="000000000000" w:firstRow="0" w:lastRow="0" w:firstColumn="0" w:lastColumn="0" w:oddVBand="0" w:evenVBand="0" w:oddHBand="0" w:evenHBand="0" w:firstRowFirstColumn="0" w:firstRowLastColumn="0" w:lastRowFirstColumn="0" w:lastRowLastColumn="0"/>
+              <w:rPr>
+                <w:lang w:val="en-US"/>
+              </w:rPr>
+            </w:pPr>
+          </w:p>
+        </w:tc>
+        <w:tc>
+          <w:tcPr>
+            <w:tcW w:w="868" w:type="dxa"/>
+          </w:tcPr>
+          <w:p>
+            <w:pPr>
+              <w:jc w:val="center"/>
+              <w:cnfStyle w:val="000000000000" w:firstRow="0" w:lastRow="0" w:firstColumn="0" w:lastColumn="0" w:oddVBand="0" w:evenVBand="0" w:oddHBand="0" w:evenHBand="0" w:firstRowFirstColumn="0" w:firstRowLastColumn="0" w:lastRowFirstColumn="0" w:lastRowLastColumn="0"/>
+              <w:rPr>
+                <w:lang w:val="en-US"/>
+              </w:rPr>
+            </w:pPr>
+          </w:p>
+        </w:tc>
+        <w:tc>
+          <w:tcPr>
+            <w:tcW w:w="664" w:type="dxa"/>
+          </w:tcPr>
+          <w:p>
+            <w:pPr>
+              <w:jc w:val="center"/>
+              <w:cnfStyle w:val="000000000000" w:firstRow="0" w:lastRow="0" w:firstColumn="0" w:lastColumn="0" w:oddVBand="0" w:evenVBand="0" w:oddHBand="0" w:evenHBand="0" w:firstRowFirstColumn="0" w:firstRowLastColumn="0" w:lastRowFirstColumn="0" w:lastRowLastColumn="0"/>
+              <w:rPr>
+                <w:lang w:val="en-US"/>
+              </w:rPr>
+            </w:pPr>
+          </w:p>
+        </w:tc>
+        <w:tc>
+          <w:tcPr>
+            <w:tcW w:w="1432" w:type="dxa"/>
+          </w:tcPr>
+          <w:p>
+            <w:pPr>
+              <w:jc w:val="center"/>
+              <w:cnfStyle w:val="000000000000" w:firstRow="0" w:lastRow="0" w:firstColumn="0" w:lastColumn="0" w:oddVBand="0" w:evenVBand="0" w:oddHBand="0" w:evenHBand="0" w:firstRowFirstColumn="0" w:firstRowLastColumn="0" w:lastRowFirstColumn="0" w:lastRowLastColumn="0"/>
+              <w:rPr>
+                <w:lang w:val="en-US"/>
+              </w:rPr>
+            </w:pPr>
+            <w:r>
+              <w:rPr>
+                <w:lang w:val="en-US"/>
+              </w:rPr>
+              <w:t>1</w:t>
+            </w:r>
+          </w:p>
+        </w:tc>
+        <w:tc>
+          <w:tcPr>
+            <w:tcW w:w="1937" w:type="dxa"/>
+          </w:tcPr>
+          <w:p>
+            <w:pPr>
+              <w:jc w:val="center"/>
+              <w:cnfStyle w:val="000000000000" w:firstRow="0" w:lastRow="0" w:firstColumn="0" w:lastColumn="0" w:oddVBand="0" w:evenVBand="0" w:oddHBand="0" w:evenHBand="0" w:firstRowFirstColumn="0" w:firstRowLastColumn="0" w:lastRowFirstColumn="0" w:lastRowLastColumn="0"/>
+              <w:rPr>
+                <w:lang w:val="en-US"/>
+              </w:rPr>
+            </w:pPr>
+            <w:r>
+              <w:rPr>
+                <w:lang w:val="en-US"/>
+              </w:rPr>
+              <w:t>2</w:t>
+            </w:r>
+          </w:p>
+        </w:tc>
+      </w:tr>
+      <w:tr>
+        <w:trPr>
+          <w:cnfStyle w:val="000000100000" w:firstRow="0" w:lastRow="0" w:firstColumn="0" w:lastColumn="0" w:oddVBand="0" w:evenVBand="0" w:oddHBand="1" w:evenHBand="0" w:firstRowFirstColumn="0" w:firstRowLastColumn="0" w:lastRowFirstColumn="0" w:lastRowLastColumn="0"/>
+          <w:trHeight w:val="330"/>
+        </w:trPr>
+        <w:tc>
+          <w:tcPr>
+            <w:cnfStyle w:val="001000000000" w:firstRow="0" w:lastRow="0" w:firstColumn="1" w:lastColumn="0" w:oddVBand="0" w:evenVBand="0" w:oddHBand="0" w:evenHBand="0" w:firstRowFirstColumn="0" w:firstRowLastColumn="0" w:lastRowFirstColumn="0" w:lastRowLastColumn="0"/>
+            <w:tcW w:w="1403" w:type="dxa"/>
+          </w:tcPr>
+          <w:p>
+            <w:pPr>
+              <w:jc w:val="center"/>
+              <w:rPr>
+                <w:lang w:val="en-US"/>
+              </w:rPr>
+            </w:pPr>
+            <w:r>
+              <w:rPr>
+                <w:lang w:val="en-US"/>
+              </w:rPr>
+              <w:t>NESTED LOOPS</w:t>
+            </w:r>
+          </w:p>
+        </w:tc>
+        <w:tc>
+          <w:tcPr>
+            <w:tcW w:w="1296" w:type="dxa"/>
+            <w:gridSpan w:val="2"/>
+          </w:tcPr>
+          <w:p>
+            <w:pPr>
+              <w:jc w:val="center"/>
+              <w:cnfStyle w:val="000000100000" w:firstRow="0" w:lastRow="0" w:firstColumn="0" w:lastColumn="0" w:oddVBand="0" w:evenVBand="0" w:oddHBand="1" w:evenHBand="0" w:firstRowFirstColumn="0" w:firstRowLastColumn="0" w:lastRowFirstColumn="0" w:lastRowLastColumn="0"/>
+              <w:rPr>
+                <w:lang w:val="en-US"/>
+              </w:rPr>
+            </w:pPr>
+          </w:p>
+        </w:tc>
+        <w:tc>
+          <w:tcPr>
+            <w:tcW w:w="1154" w:type="dxa"/>
+          </w:tcPr>
+          <w:p>
+            <w:pPr>
+              <w:jc w:val="center"/>
+              <w:cnfStyle w:val="000000100000" w:firstRow="0" w:lastRow="0" w:firstColumn="0" w:lastColumn="0" w:oddVBand="0" w:evenVBand="0" w:oddHBand="1" w:evenHBand="0" w:firstRowFirstColumn="0" w:firstRowLastColumn="0" w:lastRowFirstColumn="0" w:lastRowLastColumn="0"/>
+              <w:rPr>
+                <w:lang w:val="en-US"/>
+              </w:rPr>
+            </w:pPr>
+          </w:p>
+        </w:tc>
+        <w:tc>
+          <w:tcPr>
+            <w:tcW w:w="868" w:type="dxa"/>
+          </w:tcPr>
+          <w:p>
+            <w:pPr>
+              <w:jc w:val="center"/>
+              <w:cnfStyle w:val="000000100000" w:firstRow="0" w:lastRow="0" w:firstColumn="0" w:lastColumn="0" w:oddVBand="0" w:evenVBand="0" w:oddHBand="1" w:evenHBand="0" w:firstRowFirstColumn="0" w:firstRowLastColumn="0" w:lastRowFirstColumn="0" w:lastRowLastColumn="0"/>
+              <w:rPr>
+                <w:lang w:val="en-US"/>
+              </w:rPr>
+            </w:pPr>
+            <w:r>
+              <w:rPr>
+                <w:lang w:val="en-US"/>
+              </w:rPr>
+              <w:t>3</w:t>
+            </w:r>
+          </w:p>
+        </w:tc>
+        <w:tc>
+          <w:tcPr>
+            <w:tcW w:w="664" w:type="dxa"/>
+          </w:tcPr>
+          <w:p>
+            <w:pPr>
+              <w:jc w:val="center"/>
+              <w:cnfStyle w:val="000000100000" w:firstRow="0" w:lastRow="0" w:firstColumn="0" w:lastColumn="0" w:oddVBand="0" w:evenVBand="0" w:oddHBand="1" w:evenHBand="0" w:firstRowFirstColumn="0" w:firstRowLastColumn="0" w:lastRowFirstColumn="0" w:lastRowLastColumn="0"/>
+              <w:rPr>
+                <w:lang w:val="en-US"/>
+              </w:rPr>
+            </w:pPr>
+            <w:r>
+              <w:rPr>
+                <w:lang w:val="en-US"/>
+              </w:rPr>
+              <w:t>1</w:t>
+            </w:r>
+          </w:p>
+        </w:tc>
+        <w:tc>
+          <w:tcPr>
+            <w:tcW w:w="1432" w:type="dxa"/>
+          </w:tcPr>
+          <w:p>
+            <w:pPr>
+              <w:jc w:val="center"/>
+              <w:cnfStyle w:val="000000100000" w:firstRow="0" w:lastRow="0" w:firstColumn="0" w:lastColumn="0" w:oddVBand="0" w:evenVBand="0" w:oddHBand="1" w:evenHBand="0" w:firstRowFirstColumn="0" w:firstRowLastColumn="0" w:lastRowFirstColumn="0" w:lastRowLastColumn="0"/>
+              <w:rPr>
+                <w:lang w:val="en-US"/>
+              </w:rPr>
+            </w:pPr>
+            <w:r>
+              <w:rPr>
+                <w:lang w:val="en-US"/>
+              </w:rPr>
+              <w:t>2</w:t>
+            </w:r>
+          </w:p>
+        </w:tc>
+        <w:tc>
+          <w:tcPr>
+            <w:tcW w:w="1937" w:type="dxa"/>
+          </w:tcPr>
+          <w:p>
+            <w:pPr>
+              <w:jc w:val="center"/>
+              <w:cnfStyle w:val="000000100000" w:firstRow="0" w:lastRow="0" w:firstColumn="0" w:lastColumn="0" w:oddVBand="0" w:evenVBand="0" w:oddHBand="1" w:evenHBand="0" w:firstRowFirstColumn="0" w:firstRowLastColumn="0" w:lastRowFirstColumn="0" w:lastRowLastColumn="0"/>
+              <w:rPr>
+                <w:lang w:val="en-US"/>
+              </w:rPr>
+            </w:pPr>
+            <w:r>
+              <w:rPr>
+                <w:lang w:val="en-US"/>
+              </w:rPr>
+              <w:t>3</w:t>
+            </w:r>
+          </w:p>
+        </w:tc>
+      </w:tr>
+      <w:tr>
+        <w:trPr>
+          <w:trHeight w:val="330"/>
+        </w:trPr>
+        <w:tc>
+          <w:tcPr>
+            <w:cnfStyle w:val="001000000000" w:firstRow="0" w:lastRow="0" w:firstColumn="1" w:lastColumn="0" w:oddVBand="0" w:evenVBand="0" w:oddHBand="0" w:evenHBand="0" w:firstRowFirstColumn="0" w:firstRowLastColumn="0" w:lastRowFirstColumn="0" w:lastRowLastColumn="0"/>
+            <w:tcW w:w="1403" w:type="dxa"/>
+          </w:tcPr>
+          <w:p>
+            <w:pPr>
+              <w:jc w:val="center"/>
+              <w:rPr>
+                <w:lang w:val="en-US"/>
+              </w:rPr>
+            </w:pPr>
+            <w:r>
+              <w:rPr>
+                <w:lang w:val="en-US"/>
+              </w:rPr>
+              <w:t>STATISTICS COLLECTOR</w:t>
+            </w:r>
+          </w:p>
+        </w:tc>
+        <w:tc>
+          <w:tcPr>
+            <w:tcW w:w="1296" w:type="dxa"/>
+            <w:gridSpan w:val="2"/>
+          </w:tcPr>
+          <w:p>
+            <w:pPr>
+              <w:jc w:val="center"/>
+              <w:cnfStyle w:val="000000000000" w:firstRow="0" w:lastRow="0" w:firstColumn="0" w:lastColumn="0" w:oddVBand="0" w:evenVBand="0" w:oddHBand="0" w:evenHBand="0" w:firstRowFirstColumn="0" w:firstRowLastColumn="0" w:lastRowFirstColumn="0" w:lastRowLastColumn="0"/>
+              <w:rPr>
+                <w:lang w:val="en-US"/>
+              </w:rPr>
+            </w:pPr>
+          </w:p>
+        </w:tc>
+        <w:tc>
+          <w:tcPr>
+            <w:tcW w:w="1154" w:type="dxa"/>
+          </w:tcPr>
+          <w:p>
+            <w:pPr>
+              <w:jc w:val="center"/>
+              <w:cnfStyle w:val="000000000000" w:firstRow="0" w:lastRow="0" w:firstColumn="0" w:lastColumn="0" w:oddVBand="0" w:evenVBand="0" w:oddHBand="0" w:evenHBand="0" w:firstRowFirstColumn="0" w:firstRowLastColumn="0" w:lastRowFirstColumn="0" w:lastRowLastColumn="0"/>
+              <w:rPr>
+                <w:lang w:val="en-US"/>
+              </w:rPr>
+            </w:pPr>
+          </w:p>
+        </w:tc>
+        <w:tc>
+          <w:tcPr>
+            <w:tcW w:w="868" w:type="dxa"/>
+          </w:tcPr>
+          <w:p>
+            <w:pPr>
+              <w:jc w:val="center"/>
+              <w:cnfStyle w:val="000000000000" w:firstRow="0" w:lastRow="0" w:firstColumn="0" w:lastColumn="0" w:oddVBand="0" w:evenVBand="0" w:oddHBand="0" w:evenHBand="0" w:firstRowFirstColumn="0" w:firstRowLastColumn="0" w:lastRowFirstColumn="0" w:lastRowLastColumn="0"/>
+              <w:rPr>
+                <w:lang w:val="en-US"/>
+              </w:rPr>
+            </w:pPr>
+          </w:p>
+        </w:tc>
+        <w:tc>
+          <w:tcPr>
+            <w:tcW w:w="664" w:type="dxa"/>
+          </w:tcPr>
+          <w:p>
+            <w:pPr>
+              <w:jc w:val="center"/>
+              <w:cnfStyle w:val="000000000000" w:firstRow="0" w:lastRow="0" w:firstColumn="0" w:lastColumn="0" w:oddVBand="0" w:evenVBand="0" w:oddHBand="0" w:evenHBand="0" w:firstRowFirstColumn="0" w:firstRowLastColumn="0" w:lastRowFirstColumn="0" w:lastRowLastColumn="0"/>
+              <w:rPr>
+                <w:lang w:val="en-US"/>
+              </w:rPr>
+            </w:pPr>
+          </w:p>
+        </w:tc>
+        <w:tc>
+          <w:tcPr>
+            <w:tcW w:w="1432" w:type="dxa"/>
+          </w:tcPr>
+          <w:p>
+            <w:pPr>
+              <w:jc w:val="center"/>
+              <w:cnfStyle w:val="000000000000" w:firstRow="0" w:lastRow="0" w:firstColumn="0" w:lastColumn="0" w:oddVBand="0" w:evenVBand="0" w:oddHBand="0" w:evenHBand="0" w:firstRowFirstColumn="0" w:firstRowLastColumn="0" w:lastRowFirstColumn="0" w:lastRowLastColumn="0"/>
+              <w:rPr>
+                <w:lang w:val="en-US"/>
+              </w:rPr>
+            </w:pPr>
+            <w:r>
+              <w:rPr>
+                <w:lang w:val="en-US"/>
+              </w:rPr>
+              <w:t>3</w:t>
+            </w:r>
+          </w:p>
+        </w:tc>
+        <w:tc>
+          <w:tcPr>
+            <w:tcW w:w="1937" w:type="dxa"/>
+          </w:tcPr>
+          <w:p>
+            <w:pPr>
+              <w:jc w:val="center"/>
+              <w:cnfStyle w:val="000000000000" w:firstRow="0" w:lastRow="0" w:firstColumn="0" w:lastColumn="0" w:oddVBand="0" w:evenVBand="0" w:oddHBand="0" w:evenHBand="0" w:firstRowFirstColumn="0" w:firstRowLastColumn="0" w:lastRowFirstColumn="0" w:lastRowLastColumn="0"/>
+              <w:rPr>
+                <w:lang w:val="en-US"/>
+              </w:rPr>
+            </w:pPr>
+            <w:r>
+              <w:rPr>
+                <w:lang w:val="en-US"/>
+              </w:rPr>
+              <w:t>4</w:t>
+            </w:r>
+          </w:p>
+        </w:tc>
+      </w:tr>
+      <w:tr>
+        <w:trPr>
+          <w:cnfStyle w:val="000000100000" w:firstRow="0" w:lastRow="0" w:firstColumn="0" w:lastColumn="0" w:oddVBand="0" w:evenVBand="0" w:oddHBand="1" w:evenHBand="0" w:firstRowFirstColumn="0" w:firstRowLastColumn="0" w:lastRowFirstColumn="0" w:lastRowLastColumn="0"/>
+          <w:trHeight w:val="330"/>
+        </w:trPr>
+        <w:tc>
+          <w:tcPr>
+            <w:cnfStyle w:val="001000000000" w:firstRow="0" w:lastRow="0" w:firstColumn="1" w:lastColumn="0" w:oddVBand="0" w:evenVBand="0" w:oddHBand="0" w:evenHBand="0" w:firstRowFirstColumn="0" w:firstRowLastColumn="0" w:lastRowFirstColumn="0" w:lastRowLastColumn="0"/>
+            <w:tcW w:w="1403" w:type="dxa"/>
+          </w:tcPr>
+          <w:p>
+            <w:pPr>
+              <w:jc w:val="center"/>
+            </w:pPr>
+            <w:r>
+              <w:t>TABLE ACCESS</w:t>
+            </w:r>
+          </w:p>
+        </w:tc>
+        <w:tc>
+          <w:tcPr>
+            <w:tcW w:w="1296" w:type="dxa"/>
+            <w:gridSpan w:val="2"/>
+          </w:tcPr>
+          <w:p>
+            <w:pPr>
+              <w:jc w:val="center"/>
+              <w:cnfStyle w:val="000000100000" w:firstRow="0" w:lastRow="0" w:firstColumn="0" w:lastColumn="0" w:oddVBand="0" w:evenVBand="0" w:oddHBand="1" w:evenHBand="0" w:firstRowFirstColumn="0" w:firstRowLastColumn="0" w:lastRowFirstColumn="0" w:lastRowLastColumn="0"/>
+            </w:pPr>
+            <w:r>
+              <w:t>FULL</w:t>
+            </w:r>
+          </w:p>
+        </w:tc>
+        <w:tc>
+          <w:tcPr>
+            <w:tcW w:w="1154" w:type="dxa"/>
+          </w:tcPr>
+          <w:p>
+            <w:pPr>
+              <w:jc w:val="center"/>
+              <w:cnfStyle w:val="000000100000" w:firstRow="0" w:lastRow="0" w:firstColumn="0" w:lastColumn="0" w:oddVBand="0" w:evenVBand="0" w:oddHBand="1" w:evenHBand="0" w:firstRowFirstColumn="0" w:firstRowLastColumn="0" w:lastRowFirstColumn="0" w:lastRowLastColumn="0"/>
+            </w:pPr>
+            <w:r>
+              <w:t>MOROSO</w:t>
+            </w:r>
+          </w:p>
+        </w:tc>
+        <w:tc>
+          <w:tcPr>
+            <w:tcW w:w="868" w:type="dxa"/>
+          </w:tcPr>
+          <w:p>
+            <w:pPr>
+              <w:jc w:val="center"/>
+              <w:cnfStyle w:val="000000100000" w:firstRow="0" w:lastRow="0" w:firstColumn="0" w:lastColumn="0" w:oddVBand="0" w:evenVBand="0" w:oddHBand="1" w:evenHBand="0" w:firstRowFirstColumn="0" w:firstRowLastColumn="0" w:lastRowFirstColumn="0" w:lastRowLastColumn="0"/>
+            </w:pPr>
+            <w:r>
+              <w:t>2</w:t>
+            </w:r>
+          </w:p>
+        </w:tc>
+        <w:tc>
+          <w:tcPr>
+            <w:tcW w:w="664" w:type="dxa"/>
+          </w:tcPr>
+          <w:p>
+            <w:pPr>
+              <w:jc w:val="center"/>
+              <w:cnfStyle w:val="000000100000" w:firstRow="0" w:lastRow="0" w:firstColumn="0" w:lastColumn="0" w:oddVBand="0" w:evenVBand="0" w:oddHBand="1" w:evenHBand="0" w:firstRowFirstColumn="0" w:firstRowLastColumn="0" w:lastRowFirstColumn="0" w:lastRowLastColumn="0"/>
+            </w:pPr>
+            <w:r>
+              <w:t>1</w:t>
+            </w:r>
+          </w:p>
+        </w:tc>
+        <w:tc>
+          <w:tcPr>
+            <w:tcW w:w="1432" w:type="dxa"/>
+          </w:tcPr>
+          <w:p>
+            <w:pPr>
+              <w:jc w:val="center"/>
+              <w:cnfStyle w:val="000000100000" w:firstRow="0" w:lastRow="0" w:firstColumn="0" w:lastColumn="0" w:oddVBand="0" w:evenVBand="0" w:oddHBand="1" w:evenHBand="0" w:firstRowFirstColumn="0" w:firstRowLastColumn="0" w:lastRowFirstColumn="0" w:lastRowLastColumn="0"/>
+            </w:pPr>
+            <w:r>
+              <w:t>4</w:t>
+            </w:r>
+          </w:p>
+        </w:tc>
+        <w:tc>
+          <w:tcPr>
+            <w:tcW w:w="1937" w:type="dxa"/>
+          </w:tcPr>
+          <w:p>
+            <w:pPr>
+              <w:jc w:val="center"/>
+              <w:cnfStyle w:val="000000100000" w:firstRow="0" w:lastRow="0" w:firstColumn="0" w:lastColumn="0" w:oddVBand="0" w:evenVBand="0" w:oddHBand="1" w:evenHBand="0" w:firstRowFirstColumn="0" w:firstRowLastColumn="0" w:lastRowFirstColumn="0" w:lastRowLastColumn="0"/>
+            </w:pPr>
+            <w:r>
+              <w:t>5</w:t>
+            </w:r>
+          </w:p>
+        </w:tc>
+      </w:tr>
+      <w:tr>
+        <w:trPr>
+          <w:trHeight w:val="330"/>
+        </w:trPr>
+        <w:tc>
+          <w:tcPr>
+            <w:cnfStyle w:val="001000000000" w:firstRow="0" w:lastRow="0" w:firstColumn="1" w:lastColumn="0" w:oddVBand="0" w:evenVBand="0" w:oddHBand="0" w:evenHBand="0" w:firstRowFirstColumn="0" w:firstRowLastColumn="0" w:lastRowFirstColumn="0" w:lastRowLastColumn="0"/>
+            <w:tcW w:w="1403" w:type="dxa"/>
+          </w:tcPr>
+          <w:p>
+            <w:pPr>
+              <w:jc w:val="center"/>
+            </w:pPr>
+            <w:r>
+              <w:t>INDEX</w:t>
+            </w:r>
+          </w:p>
+        </w:tc>
+        <w:tc>
+          <w:tcPr>
+            <w:tcW w:w="1296" w:type="dxa"/>
+            <w:gridSpan w:val="2"/>
+          </w:tcPr>
+          <w:p>
+            <w:pPr>
+              <w:jc w:val="center"/>
+              <w:cnfStyle w:val="000000000000" w:firstRow="0" w:lastRow="0" w:firstColumn="0" w:lastColumn="0" w:oddVBand="0" w:evenVBand="0" w:oddHBand="0" w:evenHBand="0" w:firstRowFirstColumn="0" w:firstRowLastColumn="0" w:lastRowFirstColumn="0" w:lastRowLastColumn="0"/>
+            </w:pPr>
+            <w:r>
+              <w:t>UNIQUE SCAN</w:t>
+            </w:r>
+          </w:p>
+        </w:tc>
+        <w:tc>
+          <w:tcPr>
+            <w:tcW w:w="1154" w:type="dxa"/>
+          </w:tcPr>
+          <w:p>
+            <w:pPr>
+              <w:jc w:val="center"/>
+              <w:cnfStyle w:val="000000000000" w:firstRow="0" w:lastRow="0" w:firstColumn="0" w:lastColumn="0" w:oddVBand="0" w:evenVBand="0" w:oddHBand="0" w:evenHBand="0" w:firstRowFirstColumn="0" w:firstRowLastColumn="0" w:lastRowFirstColumn="0" w:lastRowLastColumn="0"/>
+            </w:pPr>
+            <w:r>
+              <w:t>SYS_C009880</w:t>
+            </w:r>
+          </w:p>
+        </w:tc>
+        <w:tc>
+          <w:tcPr>
+            <w:tcW w:w="868" w:type="dxa"/>
+          </w:tcPr>
+          <w:p>
+            <w:pPr>
+              <w:jc w:val="center"/>
+              <w:cnfStyle w:val="000000000000" w:firstRow="0" w:lastRow="0" w:firstColumn="0" w:lastColumn="0" w:oddVBand="0" w:evenVBand="0" w:oddHBand="0" w:evenHBand="0" w:firstRowFirstColumn="0" w:firstRowLastColumn="0" w:lastRowFirstColumn="0" w:lastRowLastColumn="0"/>
+            </w:pPr>
+            <w:r>
+              <w:t>0</w:t>
+            </w:r>
+          </w:p>
+        </w:tc>
+        <w:tc>
+          <w:tcPr>
+            <w:tcW w:w="664" w:type="dxa"/>
+          </w:tcPr>
+          <w:p>
+            <w:pPr>
+              <w:jc w:val="center"/>
+              <w:cnfStyle w:val="000000000000" w:firstRow="0" w:lastRow="0" w:firstColumn="0" w:lastColumn="0" w:oddVBand="0" w:evenVBand="0" w:oddHBand="0" w:evenHBand="0" w:firstRowFirstColumn="0" w:firstRowLastColumn="0" w:lastRowFirstColumn="0" w:lastRowLastColumn="0"/>
+            </w:pPr>
+            <w:r>
+              <w:t>1</w:t>
+            </w:r>
+          </w:p>
+        </w:tc>
+        <w:tc>
+          <w:tcPr>
+            <w:tcW w:w="1432" w:type="dxa"/>
+          </w:tcPr>
+          <w:p>
+            <w:pPr>
+              <w:jc w:val="center"/>
+              <w:cnfStyle w:val="000000000000" w:firstRow="0" w:lastRow="0" w:firstColumn="0" w:lastColumn="0" w:oddVBand="0" w:evenVBand="0" w:oddHBand="0" w:evenHBand="0" w:firstRowFirstColumn="0" w:firstRowLastColumn="0" w:lastRowFirstColumn="0" w:lastRowLastColumn="0"/>
+            </w:pPr>
+            <w:r>
+              <w:t>3</w:t>
+            </w:r>
+          </w:p>
+        </w:tc>
+        <w:tc>
+          <w:tcPr>
+            <w:tcW w:w="1937" w:type="dxa"/>
+          </w:tcPr>
+          <w:p>
+            <w:pPr>
+              <w:jc w:val="center"/>
+              <w:cnfStyle w:val="000000000000" w:firstRow="0" w:lastRow="0" w:firstColumn="0" w:lastColumn="0" w:oddVBand="0" w:evenVBand="0" w:oddHBand="0" w:evenHBand="0" w:firstRowFirstColumn="0" w:firstRowLastColumn="0" w:lastRowFirstColumn="0" w:lastRowLastColumn="0"/>
+            </w:pPr>
+            <w:r>
+              <w:t>6</w:t>
+            </w:r>
+          </w:p>
+        </w:tc>
+      </w:tr>
+      <w:tr>
+        <w:trPr>
+          <w:cnfStyle w:val="000000100000" w:firstRow="0" w:lastRow="0" w:firstColumn="0" w:lastColumn="0" w:oddVBand="0" w:evenVBand="0" w:oddHBand="1" w:evenHBand="0" w:firstRowFirstColumn="0" w:firstRowLastColumn="0" w:lastRowFirstColumn="0" w:lastRowLastColumn="0"/>
+          <w:trHeight w:val="330"/>
+        </w:trPr>
+        <w:tc>
+          <w:tcPr>
+            <w:cnfStyle w:val="001000000000" w:firstRow="0" w:lastRow="0" w:firstColumn="1" w:lastColumn="0" w:oddVBand="0" w:evenVBand="0" w:oddHBand="0" w:evenHBand="0" w:firstRowFirstColumn="0" w:firstRowLastColumn="0" w:lastRowFirstColumn="0" w:lastRowLastColumn="0"/>
+            <w:tcW w:w="1403" w:type="dxa"/>
+          </w:tcPr>
+          <w:p>
+            <w:pPr>
+              <w:jc w:val="center"/>
+            </w:pPr>
+            <w:r>
+              <w:t>TABLE ACCESS</w:t>
+            </w:r>
+          </w:p>
+        </w:tc>
+        <w:tc>
+          <w:tcPr>
+            <w:tcW w:w="1296" w:type="dxa"/>
+            <w:gridSpan w:val="2"/>
+          </w:tcPr>
+          <w:p>
+            <w:pPr>
+              <w:jc w:val="center"/>
+              <w:cnfStyle w:val="000000100000" w:firstRow="0" w:lastRow="0" w:firstColumn="0" w:lastColumn="0" w:oddVBand="0" w:evenVBand="0" w:oddHBand="1" w:evenHBand="0" w:firstRowFirstColumn="0" w:firstRowLastColumn="0" w:lastRowFirstColumn="0" w:lastRowLastColumn="0"/>
+            </w:pPr>
+            <w:r>
+              <w:t>BY INDEX ROWID</w:t>
+            </w:r>
+          </w:p>
+        </w:tc>
+        <w:tc>
+          <w:tcPr>
+            <w:tcW w:w="1154" w:type="dxa"/>
+          </w:tcPr>
+          <w:p>
+            <w:pPr>
+              <w:jc w:val="center"/>
+              <w:cnfStyle w:val="000000100000" w:firstRow="0" w:lastRow="0" w:firstColumn="0" w:lastColumn="0" w:oddVBand="0" w:evenVBand="0" w:oddHBand="1" w:evenHBand="0" w:firstRowFirstColumn="0" w:firstRowLastColumn="0" w:lastRowFirstColumn="0" w:lastRowLastColumn="0"/>
+            </w:pPr>
+            <w:r>
+              <w:t>CLIENTE</w:t>
+            </w:r>
+          </w:p>
+        </w:tc>
+        <w:tc>
+          <w:tcPr>
+            <w:tcW w:w="868" w:type="dxa"/>
+          </w:tcPr>
+          <w:p>
+            <w:pPr>
+              <w:jc w:val="center"/>
+              <w:cnfStyle w:val="000000100000" w:firstRow="0" w:lastRow="0" w:firstColumn="0" w:lastColumn="0" w:oddVBand="0" w:evenVBand="0" w:oddHBand="1" w:evenHBand="0" w:firstRowFirstColumn="0" w:firstRowLastColumn="0" w:lastRowFirstColumn="0" w:lastRowLastColumn="0"/>
+            </w:pPr>
+            <w:r>
+              <w:t>1</w:t>
+            </w:r>
+          </w:p>
+        </w:tc>
+        <w:tc>
+          <w:tcPr>
+            <w:tcW w:w="664" w:type="dxa"/>
+          </w:tcPr>
+          <w:p>
+            <w:pPr>
+              <w:jc w:val="center"/>
+              <w:cnfStyle w:val="000000100000" w:firstRow="0" w:lastRow="0" w:firstColumn="0" w:lastColumn="0" w:oddVBand="0" w:evenVBand="0" w:oddHBand="1" w:evenHBand="0" w:firstRowFirstColumn="0" w:firstRowLastColumn="0" w:lastRowFirstColumn="0" w:lastRowLastColumn="0"/>
+            </w:pPr>
+            <w:r>
+              <w:t>1</w:t>
+            </w:r>
+          </w:p>
+        </w:tc>
+        <w:tc>
+          <w:tcPr>
+            <w:tcW w:w="1432" w:type="dxa"/>
+          </w:tcPr>
+          <w:p>
+            <w:pPr>
+              <w:jc w:val="center"/>
+              <w:cnfStyle w:val="000000100000" w:firstRow="0" w:lastRow="0" w:firstColumn="0" w:lastColumn="0" w:oddVBand="0" w:evenVBand="0" w:oddHBand="1" w:evenHBand="0" w:firstRowFirstColumn="0" w:firstRowLastColumn="0" w:lastRowFirstColumn="0" w:lastRowLastColumn="0"/>
+            </w:pPr>
+            <w:r>
+              <w:t>2</w:t>
+            </w:r>
+          </w:p>
+        </w:tc>
+        <w:tc>
+          <w:tcPr>
+            <w:tcW w:w="1937" w:type="dxa"/>
+          </w:tcPr>
+          <w:p>
+            <w:pPr>
+              <w:jc w:val="center"/>
+              <w:cnfStyle w:val="000000100000" w:firstRow="0" w:lastRow="0" w:firstColumn="0" w:lastColumn="0" w:oddVBand="0" w:evenVBand="0" w:oddHBand="1" w:evenHBand="0" w:firstRowFirstColumn="0" w:firstRowLastColumn="0" w:lastRowFirstColumn="0" w:lastRowLastColumn="0"/>
+            </w:pPr>
+            <w:r>
+              <w:t>7</w:t>
+            </w:r>
+          </w:p>
+        </w:tc>
+      </w:tr>
+      <w:tr>
+        <w:trPr>
+          <w:trHeight w:val="330"/>
+        </w:trPr>
+        <w:tc>
+          <w:tcPr>
+            <w:cnfStyle w:val="001000000000" w:firstRow="0" w:lastRow="0" w:firstColumn="1" w:lastColumn="0" w:oddVBand="0" w:evenVBand="0" w:oddHBand="0" w:evenHBand="0" w:firstRowFirstColumn="0" w:firstRowLastColumn="0" w:lastRowFirstColumn="0" w:lastRowLastColumn="0"/>
+            <w:tcW w:w="1403" w:type="dxa"/>
+          </w:tcPr>
+          <w:p>
+            <w:pPr>
+              <w:jc w:val="center"/>
+            </w:pPr>
+            <w:r>
+              <w:t>TABLE ACCES</w:t>
+            </w:r>
+          </w:p>
+        </w:tc>
+        <w:tc>
+          <w:tcPr>
+            <w:tcW w:w="1296" w:type="dxa"/>
+            <w:gridSpan w:val="2"/>
+          </w:tcPr>
+          <w:p>
+            <w:pPr>
+              <w:jc w:val="center"/>
+              <w:cnfStyle w:val="000000000000" w:firstRow="0" w:lastRow="0" w:firstColumn="0" w:lastColumn="0" w:oddVBand="0" w:evenVBand="0" w:oddHBand="0" w:evenHBand="0" w:firstRowFirstColumn="0" w:firstRowLastColumn="0" w:lastRowFirstColumn="0" w:lastRowLastColumn="0"/>
+            </w:pPr>
+            <w:r>
+              <w:t>FULL</w:t>
+            </w:r>
+          </w:p>
+        </w:tc>
+        <w:tc>
+          <w:tcPr>
+            <w:tcW w:w="1154" w:type="dxa"/>
+          </w:tcPr>
+          <w:p>
+            <w:pPr>
+              <w:jc w:val="center"/>
+              <w:cnfStyle w:val="000000000000" w:firstRow="0" w:lastRow="0" w:firstColumn="0" w:lastColumn="0" w:oddVBand="0" w:evenVBand="0" w:oddHBand="0" w:evenHBand="0" w:firstRowFirstColumn="0" w:firstRowLastColumn="0" w:lastRowFirstColumn="0" w:lastRowLastColumn="0"/>
+            </w:pPr>
+            <w:r>
+              <w:t>CLIENTE</w:t>
+            </w:r>
+          </w:p>
+        </w:tc>
+        <w:tc>
+          <w:tcPr>
+            <w:tcW w:w="868" w:type="dxa"/>
+          </w:tcPr>
+          <w:p>
+            <w:pPr>
+              <w:jc w:val="center"/>
+              <w:cnfStyle w:val="000000000000" w:firstRow="0" w:lastRow="0" w:firstColumn="0" w:lastColumn="0" w:oddVBand="0" w:evenVBand="0" w:oddHBand="0" w:evenHBand="0" w:firstRowFirstColumn="0" w:firstRowLastColumn="0" w:lastRowFirstColumn="0" w:lastRowLastColumn="0"/>
+            </w:pPr>
+            <w:r>
+              <w:t>1</w:t>
+            </w:r>
+          </w:p>
+        </w:tc>
+        <w:tc>
+          <w:tcPr>
+            <w:tcW w:w="664" w:type="dxa"/>
+          </w:tcPr>
+          <w:p>
+            <w:pPr>
+              <w:jc w:val="center"/>
+              <w:cnfStyle w:val="000000000000" w:firstRow="0" w:lastRow="0" w:firstColumn="0" w:lastColumn="0" w:oddVBand="0" w:evenVBand="0" w:oddHBand="0" w:evenHBand="0" w:firstRowFirstColumn="0" w:firstRowLastColumn="0" w:lastRowFirstColumn="0" w:lastRowLastColumn="0"/>
+            </w:pPr>
+            <w:r>
+              <w:t>1</w:t>
+            </w:r>
+          </w:p>
+        </w:tc>
+        <w:tc>
+          <w:tcPr>
+            <w:tcW w:w="1432" w:type="dxa"/>
+          </w:tcPr>
+          <w:p>
+            <w:pPr>
+              <w:jc w:val="center"/>
+              <w:cnfStyle w:val="000000000000" w:firstRow="0" w:lastRow="0" w:firstColumn="0" w:lastColumn="0" w:oddVBand="0" w:evenVBand="0" w:oddHBand="0" w:evenHBand="0" w:firstRowFirstColumn="0" w:firstRowLastColumn="0" w:lastRowFirstColumn="0" w:lastRowLastColumn="0"/>
+            </w:pPr>
+            <w:r>
+              <w:t>1</w:t>
+            </w:r>
+          </w:p>
+        </w:tc>
+        <w:tc>
+          <w:tcPr>
+            <w:tcW w:w="1937" w:type="dxa"/>
+          </w:tcPr>
+          <w:p>
+            <w:pPr>
+              <w:jc w:val="center"/>
+              <w:cnfStyle w:val="000000000000" w:firstRow="0" w:lastRow="0" w:firstColumn="0" w:lastColumn="0" w:oddVBand="0" w:evenVBand="0" w:oddHBand="0" w:evenHBand="0" w:firstRowFirstColumn="0" w:firstRowLastColumn="0" w:lastRowFirstColumn="0" w:lastRowLastColumn="0"/>
+            </w:pPr>
+            <w:r>
+              <w:t>8</w:t>
+            </w:r>
+          </w:p>
+        </w:tc>
+      </w:tr>
+    </w:tbl>
+    <w:p>
+      <w:r>
+        <w:rPr>
+          <w:noProof/>
+          <w:lang w:eastAsia="es-ES"/>
+        </w:rPr>
+        <w:pict w14:anchorId="21FC6313">
+          <v:shape id="_x0000_s1114" type="#_x0000_t202" style="position:absolute;margin-left:90pt;margin-top:36.5pt;width:81pt;height:45pt;z-index:251700224;mso-wrap-edited:f;mso-position-horizontal-relative:text;mso-position-vertical-relative:text" wrapcoords="0 0 21600 0 21600 21600 0 21600 0 0" filled="f" stroked="f">
+            <v:fill o:detectmouseclick="t"/>
+            <v:textbox inset=",7.2pt,,7.2pt">
+              <w:txbxContent>
+                <w:p>
+                  <w:pPr>
+                    <w:spacing w:line="240" w:lineRule="auto"/>
+                    <w:jc w:val="right"/>
+                    <w:rPr>
+                      <w:sz w:val="16"/>
+                      <w:szCs w:val="16"/>
+                    </w:rPr>
+                  </w:pPr>
+                  <w:r>
+                    <w:rPr>
+                      <w:sz w:val="16"/>
+                      <w:szCs w:val="16"/>
+                    </w:rPr>
+                    <w:t>ID 1</w:t>
+                  </w:r>
+                </w:p>
+                <w:p>
+                  <w:pPr>
+                    <w:spacing w:line="240" w:lineRule="auto"/>
+                    <w:jc w:val="right"/>
+                    <w:rPr>
+                      <w:sz w:val="16"/>
+                      <w:szCs w:val="16"/>
+                    </w:rPr>
+                  </w:pPr>
+                  <w:r>
+                    <w:rPr>
+                      <w:sz w:val="16"/>
+                      <w:szCs w:val="16"/>
+                    </w:rPr>
+                    <w:t>HASSHS JOIN</w:t>
+                  </w:r>
+                </w:p>
+              </w:txbxContent>
+            </v:textbox>
+            <w10:wrap type="tight"/>
+          </v:shape>
+        </w:pict>
+      </w:r>
+      <w:r>
+        <w:br/>
+      </w:r>
+    </w:p>
+    <w:p>
+      <w:r>
+        <w:rPr>
+          <w:noProof/>
+          <w:lang w:eastAsia="es-ES"/>
+        </w:rPr>
+        <w:pict w14:anchorId="6A718699">
+          <v:shape id="_x0000_s1108" type="#_x0000_t202" style="position:absolute;margin-left:54pt;margin-top:31.65pt;width:91.9pt;height:59.45pt;z-index:251694080;mso-height-percent:200;mso-height-percent:200;mso-width-relative:margin;mso-height-relative:margin" stroked="f">
+            <v:textbox style="mso-next-textbox:#_x0000_s1108;mso-fit-shape-to-text:t">
+              <w:txbxContent>
+                <w:p>
+                  <w:pPr>
+                    <w:spacing w:line="240" w:lineRule="auto"/>
+                    <w:jc w:val="right"/>
+                    <w:rPr>
+                      <w:sz w:val="16"/>
+                      <w:szCs w:val="16"/>
+                      <w:lang w:val="en-US"/>
+                    </w:rPr>
+                  </w:pPr>
+                  <w:r>
+                    <w:rPr>
+                      <w:sz w:val="16"/>
+                      <w:szCs w:val="16"/>
+                      <w:lang w:val="en-US"/>
+                    </w:rPr>
+                    <w:t>ID 8</w:t>
+                  </w:r>
+                </w:p>
+                <w:p>
+                  <w:pPr>
+                    <w:jc w:val="right"/>
+                    <w:rPr>
+                      <w:sz w:val="16"/>
+                      <w:szCs w:val="16"/>
+                      <w:lang w:val="en-US"/>
+                    </w:rPr>
+                  </w:pPr>
+                  <w:r>
+                    <w:rPr>
+                      <w:sz w:val="16"/>
+                      <w:szCs w:val="16"/>
+                      <w:lang w:val="en-US"/>
+                    </w:rPr>
+                    <w:t>TABLE ACCES FULL MOROSO</w:t>
+                  </w:r>
+                </w:p>
+              </w:txbxContent>
+            </v:textbox>
+          </v:shape>
+        </w:pict>
+      </w:r>
+      <w:r>
+        <w:rPr>
+          <w:noProof/>
+          <w:lang w:eastAsia="es-ES"/>
+        </w:rPr>
+        <w:pict w14:anchorId="20458C5A">
+          <v:shape id="_x0000_s1123" type="#_x0000_t202" style="position:absolute;margin-left:297pt;margin-top:184.65pt;width:88.65pt;height:49.3pt;z-index:251709440;mso-wrap-edited:f;mso-width-relative:margin;mso-height-relative:margin" wrapcoords="-183 0 -183 20945 21600 20945 21600 0 -183 0" stroked="f">
+            <v:textbox style="mso-next-textbox:#_x0000_s1123">
+              <w:txbxContent>
+                <w:p>
+                  <w:pPr>
+                    <w:spacing w:line="240" w:lineRule="auto"/>
+                    <w:rPr>
+                      <w:sz w:val="16"/>
+                      <w:szCs w:val="16"/>
+                      <w:lang w:val="en-US"/>
+                    </w:rPr>
+                  </w:pPr>
+                  <w:r>
+                    <w:rPr>
+                      <w:sz w:val="16"/>
+                      <w:szCs w:val="16"/>
+                      <w:lang w:val="en-US"/>
+                    </w:rPr>
+                    <w:t>ID 5</w:t>
+                  </w:r>
+                </w:p>
+                <w:p>
+                  <w:pPr>
+                    <w:rPr>
+                      <w:sz w:val="16"/>
+                      <w:szCs w:val="16"/>
+                      <w:lang w:val="en-US"/>
+                    </w:rPr>
+                  </w:pPr>
+                  <w:r>
+                    <w:rPr>
+                      <w:sz w:val="16"/>
+                      <w:szCs w:val="16"/>
+                      <w:lang w:val="en-US"/>
+                    </w:rPr>
+                    <w:t>TABLE ACCES FULL MOROSO</w:t>
+                  </w:r>
+                </w:p>
+                <w:p>
+                  <w:pPr>
+                    <w:rPr>
+                      <w:sz w:val="16"/>
+                      <w:szCs w:val="16"/>
+                    </w:rPr>
+                  </w:pPr>
+                  <w:r>
+                    <w:rPr>
+                      <w:sz w:val="16"/>
+                      <w:szCs w:val="16"/>
+                    </w:rPr>
+                    <w:t>CLIENTE</w:t>
+                  </w:r>
+                </w:p>
+              </w:txbxContent>
+            </v:textbox>
+            <w10:wrap type="through"/>
+          </v:shape>
+        </w:pict>
+      </w:r>
+      <w:r>
+        <w:rPr>
+          <w:noProof/>
+          <w:lang w:eastAsia="es-ES"/>
+        </w:rPr>
+        <w:pict w14:anchorId="27261A56">
+          <v:shape id="_x0000_s1122" type="#_x0000_t202" style="position:absolute;margin-left:297pt;margin-top:139.65pt;width:88.65pt;height:49.3pt;z-index:251708416;mso-wrap-edited:f;mso-width-relative:margin;mso-height-relative:margin" wrapcoords="-183 0 -183 20945 21600 20945 21600 0 -183 0" stroked="f">
+            <v:textbox style="mso-next-textbox:#_x0000_s1122">
+              <w:txbxContent>
+                <w:p>
+                  <w:pPr>
+                    <w:spacing w:line="240" w:lineRule="auto"/>
+                    <w:rPr>
+                      <w:sz w:val="16"/>
+                      <w:szCs w:val="16"/>
+                      <w:lang w:val="en-US"/>
+                    </w:rPr>
+                  </w:pPr>
+                  <w:r>
+                    <w:rPr>
+                      <w:sz w:val="16"/>
+                      <w:szCs w:val="16"/>
+                      <w:lang w:val="en-US"/>
+                    </w:rPr>
+                    <w:t>ID 4</w:t>
+                  </w:r>
+                </w:p>
+                <w:p>
+                  <w:pPr>
+                    <w:rPr>
+                      <w:sz w:val="16"/>
+                      <w:szCs w:val="16"/>
+                    </w:rPr>
+                  </w:pPr>
+                  <w:r>
+                    <w:rPr>
+                      <w:sz w:val="16"/>
+                      <w:szCs w:val="16"/>
+                      <w:lang w:val="en-US"/>
+                    </w:rPr>
+                    <w:t>STATISTICS COLLECTOR</w:t>
+                  </w:r>
+                </w:p>
+              </w:txbxContent>
+            </v:textbox>
+            <w10:wrap type="through"/>
+          </v:shape>
+        </w:pict>
+      </w:r>
+      <w:r>
+        <w:rPr>
+          <w:noProof/>
+          <w:lang w:eastAsia="es-ES"/>
+        </w:rPr>
+        <w:pict w14:anchorId="7BCD0D36">
+          <v:shape id="_x0000_s1121" type="#_x0000_t202" style="position:absolute;margin-left:126pt;margin-top:148.65pt;width:88.65pt;height:49.3pt;z-index:251707392;mso-wrap-edited:f;mso-width-relative:margin;mso-height-relative:margin" wrapcoords="-183 0 -183 20945 21600 20945 21600 0 -183 0" stroked="f">
+            <v:textbox style="mso-next-textbox:#_x0000_s1121">
+              <w:txbxContent>
+                <w:p>
+                  <w:pPr>
+                    <w:spacing w:line="240" w:lineRule="auto"/>
+                    <w:jc w:val="right"/>
+                    <w:rPr>
+                      <w:sz w:val="16"/>
+                      <w:szCs w:val="16"/>
+                      <w:lang w:val="en-US"/>
+                    </w:rPr>
+                  </w:pPr>
+                  <w:r>
+                    <w:rPr>
+                      <w:sz w:val="16"/>
+                      <w:szCs w:val="16"/>
+                      <w:lang w:val="en-US"/>
+                    </w:rPr>
+                    <w:t>ID 6</w:t>
+                  </w:r>
+                </w:p>
+                <w:p>
+                  <w:pPr>
+                    <w:jc w:val="right"/>
+                    <w:rPr>
+                      <w:sz w:val="16"/>
+                      <w:szCs w:val="16"/>
+                      <w:lang w:val="en-US"/>
+                    </w:rPr>
+                  </w:pPr>
+                  <w:r>
+                    <w:rPr>
+                      <w:sz w:val="16"/>
+                      <w:szCs w:val="16"/>
+                      <w:lang w:val="en-US"/>
+                    </w:rPr>
+                    <w:t>TABLE UNIQUE SCAN CLIENTE</w:t>
+                  </w:r>
+                </w:p>
+                <w:p>
+                  <w:pPr>
+                    <w:rPr>
+                      <w:sz w:val="16"/>
+                      <w:szCs w:val="16"/>
+                    </w:rPr>
+                  </w:pPr>
+                  <w:r>
+                    <w:rPr>
+                      <w:sz w:val="16"/>
+                      <w:szCs w:val="16"/>
+                    </w:rPr>
+                    <w:t>CLIENTE</w:t>
+                  </w:r>
+                </w:p>
+              </w:txbxContent>
+            </v:textbox>
+            <w10:wrap type="through"/>
+          </v:shape>
+        </w:pict>
+      </w:r>
+      <w:r>
+        <w:rPr>
+          <w:noProof/>
+          <w:lang w:eastAsia="es-ES"/>
+        </w:rPr>
+        <w:pict w14:anchorId="0480C4C3">
+          <v:shape id="_x0000_s1112" type="#_x0000_t32" style="position:absolute;margin-left:153.55pt;margin-top:21.5pt;width:21.5pt;height:28.55pt;flip:y;z-index:251698176" o:connectortype="straight"/>
+        </w:pict>
+      </w:r>
+      <w:r>
+        <w:rPr>
+          <w:noProof/>
+          <w:lang w:eastAsia="es-ES"/>
+        </w:rPr>
+        <w:pict w14:anchorId="5B090EEE">
+          <v:shape id="_x0000_s1100" type="#_x0000_t120" style="position:absolute;margin-left:145.85pt;margin-top:50.05pt;width:15.55pt;height:14.4pt;z-index:251685888"/>
+        </w:pict>
+      </w:r>
+      <w:r>
+        <w:rPr>
+          <w:noProof/>
+          <w:lang w:eastAsia="es-ES"/>
+        </w:rPr>
+        <w:pict w14:anchorId="058EB31B">
+          <v:shape id="_x0000_s1120" type="#_x0000_t32" style="position:absolute;margin-left:287.1pt;margin-top:164.35pt;width:1.45pt;height:29.7pt;flip:x y;z-index:251706368" o:connectortype="straight"/>
+        </w:pict>
+      </w:r>
+      <w:r>
+        <w:rPr>
+          <w:noProof/>
+          <w:lang w:eastAsia="es-ES"/>
+        </w:rPr>
+        <w:pict w14:anchorId="4E79C2D6">
+          <v:shape id="_x0000_s1119" type="#_x0000_t120" style="position:absolute;margin-left:280.85pt;margin-top:194.05pt;width:15.55pt;height:14.4pt;z-index:251705344"/>
+        </w:pict>
+      </w:r>
+      <w:r>
+        <w:rPr>
+          <w:noProof/>
+          <w:lang w:eastAsia="es-ES"/>
+        </w:rPr>
+        <w:pict w14:anchorId="30347624">
+          <v:shape id="_x0000_s1118" type="#_x0000_t120" style="position:absolute;margin-left:279pt;margin-top:157.65pt;width:15.55pt;height:14.4pt;z-index:251704320;mso-wrap-edited:f" wrapcoords="8228 -1136 2057 0 -1028 5684 -1028 17052 2057 19326 18514 19326 21600 17052 22628 7957 19542 0 12342 -1136 8228 -1136">
+            <w10:wrap type="through"/>
+          </v:shape>
+        </w:pict>
+      </w:r>
+      <w:r>
+        <w:rPr>
+          <w:noProof/>
+          <w:lang w:eastAsia="es-ES"/>
+        </w:rPr>
+        <w:pict w14:anchorId="67A51A38">
+          <v:shape id="_x0000_s1117" type="#_x0000_t120" style="position:absolute;margin-left:3in;margin-top:157.65pt;width:15.55pt;height:14.4pt;z-index:251703296"/>
+        </w:pict>
+      </w:r>
+      <w:r>
+        <w:rPr>
+          <w:noProof/>
+          <w:lang w:eastAsia="es-ES"/>
+        </w:rPr>
+        <w:pict w14:anchorId="43EBB9B3">
+          <v:shape id="_x0000_s1116" type="#_x0000_t32" style="position:absolute;margin-left:225pt;margin-top:112.65pt;width:29.95pt;height:46.05pt;flip:y;z-index:251702272" o:connectortype="straight"/>
+        </w:pict>
+      </w:r>
+      <w:r>
+        <w:rPr>
+          <w:noProof/>
+          <w:lang w:eastAsia="es-ES"/>
+        </w:rPr>
+        <w:pict w14:anchorId="453FDC52">
+          <v:shape id="_x0000_s1115" type="#_x0000_t32" style="position:absolute;margin-left:261pt;margin-top:112.65pt;width:26.8pt;height:44.8pt;flip:x y;z-index:251701248;mso-wrap-edited:f" o:connectortype="straight" wrapcoords="-600 0 19800 21240 22200 21240 1200 0 -600 0">
+            <w10:wrap type="through"/>
+          </v:shape>
+        </w:pict>
+      </w:r>
+      <w:r>
+        <w:rPr>
+          <w:noProof/>
+          <w:lang w:eastAsia="es-ES"/>
+        </w:rPr>
+        <w:pict w14:anchorId="3DF41CE4">
+          <v:shape id="_x0000_s1107" type="#_x0000_t202" style="position:absolute;margin-left:270pt;margin-top:85.65pt;width:91.9pt;height:38.15pt;z-index:251693056;mso-width-relative:margin;mso-height-relative:margin" stroked="f">
+            <v:textbox style="mso-next-textbox:#_x0000_s1107">
+              <w:txbxContent>
+                <w:p>
+                  <w:pPr>
+                    <w:spacing w:line="240" w:lineRule="auto"/>
+                    <w:rPr>
+                      <w:sz w:val="16"/>
+                      <w:szCs w:val="16"/>
+                    </w:rPr>
+                  </w:pPr>
+                  <w:r>
+                    <w:rPr>
+                      <w:sz w:val="16"/>
+                      <w:szCs w:val="16"/>
+                    </w:rPr>
+                    <w:t>ID 3</w:t>
+                  </w:r>
+                </w:p>
+                <w:p>
+                  <w:pPr>
+                    <w:rPr>
+                      <w:sz w:val="16"/>
+                      <w:szCs w:val="16"/>
+                    </w:rPr>
+                  </w:pPr>
+                  <w:r>
+                    <w:rPr>
+                      <w:sz w:val="16"/>
+                      <w:szCs w:val="16"/>
+                    </w:rPr>
+                    <w:t>NESTED LOOPS</w:t>
+                  </w:r>
+                </w:p>
+              </w:txbxContent>
+            </v:textbox>
+          </v:shape>
+        </w:pict>
+      </w:r>
+      <w:r>
+        <w:rPr>
+          <w:noProof/>
+          <w:lang w:eastAsia="es-ES"/>
+        </w:rPr>
+        <w:pict w14:anchorId="59052E45">
+          <v:shape id="_x0000_s1105" type="#_x0000_t32" style="position:absolute;margin-left:224.1pt;margin-top:56.35pt;width:26.8pt;height:44.8pt;flip:x y;z-index:251691008" o:connectortype="straight"/>
+        </w:pict>
+      </w:r>
+      <w:r>
+        <w:rPr>
+          <w:noProof/>
+          <w:lang w:eastAsia="es-ES"/>
+        </w:rPr>
+        <w:pict w14:anchorId="36CCE5EF">
+          <v:shape id="_x0000_s1104" type="#_x0000_t32" style="position:absolute;margin-left:192.75pt;margin-top:57.5pt;width:29.95pt;height:46.05pt;flip:y;z-index:251689984" o:connectortype="straight"/>
+        </w:pict>
+      </w:r>
+      <w:r>
+        <w:rPr>
+          <w:noProof/>
+          <w:lang w:eastAsia="es-ES"/>
+        </w:rPr>
+        <w:pict w14:anchorId="6D9DC5A2">
+          <v:shape id="_x0000_s1111" type="#_x0000_t120" style="position:absolute;margin-left:181.1pt;margin-top:103.55pt;width:15.55pt;height:14.4pt;z-index:251697152"/>
+        </w:pict>
+      </w:r>
+      <w:r>
+        <w:rPr>
+          <w:noProof/>
+          <w:lang w:eastAsia="es-ES"/>
+        </w:rPr>
+        <w:pict w14:anchorId="58B3C073">
+          <v:shape id="_x0000_s1101" type="#_x0000_t120" style="position:absolute;margin-left:246.4pt;margin-top:101.15pt;width:15.55pt;height:14.4pt;z-index:251686912"/>
+        </w:pict>
+      </w:r>
+      <w:r>
+        <w:rPr>
+          <w:noProof/>
+          <w:lang w:eastAsia="es-ES"/>
+        </w:rPr>
+        <w:pict w14:anchorId="02EAEB80">
+          <v:shape id="_x0000_s1113" type="#_x0000_t202" style="position:absolute;margin-left:84.8pt;margin-top:91.4pt;width:88.65pt;height:49.3pt;z-index:251699200;mso-width-relative:margin;mso-height-relative:margin" stroked="f">
+            <v:textbox style="mso-next-textbox:#_x0000_s1113">
+              <w:txbxContent>
+                <w:p>
+                  <w:pPr>
+                    <w:spacing w:line="240" w:lineRule="auto"/>
+                    <w:jc w:val="right"/>
+                    <w:rPr>
+                      <w:sz w:val="16"/>
+                      <w:szCs w:val="16"/>
+                      <w:lang w:val="en-US"/>
+                    </w:rPr>
+                  </w:pPr>
+                  <w:r>
+                    <w:rPr>
+                      <w:sz w:val="16"/>
+                      <w:szCs w:val="16"/>
+                      <w:lang w:val="en-US"/>
+                    </w:rPr>
+                    <w:t>ID 7</w:t>
+                  </w:r>
+                </w:p>
+                <w:p>
+                  <w:pPr>
+                    <w:jc w:val="right"/>
+                    <w:rPr>
+                      <w:sz w:val="16"/>
+                      <w:szCs w:val="16"/>
+                      <w:lang w:val="en-US"/>
+                    </w:rPr>
+                  </w:pPr>
+                  <w:r>
+                    <w:rPr>
+                      <w:sz w:val="16"/>
+                      <w:szCs w:val="16"/>
+                      <w:lang w:val="en-US"/>
+                    </w:rPr>
+                    <w:t>TABLE ACS BY INDEX ROWID CLIENTE</w:t>
+                  </w:r>
+                </w:p>
+                <w:p>
+                  <w:pPr>
+                    <w:rPr>
+                      <w:sz w:val="16"/>
+                      <w:szCs w:val="16"/>
+                    </w:rPr>
+                  </w:pPr>
+                  <w:r>
+                    <w:rPr>
+                      <w:sz w:val="16"/>
+                      <w:szCs w:val="16"/>
+                    </w:rPr>
+                    <w:t>CLIENTE</w:t>
+                  </w:r>
+                </w:p>
+              </w:txbxContent>
+            </v:textbox>
+          </v:shape>
+        </w:pict>
+      </w:r>
+      <w:r>
+        <w:rPr>
+          <w:noProof/>
+          <w:lang w:eastAsia="es-ES"/>
+        </w:rPr>
+        <w:pict w14:anchorId="09593A50">
+          <v:shape id="_x0000_s1109" type="#_x0000_t202" style="position:absolute;margin-left:234pt;margin-top:31.65pt;width:88.65pt;height:35.75pt;z-index:251695104;mso-width-relative:margin;mso-height-relative:margin" stroked="f">
+            <v:textbox style="mso-next-textbox:#_x0000_s1109">
+              <w:txbxContent>
+                <w:p>
+                  <w:pPr>
+                    <w:spacing w:line="240" w:lineRule="auto"/>
+                    <w:rPr>
+                      <w:sz w:val="16"/>
+                      <w:szCs w:val="16"/>
+                    </w:rPr>
+                  </w:pPr>
+                  <w:r>
+                    <w:rPr>
+                      <w:sz w:val="16"/>
+                      <w:szCs w:val="16"/>
+                    </w:rPr>
+                    <w:t>ID 2</w:t>
+                  </w:r>
+                  <w:r>
+                    <w:rPr>
+                      <w:sz w:val="16"/>
+                      <w:szCs w:val="16"/>
+                    </w:rPr>
+                    <w:tab/>
+                  </w:r>
+                </w:p>
+                <w:p>
+                  <w:pPr>
+                    <w:rPr>
+                      <w:sz w:val="16"/>
+                      <w:szCs w:val="16"/>
+                    </w:rPr>
+                  </w:pPr>
+                  <w:r>
+                    <w:rPr>
+                      <w:sz w:val="16"/>
+                      <w:szCs w:val="16"/>
+                    </w:rPr>
+                    <w:t>NESTED LOOPS</w:t>
+                  </w:r>
+                </w:p>
+                <w:p>
+                  <w:pPr>
+                    <w:rPr>
+                      <w:sz w:val="16"/>
+                      <w:szCs w:val="16"/>
+                    </w:rPr>
+                  </w:pPr>
+                  <w:r>
+                    <w:rPr>
+                      <w:sz w:val="16"/>
+                      <w:szCs w:val="16"/>
+                    </w:rPr>
+                    <w:t>CLIENTE</w:t>
+                  </w:r>
+                </w:p>
+              </w:txbxContent>
+            </v:textbox>
+          </v:shape>
+        </w:pict>
+      </w:r>
+      <w:r>
+        <w:rPr>
+          <w:noProof/>
+          <w:lang w:eastAsia="es-ES"/>
+        </w:rPr>
+        <w:pict w14:anchorId="3F1EB401">
+          <v:shape id="_x0000_s1106" type="#_x0000_t32" style="position:absolute;margin-left:182.7pt;margin-top:24.7pt;width:40.6pt;height:26.25pt;flip:x y;z-index:251692032" o:connectortype="straight"/>
+        </w:pict>
+      </w:r>
+      <w:r>
+        <w:rPr>
+          <w:noProof/>
+          <w:lang w:eastAsia="es-ES"/>
+        </w:rPr>
+        <w:pict w14:anchorId="17EC69E4">
+          <v:shape id="_x0000_s1102" type="#_x0000_t120" style="position:absolute;margin-left:3in;margin-top:49.65pt;width:15.55pt;height:14.4pt;z-index:251687936"/>
+        </w:pict>
+      </w:r>
+      <w:r>
+        <w:rPr>
+          <w:noProof/>
+          <w:lang w:eastAsia="es-ES"/>
+        </w:rPr>
+        <w:pict w14:anchorId="63A70AB8">
+          <v:shape id="_x0000_s1103" type="#_x0000_t120" style="position:absolute;margin-left:175.6pt;margin-top:10.3pt;width:15.55pt;height:14.4pt;z-index:251688960"/>
+        </w:pict>
+      </w:r>
+      <w:r>
+        <w:br w:type="page"/>
+      </w:r>
+      <w:bookmarkStart w:id="0" w:name="_GoBack"/>
+      <w:bookmarkEnd w:id="0"/>
+    </w:p>
+    <w:p>
+      <w:pPr>
+        <w:rPr>
+          <w:b/>
+        </w:rPr>
+      </w:pPr>
+      <w:r>
+        <w:rPr>
+          <w:b/>
+        </w:rPr>
+        <w:lastRenderedPageBreak/>
+        <w:t>Se han ejecutado estas operaciones por:</w:t>
+      </w:r>
+    </w:p>
+    <w:p>
+      <w:pPr>
+        <w:pStyle w:val="Prrafodelista"/>
+        <w:numPr>
+          <w:ilvl w:val="0"/>
+          <w:numId w:val="1"/>
+        </w:numPr>
+        <w:rPr>
+          <w:b/>
+        </w:rPr>
+      </w:pPr>
+      <w:r>
+        <w:rPr>
+          <w:b/>
+        </w:rPr>
+        <w:t xml:space="preserve">Al realizarse un </w:t>
+      </w:r>
+      <w:proofErr w:type="spellStart"/>
+      <w:r>
+        <w:rPr>
+          <w:b/>
+        </w:rPr>
+        <w:t>select</w:t>
+      </w:r>
+      <w:proofErr w:type="spellEnd"/>
+      <w:r>
+        <w:rPr>
+          <w:b/>
+        </w:rPr>
+        <w:t xml:space="preserve"> * , se realiza un TABLE-ACCESS FULL en </w:t>
+      </w:r>
+      <w:r>
+        <w:rPr>
+          <w:b/>
+        </w:rPr>
+        <w:t xml:space="preserve">la tabla moroso que no tiene ningún índice sobre </w:t>
+      </w:r>
+      <w:proofErr w:type="spellStart"/>
+      <w:r>
+        <w:rPr>
+          <w:b/>
+        </w:rPr>
+        <w:t>nombreC</w:t>
+      </w:r>
+      <w:proofErr w:type="spellEnd"/>
+      <w:r>
+        <w:rPr>
+          <w:b/>
+        </w:rPr>
+        <w:t>.</w:t>
+      </w:r>
+    </w:p>
+    <w:p>
+      <w:pPr>
+        <w:pStyle w:val="Prrafodelista"/>
+        <w:numPr>
+          <w:ilvl w:val="0"/>
+          <w:numId w:val="1"/>
+        </w:numPr>
+        <w:rPr>
+          <w:b/>
+        </w:rPr>
+      </w:pPr>
+      <w:r>
+        <w:rPr>
+          <w:b/>
+        </w:rPr>
+        <w:t xml:space="preserve">En el caso de la tabla de clientes se realiza una búsqueda por un solo </w:t>
+      </w:r>
+      <w:proofErr w:type="spellStart"/>
+      <w:r>
+        <w:rPr>
+          <w:b/>
+        </w:rPr>
+        <w:t>ídice</w:t>
+      </w:r>
+      <w:proofErr w:type="spellEnd"/>
+      <w:r>
+        <w:rPr>
+          <w:b/>
+        </w:rPr>
+        <w:t xml:space="preserve"> ya que se utiliza el campo DNI que es PK e índice (reduce el nº de filas que se seleccionan).</w:t>
+      </w:r>
+    </w:p>
+    <w:p>
+      <w:pPr>
+        <w:pStyle w:val="Prrafodelista"/>
+        <w:numPr>
+          <w:ilvl w:val="0"/>
+          <w:numId w:val="1"/>
+        </w:numPr>
+        <w:rPr>
+          <w:b/>
+        </w:rPr>
+      </w:pPr>
+      <w:r>
+        <w:rPr>
+          <w:b/>
+        </w:rPr>
+        <w:t xml:space="preserve">Al ejecutarse un </w:t>
+      </w:r>
+      <w:proofErr w:type="spellStart"/>
+      <w:r>
+        <w:rPr>
+          <w:b/>
+        </w:rPr>
+        <w:t>union</w:t>
+      </w:r>
+      <w:proofErr w:type="spellEnd"/>
+      <w:r>
+        <w:rPr>
+          <w:b/>
+        </w:rPr>
+        <w:t xml:space="preserve"> ALL se realiza la selección de todas las filas de las consultas.</w:t>
+      </w:r>
+    </w:p>
+    <w:p>
+      <w:pPr>
+        <w:pStyle w:val="Prrafodelista"/>
+        <w:numPr>
+          <w:ilvl w:val="0"/>
+          <w:numId w:val="1"/>
+        </w:numPr>
+        <w:rPr>
+          <w:b/>
+        </w:rPr>
+      </w:pPr>
+      <w:r>
+        <w:rPr>
+          <w:b/>
+        </w:rPr>
+        <w:t>SORT siempre se ejecuta para ordenar y retirar duplicados</w:t>
+      </w:r>
+      <w:r>
+        <w:rPr>
+          <w:b/>
+        </w:rPr>
+        <w:t>.</w:t>
+      </w:r>
+    </w:p>
+    <w:p>
+      <w:pPr>
+        <w:rPr>
+          <w:b/>
+        </w:rPr>
+      </w:pPr>
     </w:p>
     <w:sectPr>
       <w:pgSz w:w="11906" w:h="16838"/>
@@ -3552,7 +5717,7 @@
 </file>
 
 <file path=word/endnotes.xml><?xml version="1.0" encoding="utf-8"?>
-<w:endnotes xmlns:ve="http://schemas.openxmlformats.org/markup-compatibility/2006" xmlns:o="urn:schemas-microsoft-com:office:office" xmlns:r="http://schemas.openxmlformats.org/officeDocument/2006/relationships" xmlns:m="http://schemas.openxmlformats.org/officeDocument/2006/math" xmlns:v="urn:schemas-microsoft-com:vml" xmlns:wp="http://schemas.openxmlformats.org/drawingml/2006/wordprocessingDrawing" xmlns:w10="urn:schemas-microsoft-com:office:word" xmlns:w="http://schemas.openxmlformats.org/wordprocessingml/2006/main" xmlns:wne="http://schemas.microsoft.com/office/word/2006/wordml">
+<w:endnotes xmlns:wpc="http://schemas.microsoft.com/office/word/2010/wordprocessingCanvas" xmlns:mo="http://schemas.microsoft.com/office/mac/office/2008/main" xmlns:mc="http://schemas.openxmlformats.org/markup-compatibility/2006" xmlns:mv="urn:schemas-microsoft-com:mac:vml" xmlns:o="urn:schemas-microsoft-com:office:office" xmlns:r="http://schemas.openxmlformats.org/officeDocument/2006/relationships" xmlns:m="http://schemas.openxmlformats.org/officeDocument/2006/math" xmlns:v="urn:schemas-microsoft-com:vml" xmlns:wp14="http://schemas.microsoft.com/office/word/2010/wordprocessingDrawing" xmlns:wp="http://schemas.openxmlformats.org/drawingml/2006/wordprocessingDrawing" xmlns:w10="urn:schemas-microsoft-com:office:word" xmlns:w="http://schemas.openxmlformats.org/wordprocessingml/2006/main" xmlns:w14="http://schemas.microsoft.com/office/word/2010/wordml" xmlns:wpg="http://schemas.microsoft.com/office/word/2010/wordprocessingGroup" xmlns:wpi="http://schemas.microsoft.com/office/word/2010/wordprocessingInk" xmlns:wne="http://schemas.microsoft.com/office/word/2006/wordml" xmlns:wps="http://schemas.microsoft.com/office/word/2010/wordprocessingShape" mc:Ignorable="w14 wp14 mv">
   <w:endnote w:type="separator" w:id="-1">
     <w:p>
       <w:pPr>
@@ -3577,7 +5742,7 @@
 </file>
 
 <file path=word/footnotes.xml><?xml version="1.0" encoding="utf-8"?>
-<w:footnotes xmlns:ve="http://schemas.openxmlformats.org/markup-compatibility/2006" xmlns:o="urn:schemas-microsoft-com:office:office" xmlns:r="http://schemas.openxmlformats.org/officeDocument/2006/relationships" xmlns:m="http://schemas.openxmlformats.org/officeDocument/2006/math" xmlns:v="urn:schemas-microsoft-com:vml" xmlns:wp="http://schemas.openxmlformats.org/drawingml/2006/wordprocessingDrawing" xmlns:w10="urn:schemas-microsoft-com:office:word" xmlns:w="http://schemas.openxmlformats.org/wordprocessingml/2006/main" xmlns:wne="http://schemas.microsoft.com/office/word/2006/wordml">
+<w:footnotes xmlns:wpc="http://schemas.microsoft.com/office/word/2010/wordprocessingCanvas" xmlns:mo="http://schemas.microsoft.com/office/mac/office/2008/main" xmlns:mc="http://schemas.openxmlformats.org/markup-compatibility/2006" xmlns:mv="urn:schemas-microsoft-com:mac:vml" xmlns:o="urn:schemas-microsoft-com:office:office" xmlns:r="http://schemas.openxmlformats.org/officeDocument/2006/relationships" xmlns:m="http://schemas.openxmlformats.org/officeDocument/2006/math" xmlns:v="urn:schemas-microsoft-com:vml" xmlns:wp14="http://schemas.microsoft.com/office/word/2010/wordprocessingDrawing" xmlns:wp="http://schemas.openxmlformats.org/drawingml/2006/wordprocessingDrawing" xmlns:w10="urn:schemas-microsoft-com:office:word" xmlns:w="http://schemas.openxmlformats.org/wordprocessingml/2006/main" xmlns:w14="http://schemas.microsoft.com/office/word/2010/wordml" xmlns:wpg="http://schemas.microsoft.com/office/word/2010/wordprocessingGroup" xmlns:wpi="http://schemas.microsoft.com/office/word/2010/wordprocessingInk" xmlns:wne="http://schemas.microsoft.com/office/word/2006/wordml" xmlns:wps="http://schemas.microsoft.com/office/word/2010/wordprocessingShape" mc:Ignorable="w14 wp14 mv">
   <w:footnote w:type="separator" w:id="-1">
     <w:p>
       <w:pPr>
@@ -3602,7 +5767,7 @@
 </file>
 
 <file path=word/numbering.xml><?xml version="1.0" encoding="utf-8"?>
-<w:numbering xmlns:ve="http://schemas.openxmlformats.org/markup-compatibility/2006" xmlns:o="urn:schemas-microsoft-com:office:office" xmlns:r="http://schemas.openxmlformats.org/officeDocument/2006/relationships" xmlns:m="http://schemas.openxmlformats.org/officeDocument/2006/math" xmlns:v="urn:schemas-microsoft-com:vml" xmlns:wp="http://schemas.openxmlformats.org/drawingml/2006/wordprocessingDrawing" xmlns:w10="urn:schemas-microsoft-com:office:word" xmlns:w="http://schemas.openxmlformats.org/wordprocessingml/2006/main" xmlns:wne="http://schemas.microsoft.com/office/word/2006/wordml">
+<w:numbering xmlns:wpc="http://schemas.microsoft.com/office/word/2010/wordprocessingCanvas" xmlns:mo="http://schemas.microsoft.com/office/mac/office/2008/main" xmlns:mc="http://schemas.openxmlformats.org/markup-compatibility/2006" xmlns:mv="urn:schemas-microsoft-com:mac:vml" xmlns:o="urn:schemas-microsoft-com:office:office" xmlns:r="http://schemas.openxmlformats.org/officeDocument/2006/relationships" xmlns:m="http://schemas.openxmlformats.org/officeDocument/2006/math" xmlns:v="urn:schemas-microsoft-com:vml" xmlns:wp14="http://schemas.microsoft.com/office/word/2010/wordprocessingDrawing" xmlns:wp="http://schemas.openxmlformats.org/drawingml/2006/wordprocessingDrawing" xmlns:w10="urn:schemas-microsoft-com:office:word" xmlns:w="http://schemas.openxmlformats.org/wordprocessingml/2006/main" xmlns:w14="http://schemas.microsoft.com/office/word/2010/wordml" xmlns:wpg="http://schemas.microsoft.com/office/word/2010/wordprocessingGroup" xmlns:wpi="http://schemas.microsoft.com/office/word/2010/wordprocessingInk" xmlns:wne="http://schemas.microsoft.com/office/word/2006/wordml" xmlns:wps="http://schemas.microsoft.com/office/word/2010/wordprocessingShape" mc:Ignorable="w14 wp14 mv">
   <w:abstractNum w:abstractNumId="0">
     <w:nsid w:val="101D5D85"/>
     <w:multiLevelType w:val="hybridMultilevel"/>
@@ -3723,7 +5888,7 @@
 </file>
 
 <file path=word/styles.xml><?xml version="1.0" encoding="utf-8"?>
-<w:styles xmlns:r="http://schemas.openxmlformats.org/officeDocument/2006/relationships" xmlns:w="http://schemas.openxmlformats.org/wordprocessingml/2006/main">
+<w:styles xmlns:mc="http://schemas.openxmlformats.org/markup-compatibility/2006" xmlns:r="http://schemas.openxmlformats.org/officeDocument/2006/relationships" xmlns:w="http://schemas.openxmlformats.org/wordprocessingml/2006/main" xmlns:w14="http://schemas.microsoft.com/office/word/2010/wordml" mc:Ignorable="w14">
   <w:docDefaults>
     <w:rPrDefault>
       <w:rPr>
@@ -3739,7 +5904,7 @@
       </w:pPr>
     </w:pPrDefault>
   </w:docDefaults>
-  <w:latentStyles w:defLockedState="0" w:defUIPriority="99" w:defSemiHidden="1" w:defUnhideWhenUsed="1" w:defQFormat="0" w:count="267">
+  <w:latentStyles w:defLockedState="0" w:defUIPriority="99" w:defSemiHidden="1" w:defUnhideWhenUsed="1" w:defQFormat="0" w:count="276">
     <w:lsdException w:name="Normal" w:semiHidden="0" w:uiPriority="0" w:unhideWhenUsed="0" w:qFormat="1"/>
     <w:lsdException w:name="heading 1" w:semiHidden="0" w:uiPriority="9" w:unhideWhenUsed="0" w:qFormat="1"/>
     <w:lsdException w:name="heading 2" w:uiPriority="9" w:qFormat="1"/>
@@ -3894,7 +6059,6 @@
     <w:uiPriority w:val="99"/>
     <w:semiHidden/>
     <w:unhideWhenUsed/>
-    <w:qFormat/>
     <w:tblPr>
       <w:tblInd w:w="0" w:type="dxa"/>
       <w:tblCellMar>
@@ -4235,6 +6399,192 @@
 </w:styles>
 </file>
 
+<file path=word/stylesWithEffects.xml><?xml version="1.0" encoding="utf-8"?>
+<w:styles xmlns:wpc="http://schemas.microsoft.com/office/word/2010/wordprocessingCanvas" xmlns:mo="http://schemas.microsoft.com/office/mac/office/2008/main" xmlns:mc="http://schemas.openxmlformats.org/markup-compatibility/2006" xmlns:mv="urn:schemas-microsoft-com:mac:vml" xmlns:o="urn:schemas-microsoft-com:office:office" xmlns:r="http://schemas.openxmlformats.org/officeDocument/2006/relationships" xmlns:m="http://schemas.openxmlformats.org/officeDocument/2006/math" xmlns:v="urn:schemas-microsoft-com:vml" xmlns:wp14="http://schemas.microsoft.com/office/word/2010/wordprocessingDrawing" xmlns:wp="http://schemas.openxmlformats.org/drawingml/2006/wordprocessingDrawing" xmlns:w10="urn:schemas-microsoft-com:office:word" xmlns:w="http://schemas.openxmlformats.org/wordprocessingml/2006/main" xmlns:w14="http://schemas.microsoft.com/office/word/2010/wordml" xmlns:wpg="http://schemas.microsoft.com/office/word/2010/wordprocessingGroup" xmlns:wpi="http://schemas.microsoft.com/office/word/2010/wordprocessingInk" xmlns:wne="http://schemas.microsoft.com/office/word/2006/wordml" xmlns:wps="http://schemas.microsoft.com/office/word/2010/wordprocessingShape" mc:Ignorable="w14 wp14 mv">
+  <w:docDefaults>
+    <w:rPrDefault>
+      <w:rPr>
+        <w:rFonts w:asciiTheme="minorHAnsi" w:eastAsiaTheme="minorEastAsia" w:hAnsiTheme="minorHAnsi" w:cstheme="minorBidi"/>
+        <w:sz w:val="24"/>
+        <w:szCs w:val="24"/>
+        <w:lang w:val="es-ES_tradnl" w:eastAsia="ja-JP" w:bidi="ar-SA"/>
+      </w:rPr>
+    </w:rPrDefault>
+    <w:pPrDefault/>
+  </w:docDefaults>
+  <w:latentStyles w:defLockedState="0" w:defUIPriority="99" w:defSemiHidden="1" w:defUnhideWhenUsed="1" w:defQFormat="0" w:count="276">
+    <w:lsdException w:name="Normal" w:semiHidden="0" w:uiPriority="0" w:unhideWhenUsed="0" w:qFormat="1"/>
+    <w:lsdException w:name="heading 1" w:semiHidden="0" w:uiPriority="9" w:unhideWhenUsed="0" w:qFormat="1"/>
+    <w:lsdException w:name="heading 2" w:uiPriority="9" w:qFormat="1"/>
+    <w:lsdException w:name="heading 3" w:uiPriority="9" w:qFormat="1"/>
+    <w:lsdException w:name="heading 4" w:uiPriority="9" w:qFormat="1"/>
+    <w:lsdException w:name="heading 5" w:uiPriority="9" w:qFormat="1"/>
+    <w:lsdException w:name="heading 6" w:uiPriority="9" w:qFormat="1"/>
+    <w:lsdException w:name="heading 7" w:uiPriority="9" w:qFormat="1"/>
+    <w:lsdException w:name="heading 8" w:uiPriority="9" w:qFormat="1"/>
+    <w:lsdException w:name="heading 9" w:uiPriority="9" w:qFormat="1"/>
+    <w:lsdException w:name="toc 1" w:uiPriority="39"/>
+    <w:lsdException w:name="toc 2" w:uiPriority="39"/>
+    <w:lsdException w:name="toc 3" w:uiPriority="39"/>
+    <w:lsdException w:name="toc 4" w:uiPriority="39"/>
+    <w:lsdException w:name="toc 5" w:uiPriority="39"/>
+    <w:lsdException w:name="toc 6" w:uiPriority="39"/>
+    <w:lsdException w:name="toc 7" w:uiPriority="39"/>
+    <w:lsdException w:name="toc 8" w:uiPriority="39"/>
+    <w:lsdException w:name="toc 9" w:uiPriority="39"/>
+    <w:lsdException w:name="caption" w:uiPriority="35" w:qFormat="1"/>
+    <w:lsdException w:name="Title" w:semiHidden="0" w:uiPriority="10" w:unhideWhenUsed="0" w:qFormat="1"/>
+    <w:lsdException w:name="Default Paragraph Font" w:uiPriority="1"/>
+    <w:lsdException w:name="Subtitle" w:semiHidden="0" w:uiPriority="11" w:unhideWhenUsed="0" w:qFormat="1"/>
+    <w:lsdException w:name="Strong" w:semiHidden="0" w:uiPriority="22" w:unhideWhenUsed="0" w:qFormat="1"/>
+    <w:lsdException w:name="Emphasis" w:semiHidden="0" w:uiPriority="20" w:unhideWhenUsed="0" w:qFormat="1"/>
+    <w:lsdException w:name="Table Grid" w:semiHidden="0" w:uiPriority="59" w:unhideWhenUsed="0"/>
+    <w:lsdException w:name="Placeholder Text" w:unhideWhenUsed="0"/>
+    <w:lsdException w:name="No Spacing" w:semiHidden="0" w:uiPriority="1" w:unhideWhenUsed="0" w:qFormat="1"/>
+    <w:lsdException w:name="Light Shading" w:semiHidden="0" w:uiPriority="60" w:unhideWhenUsed="0"/>
+    <w:lsdException w:name="Light List" w:semiHidden="0" w:uiPriority="61" w:unhideWhenUsed="0"/>
+    <w:lsdException w:name="Light Grid" w:semiHidden="0" w:uiPriority="62" w:unhideWhenUsed="0"/>
+    <w:lsdException w:name="Medium Shading 1" w:semiHidden="0" w:uiPriority="63" w:unhideWhenUsed="0"/>
+    <w:lsdException w:name="Medium Shading 2" w:semiHidden="0" w:uiPriority="64" w:unhideWhenUsed="0"/>
+    <w:lsdException w:name="Medium List 1" w:semiHidden="0" w:uiPriority="65" w:unhideWhenUsed="0"/>
+    <w:lsdException w:name="Medium List 2" w:semiHidden="0" w:uiPriority="66" w:unhideWhenUsed="0"/>
+    <w:lsdException w:name="Medium Grid 1" w:semiHidden="0" w:uiPriority="67" w:unhideWhenUsed="0"/>
+    <w:lsdException w:name="Medium Grid 2" w:semiHidden="0" w:uiPriority="68" w:unhideWhenUsed="0"/>
+    <w:lsdException w:name="Medium Grid 3" w:semiHidden="0" w:uiPriority="69" w:unhideWhenUsed="0"/>
+    <w:lsdException w:name="Dark List" w:semiHidden="0" w:uiPriority="70" w:unhideWhenUsed="0"/>
+    <w:lsdException w:name="Colorful Shading" w:semiHidden="0" w:uiPriority="71" w:unhideWhenUsed="0"/>
+    <w:lsdException w:name="Colorful List" w:semiHidden="0" w:uiPriority="72" w:unhideWhenUsed="0"/>
+    <w:lsdException w:name="Colorful Grid" w:semiHidden="0" w:uiPriority="73" w:unhideWhenUsed="0"/>
+    <w:lsdException w:name="Light Shading Accent 1" w:semiHidden="0" w:uiPriority="60" w:unhideWhenUsed="0"/>
+    <w:lsdException w:name="Light List Accent 1" w:semiHidden="0" w:uiPriority="61" w:unhideWhenUsed="0"/>
+    <w:lsdException w:name="Light Grid Accent 1" w:semiHidden="0" w:uiPriority="62" w:unhideWhenUsed="0"/>
+    <w:lsdException w:name="Medium Shading 1 Accent 1" w:semiHidden="0" w:uiPriority="63" w:unhideWhenUsed="0"/>
+    <w:lsdException w:name="Medium Shading 2 Accent 1" w:semiHidden="0" w:uiPriority="64" w:unhideWhenUsed="0"/>
+    <w:lsdException w:name="Medium List 1 Accent 1" w:semiHidden="0" w:uiPriority="65" w:unhideWhenUsed="0"/>
+    <w:lsdException w:name="Revision" w:unhideWhenUsed="0"/>
+    <w:lsdException w:name="List Paragraph" w:semiHidden="0" w:uiPriority="34" w:unhideWhenUsed="0" w:qFormat="1"/>
+    <w:lsdException w:name="Quote" w:semiHidden="0" w:uiPriority="29" w:unhideWhenUsed="0" w:qFormat="1"/>
+    <w:lsdException w:name="Intense Quote" w:semiHidden="0" w:uiPriority="30" w:unhideWhenUsed="0" w:qFormat="1"/>
+    <w:lsdException w:name="Medium List 2 Accent 1" w:semiHidden="0" w:uiPriority="66" w:unhideWhenUsed="0"/>
+    <w:lsdException w:name="Medium Grid 1 Accent 1" w:semiHidden="0" w:uiPriority="67" w:unhideWhenUsed="0"/>
+    <w:lsdException w:name="Medium Grid 2 Accent 1" w:semiHidden="0" w:uiPriority="68" w:unhideWhenUsed="0"/>
+    <w:lsdException w:name="Medium Grid 3 Accent 1" w:semiHidden="0" w:uiPriority="69" w:unhideWhenUsed="0"/>
+    <w:lsdException w:name="Dark List Accent 1" w:semiHidden="0" w:uiPriority="70" w:unhideWhenUsed="0"/>
+    <w:lsdException w:name="Colorful Shading Accent 1" w:semiHidden="0" w:uiPriority="71" w:unhideWhenUsed="0"/>
+    <w:lsdException w:name="Colorful List Accent 1" w:semiHidden="0" w:uiPriority="72" w:unhideWhenUsed="0"/>
+    <w:lsdException w:name="Colorful Grid Accent 1" w:semiHidden="0" w:uiPriority="73" w:unhideWhenUsed="0"/>
+    <w:lsdException w:name="Light Shading Accent 2" w:semiHidden="0" w:uiPriority="60" w:unhideWhenUsed="0"/>
+    <w:lsdException w:name="Light List Accent 2" w:semiHidden="0" w:uiPriority="61" w:unhideWhenUsed="0"/>
+    <w:lsdException w:name="Light Grid Accent 2" w:semiHidden="0" w:uiPriority="62" w:unhideWhenUsed="0"/>
+    <w:lsdException w:name="Medium Shading 1 Accent 2" w:semiHidden="0" w:uiPriority="63" w:unhideWhenUsed="0"/>
+    <w:lsdException w:name="Medium Shading 2 Accent 2" w:semiHidden="0" w:uiPriority="64" w:unhideWhenUsed="0"/>
+    <w:lsdException w:name="Medium List 1 Accent 2" w:semiHidden="0" w:uiPriority="65" w:unhideWhenUsed="0"/>
+    <w:lsdException w:name="Medium List 2 Accent 2" w:semiHidden="0" w:uiPriority="66" w:unhideWhenUsed="0"/>
+    <w:lsdException w:name="Medium Grid 1 Accent 2" w:semiHidden="0" w:uiPriority="67" w:unhideWhenUsed="0"/>
+    <w:lsdException w:name="Medium Grid 2 Accent 2" w:semiHidden="0" w:uiPriority="68" w:unhideWhenUsed="0"/>
+    <w:lsdException w:name="Medium Grid 3 Accent 2" w:semiHidden="0" w:uiPriority="69" w:unhideWhenUsed="0"/>
+    <w:lsdException w:name="Dark List Accent 2" w:semiHidden="0" w:uiPriority="70" w:unhideWhenUsed="0"/>
+    <w:lsdException w:name="Colorful Shading Accent 2" w:semiHidden="0" w:uiPriority="71" w:unhideWhenUsed="0"/>
+    <w:lsdException w:name="Colorful List Accent 2" w:semiHidden="0" w:uiPriority="72" w:unhideWhenUsed="0"/>
+    <w:lsdException w:name="Colorful Grid Accent 2" w:semiHidden="0" w:uiPriority="73" w:unhideWhenUsed="0"/>
+    <w:lsdException w:name="Light Shading Accent 3" w:semiHidden="0" w:uiPriority="60" w:unhideWhenUsed="0"/>
+    <w:lsdException w:name="Light List Accent 3" w:semiHidden="0" w:uiPriority="61" w:unhideWhenUsed="0"/>
+    <w:lsdException w:name="Light Grid Accent 3" w:semiHidden="0" w:uiPriority="62" w:unhideWhenUsed="0"/>
+    <w:lsdException w:name="Medium Shading 1 Accent 3" w:semiHidden="0" w:uiPriority="63" w:unhideWhenUsed="0"/>
+    <w:lsdException w:name="Medium Shading 2 Accent 3" w:semiHidden="0" w:uiPriority="64" w:unhideWhenUsed="0"/>
+    <w:lsdException w:name="Medium List 1 Accent 3" w:semiHidden="0" w:uiPriority="65" w:unhideWhenUsed="0"/>
+    <w:lsdException w:name="Medium List 2 Accent 3" w:semiHidden="0" w:uiPriority="66" w:unhideWhenUsed="0"/>
+    <w:lsdException w:name="Medium Grid 1 Accent 3" w:semiHidden="0" w:uiPriority="67" w:unhideWhenUsed="0"/>
+    <w:lsdException w:name="Medium Grid 2 Accent 3" w:semiHidden="0" w:uiPriority="68" w:unhideWhenUsed="0"/>
+    <w:lsdException w:name="Medium Grid 3 Accent 3" w:semiHidden="0" w:uiPriority="69" w:unhideWhenUsed="0"/>
+    <w:lsdException w:name="Dark List Accent 3" w:semiHidden="0" w:uiPriority="70" w:unhideWhenUsed="0"/>
+    <w:lsdException w:name="Colorful Shading Accent 3" w:semiHidden="0" w:uiPriority="71" w:unhideWhenUsed="0"/>
+    <w:lsdException w:name="Colorful List Accent 3" w:semiHidden="0" w:uiPriority="72" w:unhideWhenUsed="0"/>
+    <w:lsdException w:name="Colorful Grid Accent 3" w:semiHidden="0" w:uiPriority="73" w:unhideWhenUsed="0"/>
+    <w:lsdException w:name="Light Shading Accent 4" w:semiHidden="0" w:uiPriority="60" w:unhideWhenUsed="0"/>
+    <w:lsdException w:name="Light List Accent 4" w:semiHidden="0" w:uiPriority="61" w:unhideWhenUsed="0"/>
+    <w:lsdException w:name="Light Grid Accent 4" w:semiHidden="0" w:uiPriority="62" w:unhideWhenUsed="0"/>
+    <w:lsdException w:name="Medium Shading 1 Accent 4" w:semiHidden="0" w:uiPriority="63" w:unhideWhenUsed="0"/>
+    <w:lsdException w:name="Medium Shading 2 Accent 4" w:semiHidden="0" w:uiPriority="64" w:unhideWhenUsed="0"/>
+    <w:lsdException w:name="Medium List 1 Accent 4" w:semiHidden="0" w:uiPriority="65" w:unhideWhenUsed="0"/>
+    <w:lsdException w:name="Medium List 2 Accent 4" w:semiHidden="0" w:uiPriority="66" w:unhideWhenUsed="0"/>
+    <w:lsdException w:name="Medium Grid 1 Accent 4" w:semiHidden="0" w:uiPriority="67" w:unhideWhenUsed="0"/>
+    <w:lsdException w:name="Medium Grid 2 Accent 4" w:semiHidden="0" w:uiPriority="68" w:unhideWhenUsed="0"/>
+    <w:lsdException w:name="Medium Grid 3 Accent 4" w:semiHidden="0" w:uiPriority="69" w:unhideWhenUsed="0"/>
+    <w:lsdException w:name="Dark List Accent 4" w:semiHidden="0" w:uiPriority="70" w:unhideWhenUsed="0"/>
+    <w:lsdException w:name="Colorful Shading Accent 4" w:semiHidden="0" w:uiPriority="71" w:unhideWhenUsed="0"/>
+    <w:lsdException w:name="Colorful List Accent 4" w:semiHidden="0" w:uiPriority="72" w:unhideWhenUsed="0"/>
+    <w:lsdException w:name="Colorful Grid Accent 4" w:semiHidden="0" w:uiPriority="73" w:unhideWhenUsed="0"/>
+    <w:lsdException w:name="Light Shading Accent 5" w:semiHidden="0" w:uiPriority="60" w:unhideWhenUsed="0"/>
+    <w:lsdException w:name="Light List Accent 5" w:semiHidden="0" w:uiPriority="61" w:unhideWhenUsed="0"/>
+    <w:lsdException w:name="Light Grid Accent 5" w:semiHidden="0" w:uiPriority="62" w:unhideWhenUsed="0"/>
+    <w:lsdException w:name="Medium Shading 1 Accent 5" w:semiHidden="0" w:uiPriority="63" w:unhideWhenUsed="0"/>
+    <w:lsdException w:name="Medium Shading 2 Accent 5" w:semiHidden="0" w:uiPriority="64" w:unhideWhenUsed="0"/>
+    <w:lsdException w:name="Medium List 1 Accent 5" w:semiHidden="0" w:uiPriority="65" w:unhideWhenUsed="0"/>
+    <w:lsdException w:name="Medium List 2 Accent 5" w:semiHidden="0" w:uiPriority="66" w:unhideWhenUsed="0"/>
+    <w:lsdException w:name="Medium Grid 1 Accent 5" w:semiHidden="0" w:uiPriority="67" w:unhideWhenUsed="0"/>
+    <w:lsdException w:name="Medium Grid 2 Accent 5" w:semiHidden="0" w:uiPriority="68" w:unhideWhenUsed="0"/>
+    <w:lsdException w:name="Medium Grid 3 Accent 5" w:semiHidden="0" w:uiPriority="69" w:unhideWhenUsed="0"/>
+    <w:lsdException w:name="Dark List Accent 5" w:semiHidden="0" w:uiPriority="70" w:unhideWhenUsed="0"/>
+    <w:lsdException w:name="Colorful Shading Accent 5" w:semiHidden="0" w:uiPriority="71" w:unhideWhenUsed="0"/>
+    <w:lsdException w:name="Colorful List Accent 5" w:semiHidden="0" w:uiPriority="72" w:unhideWhenUsed="0"/>
+    <w:lsdException w:name="Colorful Grid Accent 5" w:semiHidden="0" w:uiPriority="73" w:unhideWhenUsed="0"/>
+    <w:lsdException w:name="Light Shading Accent 6" w:semiHidden="0" w:uiPriority="60" w:unhideWhenUsed="0"/>
+    <w:lsdException w:name="Light List Accent 6" w:semiHidden="0" w:uiPriority="61" w:unhideWhenUsed="0"/>
+    <w:lsdException w:name="Light Grid Accent 6" w:semiHidden="0" w:uiPriority="62" w:unhideWhenUsed="0"/>
+    <w:lsdException w:name="Medium Shading 1 Accent 6" w:semiHidden="0" w:uiPriority="63" w:unhideWhenUsed="0"/>
+    <w:lsdException w:name="Medium Shading 2 Accent 6" w:semiHidden="0" w:uiPriority="64" w:unhideWhenUsed="0"/>
+    <w:lsdException w:name="Medium List 1 Accent 6" w:semiHidden="0" w:uiPriority="65" w:unhideWhenUsed="0"/>
+    <w:lsdException w:name="Medium List 2 Accent 6" w:semiHidden="0" w:uiPriority="66" w:unhideWhenUsed="0"/>
+    <w:lsdException w:name="Medium Grid 1 Accent 6" w:semiHidden="0" w:uiPriority="67" w:unhideWhenUsed="0"/>
+    <w:lsdException w:name="Medium Grid 2 Accent 6" w:semiHidden="0" w:uiPriority="68" w:unhideWhenUsed="0"/>
+    <w:lsdException w:name="Medium Grid 3 Accent 6" w:semiHidden="0" w:uiPriority="69" w:unhideWhenUsed="0"/>
+    <w:lsdException w:name="Dark List Accent 6" w:semiHidden="0" w:uiPriority="70" w:unhideWhenUsed="0"/>
+    <w:lsdException w:name="Colorful Shading Accent 6" w:semiHidden="0" w:uiPriority="71" w:unhideWhenUsed="0"/>
+    <w:lsdException w:name="Colorful List Accent 6" w:semiHidden="0" w:uiPriority="72" w:unhideWhenUsed="0"/>
+    <w:lsdException w:name="Colorful Grid Accent 6" w:semiHidden="0" w:uiPriority="73" w:unhideWhenUsed="0"/>
+    <w:lsdException w:name="Subtle Emphasis" w:semiHidden="0" w:uiPriority="19" w:unhideWhenUsed="0" w:qFormat="1"/>
+    <w:lsdException w:name="Intense Emphasis" w:semiHidden="0" w:uiPriority="21" w:unhideWhenUsed="0" w:qFormat="1"/>
+    <w:lsdException w:name="Subtle Reference" w:semiHidden="0" w:uiPriority="31" w:unhideWhenUsed="0" w:qFormat="1"/>
+    <w:lsdException w:name="Intense Reference" w:semiHidden="0" w:uiPriority="32" w:unhideWhenUsed="0" w:qFormat="1"/>
+    <w:lsdException w:name="Book Title" w:semiHidden="0" w:uiPriority="33" w:unhideWhenUsed="0" w:qFormat="1"/>
+    <w:lsdException w:name="Bibliography" w:uiPriority="37"/>
+    <w:lsdException w:name="TOC Heading" w:uiPriority="39" w:qFormat="1"/>
+  </w:latentStyles>
+  <w:style w:type="paragraph" w:default="1" w:styleId="Normal">
+    <w:name w:val="Normal"/>
+    <w:qFormat/>
+  </w:style>
+  <w:style w:type="character" w:default="1" w:styleId="Fuentedeprrafopredeter">
+    <w:name w:val="Default Paragraph Font"/>
+    <w:uiPriority w:val="1"/>
+    <w:semiHidden/>
+    <w:unhideWhenUsed/>
+  </w:style>
+  <w:style w:type="table" w:default="1" w:styleId="Tablanormal">
+    <w:name w:val="Normal Table"/>
+    <w:uiPriority w:val="99"/>
+    <w:semiHidden/>
+    <w:unhideWhenUsed/>
+    <w:tblPr>
+      <w:tblInd w:w="0" w:type="dxa"/>
+      <w:tblCellMar>
+        <w:top w:w="0" w:type="dxa"/>
+        <w:left w:w="108" w:type="dxa"/>
+        <w:bottom w:w="0" w:type="dxa"/>
+        <w:right w:w="108" w:type="dxa"/>
+      </w:tblCellMar>
+    </w:tblPr>
+  </w:style>
+  <w:style w:type="numbering" w:default="1" w:styleId="Sinlista">
+    <w:name w:val="No List"/>
+    <w:uiPriority w:val="99"/>
+    <w:semiHidden/>
+    <w:unhideWhenUsed/>
+  </w:style>
+</w:styles>
+</file>
+
 <file path=word/theme/theme1.xml><?xml version="1.0" encoding="utf-8"?>
 <a:theme xmlns:a="http://schemas.openxmlformats.org/drawingml/2006/main" name="Tema de Office">
   <a:themeElements>
@@ -4525,7 +6875,7 @@
 </file>
 
 <file path=customXml/itemProps1.xml><?xml version="1.0" encoding="utf-8"?>
-<ds:datastoreItem xmlns:ds="http://schemas.openxmlformats.org/officeDocument/2006/customXml" ds:itemID="{B909C8E5-C76B-4D6B-B69E-835D21892206}">
+<ds:datastoreItem xmlns:ds="http://schemas.openxmlformats.org/officeDocument/2006/customXml" ds:itemID="{C811EB2F-AB1C-BD44-9A71-831A65743907}">
   <ds:schemaRefs>
     <ds:schemaRef ds:uri="http://schemas.openxmlformats.org/officeDocument/2006/bibliography"/>
   </ds:schemaRefs>

</xml_diff>

<commit_message>
hasta el punto h del 1.b
</commit_message>
<xml_diff>
--- a/prac31.docx
+++ b/prac31.docx
@@ -9880,7 +9880,7 @@
           <w:lang w:eastAsia="es-ES"/>
         </w:rPr>
         <w:pict w14:anchorId="60136D19">
-          <v:shape id="_x0000_s1186" type="#_x0000_t202" style="position:absolute;margin-left:90pt;margin-top:36.5pt;width:81pt;height:45pt;z-index:251748352;mso-wrap-edited:f;mso-position-horizontal-relative:text;mso-position-vertical-relative:text" wrapcoords="0 0 21600 0 21600 21600 0 21600 0 0" filled="f" stroked="f">
+          <v:shape id="_x0000_s1186" type="#_x0000_t202" style="position:absolute;margin-left:90pt;margin-top:36.2pt;width:81pt;height:45pt;z-index:251748352;mso-wrap-edited:f;mso-position-horizontal-relative:text;mso-position-vertical-relative:text" wrapcoords="0 0 21600 0 21600 21600 0 21600 0 0" filled="f" stroked="f">
             <v:fill o:detectmouseclick="t"/>
             <v:textbox inset=",7.2pt,,7.2pt">
               <w:txbxContent>
@@ -9915,7 +9915,7 @@
                       <w:sz w:val="16"/>
                       <w:szCs w:val="16"/>
                     </w:rPr>
-                    <w:t xml:space="preserve">HASSHS </w:t>
+                    <w:t xml:space="preserve">HASH </w:t>
                   </w:r>
                   <w:r>
                     <w:rPr>
@@ -12657,6 +12657,57 @@
           <w:lang w:eastAsia="es-ES"/>
         </w:rPr>
         <w:lastRenderedPageBreak/>
+        <w:pict w14:anchorId="3644951A">
+          <v:shape id="_x0000_s1230" type="#_x0000_t202" style="position:absolute;margin-left:306pt;margin-top:225pt;width:88.65pt;height:49.3pt;z-index:251794432;mso-wrap-edited:f;mso-width-relative:margin;mso-height-relative:margin" wrapcoords="-183 0 -183 20945 21600 20945 21600 0 -183 0" stroked="f">
+            <v:textbox style="mso-next-textbox:#_x0000_s1230">
+              <w:txbxContent>
+                <w:p>
+                  <w:pPr>
+                    <w:spacing w:line="240" w:lineRule="auto"/>
+                    <w:rPr>
+                      <w:sz w:val="16"/>
+                      <w:szCs w:val="16"/>
+                      <w:lang w:val="en-US"/>
+                    </w:rPr>
+                  </w:pPr>
+                  <w:r>
+                    <w:rPr>
+                      <w:sz w:val="16"/>
+                      <w:szCs w:val="16"/>
+                      <w:lang w:val="en-US"/>
+                    </w:rPr>
+                    <w:t>ID 6I</w:t>
+                  </w:r>
+                </w:p>
+                <w:p>
+                  <w:pPr>
+                    <w:spacing w:line="240" w:lineRule="auto"/>
+                    <w:rPr>
+                      <w:sz w:val="16"/>
+                      <w:szCs w:val="16"/>
+                      <w:lang w:val="en-US"/>
+                    </w:rPr>
+                  </w:pPr>
+                  <w:r>
+                    <w:rPr>
+                      <w:sz w:val="16"/>
+                      <w:szCs w:val="16"/>
+                      <w:lang w:val="en-US"/>
+                    </w:rPr>
+                    <w:t>NDEX SKIP SCAN CLAVE_INVIRTE_PRIM</w:t>
+                  </w:r>
+                </w:p>
+              </w:txbxContent>
+            </v:textbox>
+            <w10:wrap type="through"/>
+          </v:shape>
+        </w:pict>
+      </w:r>
+      <w:r>
+        <w:rPr>
+          <w:noProof/>
+          <w:lang w:eastAsia="es-ES"/>
+        </w:rPr>
         <w:pict w14:anchorId="71F59632">
           <v:shape id="_x0000_s1218" type="#_x0000_t202" style="position:absolute;margin-left:162pt;margin-top:-18pt;width:81pt;height:45pt;z-index:251782144;mso-wrap-edited:f;mso-position-horizontal-relative:text;mso-position-vertical-relative:text" wrapcoords="0 0 21600 0 21600 21600 0 21600 0 0" filled="f" stroked="f">
             <v:fill o:detectmouseclick="t"/>
@@ -13051,39 +13102,6 @@
           <w:noProof/>
           <w:lang w:eastAsia="es-ES"/>
         </w:rPr>
-        <w:pict w14:anchorId="3644951A">
-          <v:shape id="_x0000_s1230" type="#_x0000_t202" style="position:absolute;margin-left:306pt;margin-top:229.35pt;width:88.65pt;height:49.3pt;z-index:251794432;mso-wrap-edited:f;mso-width-relative:margin;mso-height-relative:margin" wrapcoords="-183 0 -183 20945 21600 20945 21600 0 -183 0" stroked="f">
-            <v:textbox style="mso-next-textbox:#_x0000_s1230">
-              <w:txbxContent>
-                <w:p>
-                  <w:pPr>
-                    <w:spacing w:line="240" w:lineRule="auto"/>
-                    <w:rPr>
-                      <w:sz w:val="16"/>
-                      <w:szCs w:val="16"/>
-                      <w:lang w:val="en-US"/>
-                    </w:rPr>
-                  </w:pPr>
-                  <w:r>
-                    <w:rPr>
-                      <w:sz w:val="16"/>
-                      <w:szCs w:val="16"/>
-                      <w:lang w:val="en-US"/>
-                    </w:rPr>
-                    <w:t>ID 6INDEX SKIP SCAN CLAVE_INVIRTE_PRIM</w:t>
-                  </w:r>
-                </w:p>
-              </w:txbxContent>
-            </v:textbox>
-            <w10:wrap type="through"/>
-          </v:shape>
-        </w:pict>
-      </w:r>
-      <w:r>
-        <w:rPr>
-          <w:noProof/>
-          <w:lang w:eastAsia="es-ES"/>
-        </w:rPr>
         <w:pict w14:anchorId="0018CC35">
           <v:shape id="_x0000_s1228" type="#_x0000_t120" style="position:absolute;margin-left:4in;margin-top:229.35pt;width:15.55pt;height:14.4pt;z-index:251792384"/>
         </w:pict>
@@ -13281,7 +13299,7 @@
                       <w:sz w:val="16"/>
                       <w:szCs w:val="16"/>
                     </w:rPr>
-                    <w:t>HASH JOIN</w:t>
+                    <w:t>NESTED LOOPS</w:t>
                   </w:r>
                 </w:p>
               </w:txbxContent>
@@ -13445,12 +13463,3035 @@
         <w:rPr>
           <w:b/>
         </w:rPr>
-        <w:t xml:space="preserve"> sobre la consulta de compras y la tabla hash. Y la tabla hash creada después de la consulta de la tabla compras no es semi.</w:t>
-      </w:r>
-      <w:bookmarkStart w:id="0" w:name="_GoBack"/>
-      <w:bookmarkEnd w:id="0"/>
+        <w:t xml:space="preserve"> sobre la consulta de compras y la tabla hash. Y la tabla hash creada después de la consulta de la tabla compras no es </w:t>
+      </w:r>
+      <w:proofErr w:type="spellStart"/>
+      <w:r>
+        <w:rPr>
+          <w:b/>
+        </w:rPr>
+        <w:t>semi</w:t>
+      </w:r>
+      <w:proofErr w:type="spellEnd"/>
+      <w:r>
+        <w:rPr>
+          <w:b/>
+        </w:rPr>
+        <w:t>.</w:t>
+      </w:r>
+    </w:p>
+    <w:p>
+      <w:pPr>
+        <w:widowControl w:val="0"/>
+        <w:autoSpaceDE w:val="0"/>
+        <w:autoSpaceDN w:val="0"/>
+        <w:adjustRightInd w:val="0"/>
+        <w:spacing w:after="0" w:line="240" w:lineRule="auto"/>
+        <w:rPr>
+          <w:rFonts w:ascii="Courier New" w:hAnsi="Courier New" w:cs="Courier New"/>
+          <w:sz w:val="20"/>
+          <w:szCs w:val="20"/>
+        </w:rPr>
+      </w:pPr>
+      <w:r>
+        <w:rPr>
+          <w:rFonts w:ascii="Courier New" w:hAnsi="Courier New" w:cs="Courier New"/>
+          <w:sz w:val="20"/>
+          <w:szCs w:val="20"/>
+        </w:rPr>
+        <w:t>-- CONSULTA 1 –- Equivalente anidada</w:t>
+      </w:r>
+    </w:p>
+    <w:p>
+      <w:pPr>
+        <w:widowControl w:val="0"/>
+        <w:autoSpaceDE w:val="0"/>
+        <w:autoSpaceDN w:val="0"/>
+        <w:adjustRightInd w:val="0"/>
+        <w:spacing w:after="0" w:line="240" w:lineRule="auto"/>
+        <w:rPr>
+          <w:rFonts w:ascii="Courier New" w:hAnsi="Courier New" w:cs="Courier New"/>
+          <w:sz w:val="20"/>
+          <w:szCs w:val="20"/>
+        </w:rPr>
+      </w:pPr>
+      <w:r>
+        <w:rPr>
+          <w:rFonts w:ascii="Courier New" w:hAnsi="Courier New" w:cs="Courier New"/>
+          <w:sz w:val="20"/>
+          <w:szCs w:val="20"/>
+        </w:rPr>
+        <w:t>EXPLAIN PLAN</w:t>
+      </w:r>
+    </w:p>
+    <w:p>
+      <w:pPr>
+        <w:widowControl w:val="0"/>
+        <w:autoSpaceDE w:val="0"/>
+        <w:autoSpaceDN w:val="0"/>
+        <w:adjustRightInd w:val="0"/>
+        <w:spacing w:after="0" w:line="240" w:lineRule="auto"/>
+        <w:rPr>
+          <w:rFonts w:ascii="Courier New" w:hAnsi="Courier New" w:cs="Courier New"/>
+          <w:sz w:val="20"/>
+          <w:szCs w:val="20"/>
+        </w:rPr>
+      </w:pPr>
+      <w:r>
+        <w:rPr>
+          <w:rFonts w:ascii="Courier New" w:hAnsi="Courier New" w:cs="Courier New"/>
+          <w:sz w:val="20"/>
+          <w:szCs w:val="20"/>
+        </w:rPr>
+        <w:t>SET STATEMENT_ID= 'mipru05'</w:t>
+      </w:r>
+    </w:p>
+    <w:p>
+      <w:pPr>
+        <w:widowControl w:val="0"/>
+        <w:autoSpaceDE w:val="0"/>
+        <w:autoSpaceDN w:val="0"/>
+        <w:adjustRightInd w:val="0"/>
+        <w:spacing w:after="0" w:line="240" w:lineRule="auto"/>
+        <w:rPr>
+          <w:rFonts w:ascii="Courier New" w:hAnsi="Courier New" w:cs="Courier New"/>
+          <w:sz w:val="20"/>
+          <w:szCs w:val="20"/>
+        </w:rPr>
+      </w:pPr>
+      <w:r>
+        <w:rPr>
+          <w:rFonts w:ascii="Courier New" w:hAnsi="Courier New" w:cs="Courier New"/>
+          <w:sz w:val="20"/>
+          <w:szCs w:val="20"/>
+        </w:rPr>
+        <w:t xml:space="preserve">INTO </w:t>
+      </w:r>
+      <w:proofErr w:type="spellStart"/>
+      <w:r>
+        <w:rPr>
+          <w:rFonts w:ascii="Courier New" w:hAnsi="Courier New" w:cs="Courier New"/>
+          <w:sz w:val="20"/>
+          <w:szCs w:val="20"/>
+        </w:rPr>
+        <w:t>plan_table</w:t>
+      </w:r>
+      <w:proofErr w:type="spellEnd"/>
+    </w:p>
+    <w:p>
+      <w:pPr>
+        <w:widowControl w:val="0"/>
+        <w:autoSpaceDE w:val="0"/>
+        <w:autoSpaceDN w:val="0"/>
+        <w:adjustRightInd w:val="0"/>
+        <w:spacing w:after="0" w:line="240" w:lineRule="auto"/>
+        <w:rPr>
+          <w:rFonts w:ascii="Courier New" w:hAnsi="Courier New" w:cs="Courier New"/>
+          <w:sz w:val="20"/>
+          <w:szCs w:val="20"/>
+        </w:rPr>
+      </w:pPr>
+      <w:r>
+        <w:rPr>
+          <w:rFonts w:ascii="Courier New" w:hAnsi="Courier New" w:cs="Courier New"/>
+          <w:sz w:val="20"/>
+          <w:szCs w:val="20"/>
+        </w:rPr>
+        <w:t xml:space="preserve">FOR </w:t>
+      </w:r>
+      <w:proofErr w:type="spellStart"/>
+      <w:r>
+        <w:rPr>
+          <w:rFonts w:ascii="Courier New" w:hAnsi="Courier New" w:cs="Courier New"/>
+          <w:sz w:val="20"/>
+          <w:szCs w:val="20"/>
+        </w:rPr>
+        <w:t>select</w:t>
+      </w:r>
+      <w:proofErr w:type="spellEnd"/>
+      <w:r>
+        <w:rPr>
+          <w:rFonts w:ascii="Courier New" w:hAnsi="Courier New" w:cs="Courier New"/>
+          <w:sz w:val="20"/>
+          <w:szCs w:val="20"/>
+        </w:rPr>
+        <w:t xml:space="preserve"> </w:t>
+      </w:r>
+      <w:proofErr w:type="spellStart"/>
+      <w:r>
+        <w:rPr>
+          <w:rFonts w:ascii="Courier New" w:hAnsi="Courier New" w:cs="Courier New"/>
+          <w:sz w:val="20"/>
+          <w:szCs w:val="20"/>
+        </w:rPr>
+        <w:t>NombreC</w:t>
+      </w:r>
+      <w:proofErr w:type="spellEnd"/>
+      <w:r>
+        <w:rPr>
+          <w:rFonts w:ascii="Courier New" w:hAnsi="Courier New" w:cs="Courier New"/>
+          <w:sz w:val="20"/>
+          <w:szCs w:val="20"/>
+        </w:rPr>
+        <w:t xml:space="preserve"> </w:t>
+      </w:r>
+      <w:proofErr w:type="spellStart"/>
+      <w:r>
+        <w:rPr>
+          <w:rFonts w:ascii="Courier New" w:hAnsi="Courier New" w:cs="Courier New"/>
+          <w:sz w:val="20"/>
+          <w:szCs w:val="20"/>
+        </w:rPr>
+        <w:t>from</w:t>
+      </w:r>
+      <w:proofErr w:type="spellEnd"/>
+      <w:r>
+        <w:rPr>
+          <w:rFonts w:ascii="Courier New" w:hAnsi="Courier New" w:cs="Courier New"/>
+          <w:sz w:val="20"/>
+          <w:szCs w:val="20"/>
+        </w:rPr>
+        <w:t xml:space="preserve"> cliente </w:t>
+      </w:r>
+      <w:proofErr w:type="spellStart"/>
+      <w:r>
+        <w:rPr>
+          <w:rFonts w:ascii="Courier New" w:hAnsi="Courier New" w:cs="Courier New"/>
+          <w:sz w:val="20"/>
+          <w:szCs w:val="20"/>
+        </w:rPr>
+        <w:t>where</w:t>
+      </w:r>
+      <w:proofErr w:type="spellEnd"/>
+      <w:r>
+        <w:rPr>
+          <w:rFonts w:ascii="Courier New" w:hAnsi="Courier New" w:cs="Courier New"/>
+          <w:sz w:val="20"/>
+          <w:szCs w:val="20"/>
+        </w:rPr>
+        <w:t xml:space="preserve"> </w:t>
+      </w:r>
+      <w:proofErr w:type="spellStart"/>
+      <w:r>
+        <w:rPr>
+          <w:rFonts w:ascii="Courier New" w:hAnsi="Courier New" w:cs="Courier New"/>
+          <w:sz w:val="20"/>
+          <w:szCs w:val="20"/>
+        </w:rPr>
+        <w:t>cliente.DNI</w:t>
+      </w:r>
+      <w:proofErr w:type="spellEnd"/>
+      <w:r>
+        <w:rPr>
+          <w:rFonts w:ascii="Courier New" w:hAnsi="Courier New" w:cs="Courier New"/>
+          <w:sz w:val="20"/>
+          <w:szCs w:val="20"/>
+        </w:rPr>
+        <w:t xml:space="preserve"> in </w:t>
+      </w:r>
+    </w:p>
+    <w:p>
+      <w:pPr>
+        <w:widowControl w:val="0"/>
+        <w:autoSpaceDE w:val="0"/>
+        <w:autoSpaceDN w:val="0"/>
+        <w:adjustRightInd w:val="0"/>
+        <w:spacing w:after="0" w:line="240" w:lineRule="auto"/>
+        <w:rPr>
+          <w:rFonts w:ascii="Courier New" w:hAnsi="Courier New" w:cs="Courier New"/>
+          <w:sz w:val="20"/>
+          <w:szCs w:val="20"/>
+        </w:rPr>
+      </w:pPr>
+      <w:r>
+        <w:rPr>
+          <w:rFonts w:ascii="Courier New" w:hAnsi="Courier New" w:cs="Courier New"/>
+          <w:sz w:val="20"/>
+          <w:szCs w:val="20"/>
+        </w:rPr>
+        <w:t xml:space="preserve">( </w:t>
+      </w:r>
+      <w:proofErr w:type="spellStart"/>
+      <w:r>
+        <w:rPr>
+          <w:rFonts w:ascii="Courier New" w:hAnsi="Courier New" w:cs="Courier New"/>
+          <w:sz w:val="20"/>
+          <w:szCs w:val="20"/>
+        </w:rPr>
+        <w:t>select</w:t>
+      </w:r>
+      <w:proofErr w:type="spellEnd"/>
+      <w:r>
+        <w:rPr>
+          <w:rFonts w:ascii="Courier New" w:hAnsi="Courier New" w:cs="Courier New"/>
+          <w:sz w:val="20"/>
+          <w:szCs w:val="20"/>
+        </w:rPr>
+        <w:t xml:space="preserve"> </w:t>
+      </w:r>
+      <w:proofErr w:type="spellStart"/>
+      <w:r>
+        <w:rPr>
+          <w:rFonts w:ascii="Courier New" w:hAnsi="Courier New" w:cs="Courier New"/>
+          <w:sz w:val="20"/>
+          <w:szCs w:val="20"/>
+        </w:rPr>
+        <w:t>compras.dni</w:t>
+      </w:r>
+      <w:proofErr w:type="spellEnd"/>
+      <w:r>
+        <w:rPr>
+          <w:rFonts w:ascii="Courier New" w:hAnsi="Courier New" w:cs="Courier New"/>
+          <w:sz w:val="20"/>
+          <w:szCs w:val="20"/>
+        </w:rPr>
+        <w:t xml:space="preserve"> </w:t>
+      </w:r>
+      <w:proofErr w:type="spellStart"/>
+      <w:r>
+        <w:rPr>
+          <w:rFonts w:ascii="Courier New" w:hAnsi="Courier New" w:cs="Courier New"/>
+          <w:sz w:val="20"/>
+          <w:szCs w:val="20"/>
+        </w:rPr>
+        <w:t>from</w:t>
+      </w:r>
+      <w:proofErr w:type="spellEnd"/>
+      <w:r>
+        <w:rPr>
+          <w:rFonts w:ascii="Courier New" w:hAnsi="Courier New" w:cs="Courier New"/>
+          <w:sz w:val="20"/>
+          <w:szCs w:val="20"/>
+        </w:rPr>
+        <w:t xml:space="preserve"> compras </w:t>
+      </w:r>
+      <w:proofErr w:type="spellStart"/>
+      <w:r>
+        <w:rPr>
+          <w:rFonts w:ascii="Courier New" w:hAnsi="Courier New" w:cs="Courier New"/>
+          <w:sz w:val="20"/>
+          <w:szCs w:val="20"/>
+        </w:rPr>
+        <w:t>where</w:t>
+      </w:r>
+      <w:proofErr w:type="spellEnd"/>
+      <w:r>
+        <w:rPr>
+          <w:rFonts w:ascii="Courier New" w:hAnsi="Courier New" w:cs="Courier New"/>
+          <w:sz w:val="20"/>
+          <w:szCs w:val="20"/>
+        </w:rPr>
+        <w:t xml:space="preserve"> importe &gt; 1000)</w:t>
+      </w:r>
+    </w:p>
+    <w:p>
+      <w:pPr>
+        <w:widowControl w:val="0"/>
+        <w:autoSpaceDE w:val="0"/>
+        <w:autoSpaceDN w:val="0"/>
+        <w:adjustRightInd w:val="0"/>
+        <w:spacing w:after="0" w:line="240" w:lineRule="auto"/>
+        <w:rPr>
+          <w:rFonts w:ascii="Courier New" w:hAnsi="Courier New" w:cs="Courier New"/>
+          <w:sz w:val="20"/>
+          <w:szCs w:val="20"/>
+        </w:rPr>
+      </w:pPr>
+      <w:r>
+        <w:rPr>
+          <w:rFonts w:ascii="Courier New" w:hAnsi="Courier New" w:cs="Courier New"/>
+          <w:sz w:val="20"/>
+          <w:szCs w:val="20"/>
+        </w:rPr>
+        <w:t xml:space="preserve">and </w:t>
+      </w:r>
+      <w:proofErr w:type="spellStart"/>
+      <w:r>
+        <w:rPr>
+          <w:rFonts w:ascii="Courier New" w:hAnsi="Courier New" w:cs="Courier New"/>
+          <w:sz w:val="20"/>
+          <w:szCs w:val="20"/>
+        </w:rPr>
+        <w:t>cliente.dni</w:t>
+      </w:r>
+      <w:proofErr w:type="spellEnd"/>
+      <w:r>
+        <w:rPr>
+          <w:rFonts w:ascii="Courier New" w:hAnsi="Courier New" w:cs="Courier New"/>
+          <w:sz w:val="20"/>
+          <w:szCs w:val="20"/>
+        </w:rPr>
+        <w:t xml:space="preserve"> in ( </w:t>
+      </w:r>
+      <w:proofErr w:type="spellStart"/>
+      <w:r>
+        <w:rPr>
+          <w:rFonts w:ascii="Courier New" w:hAnsi="Courier New" w:cs="Courier New"/>
+          <w:sz w:val="20"/>
+          <w:szCs w:val="20"/>
+        </w:rPr>
+        <w:t>select</w:t>
+      </w:r>
+      <w:proofErr w:type="spellEnd"/>
+      <w:r>
+        <w:rPr>
+          <w:rFonts w:ascii="Courier New" w:hAnsi="Courier New" w:cs="Courier New"/>
+          <w:sz w:val="20"/>
+          <w:szCs w:val="20"/>
+        </w:rPr>
+        <w:t xml:space="preserve"> </w:t>
+      </w:r>
+      <w:proofErr w:type="spellStart"/>
+      <w:r>
+        <w:rPr>
+          <w:rFonts w:ascii="Courier New" w:hAnsi="Courier New" w:cs="Courier New"/>
+          <w:sz w:val="20"/>
+          <w:szCs w:val="20"/>
+        </w:rPr>
+        <w:t>invierte.dni</w:t>
+      </w:r>
+      <w:proofErr w:type="spellEnd"/>
+      <w:r>
+        <w:rPr>
+          <w:rFonts w:ascii="Courier New" w:hAnsi="Courier New" w:cs="Courier New"/>
+          <w:sz w:val="20"/>
+          <w:szCs w:val="20"/>
+        </w:rPr>
+        <w:t xml:space="preserve"> </w:t>
+      </w:r>
+      <w:proofErr w:type="spellStart"/>
+      <w:r>
+        <w:rPr>
+          <w:rFonts w:ascii="Courier New" w:hAnsi="Courier New" w:cs="Courier New"/>
+          <w:sz w:val="20"/>
+          <w:szCs w:val="20"/>
+        </w:rPr>
+        <w:t>from</w:t>
+      </w:r>
+      <w:proofErr w:type="spellEnd"/>
+      <w:r>
+        <w:rPr>
+          <w:rFonts w:ascii="Courier New" w:hAnsi="Courier New" w:cs="Courier New"/>
+          <w:sz w:val="20"/>
+          <w:szCs w:val="20"/>
+        </w:rPr>
+        <w:t xml:space="preserve"> invierte </w:t>
+      </w:r>
+      <w:proofErr w:type="spellStart"/>
+      <w:r>
+        <w:rPr>
+          <w:rFonts w:ascii="Courier New" w:hAnsi="Courier New" w:cs="Courier New"/>
+          <w:sz w:val="20"/>
+          <w:szCs w:val="20"/>
+        </w:rPr>
+        <w:t>where</w:t>
+      </w:r>
+      <w:proofErr w:type="spellEnd"/>
+      <w:r>
+        <w:rPr>
+          <w:rFonts w:ascii="Courier New" w:hAnsi="Courier New" w:cs="Courier New"/>
+          <w:sz w:val="20"/>
+          <w:szCs w:val="20"/>
+        </w:rPr>
+        <w:t xml:space="preserve"> </w:t>
+      </w:r>
+      <w:proofErr w:type="spellStart"/>
+      <w:r>
+        <w:rPr>
+          <w:rFonts w:ascii="Courier New" w:hAnsi="Courier New" w:cs="Courier New"/>
+          <w:sz w:val="20"/>
+          <w:szCs w:val="20"/>
+        </w:rPr>
+        <w:t>invierte.nombreE</w:t>
+      </w:r>
+      <w:proofErr w:type="spellEnd"/>
+      <w:r>
+        <w:rPr>
+          <w:rFonts w:ascii="Courier New" w:hAnsi="Courier New" w:cs="Courier New"/>
+          <w:sz w:val="20"/>
+          <w:szCs w:val="20"/>
+        </w:rPr>
+        <w:t xml:space="preserve"> = 'Empresa 55')</w:t>
+      </w:r>
+      <w:r>
+        <w:rPr>
+          <w:rFonts w:ascii="Courier New" w:hAnsi="Courier New" w:cs="Courier New"/>
+          <w:sz w:val="20"/>
+          <w:szCs w:val="20"/>
+        </w:rPr>
+        <w:t>;</w:t>
+      </w:r>
+    </w:p>
+    <w:tbl>
+      <w:tblPr>
+        <w:tblStyle w:val="Sombreadoclaro-nfasis1"/>
+        <w:tblW w:w="8754" w:type="dxa"/>
+        <w:tblLook w:val="04A0" w:firstRow="1" w:lastRow="0" w:firstColumn="1" w:lastColumn="0" w:noHBand="0" w:noVBand="1"/>
+      </w:tblPr>
+      <w:tblGrid>
+        <w:gridCol w:w="1362"/>
+        <w:gridCol w:w="1248"/>
+        <w:gridCol w:w="8"/>
+        <w:gridCol w:w="2193"/>
+        <w:gridCol w:w="843"/>
+        <w:gridCol w:w="644"/>
+        <w:gridCol w:w="1194"/>
+        <w:gridCol w:w="1262"/>
+      </w:tblGrid>
+      <w:tr>
+        <w:trPr>
+          <w:cnfStyle w:val="100000000000" w:firstRow="1" w:lastRow="0" w:firstColumn="0" w:lastColumn="0" w:oddVBand="0" w:evenVBand="0" w:oddHBand="0" w:evenHBand="0" w:firstRowFirstColumn="0" w:firstRowLastColumn="0" w:lastRowFirstColumn="0" w:lastRowLastColumn="0"/>
+          <w:trHeight w:val="166"/>
+        </w:trPr>
+        <w:tc>
+          <w:tcPr>
+            <w:cnfStyle w:val="001000000000" w:firstRow="0" w:lastRow="0" w:firstColumn="1" w:lastColumn="0" w:oddVBand="0" w:evenVBand="0" w:oddHBand="0" w:evenHBand="0" w:firstRowFirstColumn="0" w:firstRowLastColumn="0" w:lastRowFirstColumn="0" w:lastRowLastColumn="0"/>
+            <w:tcW w:w="1362" w:type="dxa"/>
+          </w:tcPr>
+          <w:p>
+            <w:pPr>
+              <w:jc w:val="center"/>
+            </w:pPr>
+            <w:r>
+              <w:t>OPERACION</w:t>
+            </w:r>
+          </w:p>
+        </w:tc>
+        <w:tc>
+          <w:tcPr>
+            <w:tcW w:w="1248" w:type="dxa"/>
+          </w:tcPr>
+          <w:p>
+            <w:pPr>
+              <w:ind w:left="45"/>
+              <w:jc w:val="center"/>
+              <w:cnfStyle w:val="100000000000" w:firstRow="1" w:lastRow="0" w:firstColumn="0" w:lastColumn="0" w:oddVBand="0" w:evenVBand="0" w:oddHBand="0" w:evenHBand="0" w:firstRowFirstColumn="0" w:firstRowLastColumn="0" w:lastRowFirstColumn="0" w:lastRowLastColumn="0"/>
+            </w:pPr>
+            <w:r>
+              <w:t>OPCIONES</w:t>
+            </w:r>
+          </w:p>
+        </w:tc>
+        <w:tc>
+          <w:tcPr>
+            <w:tcW w:w="2201" w:type="dxa"/>
+            <w:gridSpan w:val="2"/>
+          </w:tcPr>
+          <w:p>
+            <w:pPr>
+              <w:ind w:left="78"/>
+              <w:jc w:val="center"/>
+              <w:cnfStyle w:val="100000000000" w:firstRow="1" w:lastRow="0" w:firstColumn="0" w:lastColumn="0" w:oddVBand="0" w:evenVBand="0" w:oddHBand="0" w:evenHBand="0" w:firstRowFirstColumn="0" w:firstRowLastColumn="0" w:lastRowFirstColumn="0" w:lastRowLastColumn="0"/>
+            </w:pPr>
+            <w:r>
+              <w:t>TABLA</w:t>
+            </w:r>
+          </w:p>
+        </w:tc>
+        <w:tc>
+          <w:tcPr>
+            <w:tcW w:w="843" w:type="dxa"/>
+          </w:tcPr>
+          <w:p>
+            <w:pPr>
+              <w:ind w:left="88"/>
+              <w:jc w:val="center"/>
+              <w:cnfStyle w:val="100000000000" w:firstRow="1" w:lastRow="0" w:firstColumn="0" w:lastColumn="0" w:oddVBand="0" w:evenVBand="0" w:oddHBand="0" w:evenHBand="0" w:firstRowFirstColumn="0" w:firstRowLastColumn="0" w:lastRowFirstColumn="0" w:lastRowLastColumn="0"/>
+            </w:pPr>
+            <w:r>
+              <w:t>Coste</w:t>
+            </w:r>
+          </w:p>
+        </w:tc>
+        <w:tc>
+          <w:tcPr>
+            <w:tcW w:w="644" w:type="dxa"/>
+          </w:tcPr>
+          <w:p>
+            <w:pPr>
+              <w:jc w:val="center"/>
+              <w:cnfStyle w:val="100000000000" w:firstRow="1" w:lastRow="0" w:firstColumn="0" w:lastColumn="0" w:oddVBand="0" w:evenVBand="0" w:oddHBand="0" w:evenHBand="0" w:firstRowFirstColumn="0" w:firstRowLastColumn="0" w:lastRowFirstColumn="0" w:lastRowLastColumn="0"/>
+            </w:pPr>
+            <w:r>
+              <w:t>Filas</w:t>
+            </w:r>
+          </w:p>
+        </w:tc>
+        <w:tc>
+          <w:tcPr>
+            <w:tcW w:w="1194" w:type="dxa"/>
+          </w:tcPr>
+          <w:p>
+            <w:pPr>
+              <w:ind w:left="88"/>
+              <w:jc w:val="center"/>
+              <w:cnfStyle w:val="100000000000" w:firstRow="1" w:lastRow="0" w:firstColumn="0" w:lastColumn="0" w:oddVBand="0" w:evenVBand="0" w:oddHBand="0" w:evenHBand="0" w:firstRowFirstColumn="0" w:firstRowLastColumn="0" w:lastRowFirstColumn="0" w:lastRowLastColumn="0"/>
+            </w:pPr>
+            <w:r>
+              <w:t>PADRE</w:t>
+            </w:r>
+          </w:p>
+        </w:tc>
+        <w:tc>
+          <w:tcPr>
+            <w:tcW w:w="1262" w:type="dxa"/>
+          </w:tcPr>
+          <w:p>
+            <w:pPr>
+              <w:ind w:left="88"/>
+              <w:jc w:val="center"/>
+              <w:cnfStyle w:val="100000000000" w:firstRow="1" w:lastRow="0" w:firstColumn="0" w:lastColumn="0" w:oddVBand="0" w:evenVBand="0" w:oddHBand="0" w:evenHBand="0" w:firstRowFirstColumn="0" w:firstRowLastColumn="0" w:lastRowFirstColumn="0" w:lastRowLastColumn="0"/>
+            </w:pPr>
+            <w:r>
+              <w:t>ID</w:t>
+            </w:r>
+          </w:p>
+        </w:tc>
+      </w:tr>
+      <w:tr>
+        <w:trPr>
+          <w:cnfStyle w:val="000000100000" w:firstRow="0" w:lastRow="0" w:firstColumn="0" w:lastColumn="0" w:oddVBand="0" w:evenVBand="0" w:oddHBand="1" w:evenHBand="0" w:firstRowFirstColumn="0" w:firstRowLastColumn="0" w:lastRowFirstColumn="0" w:lastRowLastColumn="0"/>
+          <w:trHeight w:val="330"/>
+        </w:trPr>
+        <w:tc>
+          <w:tcPr>
+            <w:cnfStyle w:val="001000000000" w:firstRow="0" w:lastRow="0" w:firstColumn="1" w:lastColumn="0" w:oddVBand="0" w:evenVBand="0" w:oddHBand="0" w:evenHBand="0" w:firstRowFirstColumn="0" w:firstRowLastColumn="0" w:lastRowFirstColumn="0" w:lastRowLastColumn="0"/>
+            <w:tcW w:w="1362" w:type="dxa"/>
+          </w:tcPr>
+          <w:p>
+            <w:pPr>
+              <w:jc w:val="center"/>
+              <w:rPr>
+                <w:lang w:val="en-US"/>
+              </w:rPr>
+            </w:pPr>
+            <w:r>
+              <w:rPr>
+                <w:lang w:val="en-US"/>
+              </w:rPr>
+              <w:t>HASH JOIN</w:t>
+            </w:r>
+          </w:p>
+        </w:tc>
+        <w:tc>
+          <w:tcPr>
+            <w:tcW w:w="1248" w:type="dxa"/>
+          </w:tcPr>
+          <w:p>
+            <w:pPr>
+              <w:jc w:val="center"/>
+              <w:cnfStyle w:val="000000100000" w:firstRow="0" w:lastRow="0" w:firstColumn="0" w:lastColumn="0" w:oddVBand="0" w:evenVBand="0" w:oddHBand="1" w:evenHBand="0" w:firstRowFirstColumn="0" w:firstRowLastColumn="0" w:lastRowFirstColumn="0" w:lastRowLastColumn="0"/>
+              <w:rPr>
+                <w:lang w:val="en-US"/>
+              </w:rPr>
+            </w:pPr>
+          </w:p>
+        </w:tc>
+        <w:tc>
+          <w:tcPr>
+            <w:tcW w:w="2201" w:type="dxa"/>
+            <w:gridSpan w:val="2"/>
+          </w:tcPr>
+          <w:p>
+            <w:pPr>
+              <w:jc w:val="center"/>
+              <w:cnfStyle w:val="000000100000" w:firstRow="0" w:lastRow="0" w:firstColumn="0" w:lastColumn="0" w:oddVBand="0" w:evenVBand="0" w:oddHBand="1" w:evenHBand="0" w:firstRowFirstColumn="0" w:firstRowLastColumn="0" w:lastRowFirstColumn="0" w:lastRowLastColumn="0"/>
+              <w:rPr>
+                <w:lang w:val="en-US"/>
+              </w:rPr>
+            </w:pPr>
+          </w:p>
+        </w:tc>
+        <w:tc>
+          <w:tcPr>
+            <w:tcW w:w="843" w:type="dxa"/>
+          </w:tcPr>
+          <w:p>
+            <w:pPr>
+              <w:jc w:val="center"/>
+              <w:cnfStyle w:val="000000100000" w:firstRow="0" w:lastRow="0" w:firstColumn="0" w:lastColumn="0" w:oddVBand="0" w:evenVBand="0" w:oddHBand="1" w:evenHBand="0" w:firstRowFirstColumn="0" w:firstRowLastColumn="0" w:lastRowFirstColumn="0" w:lastRowLastColumn="0"/>
+              <w:rPr>
+                <w:lang w:val="en-US"/>
+              </w:rPr>
+            </w:pPr>
+            <w:r>
+              <w:rPr>
+                <w:lang w:val="en-US"/>
+              </w:rPr>
+              <w:t>5</w:t>
+            </w:r>
+          </w:p>
+        </w:tc>
+        <w:tc>
+          <w:tcPr>
+            <w:tcW w:w="644" w:type="dxa"/>
+          </w:tcPr>
+          <w:p>
+            <w:pPr>
+              <w:jc w:val="center"/>
+              <w:cnfStyle w:val="000000100000" w:firstRow="0" w:lastRow="0" w:firstColumn="0" w:lastColumn="0" w:oddVBand="0" w:evenVBand="0" w:oddHBand="1" w:evenHBand="0" w:firstRowFirstColumn="0" w:firstRowLastColumn="0" w:lastRowFirstColumn="0" w:lastRowLastColumn="0"/>
+              <w:rPr>
+                <w:lang w:val="en-US"/>
+              </w:rPr>
+            </w:pPr>
+            <w:r>
+              <w:rPr>
+                <w:lang w:val="en-US"/>
+              </w:rPr>
+              <w:t>4</w:t>
+            </w:r>
+          </w:p>
+        </w:tc>
+        <w:tc>
+          <w:tcPr>
+            <w:tcW w:w="1194" w:type="dxa"/>
+          </w:tcPr>
+          <w:p>
+            <w:pPr>
+              <w:jc w:val="center"/>
+              <w:cnfStyle w:val="000000100000" w:firstRow="0" w:lastRow="0" w:firstColumn="0" w:lastColumn="0" w:oddVBand="0" w:evenVBand="0" w:oddHBand="1" w:evenHBand="0" w:firstRowFirstColumn="0" w:firstRowLastColumn="0" w:lastRowFirstColumn="0" w:lastRowLastColumn="0"/>
+              <w:rPr>
+                <w:lang w:val="en-US"/>
+              </w:rPr>
+            </w:pPr>
+            <w:r>
+              <w:rPr>
+                <w:lang w:val="en-US"/>
+              </w:rPr>
+              <w:t>0</w:t>
+            </w:r>
+          </w:p>
+        </w:tc>
+        <w:tc>
+          <w:tcPr>
+            <w:tcW w:w="1262" w:type="dxa"/>
+          </w:tcPr>
+          <w:p>
+            <w:pPr>
+              <w:jc w:val="center"/>
+              <w:cnfStyle w:val="000000100000" w:firstRow="0" w:lastRow="0" w:firstColumn="0" w:lastColumn="0" w:oddVBand="0" w:evenVBand="0" w:oddHBand="1" w:evenHBand="0" w:firstRowFirstColumn="0" w:firstRowLastColumn="0" w:lastRowFirstColumn="0" w:lastRowLastColumn="0"/>
+              <w:rPr>
+                <w:lang w:val="en-US"/>
+              </w:rPr>
+            </w:pPr>
+            <w:r>
+              <w:rPr>
+                <w:lang w:val="en-US"/>
+              </w:rPr>
+              <w:t>1</w:t>
+            </w:r>
+          </w:p>
+        </w:tc>
+      </w:tr>
+      <w:tr>
+        <w:trPr>
+          <w:trHeight w:val="330"/>
+        </w:trPr>
+        <w:tc>
+          <w:tcPr>
+            <w:cnfStyle w:val="001000000000" w:firstRow="0" w:lastRow="0" w:firstColumn="1" w:lastColumn="0" w:oddVBand="0" w:evenVBand="0" w:oddHBand="0" w:evenHBand="0" w:firstRowFirstColumn="0" w:firstRowLastColumn="0" w:lastRowFirstColumn="0" w:lastRowLastColumn="0"/>
+            <w:tcW w:w="1362" w:type="dxa"/>
+          </w:tcPr>
+          <w:p>
+            <w:pPr>
+              <w:jc w:val="center"/>
+              <w:rPr>
+                <w:lang w:val="en-US"/>
+              </w:rPr>
+            </w:pPr>
+            <w:r>
+              <w:rPr>
+                <w:lang w:val="en-US"/>
+              </w:rPr>
+              <w:t>HASH JOIN</w:t>
+            </w:r>
+          </w:p>
+        </w:tc>
+        <w:tc>
+          <w:tcPr>
+            <w:tcW w:w="1248" w:type="dxa"/>
+          </w:tcPr>
+          <w:p>
+            <w:pPr>
+              <w:jc w:val="center"/>
+              <w:cnfStyle w:val="000000000000" w:firstRow="0" w:lastRow="0" w:firstColumn="0" w:lastColumn="0" w:oddVBand="0" w:evenVBand="0" w:oddHBand="0" w:evenHBand="0" w:firstRowFirstColumn="0" w:firstRowLastColumn="0" w:lastRowFirstColumn="0" w:lastRowLastColumn="0"/>
+              <w:rPr>
+                <w:lang w:val="en-US"/>
+              </w:rPr>
+            </w:pPr>
+          </w:p>
+        </w:tc>
+        <w:tc>
+          <w:tcPr>
+            <w:tcW w:w="2201" w:type="dxa"/>
+            <w:gridSpan w:val="2"/>
+          </w:tcPr>
+          <w:p>
+            <w:pPr>
+              <w:jc w:val="center"/>
+              <w:cnfStyle w:val="000000000000" w:firstRow="0" w:lastRow="0" w:firstColumn="0" w:lastColumn="0" w:oddVBand="0" w:evenVBand="0" w:oddHBand="0" w:evenHBand="0" w:firstRowFirstColumn="0" w:firstRowLastColumn="0" w:lastRowFirstColumn="0" w:lastRowLastColumn="0"/>
+              <w:rPr>
+                <w:lang w:val="en-US"/>
+              </w:rPr>
+            </w:pPr>
+          </w:p>
+        </w:tc>
+        <w:tc>
+          <w:tcPr>
+            <w:tcW w:w="843" w:type="dxa"/>
+          </w:tcPr>
+          <w:p>
+            <w:pPr>
+              <w:jc w:val="center"/>
+              <w:cnfStyle w:val="000000000000" w:firstRow="0" w:lastRow="0" w:firstColumn="0" w:lastColumn="0" w:oddVBand="0" w:evenVBand="0" w:oddHBand="0" w:evenHBand="0" w:firstRowFirstColumn="0" w:firstRowLastColumn="0" w:lastRowFirstColumn="0" w:lastRowLastColumn="0"/>
+              <w:rPr>
+                <w:lang w:val="en-US"/>
+              </w:rPr>
+            </w:pPr>
+            <w:r>
+              <w:rPr>
+                <w:lang w:val="en-US"/>
+              </w:rPr>
+              <w:t>3</w:t>
+            </w:r>
+          </w:p>
+        </w:tc>
+        <w:tc>
+          <w:tcPr>
+            <w:tcW w:w="644" w:type="dxa"/>
+          </w:tcPr>
+          <w:p>
+            <w:pPr>
+              <w:jc w:val="center"/>
+              <w:cnfStyle w:val="000000000000" w:firstRow="0" w:lastRow="0" w:firstColumn="0" w:lastColumn="0" w:oddVBand="0" w:evenVBand="0" w:oddHBand="0" w:evenHBand="0" w:firstRowFirstColumn="0" w:firstRowLastColumn="0" w:lastRowFirstColumn="0" w:lastRowLastColumn="0"/>
+              <w:rPr>
+                <w:lang w:val="en-US"/>
+              </w:rPr>
+            </w:pPr>
+            <w:r>
+              <w:rPr>
+                <w:lang w:val="en-US"/>
+              </w:rPr>
+              <w:t>2</w:t>
+            </w:r>
+          </w:p>
+        </w:tc>
+        <w:tc>
+          <w:tcPr>
+            <w:tcW w:w="1194" w:type="dxa"/>
+          </w:tcPr>
+          <w:p>
+            <w:pPr>
+              <w:jc w:val="center"/>
+              <w:cnfStyle w:val="000000000000" w:firstRow="0" w:lastRow="0" w:firstColumn="0" w:lastColumn="0" w:oddVBand="0" w:evenVBand="0" w:oddHBand="0" w:evenHBand="0" w:firstRowFirstColumn="0" w:firstRowLastColumn="0" w:lastRowFirstColumn="0" w:lastRowLastColumn="0"/>
+              <w:rPr>
+                <w:lang w:val="en-US"/>
+              </w:rPr>
+            </w:pPr>
+            <w:r>
+              <w:rPr>
+                <w:lang w:val="en-US"/>
+              </w:rPr>
+              <w:t>1</w:t>
+            </w:r>
+          </w:p>
+        </w:tc>
+        <w:tc>
+          <w:tcPr>
+            <w:tcW w:w="1262" w:type="dxa"/>
+          </w:tcPr>
+          <w:p>
+            <w:pPr>
+              <w:jc w:val="center"/>
+              <w:cnfStyle w:val="000000000000" w:firstRow="0" w:lastRow="0" w:firstColumn="0" w:lastColumn="0" w:oddVBand="0" w:evenVBand="0" w:oddHBand="0" w:evenHBand="0" w:firstRowFirstColumn="0" w:firstRowLastColumn="0" w:lastRowFirstColumn="0" w:lastRowLastColumn="0"/>
+              <w:rPr>
+                <w:lang w:val="en-US"/>
+              </w:rPr>
+            </w:pPr>
+            <w:r>
+              <w:rPr>
+                <w:lang w:val="en-US"/>
+              </w:rPr>
+              <w:t>2</w:t>
+            </w:r>
+          </w:p>
+        </w:tc>
+      </w:tr>
+      <w:tr>
+        <w:trPr>
+          <w:cnfStyle w:val="000000100000" w:firstRow="0" w:lastRow="0" w:firstColumn="0" w:lastColumn="0" w:oddVBand="0" w:evenVBand="0" w:oddHBand="1" w:evenHBand="0" w:firstRowFirstColumn="0" w:firstRowLastColumn="0" w:lastRowFirstColumn="0" w:lastRowLastColumn="0"/>
+          <w:trHeight w:val="330"/>
+        </w:trPr>
+        <w:tc>
+          <w:tcPr>
+            <w:cnfStyle w:val="001000000000" w:firstRow="0" w:lastRow="0" w:firstColumn="1" w:lastColumn="0" w:oddVBand="0" w:evenVBand="0" w:oddHBand="0" w:evenHBand="0" w:firstRowFirstColumn="0" w:firstRowLastColumn="0" w:lastRowFirstColumn="0" w:lastRowLastColumn="0"/>
+            <w:tcW w:w="1362" w:type="dxa"/>
+          </w:tcPr>
+          <w:p>
+            <w:pPr>
+              <w:jc w:val="center"/>
+              <w:rPr>
+                <w:lang w:val="en-US"/>
+              </w:rPr>
+            </w:pPr>
+            <w:r>
+              <w:rPr>
+                <w:lang w:val="en-US"/>
+              </w:rPr>
+              <w:t>NESTED LOOPS</w:t>
+            </w:r>
+          </w:p>
+        </w:tc>
+        <w:tc>
+          <w:tcPr>
+            <w:tcW w:w="1248" w:type="dxa"/>
+          </w:tcPr>
+          <w:p>
+            <w:pPr>
+              <w:jc w:val="center"/>
+              <w:cnfStyle w:val="000000100000" w:firstRow="0" w:lastRow="0" w:firstColumn="0" w:lastColumn="0" w:oddVBand="0" w:evenVBand="0" w:oddHBand="1" w:evenHBand="0" w:firstRowFirstColumn="0" w:firstRowLastColumn="0" w:lastRowFirstColumn="0" w:lastRowLastColumn="0"/>
+              <w:rPr>
+                <w:lang w:val="en-US"/>
+              </w:rPr>
+            </w:pPr>
+          </w:p>
+        </w:tc>
+        <w:tc>
+          <w:tcPr>
+            <w:tcW w:w="2201" w:type="dxa"/>
+            <w:gridSpan w:val="2"/>
+          </w:tcPr>
+          <w:p>
+            <w:pPr>
+              <w:jc w:val="center"/>
+              <w:cnfStyle w:val="000000100000" w:firstRow="0" w:lastRow="0" w:firstColumn="0" w:lastColumn="0" w:oddVBand="0" w:evenVBand="0" w:oddHBand="1" w:evenHBand="0" w:firstRowFirstColumn="0" w:firstRowLastColumn="0" w:lastRowFirstColumn="0" w:lastRowLastColumn="0"/>
+              <w:rPr>
+                <w:lang w:val="en-US"/>
+              </w:rPr>
+            </w:pPr>
+          </w:p>
+        </w:tc>
+        <w:tc>
+          <w:tcPr>
+            <w:tcW w:w="843" w:type="dxa"/>
+          </w:tcPr>
+          <w:p>
+            <w:pPr>
+              <w:jc w:val="center"/>
+              <w:cnfStyle w:val="000000100000" w:firstRow="0" w:lastRow="0" w:firstColumn="0" w:lastColumn="0" w:oddVBand="0" w:evenVBand="0" w:oddHBand="1" w:evenHBand="0" w:firstRowFirstColumn="0" w:firstRowLastColumn="0" w:lastRowFirstColumn="0" w:lastRowLastColumn="0"/>
+              <w:rPr>
+                <w:lang w:val="en-US"/>
+              </w:rPr>
+            </w:pPr>
+          </w:p>
+        </w:tc>
+        <w:tc>
+          <w:tcPr>
+            <w:tcW w:w="644" w:type="dxa"/>
+          </w:tcPr>
+          <w:p>
+            <w:pPr>
+              <w:jc w:val="center"/>
+              <w:cnfStyle w:val="000000100000" w:firstRow="0" w:lastRow="0" w:firstColumn="0" w:lastColumn="0" w:oddVBand="0" w:evenVBand="0" w:oddHBand="1" w:evenHBand="0" w:firstRowFirstColumn="0" w:firstRowLastColumn="0" w:lastRowFirstColumn="0" w:lastRowLastColumn="0"/>
+              <w:rPr>
+                <w:lang w:val="en-US"/>
+              </w:rPr>
+            </w:pPr>
+          </w:p>
+        </w:tc>
+        <w:tc>
+          <w:tcPr>
+            <w:tcW w:w="1194" w:type="dxa"/>
+          </w:tcPr>
+          <w:p>
+            <w:pPr>
+              <w:jc w:val="center"/>
+              <w:cnfStyle w:val="000000100000" w:firstRow="0" w:lastRow="0" w:firstColumn="0" w:lastColumn="0" w:oddVBand="0" w:evenVBand="0" w:oddHBand="1" w:evenHBand="0" w:firstRowFirstColumn="0" w:firstRowLastColumn="0" w:lastRowFirstColumn="0" w:lastRowLastColumn="0"/>
+              <w:rPr>
+                <w:lang w:val="en-US"/>
+              </w:rPr>
+            </w:pPr>
+            <w:r>
+              <w:rPr>
+                <w:lang w:val="en-US"/>
+              </w:rPr>
+              <w:t>2</w:t>
+            </w:r>
+          </w:p>
+        </w:tc>
+        <w:tc>
+          <w:tcPr>
+            <w:tcW w:w="1262" w:type="dxa"/>
+          </w:tcPr>
+          <w:p>
+            <w:pPr>
+              <w:jc w:val="center"/>
+              <w:cnfStyle w:val="000000100000" w:firstRow="0" w:lastRow="0" w:firstColumn="0" w:lastColumn="0" w:oddVBand="0" w:evenVBand="0" w:oddHBand="1" w:evenHBand="0" w:firstRowFirstColumn="0" w:firstRowLastColumn="0" w:lastRowFirstColumn="0" w:lastRowLastColumn="0"/>
+              <w:rPr>
+                <w:lang w:val="en-US"/>
+              </w:rPr>
+            </w:pPr>
+            <w:r>
+              <w:rPr>
+                <w:lang w:val="en-US"/>
+              </w:rPr>
+              <w:t>3</w:t>
+            </w:r>
+          </w:p>
+        </w:tc>
+      </w:tr>
+      <w:tr>
+        <w:trPr>
+          <w:trHeight w:val="330"/>
+        </w:trPr>
+        <w:tc>
+          <w:tcPr>
+            <w:cnfStyle w:val="001000000000" w:firstRow="0" w:lastRow="0" w:firstColumn="1" w:lastColumn="0" w:oddVBand="0" w:evenVBand="0" w:oddHBand="0" w:evenHBand="0" w:firstRowFirstColumn="0" w:firstRowLastColumn="0" w:lastRowFirstColumn="0" w:lastRowLastColumn="0"/>
+            <w:tcW w:w="1362" w:type="dxa"/>
+          </w:tcPr>
+          <w:p>
+            <w:pPr>
+              <w:jc w:val="center"/>
+              <w:rPr>
+                <w:lang w:val="en-US"/>
+              </w:rPr>
+            </w:pPr>
+            <w:r>
+              <w:rPr>
+                <w:lang w:val="en-US"/>
+              </w:rPr>
+              <w:t>NESTED LOOPS</w:t>
+            </w:r>
+          </w:p>
+        </w:tc>
+        <w:tc>
+          <w:tcPr>
+            <w:tcW w:w="1256" w:type="dxa"/>
+            <w:gridSpan w:val="2"/>
+          </w:tcPr>
+          <w:p>
+            <w:pPr>
+              <w:jc w:val="center"/>
+              <w:cnfStyle w:val="000000000000" w:firstRow="0" w:lastRow="0" w:firstColumn="0" w:lastColumn="0" w:oddVBand="0" w:evenVBand="0" w:oddHBand="0" w:evenHBand="0" w:firstRowFirstColumn="0" w:firstRowLastColumn="0" w:lastRowFirstColumn="0" w:lastRowLastColumn="0"/>
+              <w:rPr>
+                <w:lang w:val="en-US"/>
+              </w:rPr>
+            </w:pPr>
+          </w:p>
+        </w:tc>
+        <w:tc>
+          <w:tcPr>
+            <w:tcW w:w="2193" w:type="dxa"/>
+          </w:tcPr>
+          <w:p>
+            <w:pPr>
+              <w:jc w:val="center"/>
+              <w:cnfStyle w:val="000000000000" w:firstRow="0" w:lastRow="0" w:firstColumn="0" w:lastColumn="0" w:oddVBand="0" w:evenVBand="0" w:oddHBand="0" w:evenHBand="0" w:firstRowFirstColumn="0" w:firstRowLastColumn="0" w:lastRowFirstColumn="0" w:lastRowLastColumn="0"/>
+              <w:rPr>
+                <w:lang w:val="en-US"/>
+              </w:rPr>
+            </w:pPr>
+          </w:p>
+        </w:tc>
+        <w:tc>
+          <w:tcPr>
+            <w:tcW w:w="843" w:type="dxa"/>
+          </w:tcPr>
+          <w:p>
+            <w:pPr>
+              <w:jc w:val="center"/>
+              <w:cnfStyle w:val="000000000000" w:firstRow="0" w:lastRow="0" w:firstColumn="0" w:lastColumn="0" w:oddVBand="0" w:evenVBand="0" w:oddHBand="0" w:evenHBand="0" w:firstRowFirstColumn="0" w:firstRowLastColumn="0" w:lastRowFirstColumn="0" w:lastRowLastColumn="0"/>
+              <w:rPr>
+                <w:lang w:val="en-US"/>
+              </w:rPr>
+            </w:pPr>
+            <w:r>
+              <w:rPr>
+                <w:lang w:val="en-US"/>
+              </w:rPr>
+              <w:t>3</w:t>
+            </w:r>
+          </w:p>
+        </w:tc>
+        <w:tc>
+          <w:tcPr>
+            <w:tcW w:w="644" w:type="dxa"/>
+          </w:tcPr>
+          <w:p>
+            <w:pPr>
+              <w:jc w:val="center"/>
+              <w:cnfStyle w:val="000000000000" w:firstRow="0" w:lastRow="0" w:firstColumn="0" w:lastColumn="0" w:oddVBand="0" w:evenVBand="0" w:oddHBand="0" w:evenHBand="0" w:firstRowFirstColumn="0" w:firstRowLastColumn="0" w:lastRowFirstColumn="0" w:lastRowLastColumn="0"/>
+              <w:rPr>
+                <w:lang w:val="en-US"/>
+              </w:rPr>
+            </w:pPr>
+            <w:r>
+              <w:rPr>
+                <w:lang w:val="en-US"/>
+              </w:rPr>
+              <w:t>2</w:t>
+            </w:r>
+          </w:p>
+        </w:tc>
+        <w:tc>
+          <w:tcPr>
+            <w:tcW w:w="1194" w:type="dxa"/>
+          </w:tcPr>
+          <w:p>
+            <w:pPr>
+              <w:jc w:val="center"/>
+              <w:cnfStyle w:val="000000000000" w:firstRow="0" w:lastRow="0" w:firstColumn="0" w:lastColumn="0" w:oddVBand="0" w:evenVBand="0" w:oddHBand="0" w:evenHBand="0" w:firstRowFirstColumn="0" w:firstRowLastColumn="0" w:lastRowFirstColumn="0" w:lastRowLastColumn="0"/>
+              <w:rPr>
+                <w:lang w:val="en-US"/>
+              </w:rPr>
+            </w:pPr>
+            <w:r>
+              <w:rPr>
+                <w:lang w:val="en-US"/>
+              </w:rPr>
+              <w:t>3</w:t>
+            </w:r>
+          </w:p>
+        </w:tc>
+        <w:tc>
+          <w:tcPr>
+            <w:tcW w:w="1262" w:type="dxa"/>
+          </w:tcPr>
+          <w:p>
+            <w:pPr>
+              <w:jc w:val="center"/>
+              <w:cnfStyle w:val="000000000000" w:firstRow="0" w:lastRow="0" w:firstColumn="0" w:lastColumn="0" w:oddVBand="0" w:evenVBand="0" w:oddHBand="0" w:evenHBand="0" w:firstRowFirstColumn="0" w:firstRowLastColumn="0" w:lastRowFirstColumn="0" w:lastRowLastColumn="0"/>
+              <w:rPr>
+                <w:lang w:val="en-US"/>
+              </w:rPr>
+            </w:pPr>
+            <w:r>
+              <w:rPr>
+                <w:lang w:val="en-US"/>
+              </w:rPr>
+              <w:t>4</w:t>
+            </w:r>
+          </w:p>
+        </w:tc>
+      </w:tr>
+      <w:tr>
+        <w:trPr>
+          <w:cnfStyle w:val="000000100000" w:firstRow="0" w:lastRow="0" w:firstColumn="0" w:lastColumn="0" w:oddVBand="0" w:evenVBand="0" w:oddHBand="1" w:evenHBand="0" w:firstRowFirstColumn="0" w:firstRowLastColumn="0" w:lastRowFirstColumn="0" w:lastRowLastColumn="0"/>
+          <w:trHeight w:val="330"/>
+        </w:trPr>
+        <w:tc>
+          <w:tcPr>
+            <w:cnfStyle w:val="001000000000" w:firstRow="0" w:lastRow="0" w:firstColumn="1" w:lastColumn="0" w:oddVBand="0" w:evenVBand="0" w:oddHBand="0" w:evenHBand="0" w:firstRowFirstColumn="0" w:firstRowLastColumn="0" w:lastRowFirstColumn="0" w:lastRowLastColumn="0"/>
+            <w:tcW w:w="1362" w:type="dxa"/>
+          </w:tcPr>
+          <w:p>
+            <w:pPr>
+              <w:jc w:val="center"/>
+              <w:rPr>
+                <w:lang w:val="en-US"/>
+              </w:rPr>
+            </w:pPr>
+            <w:r>
+              <w:rPr>
+                <w:lang w:val="en-US"/>
+              </w:rPr>
+              <w:t>STATISTICS COLLECTOR</w:t>
+            </w:r>
+          </w:p>
+        </w:tc>
+        <w:tc>
+          <w:tcPr>
+            <w:tcW w:w="1256" w:type="dxa"/>
+            <w:gridSpan w:val="2"/>
+          </w:tcPr>
+          <w:p>
+            <w:pPr>
+              <w:jc w:val="center"/>
+              <w:cnfStyle w:val="000000100000" w:firstRow="0" w:lastRow="0" w:firstColumn="0" w:lastColumn="0" w:oddVBand="0" w:evenVBand="0" w:oddHBand="1" w:evenHBand="0" w:firstRowFirstColumn="0" w:firstRowLastColumn="0" w:lastRowFirstColumn="0" w:lastRowLastColumn="0"/>
+              <w:rPr>
+                <w:lang w:val="en-US"/>
+              </w:rPr>
+            </w:pPr>
+          </w:p>
+        </w:tc>
+        <w:tc>
+          <w:tcPr>
+            <w:tcW w:w="2193" w:type="dxa"/>
+          </w:tcPr>
+          <w:p>
+            <w:pPr>
+              <w:jc w:val="center"/>
+              <w:cnfStyle w:val="000000100000" w:firstRow="0" w:lastRow="0" w:firstColumn="0" w:lastColumn="0" w:oddVBand="0" w:evenVBand="0" w:oddHBand="1" w:evenHBand="0" w:firstRowFirstColumn="0" w:firstRowLastColumn="0" w:lastRowFirstColumn="0" w:lastRowLastColumn="0"/>
+              <w:rPr>
+                <w:lang w:val="en-US"/>
+              </w:rPr>
+            </w:pPr>
+          </w:p>
+        </w:tc>
+        <w:tc>
+          <w:tcPr>
+            <w:tcW w:w="843" w:type="dxa"/>
+          </w:tcPr>
+          <w:p>
+            <w:pPr>
+              <w:jc w:val="center"/>
+              <w:cnfStyle w:val="000000100000" w:firstRow="0" w:lastRow="0" w:firstColumn="0" w:lastColumn="0" w:oddVBand="0" w:evenVBand="0" w:oddHBand="1" w:evenHBand="0" w:firstRowFirstColumn="0" w:firstRowLastColumn="0" w:lastRowFirstColumn="0" w:lastRowLastColumn="0"/>
+              <w:rPr>
+                <w:lang w:val="en-US"/>
+              </w:rPr>
+            </w:pPr>
+          </w:p>
+        </w:tc>
+        <w:tc>
+          <w:tcPr>
+            <w:tcW w:w="644" w:type="dxa"/>
+          </w:tcPr>
+          <w:p>
+            <w:pPr>
+              <w:jc w:val="center"/>
+              <w:cnfStyle w:val="000000100000" w:firstRow="0" w:lastRow="0" w:firstColumn="0" w:lastColumn="0" w:oddVBand="0" w:evenVBand="0" w:oddHBand="1" w:evenHBand="0" w:firstRowFirstColumn="0" w:firstRowLastColumn="0" w:lastRowFirstColumn="0" w:lastRowLastColumn="0"/>
+              <w:rPr>
+                <w:lang w:val="en-US"/>
+              </w:rPr>
+            </w:pPr>
+          </w:p>
+        </w:tc>
+        <w:tc>
+          <w:tcPr>
+            <w:tcW w:w="1194" w:type="dxa"/>
+          </w:tcPr>
+          <w:p>
+            <w:pPr>
+              <w:jc w:val="center"/>
+              <w:cnfStyle w:val="000000100000" w:firstRow="0" w:lastRow="0" w:firstColumn="0" w:lastColumn="0" w:oddVBand="0" w:evenVBand="0" w:oddHBand="1" w:evenHBand="0" w:firstRowFirstColumn="0" w:firstRowLastColumn="0" w:lastRowFirstColumn="0" w:lastRowLastColumn="0"/>
+              <w:rPr>
+                <w:lang w:val="en-US"/>
+              </w:rPr>
+            </w:pPr>
+            <w:r>
+              <w:rPr>
+                <w:lang w:val="en-US"/>
+              </w:rPr>
+              <w:t>4</w:t>
+            </w:r>
+          </w:p>
+        </w:tc>
+        <w:tc>
+          <w:tcPr>
+            <w:tcW w:w="1262" w:type="dxa"/>
+          </w:tcPr>
+          <w:p>
+            <w:pPr>
+              <w:jc w:val="center"/>
+              <w:cnfStyle w:val="000000100000" w:firstRow="0" w:lastRow="0" w:firstColumn="0" w:lastColumn="0" w:oddVBand="0" w:evenVBand="0" w:oddHBand="1" w:evenHBand="0" w:firstRowFirstColumn="0" w:firstRowLastColumn="0" w:lastRowFirstColumn="0" w:lastRowLastColumn="0"/>
+              <w:rPr>
+                <w:lang w:val="en-US"/>
+              </w:rPr>
+            </w:pPr>
+            <w:r>
+              <w:rPr>
+                <w:lang w:val="en-US"/>
+              </w:rPr>
+              <w:t>5</w:t>
+            </w:r>
+          </w:p>
+        </w:tc>
+      </w:tr>
+      <w:tr>
+        <w:trPr>
+          <w:trHeight w:val="330"/>
+        </w:trPr>
+        <w:tc>
+          <w:tcPr>
+            <w:cnfStyle w:val="001000000000" w:firstRow="0" w:lastRow="0" w:firstColumn="1" w:lastColumn="0" w:oddVBand="0" w:evenVBand="0" w:oddHBand="0" w:evenHBand="0" w:firstRowFirstColumn="0" w:firstRowLastColumn="0" w:lastRowFirstColumn="0" w:lastRowLastColumn="0"/>
+            <w:tcW w:w="1362" w:type="dxa"/>
+          </w:tcPr>
+          <w:p>
+            <w:pPr>
+              <w:jc w:val="center"/>
+            </w:pPr>
+            <w:r>
+              <w:t>SORT</w:t>
+            </w:r>
+          </w:p>
+        </w:tc>
+        <w:tc>
+          <w:tcPr>
+            <w:tcW w:w="1256" w:type="dxa"/>
+            <w:gridSpan w:val="2"/>
+          </w:tcPr>
+          <w:p>
+            <w:pPr>
+              <w:jc w:val="center"/>
+              <w:cnfStyle w:val="000000000000" w:firstRow="0" w:lastRow="0" w:firstColumn="0" w:lastColumn="0" w:oddVBand="0" w:evenVBand="0" w:oddHBand="0" w:evenHBand="0" w:firstRowFirstColumn="0" w:firstRowLastColumn="0" w:lastRowFirstColumn="0" w:lastRowLastColumn="0"/>
+            </w:pPr>
+            <w:r>
+              <w:t>UNIQUE</w:t>
+            </w:r>
+          </w:p>
+        </w:tc>
+        <w:tc>
+          <w:tcPr>
+            <w:tcW w:w="2193" w:type="dxa"/>
+          </w:tcPr>
+          <w:p>
+            <w:pPr>
+              <w:jc w:val="center"/>
+              <w:cnfStyle w:val="000000000000" w:firstRow="0" w:lastRow="0" w:firstColumn="0" w:lastColumn="0" w:oddVBand="0" w:evenVBand="0" w:oddHBand="0" w:evenHBand="0" w:firstRowFirstColumn="0" w:firstRowLastColumn="0" w:lastRowFirstColumn="0" w:lastRowLastColumn="0"/>
+            </w:pPr>
+          </w:p>
+        </w:tc>
+        <w:tc>
+          <w:tcPr>
+            <w:tcW w:w="843" w:type="dxa"/>
+          </w:tcPr>
+          <w:p>
+            <w:pPr>
+              <w:jc w:val="center"/>
+              <w:cnfStyle w:val="000000000000" w:firstRow="0" w:lastRow="0" w:firstColumn="0" w:lastColumn="0" w:oddVBand="0" w:evenVBand="0" w:oddHBand="0" w:evenHBand="0" w:firstRowFirstColumn="0" w:firstRowLastColumn="0" w:lastRowFirstColumn="0" w:lastRowLastColumn="0"/>
+            </w:pPr>
+            <w:r>
+              <w:t>1</w:t>
+            </w:r>
+          </w:p>
+        </w:tc>
+        <w:tc>
+          <w:tcPr>
+            <w:tcW w:w="644" w:type="dxa"/>
+          </w:tcPr>
+          <w:p>
+            <w:pPr>
+              <w:jc w:val="center"/>
+              <w:cnfStyle w:val="000000000000" w:firstRow="0" w:lastRow="0" w:firstColumn="0" w:lastColumn="0" w:oddVBand="0" w:evenVBand="0" w:oddHBand="0" w:evenHBand="0" w:firstRowFirstColumn="0" w:firstRowLastColumn="0" w:lastRowFirstColumn="0" w:lastRowLastColumn="0"/>
+            </w:pPr>
+            <w:r>
+              <w:t>2</w:t>
+            </w:r>
+          </w:p>
+        </w:tc>
+        <w:tc>
+          <w:tcPr>
+            <w:tcW w:w="1194" w:type="dxa"/>
+          </w:tcPr>
+          <w:p>
+            <w:pPr>
+              <w:jc w:val="center"/>
+              <w:cnfStyle w:val="000000000000" w:firstRow="0" w:lastRow="0" w:firstColumn="0" w:lastColumn="0" w:oddVBand="0" w:evenVBand="0" w:oddHBand="0" w:evenHBand="0" w:firstRowFirstColumn="0" w:firstRowLastColumn="0" w:lastRowFirstColumn="0" w:lastRowLastColumn="0"/>
+            </w:pPr>
+            <w:r>
+              <w:t>5</w:t>
+            </w:r>
+          </w:p>
+        </w:tc>
+        <w:tc>
+          <w:tcPr>
+            <w:tcW w:w="1262" w:type="dxa"/>
+          </w:tcPr>
+          <w:p>
+            <w:pPr>
+              <w:jc w:val="center"/>
+              <w:cnfStyle w:val="000000000000" w:firstRow="0" w:lastRow="0" w:firstColumn="0" w:lastColumn="0" w:oddVBand="0" w:evenVBand="0" w:oddHBand="0" w:evenHBand="0" w:firstRowFirstColumn="0" w:firstRowLastColumn="0" w:lastRowFirstColumn="0" w:lastRowLastColumn="0"/>
+            </w:pPr>
+            <w:r>
+              <w:t>6</w:t>
+            </w:r>
+          </w:p>
+        </w:tc>
+      </w:tr>
+      <w:tr>
+        <w:trPr>
+          <w:cnfStyle w:val="000000100000" w:firstRow="0" w:lastRow="0" w:firstColumn="0" w:lastColumn="0" w:oddVBand="0" w:evenVBand="0" w:oddHBand="1" w:evenHBand="0" w:firstRowFirstColumn="0" w:firstRowLastColumn="0" w:lastRowFirstColumn="0" w:lastRowLastColumn="0"/>
+          <w:trHeight w:val="330"/>
+        </w:trPr>
+        <w:tc>
+          <w:tcPr>
+            <w:cnfStyle w:val="001000000000" w:firstRow="0" w:lastRow="0" w:firstColumn="1" w:lastColumn="0" w:oddVBand="0" w:evenVBand="0" w:oddHBand="0" w:evenHBand="0" w:firstRowFirstColumn="0" w:firstRowLastColumn="0" w:lastRowFirstColumn="0" w:lastRowLastColumn="0"/>
+            <w:tcW w:w="1362" w:type="dxa"/>
+          </w:tcPr>
+          <w:p>
+            <w:pPr>
+              <w:jc w:val="center"/>
+            </w:pPr>
+            <w:r>
+              <w:t>INDEX</w:t>
+            </w:r>
+          </w:p>
+        </w:tc>
+        <w:tc>
+          <w:tcPr>
+            <w:tcW w:w="1256" w:type="dxa"/>
+            <w:gridSpan w:val="2"/>
+          </w:tcPr>
+          <w:p>
+            <w:pPr>
+              <w:jc w:val="center"/>
+              <w:cnfStyle w:val="000000100000" w:firstRow="0" w:lastRow="0" w:firstColumn="0" w:lastColumn="0" w:oddVBand="0" w:evenVBand="0" w:oddHBand="1" w:evenHBand="0" w:firstRowFirstColumn="0" w:firstRowLastColumn="0" w:lastRowFirstColumn="0" w:lastRowLastColumn="0"/>
+            </w:pPr>
+            <w:r>
+              <w:t>SKIP SCAN</w:t>
+            </w:r>
+          </w:p>
+        </w:tc>
+        <w:tc>
+          <w:tcPr>
+            <w:tcW w:w="2193" w:type="dxa"/>
+          </w:tcPr>
+          <w:p>
+            <w:pPr>
+              <w:jc w:val="center"/>
+              <w:cnfStyle w:val="000000100000" w:firstRow="0" w:lastRow="0" w:firstColumn="0" w:lastColumn="0" w:oddVBand="0" w:evenVBand="0" w:oddHBand="1" w:evenHBand="0" w:firstRowFirstColumn="0" w:firstRowLastColumn="0" w:lastRowFirstColumn="0" w:lastRowLastColumn="0"/>
+            </w:pPr>
+            <w:r>
+              <w:t>CLAVE_INVIRTE_PRIM</w:t>
+            </w:r>
+          </w:p>
+        </w:tc>
+        <w:tc>
+          <w:tcPr>
+            <w:tcW w:w="843" w:type="dxa"/>
+          </w:tcPr>
+          <w:p>
+            <w:pPr>
+              <w:jc w:val="center"/>
+              <w:cnfStyle w:val="000000100000" w:firstRow="0" w:lastRow="0" w:firstColumn="0" w:lastColumn="0" w:oddVBand="0" w:evenVBand="0" w:oddHBand="1" w:evenHBand="0" w:firstRowFirstColumn="0" w:firstRowLastColumn="0" w:lastRowFirstColumn="0" w:lastRowLastColumn="0"/>
+            </w:pPr>
+            <w:r>
+              <w:t>1</w:t>
+            </w:r>
+          </w:p>
+        </w:tc>
+        <w:tc>
+          <w:tcPr>
+            <w:tcW w:w="644" w:type="dxa"/>
+          </w:tcPr>
+          <w:p>
+            <w:pPr>
+              <w:jc w:val="center"/>
+              <w:cnfStyle w:val="000000100000" w:firstRow="0" w:lastRow="0" w:firstColumn="0" w:lastColumn="0" w:oddVBand="0" w:evenVBand="0" w:oddHBand="1" w:evenHBand="0" w:firstRowFirstColumn="0" w:firstRowLastColumn="0" w:lastRowFirstColumn="0" w:lastRowLastColumn="0"/>
+            </w:pPr>
+            <w:r>
+              <w:t>2</w:t>
+            </w:r>
+          </w:p>
+        </w:tc>
+        <w:tc>
+          <w:tcPr>
+            <w:tcW w:w="1194" w:type="dxa"/>
+          </w:tcPr>
+          <w:p>
+            <w:pPr>
+              <w:jc w:val="center"/>
+              <w:cnfStyle w:val="000000100000" w:firstRow="0" w:lastRow="0" w:firstColumn="0" w:lastColumn="0" w:oddVBand="0" w:evenVBand="0" w:oddHBand="1" w:evenHBand="0" w:firstRowFirstColumn="0" w:firstRowLastColumn="0" w:lastRowFirstColumn="0" w:lastRowLastColumn="0"/>
+            </w:pPr>
+            <w:r>
+              <w:t>6</w:t>
+            </w:r>
+          </w:p>
+        </w:tc>
+        <w:tc>
+          <w:tcPr>
+            <w:tcW w:w="1262" w:type="dxa"/>
+          </w:tcPr>
+          <w:p>
+            <w:pPr>
+              <w:jc w:val="center"/>
+              <w:cnfStyle w:val="000000100000" w:firstRow="0" w:lastRow="0" w:firstColumn="0" w:lastColumn="0" w:oddVBand="0" w:evenVBand="0" w:oddHBand="1" w:evenHBand="0" w:firstRowFirstColumn="0" w:firstRowLastColumn="0" w:lastRowFirstColumn="0" w:lastRowLastColumn="0"/>
+            </w:pPr>
+            <w:r>
+              <w:t>7</w:t>
+            </w:r>
+          </w:p>
+        </w:tc>
+      </w:tr>
+      <w:tr>
+        <w:trPr>
+          <w:trHeight w:val="330"/>
+        </w:trPr>
+        <w:tc>
+          <w:tcPr>
+            <w:cnfStyle w:val="001000000000" w:firstRow="0" w:lastRow="0" w:firstColumn="1" w:lastColumn="0" w:oddVBand="0" w:evenVBand="0" w:oddHBand="0" w:evenHBand="0" w:firstRowFirstColumn="0" w:firstRowLastColumn="0" w:lastRowFirstColumn="0" w:lastRowLastColumn="0"/>
+            <w:tcW w:w="1362" w:type="dxa"/>
+          </w:tcPr>
+          <w:p>
+            <w:pPr>
+              <w:jc w:val="center"/>
+            </w:pPr>
+            <w:r>
+              <w:t>INDEX</w:t>
+            </w:r>
+          </w:p>
+        </w:tc>
+        <w:tc>
+          <w:tcPr>
+            <w:tcW w:w="1256" w:type="dxa"/>
+            <w:gridSpan w:val="2"/>
+          </w:tcPr>
+          <w:p>
+            <w:pPr>
+              <w:jc w:val="center"/>
+              <w:cnfStyle w:val="000000000000" w:firstRow="0" w:lastRow="0" w:firstColumn="0" w:lastColumn="0" w:oddVBand="0" w:evenVBand="0" w:oddHBand="0" w:evenHBand="0" w:firstRowFirstColumn="0" w:firstRowLastColumn="0" w:lastRowFirstColumn="0" w:lastRowLastColumn="0"/>
+            </w:pPr>
+            <w:bookmarkStart w:id="0" w:name="_GoBack"/>
+            <w:r>
+              <w:t xml:space="preserve">UNIQUE </w:t>
+            </w:r>
+            <w:bookmarkEnd w:id="0"/>
+            <w:r>
+              <w:t>SCAN</w:t>
+            </w:r>
+          </w:p>
+        </w:tc>
+        <w:tc>
+          <w:tcPr>
+            <w:tcW w:w="2193" w:type="dxa"/>
+          </w:tcPr>
+          <w:p>
+            <w:pPr>
+              <w:jc w:val="center"/>
+              <w:cnfStyle w:val="000000000000" w:firstRow="0" w:lastRow="0" w:firstColumn="0" w:lastColumn="0" w:oddVBand="0" w:evenVBand="0" w:oddHBand="0" w:evenHBand="0" w:firstRowFirstColumn="0" w:firstRowLastColumn="0" w:lastRowFirstColumn="0" w:lastRowLastColumn="0"/>
+            </w:pPr>
+            <w:r>
+              <w:t>SYS_C009880</w:t>
+            </w:r>
+          </w:p>
+        </w:tc>
+        <w:tc>
+          <w:tcPr>
+            <w:tcW w:w="843" w:type="dxa"/>
+          </w:tcPr>
+          <w:p>
+            <w:pPr>
+              <w:jc w:val="center"/>
+              <w:cnfStyle w:val="000000000000" w:firstRow="0" w:lastRow="0" w:firstColumn="0" w:lastColumn="0" w:oddVBand="0" w:evenVBand="0" w:oddHBand="0" w:evenHBand="0" w:firstRowFirstColumn="0" w:firstRowLastColumn="0" w:lastRowFirstColumn="0" w:lastRowLastColumn="0"/>
+            </w:pPr>
+            <w:r>
+              <w:t>0</w:t>
+            </w:r>
+          </w:p>
+        </w:tc>
+        <w:tc>
+          <w:tcPr>
+            <w:tcW w:w="644" w:type="dxa"/>
+          </w:tcPr>
+          <w:p>
+            <w:pPr>
+              <w:jc w:val="center"/>
+              <w:cnfStyle w:val="000000000000" w:firstRow="0" w:lastRow="0" w:firstColumn="0" w:lastColumn="0" w:oddVBand="0" w:evenVBand="0" w:oddHBand="0" w:evenHBand="0" w:firstRowFirstColumn="0" w:firstRowLastColumn="0" w:lastRowFirstColumn="0" w:lastRowLastColumn="0"/>
+            </w:pPr>
+            <w:r>
+              <w:t>1</w:t>
+            </w:r>
+          </w:p>
+        </w:tc>
+        <w:tc>
+          <w:tcPr>
+            <w:tcW w:w="1194" w:type="dxa"/>
+          </w:tcPr>
+          <w:p>
+            <w:pPr>
+              <w:jc w:val="center"/>
+              <w:cnfStyle w:val="000000000000" w:firstRow="0" w:lastRow="0" w:firstColumn="0" w:lastColumn="0" w:oddVBand="0" w:evenVBand="0" w:oddHBand="0" w:evenHBand="0" w:firstRowFirstColumn="0" w:firstRowLastColumn="0" w:lastRowFirstColumn="0" w:lastRowLastColumn="0"/>
+            </w:pPr>
+            <w:r>
+              <w:t>4</w:t>
+            </w:r>
+          </w:p>
+        </w:tc>
+        <w:tc>
+          <w:tcPr>
+            <w:tcW w:w="1262" w:type="dxa"/>
+          </w:tcPr>
+          <w:p>
+            <w:pPr>
+              <w:jc w:val="center"/>
+              <w:cnfStyle w:val="000000000000" w:firstRow="0" w:lastRow="0" w:firstColumn="0" w:lastColumn="0" w:oddVBand="0" w:evenVBand="0" w:oddHBand="0" w:evenHBand="0" w:firstRowFirstColumn="0" w:firstRowLastColumn="0" w:lastRowFirstColumn="0" w:lastRowLastColumn="0"/>
+            </w:pPr>
+            <w:r>
+              <w:t>8</w:t>
+            </w:r>
+          </w:p>
+        </w:tc>
+      </w:tr>
+      <w:tr>
+        <w:trPr>
+          <w:cnfStyle w:val="000000100000" w:firstRow="0" w:lastRow="0" w:firstColumn="0" w:lastColumn="0" w:oddVBand="0" w:evenVBand="0" w:oddHBand="1" w:evenHBand="0" w:firstRowFirstColumn="0" w:firstRowLastColumn="0" w:lastRowFirstColumn="0" w:lastRowLastColumn="0"/>
+          <w:trHeight w:val="330"/>
+        </w:trPr>
+        <w:tc>
+          <w:tcPr>
+            <w:cnfStyle w:val="001000000000" w:firstRow="0" w:lastRow="0" w:firstColumn="1" w:lastColumn="0" w:oddVBand="0" w:evenVBand="0" w:oddHBand="0" w:evenHBand="0" w:firstRowFirstColumn="0" w:firstRowLastColumn="0" w:lastRowFirstColumn="0" w:lastRowLastColumn="0"/>
+            <w:tcW w:w="1362" w:type="dxa"/>
+          </w:tcPr>
+          <w:p>
+            <w:pPr>
+              <w:jc w:val="center"/>
+            </w:pPr>
+            <w:r>
+              <w:t>TABLE ACCESS</w:t>
+            </w:r>
+          </w:p>
+        </w:tc>
+        <w:tc>
+          <w:tcPr>
+            <w:tcW w:w="1256" w:type="dxa"/>
+            <w:gridSpan w:val="2"/>
+          </w:tcPr>
+          <w:p>
+            <w:pPr>
+              <w:jc w:val="center"/>
+              <w:cnfStyle w:val="000000100000" w:firstRow="0" w:lastRow="0" w:firstColumn="0" w:lastColumn="0" w:oddVBand="0" w:evenVBand="0" w:oddHBand="1" w:evenHBand="0" w:firstRowFirstColumn="0" w:firstRowLastColumn="0" w:lastRowFirstColumn="0" w:lastRowLastColumn="0"/>
+            </w:pPr>
+            <w:r>
+              <w:t>BY INDEX ROWID</w:t>
+            </w:r>
+          </w:p>
+        </w:tc>
+        <w:tc>
+          <w:tcPr>
+            <w:tcW w:w="2193" w:type="dxa"/>
+          </w:tcPr>
+          <w:p>
+            <w:pPr>
+              <w:jc w:val="center"/>
+              <w:cnfStyle w:val="000000100000" w:firstRow="0" w:lastRow="0" w:firstColumn="0" w:lastColumn="0" w:oddVBand="0" w:evenVBand="0" w:oddHBand="1" w:evenHBand="0" w:firstRowFirstColumn="0" w:firstRowLastColumn="0" w:lastRowFirstColumn="0" w:lastRowLastColumn="0"/>
+            </w:pPr>
+            <w:r>
+              <w:t>CLIENTE</w:t>
+            </w:r>
+          </w:p>
+        </w:tc>
+        <w:tc>
+          <w:tcPr>
+            <w:tcW w:w="843" w:type="dxa"/>
+          </w:tcPr>
+          <w:p>
+            <w:pPr>
+              <w:jc w:val="center"/>
+              <w:cnfStyle w:val="000000100000" w:firstRow="0" w:lastRow="0" w:firstColumn="0" w:lastColumn="0" w:oddVBand="0" w:evenVBand="0" w:oddHBand="1" w:evenHBand="0" w:firstRowFirstColumn="0" w:firstRowLastColumn="0" w:lastRowFirstColumn="0" w:lastRowLastColumn="0"/>
+            </w:pPr>
+            <w:r>
+              <w:t>1</w:t>
+            </w:r>
+          </w:p>
+        </w:tc>
+        <w:tc>
+          <w:tcPr>
+            <w:tcW w:w="644" w:type="dxa"/>
+          </w:tcPr>
+          <w:p>
+            <w:pPr>
+              <w:jc w:val="center"/>
+              <w:cnfStyle w:val="000000100000" w:firstRow="0" w:lastRow="0" w:firstColumn="0" w:lastColumn="0" w:oddVBand="0" w:evenVBand="0" w:oddHBand="1" w:evenHBand="0" w:firstRowFirstColumn="0" w:firstRowLastColumn="0" w:lastRowFirstColumn="0" w:lastRowLastColumn="0"/>
+            </w:pPr>
+            <w:r>
+              <w:t>1</w:t>
+            </w:r>
+          </w:p>
+        </w:tc>
+        <w:tc>
+          <w:tcPr>
+            <w:tcW w:w="1194" w:type="dxa"/>
+          </w:tcPr>
+          <w:p>
+            <w:pPr>
+              <w:jc w:val="center"/>
+              <w:cnfStyle w:val="000000100000" w:firstRow="0" w:lastRow="0" w:firstColumn="0" w:lastColumn="0" w:oddVBand="0" w:evenVBand="0" w:oddHBand="1" w:evenHBand="0" w:firstRowFirstColumn="0" w:firstRowLastColumn="0" w:lastRowFirstColumn="0" w:lastRowLastColumn="0"/>
+            </w:pPr>
+            <w:r>
+              <w:t>3</w:t>
+            </w:r>
+          </w:p>
+        </w:tc>
+        <w:tc>
+          <w:tcPr>
+            <w:tcW w:w="1262" w:type="dxa"/>
+          </w:tcPr>
+          <w:p>
+            <w:pPr>
+              <w:jc w:val="center"/>
+              <w:cnfStyle w:val="000000100000" w:firstRow="0" w:lastRow="0" w:firstColumn="0" w:lastColumn="0" w:oddVBand="0" w:evenVBand="0" w:oddHBand="1" w:evenHBand="0" w:firstRowFirstColumn="0" w:firstRowLastColumn="0" w:lastRowFirstColumn="0" w:lastRowLastColumn="0"/>
+            </w:pPr>
+            <w:r>
+              <w:t>9</w:t>
+            </w:r>
+          </w:p>
+        </w:tc>
+      </w:tr>
+      <w:tr>
+        <w:trPr>
+          <w:trHeight w:val="330"/>
+        </w:trPr>
+        <w:tc>
+          <w:tcPr>
+            <w:cnfStyle w:val="001000000000" w:firstRow="0" w:lastRow="0" w:firstColumn="1" w:lastColumn="0" w:oddVBand="0" w:evenVBand="0" w:oddHBand="0" w:evenHBand="0" w:firstRowFirstColumn="0" w:firstRowLastColumn="0" w:lastRowFirstColumn="0" w:lastRowLastColumn="0"/>
+            <w:tcW w:w="1362" w:type="dxa"/>
+          </w:tcPr>
+          <w:p>
+            <w:pPr>
+              <w:jc w:val="center"/>
+            </w:pPr>
+            <w:r>
+              <w:t>TABLE ACCES</w:t>
+            </w:r>
+          </w:p>
+        </w:tc>
+        <w:tc>
+          <w:tcPr>
+            <w:tcW w:w="1256" w:type="dxa"/>
+            <w:gridSpan w:val="2"/>
+          </w:tcPr>
+          <w:p>
+            <w:pPr>
+              <w:jc w:val="center"/>
+              <w:cnfStyle w:val="000000000000" w:firstRow="0" w:lastRow="0" w:firstColumn="0" w:lastColumn="0" w:oddVBand="0" w:evenVBand="0" w:oddHBand="0" w:evenHBand="0" w:firstRowFirstColumn="0" w:firstRowLastColumn="0" w:lastRowFirstColumn="0" w:lastRowLastColumn="0"/>
+            </w:pPr>
+            <w:r>
+              <w:t>FULL</w:t>
+            </w:r>
+          </w:p>
+        </w:tc>
+        <w:tc>
+          <w:tcPr>
+            <w:tcW w:w="2193" w:type="dxa"/>
+          </w:tcPr>
+          <w:p>
+            <w:pPr>
+              <w:jc w:val="center"/>
+              <w:cnfStyle w:val="000000000000" w:firstRow="0" w:lastRow="0" w:firstColumn="0" w:lastColumn="0" w:oddVBand="0" w:evenVBand="0" w:oddHBand="0" w:evenHBand="0" w:firstRowFirstColumn="0" w:firstRowLastColumn="0" w:lastRowFirstColumn="0" w:lastRowLastColumn="0"/>
+            </w:pPr>
+            <w:r>
+              <w:t>CLIENTE</w:t>
+            </w:r>
+          </w:p>
+        </w:tc>
+        <w:tc>
+          <w:tcPr>
+            <w:tcW w:w="843" w:type="dxa"/>
+          </w:tcPr>
+          <w:p>
+            <w:pPr>
+              <w:jc w:val="center"/>
+              <w:cnfStyle w:val="000000000000" w:firstRow="0" w:lastRow="0" w:firstColumn="0" w:lastColumn="0" w:oddVBand="0" w:evenVBand="0" w:oddHBand="0" w:evenHBand="0" w:firstRowFirstColumn="0" w:firstRowLastColumn="0" w:lastRowFirstColumn="0" w:lastRowLastColumn="0"/>
+            </w:pPr>
+            <w:r>
+              <w:t>1</w:t>
+            </w:r>
+          </w:p>
+        </w:tc>
+        <w:tc>
+          <w:tcPr>
+            <w:tcW w:w="644" w:type="dxa"/>
+          </w:tcPr>
+          <w:p>
+            <w:pPr>
+              <w:jc w:val="center"/>
+              <w:cnfStyle w:val="000000000000" w:firstRow="0" w:lastRow="0" w:firstColumn="0" w:lastColumn="0" w:oddVBand="0" w:evenVBand="0" w:oddHBand="0" w:evenHBand="0" w:firstRowFirstColumn="0" w:firstRowLastColumn="0" w:lastRowFirstColumn="0" w:lastRowLastColumn="0"/>
+            </w:pPr>
+            <w:r>
+              <w:t>1</w:t>
+            </w:r>
+          </w:p>
+        </w:tc>
+        <w:tc>
+          <w:tcPr>
+            <w:tcW w:w="1194" w:type="dxa"/>
+          </w:tcPr>
+          <w:p>
+            <w:pPr>
+              <w:jc w:val="center"/>
+              <w:cnfStyle w:val="000000000000" w:firstRow="0" w:lastRow="0" w:firstColumn="0" w:lastColumn="0" w:oddVBand="0" w:evenVBand="0" w:oddHBand="0" w:evenHBand="0" w:firstRowFirstColumn="0" w:firstRowLastColumn="0" w:lastRowFirstColumn="0" w:lastRowLastColumn="0"/>
+            </w:pPr>
+            <w:r>
+              <w:t>2</w:t>
+            </w:r>
+          </w:p>
+        </w:tc>
+        <w:tc>
+          <w:tcPr>
+            <w:tcW w:w="1262" w:type="dxa"/>
+          </w:tcPr>
+          <w:p>
+            <w:pPr>
+              <w:jc w:val="center"/>
+              <w:cnfStyle w:val="000000000000" w:firstRow="0" w:lastRow="0" w:firstColumn="0" w:lastColumn="0" w:oddVBand="0" w:evenVBand="0" w:oddHBand="0" w:evenHBand="0" w:firstRowFirstColumn="0" w:firstRowLastColumn="0" w:lastRowFirstColumn="0" w:lastRowLastColumn="0"/>
+            </w:pPr>
+            <w:r>
+              <w:t>10</w:t>
+            </w:r>
+          </w:p>
+          <w:p>
+            <w:pPr>
+              <w:cnfStyle w:val="000000000000" w:firstRow="0" w:lastRow="0" w:firstColumn="0" w:lastColumn="0" w:oddVBand="0" w:evenVBand="0" w:oddHBand="0" w:evenHBand="0" w:firstRowFirstColumn="0" w:firstRowLastColumn="0" w:lastRowFirstColumn="0" w:lastRowLastColumn="0"/>
+            </w:pPr>
+          </w:p>
+        </w:tc>
+      </w:tr>
+      <w:tr>
+        <w:trPr>
+          <w:cnfStyle w:val="000000100000" w:firstRow="0" w:lastRow="0" w:firstColumn="0" w:lastColumn="0" w:oddVBand="0" w:evenVBand="0" w:oddHBand="1" w:evenHBand="0" w:firstRowFirstColumn="0" w:firstRowLastColumn="0" w:lastRowFirstColumn="0" w:lastRowLastColumn="0"/>
+          <w:trHeight w:val="330"/>
+        </w:trPr>
+        <w:tc>
+          <w:tcPr>
+            <w:cnfStyle w:val="001000000000" w:firstRow="0" w:lastRow="0" w:firstColumn="1" w:lastColumn="0" w:oddVBand="0" w:evenVBand="0" w:oddHBand="0" w:evenHBand="0" w:firstRowFirstColumn="0" w:firstRowLastColumn="0" w:lastRowFirstColumn="0" w:lastRowLastColumn="0"/>
+            <w:tcW w:w="1362" w:type="dxa"/>
+          </w:tcPr>
+          <w:p>
+            <w:pPr>
+              <w:jc w:val="center"/>
+            </w:pPr>
+            <w:r>
+              <w:t>TABLE ACCESS</w:t>
+            </w:r>
+          </w:p>
+        </w:tc>
+        <w:tc>
+          <w:tcPr>
+            <w:tcW w:w="1256" w:type="dxa"/>
+            <w:gridSpan w:val="2"/>
+          </w:tcPr>
+          <w:p>
+            <w:pPr>
+              <w:jc w:val="center"/>
+              <w:cnfStyle w:val="000000100000" w:firstRow="0" w:lastRow="0" w:firstColumn="0" w:lastColumn="0" w:oddVBand="0" w:evenVBand="0" w:oddHBand="1" w:evenHBand="0" w:firstRowFirstColumn="0" w:firstRowLastColumn="0" w:lastRowFirstColumn="0" w:lastRowLastColumn="0"/>
+            </w:pPr>
+            <w:r>
+              <w:t>FULL</w:t>
+            </w:r>
+          </w:p>
+        </w:tc>
+        <w:tc>
+          <w:tcPr>
+            <w:tcW w:w="2193" w:type="dxa"/>
+          </w:tcPr>
+          <w:p>
+            <w:pPr>
+              <w:jc w:val="center"/>
+              <w:cnfStyle w:val="000000100000" w:firstRow="0" w:lastRow="0" w:firstColumn="0" w:lastColumn="0" w:oddVBand="0" w:evenVBand="0" w:oddHBand="1" w:evenHBand="0" w:firstRowFirstColumn="0" w:firstRowLastColumn="0" w:lastRowFirstColumn="0" w:lastRowLastColumn="0"/>
+            </w:pPr>
+            <w:r>
+              <w:t>COMPRAS</w:t>
+            </w:r>
+          </w:p>
+        </w:tc>
+        <w:tc>
+          <w:tcPr>
+            <w:tcW w:w="843" w:type="dxa"/>
+          </w:tcPr>
+          <w:p>
+            <w:pPr>
+              <w:jc w:val="center"/>
+              <w:cnfStyle w:val="000000100000" w:firstRow="0" w:lastRow="0" w:firstColumn="0" w:lastColumn="0" w:oddVBand="0" w:evenVBand="0" w:oddHBand="1" w:evenHBand="0" w:firstRowFirstColumn="0" w:firstRowLastColumn="0" w:lastRowFirstColumn="0" w:lastRowLastColumn="0"/>
+            </w:pPr>
+            <w:r>
+              <w:t>2</w:t>
+            </w:r>
+          </w:p>
+        </w:tc>
+        <w:tc>
+          <w:tcPr>
+            <w:tcW w:w="644" w:type="dxa"/>
+          </w:tcPr>
+          <w:p>
+            <w:pPr>
+              <w:jc w:val="center"/>
+              <w:cnfStyle w:val="000000100000" w:firstRow="0" w:lastRow="0" w:firstColumn="0" w:lastColumn="0" w:oddVBand="0" w:evenVBand="0" w:oddHBand="1" w:evenHBand="0" w:firstRowFirstColumn="0" w:firstRowLastColumn="0" w:lastRowFirstColumn="0" w:lastRowLastColumn="0"/>
+            </w:pPr>
+            <w:r>
+              <w:t>11</w:t>
+            </w:r>
+          </w:p>
+        </w:tc>
+        <w:tc>
+          <w:tcPr>
+            <w:tcW w:w="1194" w:type="dxa"/>
+          </w:tcPr>
+          <w:p>
+            <w:pPr>
+              <w:jc w:val="center"/>
+              <w:cnfStyle w:val="000000100000" w:firstRow="0" w:lastRow="0" w:firstColumn="0" w:lastColumn="0" w:oddVBand="0" w:evenVBand="0" w:oddHBand="1" w:evenHBand="0" w:firstRowFirstColumn="0" w:firstRowLastColumn="0" w:lastRowFirstColumn="0" w:lastRowLastColumn="0"/>
+            </w:pPr>
+            <w:r>
+              <w:t>1</w:t>
+            </w:r>
+          </w:p>
+        </w:tc>
+        <w:tc>
+          <w:tcPr>
+            <w:tcW w:w="1262" w:type="dxa"/>
+          </w:tcPr>
+          <w:p>
+            <w:pPr>
+              <w:jc w:val="center"/>
+              <w:cnfStyle w:val="000000100000" w:firstRow="0" w:lastRow="0" w:firstColumn="0" w:lastColumn="0" w:oddVBand="0" w:evenVBand="0" w:oddHBand="1" w:evenHBand="0" w:firstRowFirstColumn="0" w:firstRowLastColumn="0" w:lastRowFirstColumn="0" w:lastRowLastColumn="0"/>
+            </w:pPr>
+            <w:r>
+              <w:t>11</w:t>
+            </w:r>
+          </w:p>
+        </w:tc>
+      </w:tr>
+    </w:tbl>
+    <w:p>
+      <w:r>
+        <w:rPr>
+          <w:noProof/>
+          <w:lang w:eastAsia="es-ES"/>
+        </w:rPr>
+        <w:pict w14:anchorId="65569613">
+          <v:shape id="_x0000_s1253" type="#_x0000_t202" style="position:absolute;margin-left:162pt;margin-top:25.2pt;width:81pt;height:45pt;z-index:251815936;mso-wrap-edited:f;mso-position-horizontal-relative:text;mso-position-vertical-relative:text" wrapcoords="0 0 21600 0 21600 21600 0 21600 0 0" filled="f" stroked="f">
+            <v:fill o:detectmouseclick="t"/>
+            <v:textbox style="mso-next-textbox:#_x0000_s1253" inset=",7.2pt,,7.2pt">
+              <w:txbxContent>
+                <w:p>
+                  <w:pPr>
+                    <w:spacing w:line="240" w:lineRule="auto"/>
+                    <w:jc w:val="right"/>
+                    <w:rPr>
+                      <w:sz w:val="16"/>
+                      <w:szCs w:val="16"/>
+                    </w:rPr>
+                  </w:pPr>
+                  <w:r>
+                    <w:rPr>
+                      <w:sz w:val="16"/>
+                      <w:szCs w:val="16"/>
+                    </w:rPr>
+                    <w:t>ID 1</w:t>
+                  </w:r>
+                </w:p>
+                <w:p>
+                  <w:pPr>
+                    <w:spacing w:line="240" w:lineRule="auto"/>
+                    <w:jc w:val="right"/>
+                    <w:rPr>
+                      <w:sz w:val="16"/>
+                      <w:szCs w:val="16"/>
+                    </w:rPr>
+                  </w:pPr>
+                  <w:r>
+                    <w:rPr>
+                      <w:sz w:val="16"/>
+                      <w:szCs w:val="16"/>
+                    </w:rPr>
+                    <w:t>HAS</w:t>
+                  </w:r>
+                  <w:r>
+                    <w:rPr>
+                      <w:sz w:val="16"/>
+                      <w:szCs w:val="16"/>
+                    </w:rPr>
+                    <w:t>H</w:t>
+                  </w:r>
+                  <w:r>
+                    <w:rPr>
+                      <w:sz w:val="16"/>
+                      <w:szCs w:val="16"/>
+                    </w:rPr>
+                    <w:t xml:space="preserve"> </w:t>
+                  </w:r>
+                  <w:r>
+                    <w:rPr>
+                      <w:sz w:val="16"/>
+                      <w:szCs w:val="16"/>
+                    </w:rPr>
+                    <w:t>JOIN</w:t>
+                  </w:r>
+                </w:p>
+              </w:txbxContent>
+            </v:textbox>
+            <w10:wrap type="tight"/>
+          </v:shape>
+        </w:pict>
+      </w:r>
+      <w:r>
+        <w:rPr>
+          <w:noProof/>
+          <w:lang w:eastAsia="es-ES"/>
+        </w:rPr>
+        <w:pict w14:anchorId="7E834EC2">
+          <v:shape id="_x0000_s1240" type="#_x0000_t120" style="position:absolute;margin-left:145.3pt;margin-top:89.75pt;width:15.55pt;height:14.4pt;z-index:251802624;mso-position-horizontal-relative:text;mso-position-vertical-relative:text"/>
+        </w:pict>
+      </w:r>
+      <w:r>
+        <w:rPr>
+          <w:noProof/>
+          <w:lang w:eastAsia="es-ES"/>
+        </w:rPr>
+        <w:pict w14:anchorId="2E53FDC5">
+          <v:shape id="_x0000_s1251" type="#_x0000_t32" style="position:absolute;margin-left:153pt;margin-top:61.2pt;width:21.5pt;height:28.55pt;flip:y;z-index:251813888;mso-position-horizontal-relative:text;mso-position-vertical-relative:text" o:connectortype="straight"/>
+        </w:pict>
+      </w:r>
+      <w:r>
+        <w:rPr>
+          <w:noProof/>
+          <w:lang w:eastAsia="es-ES"/>
+        </w:rPr>
+        <w:pict w14:anchorId="1FB04516">
+          <v:shape id="_x0000_s1246" type="#_x0000_t32" style="position:absolute;margin-left:182.7pt;margin-top:67.9pt;width:40.6pt;height:26.25pt;flip:x y;z-index:251808768;mso-position-horizontal-relative:text;mso-position-vertical-relative:text" o:connectortype="straight"/>
+        </w:pict>
+      </w:r>
+      <w:r>
+        <w:br/>
+      </w:r>
+    </w:p>
+    <w:p>
+      <w:r>
+        <w:rPr>
+          <w:noProof/>
+          <w:lang w:eastAsia="es-ES"/>
+        </w:rPr>
+        <w:pict w14:anchorId="673B4D93">
+          <v:shape id="_x0000_s1271" type="#_x0000_t202" style="position:absolute;margin-left:189pt;margin-top:227.3pt;width:88.65pt;height:49.3pt;z-index:251834368;mso-wrap-edited:f;mso-width-relative:margin;mso-height-relative:margin" wrapcoords="-183 0 -183 20945 21600 20945 21600 0 -183 0" stroked="f">
+            <v:fill opacity="0"/>
+            <v:textbox style="mso-next-textbox:#_x0000_s1271">
+              <w:txbxContent>
+                <w:p>
+                  <w:pPr>
+                    <w:spacing w:line="240" w:lineRule="auto"/>
+                    <w:jc w:val="right"/>
+                    <w:rPr>
+                      <w:sz w:val="16"/>
+                      <w:szCs w:val="16"/>
+                      <w:lang w:val="en-US"/>
+                    </w:rPr>
+                  </w:pPr>
+                  <w:r>
+                    <w:rPr>
+                      <w:sz w:val="16"/>
+                      <w:szCs w:val="16"/>
+                      <w:lang w:val="en-US"/>
+                    </w:rPr>
+                    <w:t>ID 6</w:t>
+                  </w:r>
+                </w:p>
+                <w:p>
+                  <w:pPr>
+                    <w:spacing w:line="240" w:lineRule="auto"/>
+                    <w:jc w:val="right"/>
+                    <w:rPr>
+                      <w:sz w:val="16"/>
+                      <w:szCs w:val="16"/>
+                      <w:lang w:val="en-US"/>
+                    </w:rPr>
+                  </w:pPr>
+                  <w:r>
+                    <w:rPr>
+                      <w:sz w:val="16"/>
+                      <w:szCs w:val="16"/>
+                      <w:lang w:val="en-US"/>
+                    </w:rPr>
+                    <w:t>SORT UNIQUE</w:t>
+                  </w:r>
+                </w:p>
+              </w:txbxContent>
+            </v:textbox>
+            <w10:wrap type="through"/>
+          </v:shape>
+        </w:pict>
+      </w:r>
+      <w:r>
+        <w:rPr>
+          <w:noProof/>
+          <w:lang w:eastAsia="es-ES"/>
+        </w:rPr>
+        <w:pict w14:anchorId="6E67B8FC">
+          <v:shape id="_x0000_s1264" type="#_x0000_t32" style="position:absolute;margin-left:288.4pt;margin-top:241.2pt;width:74.35pt;height:14pt;flip:x y;z-index:251827200" o:connectortype="straight"/>
+        </w:pict>
+      </w:r>
+      <w:r>
+        <w:rPr>
+          <w:noProof/>
+          <w:lang w:eastAsia="es-ES"/>
+        </w:rPr>
+        <w:pict w14:anchorId="691BE687">
+          <v:shape id="_x0000_s1263" type="#_x0000_t120" style="position:absolute;margin-left:5in;margin-top:245.3pt;width:15.55pt;height:14.4pt;z-index:251826176"/>
+        </w:pict>
+      </w:r>
+      <w:r>
+        <w:rPr>
+          <w:noProof/>
+          <w:lang w:eastAsia="es-ES"/>
+        </w:rPr>
+        <w:pict w14:anchorId="673B4D93">
+          <v:shape id="_x0000_s1265" type="#_x0000_t202" style="position:absolute;margin-left:378pt;margin-top:227.3pt;width:88.65pt;height:49.3pt;z-index:251828224;mso-wrap-edited:f;mso-width-relative:margin;mso-height-relative:margin" wrapcoords="-183 0 -183 20945 21600 20945 21600 0 -183 0" stroked="f">
+            <v:textbox style="mso-next-textbox:#_x0000_s1265">
+              <w:txbxContent>
+                <w:p>
+                  <w:pPr>
+                    <w:spacing w:line="240" w:lineRule="auto"/>
+                    <w:rPr>
+                      <w:sz w:val="16"/>
+                      <w:szCs w:val="16"/>
+                      <w:lang w:val="en-US"/>
+                    </w:rPr>
+                  </w:pPr>
+                  <w:r>
+                    <w:rPr>
+                      <w:sz w:val="16"/>
+                      <w:szCs w:val="16"/>
+                      <w:lang w:val="en-US"/>
+                    </w:rPr>
+                    <w:t>ID 7</w:t>
+                  </w:r>
+                </w:p>
+                <w:p>
+                  <w:pPr>
+                    <w:spacing w:line="240" w:lineRule="auto"/>
+                    <w:rPr>
+                      <w:sz w:val="16"/>
+                      <w:szCs w:val="16"/>
+                      <w:lang w:val="en-US"/>
+                    </w:rPr>
+                  </w:pPr>
+                  <w:r>
+                    <w:rPr>
+                      <w:sz w:val="16"/>
+                      <w:szCs w:val="16"/>
+                      <w:lang w:val="en-US"/>
+                    </w:rPr>
+                    <w:t>INDEX SKIP SCAN CLAVE_INVIRTE_PRIM</w:t>
+                  </w:r>
+                </w:p>
+              </w:txbxContent>
+            </v:textbox>
+            <w10:wrap type="through"/>
+          </v:shape>
+        </w:pict>
+      </w:r>
+      <w:r>
+        <w:rPr>
+          <w:noProof/>
+          <w:lang w:eastAsia="es-ES"/>
+        </w:rPr>
+        <w:pict w14:anchorId="691BE687">
+          <v:shape id="_x0000_s1269" type="#_x0000_t120" style="position:absolute;margin-left:279pt;margin-top:227.3pt;width:15.55pt;height:14.4pt;z-index:251832320"/>
+        </w:pict>
+      </w:r>
+      <w:r>
+        <w:rPr>
+          <w:noProof/>
+          <w:lang w:eastAsia="es-ES"/>
+        </w:rPr>
+        <w:pict w14:anchorId="6E67B8FC">
+          <v:shape id="_x0000_s1270" type="#_x0000_t32" style="position:absolute;margin-left:284.35pt;margin-top:204.3pt;width:2.35pt;height:23pt;flip:x y;z-index:251833344" o:connectortype="straight"/>
+        </w:pict>
+      </w:r>
+      <w:r>
+        <w:rPr>
+          <w:noProof/>
+          <w:lang w:eastAsia="es-ES"/>
+        </w:rPr>
+        <w:pict w14:anchorId="45C832D7">
+          <v:shape id="_x0000_s1268" type="#_x0000_t202" style="position:absolute;margin-left:153pt;margin-top:189pt;width:88.65pt;height:49.3pt;z-index:251831296;mso-wrap-edited:f;mso-width-relative:margin;mso-height-relative:margin" wrapcoords="-183 0 -183 20945 21600 20945 21600 0 -183 0" stroked="f">
+            <v:textbox style="mso-next-textbox:#_x0000_s1268">
+              <w:txbxContent>
+                <w:p>
+                  <w:pPr>
+                    <w:spacing w:line="240" w:lineRule="auto"/>
+                    <w:jc w:val="right"/>
+                    <w:rPr>
+                      <w:sz w:val="16"/>
+                      <w:szCs w:val="16"/>
+                      <w:lang w:val="en-US"/>
+                    </w:rPr>
+                  </w:pPr>
+                  <w:r>
+                    <w:rPr>
+                      <w:sz w:val="16"/>
+                      <w:szCs w:val="16"/>
+                      <w:lang w:val="en-US"/>
+                    </w:rPr>
+                    <w:t>ID 7</w:t>
+                  </w:r>
+                </w:p>
+                <w:p>
+                  <w:pPr>
+                    <w:jc w:val="right"/>
+                    <w:rPr>
+                      <w:sz w:val="16"/>
+                      <w:szCs w:val="16"/>
+                      <w:lang w:val="en-US"/>
+                    </w:rPr>
+                  </w:pPr>
+                  <w:r>
+                    <w:rPr>
+                      <w:sz w:val="16"/>
+                      <w:szCs w:val="16"/>
+                      <w:lang w:val="en-US"/>
+                    </w:rPr>
+                    <w:t>INDEX UNIQUE SCAN SYS_C009880</w:t>
+                  </w:r>
+                </w:p>
+                <w:p>
+                  <w:pPr>
+                    <w:rPr>
+                      <w:sz w:val="16"/>
+                      <w:szCs w:val="16"/>
+                    </w:rPr>
+                  </w:pPr>
+                  <w:r>
+                    <w:rPr>
+                      <w:sz w:val="16"/>
+                      <w:szCs w:val="16"/>
+                    </w:rPr>
+                    <w:t>CLIENTE</w:t>
+                  </w:r>
+                </w:p>
+              </w:txbxContent>
+            </v:textbox>
+            <w10:wrap type="through"/>
+          </v:shape>
+        </w:pict>
+      </w:r>
+      <w:r>
+        <w:rPr>
+          <w:noProof/>
+          <w:lang w:eastAsia="es-ES"/>
+        </w:rPr>
+        <w:pict w14:anchorId="2C533713">
+          <v:shape id="_x0000_s1267" type="#_x0000_t120" style="position:absolute;margin-left:243pt;margin-top:207pt;width:15.55pt;height:14.4pt;z-index:251830272"/>
+        </w:pict>
+      </w:r>
+      <w:r>
+        <w:rPr>
+          <w:noProof/>
+          <w:lang w:eastAsia="es-ES"/>
+        </w:rPr>
+        <w:pict w14:anchorId="0F74ACFF">
+          <v:shape id="_x0000_s1266" type="#_x0000_t32" style="position:absolute;margin-left:252pt;margin-top:162pt;width:29.95pt;height:46.05pt;flip:y;z-index:251829248" o:connectortype="straight"/>
+        </w:pict>
+      </w:r>
+      <w:r>
+        <w:rPr>
+          <w:noProof/>
+          <w:lang w:eastAsia="es-ES"/>
+        </w:rPr>
+        <w:pict w14:anchorId="0A1D64FE">
+          <v:shape id="_x0000_s1256" type="#_x0000_t120" style="position:absolute;margin-left:207pt;margin-top:145.15pt;width:15.55pt;height:14.4pt;z-index:251819008"/>
+        </w:pict>
+      </w:r>
+      <w:r>
+        <w:rPr>
+          <w:noProof/>
+          <w:lang w:eastAsia="es-ES"/>
+        </w:rPr>
+        <w:pict w14:anchorId="24B81A26">
+          <v:shape id="_x0000_s1260" type="#_x0000_t202" style="position:absolute;margin-left:117pt;margin-top:136.15pt;width:88.65pt;height:49.3pt;z-index:251823104;mso-wrap-edited:f;mso-width-relative:margin;mso-height-relative:margin" wrapcoords="-183 0 -183 20945 21600 20945 21600 0 -183 0" stroked="f">
+            <v:textbox style="mso-next-textbox:#_x0000_s1260">
+              <w:txbxContent>
+                <w:p>
+                  <w:pPr>
+                    <w:spacing w:line="240" w:lineRule="auto"/>
+                    <w:jc w:val="right"/>
+                    <w:rPr>
+                      <w:sz w:val="16"/>
+                      <w:szCs w:val="16"/>
+                      <w:lang w:val="en-US"/>
+                    </w:rPr>
+                  </w:pPr>
+                  <w:r>
+                    <w:rPr>
+                      <w:sz w:val="16"/>
+                      <w:szCs w:val="16"/>
+                      <w:lang w:val="en-US"/>
+                    </w:rPr>
+                    <w:t>ID 8</w:t>
+                  </w:r>
+                </w:p>
+                <w:p>
+                  <w:pPr>
+                    <w:jc w:val="right"/>
+                    <w:rPr>
+                      <w:sz w:val="16"/>
+                      <w:szCs w:val="16"/>
+                      <w:lang w:val="en-US"/>
+                    </w:rPr>
+                  </w:pPr>
+                  <w:r>
+                    <w:rPr>
+                      <w:sz w:val="16"/>
+                      <w:szCs w:val="16"/>
+                      <w:lang w:val="en-US"/>
+                    </w:rPr>
+                    <w:t>TABLE ACCES BY INDEX ROWID CLIENTE</w:t>
+                  </w:r>
+                </w:p>
+                <w:p>
+                  <w:pPr>
+                    <w:rPr>
+                      <w:sz w:val="16"/>
+                      <w:szCs w:val="16"/>
+                    </w:rPr>
+                  </w:pPr>
+                  <w:r>
+                    <w:rPr>
+                      <w:sz w:val="16"/>
+                      <w:szCs w:val="16"/>
+                    </w:rPr>
+                    <w:t>CLIENTE</w:t>
+                  </w:r>
+                </w:p>
+              </w:txbxContent>
+            </v:textbox>
+            <w10:wrap type="through"/>
+          </v:shape>
+        </w:pict>
+      </w:r>
+      <w:r>
+        <w:rPr>
+          <w:noProof/>
+          <w:lang w:eastAsia="es-ES"/>
+        </w:rPr>
+        <w:pict w14:anchorId="45CFEE49">
+          <v:shape id="_x0000_s1255" type="#_x0000_t32" style="position:absolute;margin-left:3in;margin-top:108pt;width:34pt;height:38.2pt;flip:y;z-index:251817984" o:connectortype="straight"/>
+        </w:pict>
+      </w:r>
+      <w:r>
+        <w:rPr>
+          <w:noProof/>
+          <w:lang w:eastAsia="es-ES"/>
+        </w:rPr>
+        <w:pict w14:anchorId="54F52F20">
+          <v:shape id="_x0000_s1244" type="#_x0000_t32" style="position:absolute;margin-left:189pt;margin-top:61.85pt;width:29.95pt;height:46.05pt;flip:y;z-index:251806720" o:connectortype="straight"/>
+        </w:pict>
+      </w:r>
+      <w:r>
+        <w:rPr>
+          <w:noProof/>
+          <w:lang w:eastAsia="es-ES"/>
+        </w:rPr>
+        <w:pict w14:anchorId="5D1DB8D6">
+          <v:shape id="_x0000_s1250" type="#_x0000_t120" style="position:absolute;margin-left:173.3pt;margin-top:100.05pt;width:15.55pt;height:14.4pt;z-index:251812864"/>
+        </w:pict>
+      </w:r>
+      <w:r>
+        <w:rPr>
+          <w:noProof/>
+          <w:lang w:eastAsia="es-ES"/>
+        </w:rPr>
+        <w:pict w14:anchorId="5848DE41">
+          <v:shape id="_x0000_s1252" type="#_x0000_t202" style="position:absolute;margin-left:77pt;margin-top:87.9pt;width:88.65pt;height:49.3pt;z-index:251814912;mso-width-relative:margin;mso-height-relative:margin" stroked="f">
+            <v:textbox style="mso-next-textbox:#_x0000_s1252">
+              <w:txbxContent>
+                <w:p>
+                  <w:pPr>
+                    <w:spacing w:line="240" w:lineRule="auto"/>
+                    <w:jc w:val="right"/>
+                    <w:rPr>
+                      <w:sz w:val="16"/>
+                      <w:szCs w:val="16"/>
+                      <w:lang w:val="en-US"/>
+                    </w:rPr>
+                  </w:pPr>
+                  <w:r>
+                    <w:rPr>
+                      <w:sz w:val="16"/>
+                      <w:szCs w:val="16"/>
+                      <w:lang w:val="en-US"/>
+                    </w:rPr>
+                    <w:t>ID 9</w:t>
+                  </w:r>
+                </w:p>
+                <w:p>
+                  <w:pPr>
+                    <w:jc w:val="right"/>
+                    <w:rPr>
+                      <w:sz w:val="16"/>
+                      <w:szCs w:val="16"/>
+                      <w:lang w:val="en-US"/>
+                    </w:rPr>
+                  </w:pPr>
+                  <w:r>
+                    <w:rPr>
+                      <w:sz w:val="16"/>
+                      <w:szCs w:val="16"/>
+                      <w:lang w:val="en-US"/>
+                    </w:rPr>
+                    <w:t>TABLE ACCESS FULL CLIENTE</w:t>
+                  </w:r>
+                </w:p>
+                <w:p>
+                  <w:pPr>
+                    <w:rPr>
+                      <w:sz w:val="16"/>
+                      <w:szCs w:val="16"/>
+                    </w:rPr>
+                  </w:pPr>
+                  <w:r>
+                    <w:rPr>
+                      <w:sz w:val="16"/>
+                      <w:szCs w:val="16"/>
+                    </w:rPr>
+                    <w:t>CLIENTE</w:t>
+                  </w:r>
+                </w:p>
+              </w:txbxContent>
+            </v:textbox>
+          </v:shape>
+        </w:pict>
+      </w:r>
+      <w:r>
+        <w:rPr>
+          <w:noProof/>
+          <w:lang w:eastAsia="es-ES"/>
+        </w:rPr>
+        <w:pict w14:anchorId="0E715EF1">
+          <v:shape id="_x0000_s1248" type="#_x0000_t202" style="position:absolute;margin-left:54.05pt;margin-top:36pt;width:91.9pt;height:59.45pt;z-index:251810816;mso-height-percent:200;mso-height-percent:200;mso-width-relative:margin;mso-height-relative:margin" stroked="f">
+            <v:textbox style="mso-next-textbox:#_x0000_s1248;mso-fit-shape-to-text:t">
+              <w:txbxContent>
+                <w:p>
+                  <w:pPr>
+                    <w:spacing w:line="240" w:lineRule="auto"/>
+                    <w:jc w:val="right"/>
+                    <w:rPr>
+                      <w:sz w:val="16"/>
+                      <w:szCs w:val="16"/>
+                      <w:lang w:val="en-US"/>
+                    </w:rPr>
+                  </w:pPr>
+                  <w:r>
+                    <w:rPr>
+                      <w:sz w:val="16"/>
+                      <w:szCs w:val="16"/>
+                      <w:lang w:val="en-US"/>
+                    </w:rPr>
+                    <w:t>ID 10</w:t>
+                  </w:r>
+                </w:p>
+                <w:p>
+                  <w:pPr>
+                    <w:jc w:val="right"/>
+                    <w:rPr>
+                      <w:sz w:val="16"/>
+                      <w:szCs w:val="16"/>
+                      <w:lang w:val="en-US"/>
+                    </w:rPr>
+                  </w:pPr>
+                  <w:r>
+                    <w:rPr>
+                      <w:sz w:val="16"/>
+                      <w:szCs w:val="16"/>
+                      <w:lang w:val="en-US"/>
+                    </w:rPr>
+                    <w:t>TABLE ACCESS FULL COMPRAS</w:t>
+                  </w:r>
+                </w:p>
+              </w:txbxContent>
+            </v:textbox>
+          </v:shape>
+        </w:pict>
+      </w:r>
+      <w:r>
+        <w:rPr>
+          <w:noProof/>
+          <w:lang w:eastAsia="es-ES"/>
+        </w:rPr>
+        <w:pict w14:anchorId="1C3083A0">
+          <v:shape id="_x0000_s1259" type="#_x0000_t32" style="position:absolute;margin-left:286.2pt;margin-top:171.05pt;width:2.35pt;height:23pt;flip:x y;z-index:251822080" o:connectortype="straight"/>
+        </w:pict>
+      </w:r>
+      <w:r>
+        <w:rPr>
+          <w:noProof/>
+          <w:lang w:eastAsia="es-ES"/>
+        </w:rPr>
+        <w:pict w14:anchorId="0C365025">
+          <v:shape id="_x0000_s1262" type="#_x0000_t202" style="position:absolute;margin-left:297pt;margin-top:184.65pt;width:88.65pt;height:49.3pt;z-index:251825152;mso-wrap-edited:f;mso-width-relative:margin;mso-height-relative:margin" wrapcoords="-183 0 -183 20945 21600 20945 21600 0 -183 0" stroked="f">
+            <v:textbox style="mso-next-textbox:#_x0000_s1262">
+              <w:txbxContent>
+                <w:p>
+                  <w:pPr>
+                    <w:spacing w:line="240" w:lineRule="auto"/>
+                    <w:rPr>
+                      <w:sz w:val="16"/>
+                      <w:szCs w:val="16"/>
+                      <w:lang w:val="en-US"/>
+                    </w:rPr>
+                  </w:pPr>
+                  <w:r>
+                    <w:rPr>
+                      <w:sz w:val="16"/>
+                      <w:szCs w:val="16"/>
+                      <w:lang w:val="en-US"/>
+                    </w:rPr>
+                    <w:t>ID 5</w:t>
+                  </w:r>
+                </w:p>
+                <w:p>
+                  <w:pPr>
+                    <w:rPr>
+                      <w:sz w:val="16"/>
+                      <w:szCs w:val="16"/>
+                    </w:rPr>
+                  </w:pPr>
+                  <w:r>
+                    <w:rPr>
+                      <w:sz w:val="16"/>
+                      <w:szCs w:val="16"/>
+                    </w:rPr>
+                    <w:t>STATISTICS COLLETOR</w:t>
+                  </w:r>
+                </w:p>
+                <w:p>
+                  <w:pPr>
+                    <w:rPr>
+                      <w:sz w:val="16"/>
+                      <w:szCs w:val="16"/>
+                    </w:rPr>
+                  </w:pPr>
+                </w:p>
+              </w:txbxContent>
+            </v:textbox>
+            <w10:wrap type="through"/>
+          </v:shape>
+        </w:pict>
+      </w:r>
+      <w:r>
+        <w:rPr>
+          <w:noProof/>
+          <w:lang w:eastAsia="es-ES"/>
+        </w:rPr>
+        <w:pict w14:anchorId="1AAD45B4">
+          <v:shape id="_x0000_s1261" type="#_x0000_t202" style="position:absolute;margin-left:297pt;margin-top:139.65pt;width:88.65pt;height:49.3pt;z-index:251824128;mso-wrap-edited:f;mso-width-relative:margin;mso-height-relative:margin" wrapcoords="-183 0 -183 20945 21600 20945 21600 0 -183 0" stroked="f">
+            <v:textbox style="mso-next-textbox:#_x0000_s1261">
+              <w:txbxContent>
+                <w:p>
+                  <w:pPr>
+                    <w:spacing w:line="240" w:lineRule="auto"/>
+                    <w:rPr>
+                      <w:sz w:val="16"/>
+                      <w:szCs w:val="16"/>
+                      <w:lang w:val="en-US"/>
+                    </w:rPr>
+                  </w:pPr>
+                  <w:r>
+                    <w:rPr>
+                      <w:sz w:val="16"/>
+                      <w:szCs w:val="16"/>
+                      <w:lang w:val="en-US"/>
+                    </w:rPr>
+                    <w:t>ID 4</w:t>
+                  </w:r>
+                </w:p>
+                <w:p>
+                  <w:pPr>
+                    <w:spacing w:line="240" w:lineRule="auto"/>
+                    <w:rPr>
+                      <w:sz w:val="16"/>
+                      <w:szCs w:val="16"/>
+                      <w:lang w:val="en-US"/>
+                    </w:rPr>
+                  </w:pPr>
+                  <w:r>
+                    <w:rPr>
+                      <w:sz w:val="16"/>
+                      <w:szCs w:val="16"/>
+                      <w:lang w:val="en-US"/>
+                    </w:rPr>
+                    <w:t>NESTED LOOPS</w:t>
+                  </w:r>
+                </w:p>
+              </w:txbxContent>
+            </v:textbox>
+            <w10:wrap type="through"/>
+          </v:shape>
+        </w:pict>
+      </w:r>
+      <w:r>
+        <w:rPr>
+          <w:noProof/>
+          <w:lang w:eastAsia="es-ES"/>
+        </w:rPr>
+        <w:pict w14:anchorId="0457CEF4">
+          <v:shape id="_x0000_s1258" type="#_x0000_t120" style="position:absolute;margin-left:280.85pt;margin-top:194.05pt;width:15.55pt;height:14.4pt;z-index:251821056"/>
+        </w:pict>
+      </w:r>
+      <w:r>
+        <w:rPr>
+          <w:noProof/>
+          <w:lang w:eastAsia="es-ES"/>
+        </w:rPr>
+        <w:pict w14:anchorId="37AB21D6">
+          <v:shape id="_x0000_s1257" type="#_x0000_t120" style="position:absolute;margin-left:279pt;margin-top:157.65pt;width:15.55pt;height:14.4pt;z-index:251820032;mso-wrap-edited:f" wrapcoords="8228 -1136 2057 0 -1028 5684 -1028 17052 2057 19326 18514 19326 21600 17052 22628 7957 19542 0 12342 -1136 8228 -1136">
+            <w10:wrap type="through"/>
+          </v:shape>
+        </w:pict>
+      </w:r>
+      <w:r>
+        <w:rPr>
+          <w:noProof/>
+          <w:lang w:eastAsia="es-ES"/>
+        </w:rPr>
+        <w:pict w14:anchorId="3B3DD540">
+          <v:shape id="_x0000_s1254" type="#_x0000_t32" style="position:absolute;margin-left:261pt;margin-top:112.65pt;width:26.8pt;height:44.8pt;flip:x y;z-index:251816960;mso-wrap-edited:f" o:connectortype="straight" wrapcoords="-600 0 19800 21240 22200 21240 1200 0 -600 0">
+            <w10:wrap type="through"/>
+          </v:shape>
+        </w:pict>
+      </w:r>
+      <w:r>
+        <w:rPr>
+          <w:noProof/>
+          <w:lang w:eastAsia="es-ES"/>
+        </w:rPr>
+        <w:pict w14:anchorId="4E2ACF2B">
+          <v:shape id="_x0000_s1247" type="#_x0000_t202" style="position:absolute;margin-left:270pt;margin-top:85.65pt;width:91.9pt;height:38.15pt;z-index:251809792;mso-width-relative:margin;mso-height-relative:margin" stroked="f">
+            <v:textbox style="mso-next-textbox:#_x0000_s1247">
+              <w:txbxContent>
+                <w:p>
+                  <w:pPr>
+                    <w:spacing w:line="240" w:lineRule="auto"/>
+                    <w:rPr>
+                      <w:sz w:val="16"/>
+                      <w:szCs w:val="16"/>
+                    </w:rPr>
+                  </w:pPr>
+                  <w:r>
+                    <w:rPr>
+                      <w:sz w:val="16"/>
+                      <w:szCs w:val="16"/>
+                    </w:rPr>
+                    <w:t>ID 3</w:t>
+                  </w:r>
+                </w:p>
+                <w:p>
+                  <w:pPr>
+                    <w:rPr>
+                      <w:sz w:val="16"/>
+                      <w:szCs w:val="16"/>
+                    </w:rPr>
+                  </w:pPr>
+                  <w:r>
+                    <w:rPr>
+                      <w:sz w:val="16"/>
+                      <w:szCs w:val="16"/>
+                    </w:rPr>
+                    <w:t>HASH JOIN</w:t>
+                  </w:r>
+                </w:p>
+              </w:txbxContent>
+            </v:textbox>
+          </v:shape>
+        </w:pict>
+      </w:r>
+      <w:r>
+        <w:rPr>
+          <w:noProof/>
+          <w:lang w:eastAsia="es-ES"/>
+        </w:rPr>
+        <w:pict w14:anchorId="5B5A7312">
+          <v:shape id="_x0000_s1245" type="#_x0000_t32" style="position:absolute;margin-left:224.1pt;margin-top:56.35pt;width:26.8pt;height:44.8pt;flip:x y;z-index:251807744" o:connectortype="straight"/>
+        </w:pict>
+      </w:r>
+      <w:r>
+        <w:rPr>
+          <w:noProof/>
+          <w:lang w:eastAsia="es-ES"/>
+        </w:rPr>
+        <w:pict w14:anchorId="37FD5A33">
+          <v:shape id="_x0000_s1241" type="#_x0000_t120" style="position:absolute;margin-left:246.4pt;margin-top:101.15pt;width:15.55pt;height:14.4pt;z-index:251803648"/>
+        </w:pict>
+      </w:r>
+      <w:r>
+        <w:rPr>
+          <w:noProof/>
+          <w:lang w:eastAsia="es-ES"/>
+        </w:rPr>
+        <w:pict w14:anchorId="0D7A1625">
+          <v:shape id="_x0000_s1249" type="#_x0000_t202" style="position:absolute;margin-left:234pt;margin-top:31.65pt;width:88.65pt;height:35.75pt;z-index:251811840;mso-width-relative:margin;mso-height-relative:margin" stroked="f">
+            <v:textbox style="mso-next-textbox:#_x0000_s1249">
+              <w:txbxContent>
+                <w:p>
+                  <w:pPr>
+                    <w:spacing w:line="240" w:lineRule="auto"/>
+                    <w:rPr>
+                      <w:sz w:val="16"/>
+                      <w:szCs w:val="16"/>
+                    </w:rPr>
+                  </w:pPr>
+                  <w:r>
+                    <w:rPr>
+                      <w:sz w:val="16"/>
+                      <w:szCs w:val="16"/>
+                    </w:rPr>
+                    <w:t>ID 2</w:t>
+                  </w:r>
+                  <w:r>
+                    <w:rPr>
+                      <w:sz w:val="16"/>
+                      <w:szCs w:val="16"/>
+                    </w:rPr>
+                    <w:tab/>
+                  </w:r>
+                </w:p>
+                <w:p>
+                  <w:pPr>
+                    <w:rPr>
+                      <w:sz w:val="16"/>
+                      <w:szCs w:val="16"/>
+                    </w:rPr>
+                  </w:pPr>
+                  <w:r>
+                    <w:rPr>
+                      <w:sz w:val="16"/>
+                      <w:szCs w:val="16"/>
+                    </w:rPr>
+                    <w:t>HASH JOIN</w:t>
+                  </w:r>
+                </w:p>
+                <w:p>
+                  <w:pPr>
+                    <w:rPr>
+                      <w:sz w:val="16"/>
+                      <w:szCs w:val="16"/>
+                    </w:rPr>
+                  </w:pPr>
+                  <w:r>
+                    <w:rPr>
+                      <w:sz w:val="16"/>
+                      <w:szCs w:val="16"/>
+                    </w:rPr>
+                    <w:t>CLIENTE</w:t>
+                  </w:r>
+                </w:p>
+              </w:txbxContent>
+            </v:textbox>
+          </v:shape>
+        </w:pict>
+      </w:r>
+      <w:r>
+        <w:rPr>
+          <w:noProof/>
+          <w:lang w:eastAsia="es-ES"/>
+        </w:rPr>
+        <w:pict w14:anchorId="485726F2">
+          <v:shape id="_x0000_s1242" type="#_x0000_t120" style="position:absolute;margin-left:3in;margin-top:49.65pt;width:15.55pt;height:14.4pt;z-index:251804672"/>
+        </w:pict>
+      </w:r>
+      <w:r>
+        <w:rPr>
+          <w:noProof/>
+          <w:lang w:eastAsia="es-ES"/>
+        </w:rPr>
+        <w:pict w14:anchorId="527DF678">
+          <v:shape id="_x0000_s1243" type="#_x0000_t120" style="position:absolute;margin-left:175.6pt;margin-top:10.3pt;width:15.55pt;height:14.4pt;z-index:251805696"/>
+        </w:pict>
+      </w:r>
+      <w:r>
+        <w:br w:type="page"/>
+      </w:r>
+    </w:p>
+    <w:p>
+      <w:pPr>
+        <w:rPr>
+          <w:b/>
+        </w:rPr>
+      </w:pPr>
+      <w:r>
+        <w:rPr>
+          <w:b/>
+        </w:rPr>
+        <w:lastRenderedPageBreak/>
+        <w:t>Se han ejecutado estas operaciones por:</w:t>
+      </w:r>
+    </w:p>
+    <w:p>
+      <w:pPr>
+        <w:pStyle w:val="Prrafodelista"/>
+        <w:numPr>
+          <w:ilvl w:val="0"/>
+          <w:numId w:val="1"/>
+        </w:numPr>
+      </w:pPr>
+      <w:r>
+        <w:rPr>
+          <w:b/>
+        </w:rPr>
+        <w:t>Las diferencias con la primera son:</w:t>
+      </w:r>
+    </w:p>
+    <w:p>
+      <w:pPr>
+        <w:pStyle w:val="Prrafodelista"/>
+        <w:numPr>
+          <w:ilvl w:val="1"/>
+          <w:numId w:val="1"/>
+        </w:numPr>
+      </w:pPr>
+      <w:r>
+        <w:rPr>
+          <w:b/>
+        </w:rPr>
+        <w:t xml:space="preserve">Ya no se realiza un hash </w:t>
+      </w:r>
+      <w:proofErr w:type="spellStart"/>
+      <w:r>
+        <w:rPr>
+          <w:b/>
+        </w:rPr>
+        <w:t>semi</w:t>
+      </w:r>
+      <w:proofErr w:type="spellEnd"/>
+      <w:r>
+        <w:rPr>
+          <w:b/>
+        </w:rPr>
+        <w:t xml:space="preserve"> ni un hash </w:t>
+      </w:r>
+      <w:proofErr w:type="spellStart"/>
+      <w:r>
+        <w:rPr>
+          <w:b/>
+        </w:rPr>
+        <w:t>unique</w:t>
+      </w:r>
+      <w:proofErr w:type="spellEnd"/>
+      <w:r>
+        <w:rPr>
+          <w:b/>
+        </w:rPr>
+        <w:t xml:space="preserve"> al final del plan de ejecución.</w:t>
+      </w:r>
+    </w:p>
+    <w:p>
+      <w:pPr>
+        <w:pStyle w:val="Prrafodelista"/>
+        <w:numPr>
+          <w:ilvl w:val="1"/>
+          <w:numId w:val="1"/>
+        </w:numPr>
+      </w:pPr>
+      <w:r>
+        <w:rPr>
+          <w:b/>
+        </w:rPr>
+        <w:t xml:space="preserve">Y que se hace un </w:t>
+      </w:r>
+      <w:proofErr w:type="spellStart"/>
+      <w:r>
+        <w:rPr>
+          <w:b/>
+        </w:rPr>
+        <w:t>sort</w:t>
+      </w:r>
+      <w:proofErr w:type="spellEnd"/>
+      <w:r>
+        <w:rPr>
+          <w:b/>
+        </w:rPr>
+        <w:t xml:space="preserve"> </w:t>
+      </w:r>
+      <w:proofErr w:type="spellStart"/>
+      <w:r>
+        <w:rPr>
+          <w:b/>
+        </w:rPr>
+        <w:t>unique</w:t>
+      </w:r>
+      <w:proofErr w:type="spellEnd"/>
+      <w:r>
+        <w:rPr>
+          <w:b/>
+        </w:rPr>
+        <w:t xml:space="preserve"> de la consulta por el índice en la tabla invierte (nodo 7).</w:t>
+      </w:r>
     </w:p>
     <w:p/>
+    <w:p>
+      <w:r>
+        <w:t xml:space="preserve">d) </w:t>
+      </w:r>
+      <w:r>
+        <w:t xml:space="preserve">En ambas sale un número de operaciones de 11, se realizan dos accesos a la tabla cliente y uno a invierte y a compras; en ambas se realiza acceso FULL sobre clientes y compras, ambas tienen dos NESTED LOOPS, y acceden por índice </w:t>
+      </w:r>
+      <w:proofErr w:type="spellStart"/>
+      <w:r>
+        <w:t>unique</w:t>
+      </w:r>
+      <w:proofErr w:type="spellEnd"/>
+      <w:r>
+        <w:t xml:space="preserve"> a cliente, y por </w:t>
+      </w:r>
+      <w:proofErr w:type="spellStart"/>
+      <w:r>
+        <w:t>skip</w:t>
+      </w:r>
+      <w:proofErr w:type="spellEnd"/>
+      <w:r>
+        <w:t xml:space="preserve"> </w:t>
+      </w:r>
+      <w:proofErr w:type="spellStart"/>
+      <w:r>
+        <w:t>scan</w:t>
+      </w:r>
+      <w:proofErr w:type="spellEnd"/>
+      <w:r>
+        <w:t xml:space="preserve"> a invierte.</w:t>
+      </w:r>
+    </w:p>
+    <w:p>
+      <w:r>
+        <w:t>Por lo tanto ambas tienen el mismo coste en término de estos datos.</w:t>
+      </w:r>
+    </w:p>
+    <w:p/>
+    <w:p>
+      <w:r>
+        <w:t>e) Atendiendo al número de filas y al coste de las consultas: la consulta a) tiene un coste de 21 y un número de filas de 22, mientras que b) tiene un coste de 17 y un número de filas de 26. Siendo por tanto b) más eficiente pero consultando más filas.</w:t>
+      </w:r>
+    </w:p>
+    <w:p>
+      <w:r>
+        <w:t>f) HASH UNIQUE</w:t>
+      </w:r>
+    </w:p>
+    <w:p>
+      <w:r>
+        <w:t>g)</w:t>
+      </w:r>
+    </w:p>
+    <w:p>
+      <w:r>
+        <w:tab/>
+        <w:t xml:space="preserve">consulta </w:t>
+      </w:r>
+      <w:r>
+        <w:t>a)</w:t>
+      </w:r>
+    </w:p>
+    <w:p>
+      <w:r>
+        <w:rPr>
+          <w:noProof/>
+          <w:lang w:eastAsia="es-ES"/>
+        </w:rPr>
+        <w:drawing>
+          <wp:inline distT="0" distB="0" distL="0" distR="0" wp14:anchorId="5056EF0D" wp14:editId="4B5C4BFD">
+            <wp:extent cx="5400040" cy="3374073"/>
+            <wp:effectExtent l="0" t="0" r="0" b="0"/>
+            <wp:docPr id="5" name="Imagen 3"/>
+            <wp:cNvGraphicFramePr>
+              <a:graphicFrameLocks xmlns:a="http://schemas.openxmlformats.org/drawingml/2006/main" noChangeAspect="1"/>
+            </wp:cNvGraphicFramePr>
+            <a:graphic xmlns:a="http://schemas.openxmlformats.org/drawingml/2006/main">
+              <a:graphicData uri="http://schemas.openxmlformats.org/drawingml/2006/picture">
+                <pic:pic xmlns:pic="http://schemas.openxmlformats.org/drawingml/2006/picture">
+                  <pic:nvPicPr>
+                    <pic:cNvPr id="0" name="Picture 3"/>
+                    <pic:cNvPicPr>
+                      <a:picLocks noChangeAspect="1" noChangeArrowheads="1"/>
+                    </pic:cNvPicPr>
+                  </pic:nvPicPr>
+                  <pic:blipFill>
+                    <a:blip r:embed="rId10">
+                      <a:extLst>
+                        <a:ext uri="{28A0092B-C50C-407E-A947-70E740481C1C}">
+                          <a14:useLocalDpi xmlns:a14="http://schemas.microsoft.com/office/drawing/2010/main" val="0"/>
+                        </a:ext>
+                      </a:extLst>
+                    </a:blip>
+                    <a:srcRect/>
+                    <a:stretch>
+                      <a:fillRect/>
+                    </a:stretch>
+                  </pic:blipFill>
+                  <pic:spPr bwMode="auto">
+                    <a:xfrm>
+                      <a:off x="0" y="0"/>
+                      <a:ext cx="5400040" cy="3374073"/>
+                    </a:xfrm>
+                    <a:prstGeom prst="rect">
+                      <a:avLst/>
+                    </a:prstGeom>
+                    <a:noFill/>
+                    <a:ln>
+                      <a:noFill/>
+                    </a:ln>
+                  </pic:spPr>
+                </pic:pic>
+              </a:graphicData>
+            </a:graphic>
+          </wp:inline>
+        </w:drawing>
+      </w:r>
+    </w:p>
+    <w:p>
+      <w:r>
+        <w:tab/>
+        <w:t>consulta b)</w:t>
+      </w:r>
+    </w:p>
+    <w:p>
+      <w:r>
+        <w:rPr>
+          <w:noProof/>
+          <w:lang w:eastAsia="es-ES"/>
+        </w:rPr>
+        <w:lastRenderedPageBreak/>
+        <w:drawing>
+          <wp:inline distT="0" distB="0" distL="0" distR="0" wp14:anchorId="4C234A8A" wp14:editId="3D0B348E">
+            <wp:extent cx="5400040" cy="3421546"/>
+            <wp:effectExtent l="0" t="0" r="0" b="0"/>
+            <wp:docPr id="6" name="Imagen 4"/>
+            <wp:cNvGraphicFramePr>
+              <a:graphicFrameLocks xmlns:a="http://schemas.openxmlformats.org/drawingml/2006/main" noChangeAspect="1"/>
+            </wp:cNvGraphicFramePr>
+            <a:graphic xmlns:a="http://schemas.openxmlformats.org/drawingml/2006/main">
+              <a:graphicData uri="http://schemas.openxmlformats.org/drawingml/2006/picture">
+                <pic:pic xmlns:pic="http://schemas.openxmlformats.org/drawingml/2006/picture">
+                  <pic:nvPicPr>
+                    <pic:cNvPr id="0" name="Picture 4"/>
+                    <pic:cNvPicPr>
+                      <a:picLocks noChangeAspect="1" noChangeArrowheads="1"/>
+                    </pic:cNvPicPr>
+                  </pic:nvPicPr>
+                  <pic:blipFill>
+                    <a:blip r:embed="rId11">
+                      <a:extLst>
+                        <a:ext uri="{28A0092B-C50C-407E-A947-70E740481C1C}">
+                          <a14:useLocalDpi xmlns:a14="http://schemas.microsoft.com/office/drawing/2010/main" val="0"/>
+                        </a:ext>
+                      </a:extLst>
+                    </a:blip>
+                    <a:srcRect/>
+                    <a:stretch>
+                      <a:fillRect/>
+                    </a:stretch>
+                  </pic:blipFill>
+                  <pic:spPr bwMode="auto">
+                    <a:xfrm>
+                      <a:off x="0" y="0"/>
+                      <a:ext cx="5400040" cy="3421546"/>
+                    </a:xfrm>
+                    <a:prstGeom prst="rect">
+                      <a:avLst/>
+                    </a:prstGeom>
+                    <a:noFill/>
+                    <a:ln>
+                      <a:noFill/>
+                    </a:ln>
+                  </pic:spPr>
+                </pic:pic>
+              </a:graphicData>
+            </a:graphic>
+          </wp:inline>
+        </w:drawing>
+      </w:r>
+    </w:p>
+    <w:p/>
+    <w:p>
+      <w:r>
+        <w:t xml:space="preserve">Difieren en que en a) se realiza una operación HASH para hacer el </w:t>
+      </w:r>
+      <w:proofErr w:type="spellStart"/>
+      <w:r>
+        <w:t>distinct</w:t>
+      </w:r>
+      <w:proofErr w:type="spellEnd"/>
+      <w:r>
+        <w:t xml:space="preserve"> y en b) no, también en b) se hace una ordenación (SORT) antes de la recolección de estadísticas que en a) no ocurre.</w:t>
+      </w:r>
+    </w:p>
     <w:sectPr>
       <w:pgSz w:w="11906" w:h="16838"/>
       <w:pgMar w:top="1417" w:right="1701" w:bottom="1417" w:left="1701" w:header="708" w:footer="708" w:gutter="0"/>
@@ -13529,7 +16570,7 @@
         <w:rFonts w:ascii="Calibri" w:eastAsiaTheme="minorHAnsi" w:hAnsi="Calibri" w:cstheme="minorBidi" w:hint="default"/>
       </w:rPr>
     </w:lvl>
-    <w:lvl w:ilvl="1" w:tplc="0C0A0003" w:tentative="1">
+    <w:lvl w:ilvl="1" w:tplc="0C0A0003">
       <w:start w:val="1"/>
       <w:numFmt w:val="bullet"/>
       <w:lvlText w:val="o"/>
@@ -13996,7 +17037,7 @@
   <w:style w:type="paragraph" w:default="1" w:styleId="Normal">
     <w:name w:val="Normal"/>
     <w:qFormat/>
-    <w:rsid w:val="00734D0B"/>
+    <w:rsid w:val="00E73FAE"/>
   </w:style>
   <w:style w:type="paragraph" w:styleId="Ttulo1">
     <w:name w:val="heading 1"/>
@@ -14863,7 +17904,7 @@
 </file>
 
 <file path=customXml/itemProps1.xml><?xml version="1.0" encoding="utf-8"?>
-<ds:datastoreItem xmlns:ds="http://schemas.openxmlformats.org/officeDocument/2006/customXml" ds:itemID="{17F82861-2B6E-FA49-975F-DBDB55FBC1D4}">
+<ds:datastoreItem xmlns:ds="http://schemas.openxmlformats.org/officeDocument/2006/customXml" ds:itemID="{A8E98020-3751-6144-8825-06FC68EBE072}">
   <ds:schemaRefs>
     <ds:schemaRef ds:uri="http://schemas.openxmlformats.org/officeDocument/2006/bibliography"/>
   </ds:schemaRefs>

</xml_diff>

<commit_message>
Punto 1.b casi terminado, y punto 2 empezado
</commit_message>
<xml_diff>
--- a/prac31.docx
+++ b/prac31.docx
@@ -14931,13 +14931,8 @@
               <w:jc w:val="center"/>
               <w:cnfStyle w:val="000000000000" w:firstRow="0" w:lastRow="0" w:firstColumn="0" w:lastColumn="0" w:oddVBand="0" w:evenVBand="0" w:oddHBand="0" w:evenHBand="0" w:firstRowFirstColumn="0" w:firstRowLastColumn="0" w:lastRowFirstColumn="0" w:lastRowLastColumn="0"/>
             </w:pPr>
-            <w:bookmarkStart w:id="0" w:name="_GoBack"/>
-            <w:r>
-              <w:t xml:space="preserve">UNIQUE </w:t>
-            </w:r>
-            <w:bookmarkEnd w:id="0"/>
-            <w:r>
-              <w:t>SCAN</w:t>
+            <w:r>
+              <w:t>UNIQUE SCAN</w:t>
             </w:r>
           </w:p>
         </w:tc>
@@ -16492,6 +16487,773 @@
         <w:t xml:space="preserve"> y en b) no, también en b) se hace una ordenación (SORT) antes de la recolección de estadísticas que en a) no ocurre.</w:t>
       </w:r>
     </w:p>
+    <w:p/>
+    <w:p>
+      <w:r>
+        <w:t>h)</w:t>
+      </w:r>
+      <w:r>
+        <w:t xml:space="preserve"> </w:t>
+      </w:r>
+    </w:p>
+    <w:p>
+      <w:r>
+        <w:t xml:space="preserve">FULL TABLE SCAN: </w:t>
+      </w:r>
+      <w:proofErr w:type="spellStart"/>
+      <w:r>
+        <w:t>select</w:t>
+      </w:r>
+      <w:proofErr w:type="spellEnd"/>
+      <w:r>
+        <w:t xml:space="preserve"> * </w:t>
+      </w:r>
+      <w:proofErr w:type="spellStart"/>
+      <w:r>
+        <w:t>from</w:t>
+      </w:r>
+      <w:proofErr w:type="spellEnd"/>
+      <w:r>
+        <w:t xml:space="preserve"> </w:t>
+      </w:r>
+      <w:r>
+        <w:t>tarjeta</w:t>
+      </w:r>
+      <w:r>
+        <w:t>;</w:t>
+      </w:r>
+    </w:p>
+    <w:p>
+      <w:r>
+        <w:t>TABLE ACCES BY ROWID</w:t>
+      </w:r>
+      <w:r>
+        <w:t xml:space="preserve"> y INDEX UNIQUE SCAN</w:t>
+      </w:r>
+      <w:r>
+        <w:t>:</w:t>
+      </w:r>
+      <w:r>
+        <w:t xml:space="preserve"> </w:t>
+      </w:r>
+      <w:proofErr w:type="spellStart"/>
+      <w:r>
+        <w:t>select</w:t>
+      </w:r>
+      <w:proofErr w:type="spellEnd"/>
+      <w:r>
+        <w:t xml:space="preserve"> </w:t>
+      </w:r>
+      <w:r>
+        <w:t xml:space="preserve"> </w:t>
+      </w:r>
+      <w:r>
+        <w:t xml:space="preserve">* </w:t>
+      </w:r>
+      <w:proofErr w:type="spellStart"/>
+      <w:r>
+        <w:t>from</w:t>
+      </w:r>
+      <w:proofErr w:type="spellEnd"/>
+      <w:r>
+        <w:t xml:space="preserve"> tarjeta  </w:t>
+      </w:r>
+      <w:proofErr w:type="spellStart"/>
+      <w:r>
+        <w:t>where</w:t>
+      </w:r>
+      <w:proofErr w:type="spellEnd"/>
+      <w:r>
+        <w:t xml:space="preserve"> </w:t>
+      </w:r>
+      <w:proofErr w:type="spellStart"/>
+      <w:r>
+        <w:t>numt</w:t>
+      </w:r>
+      <w:proofErr w:type="spellEnd"/>
+      <w:r>
+        <w:t>=’00000001’</w:t>
+      </w:r>
+    </w:p>
+    <w:p>
+      <w:r>
+        <w:t xml:space="preserve">CARTESIAN JOIN: </w:t>
+      </w:r>
+      <w:proofErr w:type="spellStart"/>
+      <w:r>
+        <w:t>select</w:t>
+      </w:r>
+      <w:proofErr w:type="spellEnd"/>
+      <w:r>
+        <w:t xml:space="preserve"> * </w:t>
+      </w:r>
+      <w:proofErr w:type="spellStart"/>
+      <w:r>
+        <w:t>from</w:t>
+      </w:r>
+      <w:proofErr w:type="spellEnd"/>
+      <w:r>
+        <w:t xml:space="preserve"> cliente, </w:t>
+      </w:r>
+      <w:proofErr w:type="spellStart"/>
+      <w:r>
+        <w:t>tienet</w:t>
+      </w:r>
+      <w:proofErr w:type="spellEnd"/>
+      <w:r>
+        <w:t>;</w:t>
+      </w:r>
+    </w:p>
+    <w:p>
+      <w:r>
+        <w:t xml:space="preserve">SORT: </w:t>
+      </w:r>
+      <w:proofErr w:type="spellStart"/>
+      <w:r>
+        <w:t>select</w:t>
+      </w:r>
+      <w:proofErr w:type="spellEnd"/>
+      <w:r>
+        <w:t xml:space="preserve"> * </w:t>
+      </w:r>
+      <w:proofErr w:type="spellStart"/>
+      <w:r>
+        <w:t>from</w:t>
+      </w:r>
+      <w:proofErr w:type="spellEnd"/>
+      <w:r>
+        <w:t xml:space="preserve"> moroso </w:t>
+      </w:r>
+      <w:proofErr w:type="spellStart"/>
+      <w:r>
+        <w:t>order</w:t>
+      </w:r>
+      <w:proofErr w:type="spellEnd"/>
+      <w:r>
+        <w:t xml:space="preserve"> </w:t>
+      </w:r>
+      <w:proofErr w:type="spellStart"/>
+      <w:r>
+        <w:t>by</w:t>
+      </w:r>
+      <w:proofErr w:type="spellEnd"/>
+      <w:r>
+        <w:t xml:space="preserve"> </w:t>
+      </w:r>
+      <w:proofErr w:type="spellStart"/>
+      <w:r>
+        <w:t>dni</w:t>
+      </w:r>
+      <w:proofErr w:type="spellEnd"/>
+      <w:r>
+        <w:t xml:space="preserve"> </w:t>
+      </w:r>
+      <w:proofErr w:type="spellStart"/>
+      <w:r>
+        <w:t>asc</w:t>
+      </w:r>
+      <w:proofErr w:type="spellEnd"/>
+      <w:r>
+        <w:t>;</w:t>
+      </w:r>
+    </w:p>
+    <w:p>
+      <w:r>
+        <w:t xml:space="preserve">NESTED LOOPS Y FULL INDEX SCAN: </w:t>
+      </w:r>
+      <w:proofErr w:type="spellStart"/>
+      <w:r>
+        <w:t>select</w:t>
+      </w:r>
+      <w:proofErr w:type="spellEnd"/>
+      <w:r>
+        <w:t xml:space="preserve"> * </w:t>
+      </w:r>
+      <w:proofErr w:type="spellStart"/>
+      <w:r>
+        <w:t>from</w:t>
+      </w:r>
+      <w:proofErr w:type="spellEnd"/>
+      <w:r>
+        <w:t xml:space="preserve"> moroso </w:t>
+      </w:r>
+      <w:proofErr w:type="spellStart"/>
+      <w:r>
+        <w:t>where</w:t>
+      </w:r>
+      <w:proofErr w:type="spellEnd"/>
+      <w:r>
+        <w:t xml:space="preserve"> </w:t>
+      </w:r>
+      <w:proofErr w:type="spellStart"/>
+      <w:r>
+        <w:t>dni</w:t>
+      </w:r>
+      <w:proofErr w:type="spellEnd"/>
+      <w:r>
+        <w:t xml:space="preserve"> in (</w:t>
+      </w:r>
+      <w:proofErr w:type="spellStart"/>
+      <w:r>
+        <w:t>select</w:t>
+      </w:r>
+      <w:proofErr w:type="spellEnd"/>
+      <w:r>
+        <w:t xml:space="preserve"> </w:t>
+      </w:r>
+      <w:proofErr w:type="spellStart"/>
+      <w:r>
+        <w:t>dni</w:t>
+      </w:r>
+      <w:proofErr w:type="spellEnd"/>
+      <w:r>
+        <w:t xml:space="preserve"> </w:t>
+      </w:r>
+      <w:proofErr w:type="spellStart"/>
+      <w:r>
+        <w:t>from</w:t>
+      </w:r>
+      <w:proofErr w:type="spellEnd"/>
+      <w:r>
+        <w:t xml:space="preserve"> </w:t>
+      </w:r>
+      <w:proofErr w:type="spellStart"/>
+      <w:r>
+        <w:t>tienet</w:t>
+      </w:r>
+      <w:proofErr w:type="spellEnd"/>
+      <w:r>
+        <w:t>);</w:t>
+      </w:r>
+    </w:p>
+    <w:p/>
+    <w:p>
+      <w:pPr>
+        <w:pStyle w:val="Ttulo1"/>
+      </w:pPr>
+      <w:r>
+        <w:t>Apartado 2</w:t>
+      </w:r>
+    </w:p>
+    <w:p/>
+    <w:p>
+      <w:pPr>
+        <w:pStyle w:val="Prrafodelista"/>
+        <w:numPr>
+          <w:ilvl w:val="0"/>
+          <w:numId w:val="4"/>
+        </w:numPr>
+      </w:pPr>
+      <w:proofErr w:type="spellStart"/>
+      <w:r>
+        <w:t>create</w:t>
+      </w:r>
+      <w:proofErr w:type="spellEnd"/>
+      <w:r>
+        <w:t xml:space="preserve"> </w:t>
+      </w:r>
+      <w:proofErr w:type="spellStart"/>
+      <w:r>
+        <w:t>table</w:t>
+      </w:r>
+      <w:proofErr w:type="spellEnd"/>
+      <w:r>
+        <w:t xml:space="preserve"> </w:t>
+      </w:r>
+      <w:proofErr w:type="spellStart"/>
+      <w:r>
+        <w:t>diccion</w:t>
+      </w:r>
+      <w:proofErr w:type="spellEnd"/>
+      <w:r>
+        <w:t xml:space="preserve"> ( </w:t>
+      </w:r>
+      <w:proofErr w:type="spellStart"/>
+      <w:r>
+        <w:t>PalID</w:t>
+      </w:r>
+      <w:proofErr w:type="spellEnd"/>
+      <w:r>
+        <w:t xml:space="preserve"> varchar2 (20) </w:t>
+      </w:r>
+      <w:proofErr w:type="spellStart"/>
+      <w:r>
+        <w:t>primary</w:t>
+      </w:r>
+      <w:proofErr w:type="spellEnd"/>
+      <w:r>
+        <w:t xml:space="preserve"> </w:t>
+      </w:r>
+      <w:proofErr w:type="spellStart"/>
+      <w:r>
+        <w:t>key</w:t>
+      </w:r>
+      <w:proofErr w:type="spellEnd"/>
+      <w:r>
+        <w:t xml:space="preserve">, </w:t>
+      </w:r>
+      <w:proofErr w:type="spellStart"/>
+      <w:r>
+        <w:t>Descripcion</w:t>
+      </w:r>
+      <w:proofErr w:type="spellEnd"/>
+      <w:r>
+        <w:t xml:space="preserve"> varchar2 (50), </w:t>
+      </w:r>
+      <w:proofErr w:type="spellStart"/>
+      <w:r>
+        <w:t>PadreID</w:t>
+      </w:r>
+      <w:proofErr w:type="spellEnd"/>
+      <w:r>
+        <w:t xml:space="preserve"> </w:t>
+      </w:r>
+      <w:proofErr w:type="spellStart"/>
+      <w:r>
+        <w:t>char</w:t>
+      </w:r>
+      <w:proofErr w:type="spellEnd"/>
+      <w:r>
+        <w:t>(20));</w:t>
+      </w:r>
+    </w:p>
+    <w:p>
+      <w:pPr>
+        <w:pStyle w:val="Prrafodelista"/>
+        <w:numPr>
+          <w:ilvl w:val="0"/>
+          <w:numId w:val="4"/>
+        </w:numPr>
+      </w:pPr>
+      <w:proofErr w:type="spellStart"/>
+      <w:r>
+        <w:lastRenderedPageBreak/>
+        <w:t>insert</w:t>
+      </w:r>
+      <w:proofErr w:type="spellEnd"/>
+      <w:r>
+        <w:t xml:space="preserve"> </w:t>
+      </w:r>
+      <w:proofErr w:type="spellStart"/>
+      <w:r>
+        <w:t>into</w:t>
+      </w:r>
+      <w:proofErr w:type="spellEnd"/>
+      <w:r>
+        <w:t xml:space="preserve"> </w:t>
+      </w:r>
+      <w:proofErr w:type="spellStart"/>
+      <w:r>
+        <w:t>diccion</w:t>
+      </w:r>
+      <w:proofErr w:type="spellEnd"/>
+      <w:r>
+        <w:t xml:space="preserve"> </w:t>
+      </w:r>
+      <w:proofErr w:type="spellStart"/>
+      <w:r>
+        <w:t>values</w:t>
+      </w:r>
+      <w:proofErr w:type="spellEnd"/>
+      <w:r>
+        <w:t xml:space="preserve"> ('</w:t>
+      </w:r>
+      <w:proofErr w:type="spellStart"/>
+      <w:r>
+        <w:t>select</w:t>
+      </w:r>
+      <w:proofErr w:type="spellEnd"/>
+      <w:r>
+        <w:t xml:space="preserve"> </w:t>
+      </w:r>
+      <w:proofErr w:type="spellStart"/>
+      <w:r>
+        <w:t>jerarquica</w:t>
+      </w:r>
+      <w:proofErr w:type="spellEnd"/>
+      <w:r>
+        <w:t xml:space="preserve">', 'estructura tabla en </w:t>
+      </w:r>
+      <w:proofErr w:type="spellStart"/>
+      <w:r>
+        <w:t>arbol</w:t>
+      </w:r>
+      <w:proofErr w:type="spellEnd"/>
+      <w:r>
+        <w:t>', '</w:t>
+      </w:r>
+      <w:proofErr w:type="spellStart"/>
+      <w:r>
+        <w:t>select</w:t>
+      </w:r>
+      <w:proofErr w:type="spellEnd"/>
+      <w:r>
+        <w:t xml:space="preserve"> compuesta');</w:t>
+      </w:r>
+    </w:p>
+    <w:p>
+      <w:pPr>
+        <w:pStyle w:val="Prrafodelista"/>
+      </w:pPr>
+      <w:proofErr w:type="spellStart"/>
+      <w:r>
+        <w:t>insert</w:t>
+      </w:r>
+      <w:proofErr w:type="spellEnd"/>
+      <w:r>
+        <w:t xml:space="preserve"> </w:t>
+      </w:r>
+      <w:proofErr w:type="spellStart"/>
+      <w:r>
+        <w:t>into</w:t>
+      </w:r>
+      <w:proofErr w:type="spellEnd"/>
+      <w:r>
+        <w:t xml:space="preserve"> </w:t>
+      </w:r>
+      <w:proofErr w:type="spellStart"/>
+      <w:r>
+        <w:t>diccion</w:t>
+      </w:r>
+      <w:proofErr w:type="spellEnd"/>
+      <w:r>
+        <w:t xml:space="preserve"> </w:t>
+      </w:r>
+      <w:proofErr w:type="spellStart"/>
+      <w:r>
+        <w:t>values</w:t>
+      </w:r>
+      <w:proofErr w:type="spellEnd"/>
+      <w:r>
+        <w:t xml:space="preserve"> ('fecha sistema', 'es la fecha que tiene el ordenador', 'fecha');</w:t>
+      </w:r>
+    </w:p>
+    <w:p>
+      <w:pPr>
+        <w:pStyle w:val="Prrafodelista"/>
+      </w:pPr>
+      <w:proofErr w:type="spellStart"/>
+      <w:r>
+        <w:t>insert</w:t>
+      </w:r>
+      <w:proofErr w:type="spellEnd"/>
+      <w:r>
+        <w:t xml:space="preserve"> </w:t>
+      </w:r>
+      <w:proofErr w:type="spellStart"/>
+      <w:r>
+        <w:t>into</w:t>
+      </w:r>
+      <w:proofErr w:type="spellEnd"/>
+      <w:r>
+        <w:t xml:space="preserve"> </w:t>
+      </w:r>
+      <w:proofErr w:type="spellStart"/>
+      <w:r>
+        <w:t>diccion</w:t>
+      </w:r>
+      <w:proofErr w:type="spellEnd"/>
+      <w:r>
+        <w:t xml:space="preserve"> </w:t>
+      </w:r>
+      <w:proofErr w:type="spellStart"/>
+      <w:r>
+        <w:t>values</w:t>
+      </w:r>
+      <w:proofErr w:type="spellEnd"/>
+      <w:r>
+        <w:t xml:space="preserve"> ('fecha', 'tipo de dato, en </w:t>
+      </w:r>
+      <w:proofErr w:type="spellStart"/>
+      <w:r>
+        <w:t>oracle</w:t>
+      </w:r>
+      <w:proofErr w:type="spellEnd"/>
+      <w:r>
+        <w:t xml:space="preserve"> : DATE', 'nada');</w:t>
+      </w:r>
+    </w:p>
+    <w:p>
+      <w:pPr>
+        <w:pStyle w:val="Prrafodelista"/>
+      </w:pPr>
+      <w:proofErr w:type="spellStart"/>
+      <w:r>
+        <w:t>insert</w:t>
+      </w:r>
+      <w:proofErr w:type="spellEnd"/>
+      <w:r>
+        <w:t xml:space="preserve"> </w:t>
+      </w:r>
+      <w:proofErr w:type="spellStart"/>
+      <w:r>
+        <w:t>into</w:t>
+      </w:r>
+      <w:proofErr w:type="spellEnd"/>
+      <w:r>
+        <w:t xml:space="preserve"> </w:t>
+      </w:r>
+      <w:proofErr w:type="spellStart"/>
+      <w:r>
+        <w:t>diccion</w:t>
+      </w:r>
+      <w:proofErr w:type="spellEnd"/>
+      <w:r>
+        <w:t xml:space="preserve"> </w:t>
+      </w:r>
+      <w:proofErr w:type="spellStart"/>
+      <w:r>
+        <w:t>values</w:t>
+      </w:r>
+      <w:proofErr w:type="spellEnd"/>
+      <w:r>
+        <w:t xml:space="preserve"> ('</w:t>
+      </w:r>
+      <w:proofErr w:type="spellStart"/>
+      <w:r>
+        <w:t>select</w:t>
+      </w:r>
+      <w:proofErr w:type="spellEnd"/>
+      <w:r>
+        <w:t xml:space="preserve"> compuesta', 'consulta con varias partes', '</w:t>
+      </w:r>
+      <w:proofErr w:type="spellStart"/>
+      <w:r>
+        <w:t>select</w:t>
+      </w:r>
+      <w:proofErr w:type="spellEnd"/>
+      <w:r>
+        <w:t>');</w:t>
+      </w:r>
+    </w:p>
+    <w:p>
+      <w:pPr>
+        <w:pStyle w:val="Prrafodelista"/>
+      </w:pPr>
+      <w:proofErr w:type="spellStart"/>
+      <w:r>
+        <w:t>insert</w:t>
+      </w:r>
+      <w:proofErr w:type="spellEnd"/>
+      <w:r>
+        <w:t xml:space="preserve"> </w:t>
+      </w:r>
+      <w:proofErr w:type="spellStart"/>
+      <w:r>
+        <w:t>into</w:t>
+      </w:r>
+      <w:proofErr w:type="spellEnd"/>
+      <w:r>
+        <w:t xml:space="preserve"> </w:t>
+      </w:r>
+      <w:proofErr w:type="spellStart"/>
+      <w:r>
+        <w:t>diccion</w:t>
+      </w:r>
+      <w:proofErr w:type="spellEnd"/>
+      <w:r>
+        <w:t xml:space="preserve"> </w:t>
+      </w:r>
+      <w:proofErr w:type="spellStart"/>
+      <w:r>
+        <w:t>values</w:t>
+      </w:r>
+      <w:proofErr w:type="spellEnd"/>
+      <w:r>
+        <w:t xml:space="preserve"> ('</w:t>
+      </w:r>
+      <w:proofErr w:type="spellStart"/>
+      <w:r>
+        <w:t>select</w:t>
+      </w:r>
+      <w:proofErr w:type="spellEnd"/>
+      <w:r>
+        <w:t xml:space="preserve"> simple', 'consultas con una sola </w:t>
+      </w:r>
+      <w:proofErr w:type="spellStart"/>
+      <w:r>
+        <w:t>instruccion</w:t>
+      </w:r>
+      <w:proofErr w:type="spellEnd"/>
+      <w:r>
+        <w:t>', '</w:t>
+      </w:r>
+      <w:proofErr w:type="spellStart"/>
+      <w:r>
+        <w:t>select</w:t>
+      </w:r>
+      <w:proofErr w:type="spellEnd"/>
+      <w:r>
+        <w:t>');</w:t>
+      </w:r>
+    </w:p>
+    <w:p>
+      <w:pPr>
+        <w:pStyle w:val="Prrafodelista"/>
+      </w:pPr>
+      <w:proofErr w:type="spellStart"/>
+      <w:r>
+        <w:t>insert</w:t>
+      </w:r>
+      <w:proofErr w:type="spellEnd"/>
+      <w:r>
+        <w:t xml:space="preserve"> </w:t>
+      </w:r>
+      <w:proofErr w:type="spellStart"/>
+      <w:r>
+        <w:t>into</w:t>
+      </w:r>
+      <w:proofErr w:type="spellEnd"/>
+      <w:r>
+        <w:t xml:space="preserve"> </w:t>
+      </w:r>
+      <w:proofErr w:type="spellStart"/>
+      <w:r>
+        <w:t>diccion</w:t>
+      </w:r>
+      <w:proofErr w:type="spellEnd"/>
+      <w:r>
+        <w:t xml:space="preserve"> </w:t>
+      </w:r>
+      <w:proofErr w:type="spellStart"/>
+      <w:r>
+        <w:t>values</w:t>
+      </w:r>
+      <w:proofErr w:type="spellEnd"/>
+      <w:r>
+        <w:t xml:space="preserve"> ('</w:t>
+      </w:r>
+      <w:proofErr w:type="spellStart"/>
+      <w:r>
+        <w:t>select</w:t>
+      </w:r>
+      <w:proofErr w:type="spellEnd"/>
+      <w:r>
+        <w:t>', 'hacer consulta', 'nada');</w:t>
+      </w:r>
+    </w:p>
+    <w:p>
+      <w:pPr>
+        <w:pStyle w:val="Prrafodelista"/>
+      </w:pPr>
+      <w:proofErr w:type="spellStart"/>
+      <w:r>
+        <w:t>insert</w:t>
+      </w:r>
+      <w:proofErr w:type="spellEnd"/>
+      <w:r>
+        <w:t xml:space="preserve"> </w:t>
+      </w:r>
+      <w:proofErr w:type="spellStart"/>
+      <w:r>
+        <w:t>into</w:t>
+      </w:r>
+      <w:proofErr w:type="spellEnd"/>
+      <w:r>
+        <w:t xml:space="preserve"> </w:t>
+      </w:r>
+      <w:proofErr w:type="spellStart"/>
+      <w:r>
+        <w:t>diccion</w:t>
+      </w:r>
+      <w:proofErr w:type="spellEnd"/>
+      <w:r>
+        <w:t xml:space="preserve"> </w:t>
+      </w:r>
+      <w:proofErr w:type="spellStart"/>
+      <w:r>
+        <w:t>values</w:t>
+      </w:r>
+      <w:proofErr w:type="spellEnd"/>
+      <w:r>
+        <w:t xml:space="preserve"> ('</w:t>
+      </w:r>
+      <w:proofErr w:type="spellStart"/>
+      <w:r>
+        <w:t>sql</w:t>
+      </w:r>
+      <w:proofErr w:type="spellEnd"/>
+      <w:r>
+        <w:t>', 'lenguaje de consultas estructuradas', 'nada');</w:t>
+      </w:r>
+    </w:p>
+    <w:p>
+      <w:pPr>
+        <w:pStyle w:val="Prrafodelista"/>
+      </w:pPr>
+      <w:proofErr w:type="spellStart"/>
+      <w:r>
+        <w:t>insert</w:t>
+      </w:r>
+      <w:proofErr w:type="spellEnd"/>
+      <w:r>
+        <w:t xml:space="preserve"> </w:t>
+      </w:r>
+      <w:proofErr w:type="spellStart"/>
+      <w:r>
+        <w:t>into</w:t>
+      </w:r>
+      <w:proofErr w:type="spellEnd"/>
+      <w:r>
+        <w:t xml:space="preserve"> </w:t>
+      </w:r>
+      <w:proofErr w:type="spellStart"/>
+      <w:r>
+        <w:t>diccion</w:t>
+      </w:r>
+      <w:proofErr w:type="spellEnd"/>
+      <w:r>
+        <w:t xml:space="preserve"> </w:t>
+      </w:r>
+      <w:proofErr w:type="spellStart"/>
+      <w:r>
+        <w:t>values</w:t>
+      </w:r>
+      <w:proofErr w:type="spellEnd"/>
+      <w:r>
+        <w:t xml:space="preserve"> ('</w:t>
+      </w:r>
+      <w:proofErr w:type="spellStart"/>
+      <w:r>
+        <w:t>select</w:t>
+      </w:r>
+      <w:proofErr w:type="spellEnd"/>
+      <w:r>
+        <w:t xml:space="preserve"> correlativa', 'coordina resultado </w:t>
+      </w:r>
+      <w:proofErr w:type="spellStart"/>
+      <w:r>
+        <w:t>subconsulta</w:t>
+      </w:r>
+      <w:proofErr w:type="spellEnd"/>
+      <w:r>
+        <w:t>','</w:t>
+      </w:r>
+      <w:proofErr w:type="spellStart"/>
+      <w:r>
+        <w:t>select</w:t>
+      </w:r>
+      <w:proofErr w:type="spellEnd"/>
+      <w:r>
+        <w:t xml:space="preserve"> compuesta');</w:t>
+      </w:r>
+    </w:p>
+    <w:p>
+      <w:pPr>
+        <w:pStyle w:val="Prrafodelista"/>
+      </w:pPr>
+    </w:p>
+    <w:p>
+      <w:pPr>
+        <w:pStyle w:val="Prrafodelista"/>
+        <w:numPr>
+          <w:ilvl w:val="0"/>
+          <w:numId w:val="4"/>
+        </w:numPr>
+      </w:pPr>
+      <w:bookmarkStart w:id="0" w:name="_GoBack"/>
+      <w:bookmarkEnd w:id="0"/>
+    </w:p>
     <w:sectPr>
       <w:pgSz w:w="11906" w:h="16838"/>
       <w:pgMar w:top="1417" w:right="1701" w:bottom="1417" w:left="1701" w:header="708" w:footer="708" w:gutter="0"/>
@@ -16555,6 +17317,95 @@
 <file path=word/numbering.xml><?xml version="1.0" encoding="utf-8"?>
 <w:numbering xmlns:wpc="http://schemas.microsoft.com/office/word/2010/wordprocessingCanvas" xmlns:mo="http://schemas.microsoft.com/office/mac/office/2008/main" xmlns:mc="http://schemas.openxmlformats.org/markup-compatibility/2006" xmlns:mv="urn:schemas-microsoft-com:mac:vml" xmlns:o="urn:schemas-microsoft-com:office:office" xmlns:r="http://schemas.openxmlformats.org/officeDocument/2006/relationships" xmlns:m="http://schemas.openxmlformats.org/officeDocument/2006/math" xmlns:v="urn:schemas-microsoft-com:vml" xmlns:wp14="http://schemas.microsoft.com/office/word/2010/wordprocessingDrawing" xmlns:wp="http://schemas.openxmlformats.org/drawingml/2006/wordprocessingDrawing" xmlns:w10="urn:schemas-microsoft-com:office:word" xmlns:w="http://schemas.openxmlformats.org/wordprocessingml/2006/main" xmlns:w14="http://schemas.microsoft.com/office/word/2010/wordml" xmlns:wpg="http://schemas.microsoft.com/office/word/2010/wordprocessingGroup" xmlns:wpi="http://schemas.microsoft.com/office/word/2010/wordprocessingInk" xmlns:wne="http://schemas.microsoft.com/office/word/2006/wordml" xmlns:wps="http://schemas.microsoft.com/office/word/2010/wordprocessingShape" mc:Ignorable="w14 wp14 mv">
   <w:abstractNum w:abstractNumId="0">
+    <w:nsid w:val="00F97769"/>
+    <w:multiLevelType w:val="hybridMultilevel"/>
+    <w:tmpl w:val="BC1647CA"/>
+    <w:lvl w:ilvl="0" w:tplc="0C0A0017">
+      <w:start w:val="1"/>
+      <w:numFmt w:val="lowerLetter"/>
+      <w:lvlText w:val="%1)"/>
+      <w:lvlJc w:val="left"/>
+      <w:pPr>
+        <w:ind w:left="720" w:hanging="360"/>
+      </w:pPr>
+      <w:rPr>
+        <w:rFonts w:hint="default"/>
+      </w:rPr>
+    </w:lvl>
+    <w:lvl w:ilvl="1" w:tplc="0C0A0019" w:tentative="1">
+      <w:start w:val="1"/>
+      <w:numFmt w:val="lowerLetter"/>
+      <w:lvlText w:val="%2."/>
+      <w:lvlJc w:val="left"/>
+      <w:pPr>
+        <w:ind w:left="1440" w:hanging="360"/>
+      </w:pPr>
+    </w:lvl>
+    <w:lvl w:ilvl="2" w:tplc="0C0A001B" w:tentative="1">
+      <w:start w:val="1"/>
+      <w:numFmt w:val="lowerRoman"/>
+      <w:lvlText w:val="%3."/>
+      <w:lvlJc w:val="right"/>
+      <w:pPr>
+        <w:ind w:left="2160" w:hanging="180"/>
+      </w:pPr>
+    </w:lvl>
+    <w:lvl w:ilvl="3" w:tplc="0C0A000F" w:tentative="1">
+      <w:start w:val="1"/>
+      <w:numFmt w:val="decimal"/>
+      <w:lvlText w:val="%4."/>
+      <w:lvlJc w:val="left"/>
+      <w:pPr>
+        <w:ind w:left="2880" w:hanging="360"/>
+      </w:pPr>
+    </w:lvl>
+    <w:lvl w:ilvl="4" w:tplc="0C0A0019" w:tentative="1">
+      <w:start w:val="1"/>
+      <w:numFmt w:val="lowerLetter"/>
+      <w:lvlText w:val="%5."/>
+      <w:lvlJc w:val="left"/>
+      <w:pPr>
+        <w:ind w:left="3600" w:hanging="360"/>
+      </w:pPr>
+    </w:lvl>
+    <w:lvl w:ilvl="5" w:tplc="0C0A001B" w:tentative="1">
+      <w:start w:val="1"/>
+      <w:numFmt w:val="lowerRoman"/>
+      <w:lvlText w:val="%6."/>
+      <w:lvlJc w:val="right"/>
+      <w:pPr>
+        <w:ind w:left="4320" w:hanging="180"/>
+      </w:pPr>
+    </w:lvl>
+    <w:lvl w:ilvl="6" w:tplc="0C0A000F" w:tentative="1">
+      <w:start w:val="1"/>
+      <w:numFmt w:val="decimal"/>
+      <w:lvlText w:val="%7."/>
+      <w:lvlJc w:val="left"/>
+      <w:pPr>
+        <w:ind w:left="5040" w:hanging="360"/>
+      </w:pPr>
+    </w:lvl>
+    <w:lvl w:ilvl="7" w:tplc="0C0A0019" w:tentative="1">
+      <w:start w:val="1"/>
+      <w:numFmt w:val="lowerLetter"/>
+      <w:lvlText w:val="%8."/>
+      <w:lvlJc w:val="left"/>
+      <w:pPr>
+        <w:ind w:left="5760" w:hanging="360"/>
+      </w:pPr>
+    </w:lvl>
+    <w:lvl w:ilvl="8" w:tplc="0C0A001B" w:tentative="1">
+      <w:start w:val="1"/>
+      <w:numFmt w:val="lowerRoman"/>
+      <w:lvlText w:val="%9."/>
+      <w:lvlJc w:val="right"/>
+      <w:pPr>
+        <w:ind w:left="6480" w:hanging="180"/>
+      </w:pPr>
+    </w:lvl>
+  </w:abstractNum>
+  <w:abstractNum w:abstractNumId="1">
     <w:nsid w:val="101D5D85"/>
     <w:multiLevelType w:val="hybridMultilevel"/>
     <w:tmpl w:val="B4525E2E"/>
@@ -16667,7 +17518,93 @@
       </w:rPr>
     </w:lvl>
   </w:abstractNum>
-  <w:abstractNum w:abstractNumId="1">
+  <w:abstractNum w:abstractNumId="2">
+    <w:nsid w:val="17B22A30"/>
+    <w:multiLevelType w:val="hybridMultilevel"/>
+    <w:tmpl w:val="50E6D9B6"/>
+    <w:lvl w:ilvl="0" w:tplc="0C0A0017">
+      <w:start w:val="1"/>
+      <w:numFmt w:val="lowerLetter"/>
+      <w:lvlText w:val="%1)"/>
+      <w:lvlJc w:val="left"/>
+      <w:pPr>
+        <w:ind w:left="360" w:hanging="360"/>
+      </w:pPr>
+    </w:lvl>
+    <w:lvl w:ilvl="1" w:tplc="0C0A0019" w:tentative="1">
+      <w:start w:val="1"/>
+      <w:numFmt w:val="lowerLetter"/>
+      <w:lvlText w:val="%2."/>
+      <w:lvlJc w:val="left"/>
+      <w:pPr>
+        <w:ind w:left="1080" w:hanging="360"/>
+      </w:pPr>
+    </w:lvl>
+    <w:lvl w:ilvl="2" w:tplc="0C0A001B" w:tentative="1">
+      <w:start w:val="1"/>
+      <w:numFmt w:val="lowerRoman"/>
+      <w:lvlText w:val="%3."/>
+      <w:lvlJc w:val="right"/>
+      <w:pPr>
+        <w:ind w:left="1800" w:hanging="180"/>
+      </w:pPr>
+    </w:lvl>
+    <w:lvl w:ilvl="3" w:tplc="0C0A000F" w:tentative="1">
+      <w:start w:val="1"/>
+      <w:numFmt w:val="decimal"/>
+      <w:lvlText w:val="%4."/>
+      <w:lvlJc w:val="left"/>
+      <w:pPr>
+        <w:ind w:left="2520" w:hanging="360"/>
+      </w:pPr>
+    </w:lvl>
+    <w:lvl w:ilvl="4" w:tplc="0C0A0019" w:tentative="1">
+      <w:start w:val="1"/>
+      <w:numFmt w:val="lowerLetter"/>
+      <w:lvlText w:val="%5."/>
+      <w:lvlJc w:val="left"/>
+      <w:pPr>
+        <w:ind w:left="3240" w:hanging="360"/>
+      </w:pPr>
+    </w:lvl>
+    <w:lvl w:ilvl="5" w:tplc="0C0A001B" w:tentative="1">
+      <w:start w:val="1"/>
+      <w:numFmt w:val="lowerRoman"/>
+      <w:lvlText w:val="%6."/>
+      <w:lvlJc w:val="right"/>
+      <w:pPr>
+        <w:ind w:left="3960" w:hanging="180"/>
+      </w:pPr>
+    </w:lvl>
+    <w:lvl w:ilvl="6" w:tplc="0C0A000F" w:tentative="1">
+      <w:start w:val="1"/>
+      <w:numFmt w:val="decimal"/>
+      <w:lvlText w:val="%7."/>
+      <w:lvlJc w:val="left"/>
+      <w:pPr>
+        <w:ind w:left="4680" w:hanging="360"/>
+      </w:pPr>
+    </w:lvl>
+    <w:lvl w:ilvl="7" w:tplc="0C0A0019" w:tentative="1">
+      <w:start w:val="1"/>
+      <w:numFmt w:val="lowerLetter"/>
+      <w:lvlText w:val="%8."/>
+      <w:lvlJc w:val="left"/>
+      <w:pPr>
+        <w:ind w:left="5400" w:hanging="360"/>
+      </w:pPr>
+    </w:lvl>
+    <w:lvl w:ilvl="8" w:tplc="0C0A001B" w:tentative="1">
+      <w:start w:val="1"/>
+      <w:numFmt w:val="lowerRoman"/>
+      <w:lvlText w:val="%9."/>
+      <w:lvlJc w:val="right"/>
+      <w:pPr>
+        <w:ind w:left="6120" w:hanging="180"/>
+      </w:pPr>
+    </w:lvl>
+  </w:abstractNum>
+  <w:abstractNum w:abstractNumId="3">
     <w:nsid w:val="6BEA4A23"/>
     <w:multiLevelType w:val="hybridMultilevel"/>
     <w:tmpl w:val="EA5EE092"/>
@@ -16780,7 +17717,7 @@
       </w:rPr>
     </w:lvl>
   </w:abstractNum>
-  <w:abstractNum w:abstractNumId="2">
+  <w:abstractNum w:abstractNumId="4">
     <w:nsid w:val="7BC46FEA"/>
     <w:multiLevelType w:val="hybridMultilevel"/>
     <w:tmpl w:val="74E86DEE"/>
@@ -16867,12 +17804,18 @@
     </w:lvl>
   </w:abstractNum>
   <w:num w:numId="1">
+    <w:abstractNumId w:val="1"/>
+  </w:num>
+  <w:num w:numId="2">
+    <w:abstractNumId w:val="3"/>
+  </w:num>
+  <w:num w:numId="3">
+    <w:abstractNumId w:val="4"/>
+  </w:num>
+  <w:num w:numId="4">
     <w:abstractNumId w:val="0"/>
   </w:num>
-  <w:num w:numId="2">
-    <w:abstractNumId w:val="1"/>
-  </w:num>
-  <w:num w:numId="3">
+  <w:num w:numId="5">
     <w:abstractNumId w:val="2"/>
   </w:num>
 </w:numbering>
@@ -17904,7 +18847,7 @@
 </file>
 
 <file path=customXml/itemProps1.xml><?xml version="1.0" encoding="utf-8"?>
-<ds:datastoreItem xmlns:ds="http://schemas.openxmlformats.org/officeDocument/2006/customXml" ds:itemID="{A8E98020-3751-6144-8825-06FC68EBE072}">
+<ds:datastoreItem xmlns:ds="http://schemas.openxmlformats.org/officeDocument/2006/customXml" ds:itemID="{CEF2D7E6-C712-F747-B5B5-99BD337B1493}">
   <ds:schemaRefs>
     <ds:schemaRef ds:uri="http://schemas.openxmlformats.org/officeDocument/2006/bibliography"/>
   </ds:schemaRefs>

</xml_diff>